<commit_message>
updated resume and socials
</commit_message>
<xml_diff>
--- a/static/resume.docx
+++ b/static/resume.docx
@@ -2,142 +2,135 @@
 <file path=word/document.xml><?xml version="1.0" encoding="utf-8"?>
 <w:document xmlns:wpc="http://schemas.microsoft.com/office/word/2010/wordprocessingCanvas" xmlns:cx="http://schemas.microsoft.com/office/drawing/2014/chartex" xmlns:cx1="http://schemas.microsoft.com/office/drawing/2015/9/8/chartex" xmlns:cx2="http://schemas.microsoft.com/office/drawing/2015/10/21/chartex" xmlns:cx3="http://schemas.microsoft.com/office/drawing/2016/5/9/chartex" xmlns:cx4="http://schemas.microsoft.com/office/drawing/2016/5/10/chartex" xmlns:cx5="http://schemas.microsoft.com/office/drawing/2016/5/11/chartex" xmlns:cx6="http://schemas.microsoft.com/office/drawing/2016/5/12/chartex" xmlns:cx7="http://schemas.microsoft.com/office/drawing/2016/5/13/chartex" xmlns:cx8="http://schemas.microsoft.com/office/drawing/2016/5/14/chartex" xmlns:mc="http://schemas.openxmlformats.org/markup-compatibility/2006" xmlns:aink="http://schemas.microsoft.com/office/drawing/2016/ink" xmlns:am3d="http://schemas.microsoft.com/office/drawing/2017/model3d" xmlns:o="urn:schemas-microsoft-com:office:office" xmlns:r="http://schemas.openxmlformats.org/officeDocument/2006/relationships" xmlns:m="http://schemas.openxmlformats.org/officeDocument/2006/math" xmlns:v="urn:schemas-microsoft-com:vml" xmlns:wp14="http://schemas.microsoft.com/office/word/2010/wordprocessingDrawing" xmlns:wp="http://schemas.openxmlformats.org/drawingml/2006/wordprocessingDrawing" xmlns:w10="urn:schemas-microsoft-com:office:word" xmlns:w="http://schemas.openxmlformats.org/wordprocessingml/2006/main" xmlns:w14="http://schemas.microsoft.com/office/word/2010/wordml" xmlns:w15="http://schemas.microsoft.com/office/word/2012/wordml" xmlns:w16cex="http://schemas.microsoft.com/office/word/2018/wordml/cex" xmlns:w16cid="http://schemas.microsoft.com/office/word/2016/wordml/cid" xmlns:w16="http://schemas.microsoft.com/office/word/2018/wordml" xmlns:w16se="http://schemas.microsoft.com/office/word/2015/wordml/symex" xmlns:wpg="http://schemas.microsoft.com/office/word/2010/wordprocessingGroup" xmlns:wpi="http://schemas.microsoft.com/office/word/2010/wordprocessingInk" xmlns:wne="http://schemas.microsoft.com/office/word/2006/wordml" xmlns:wps="http://schemas.microsoft.com/office/word/2010/wordprocessingShape" mc:Ignorable="w14 w15 w16se w16cid w16 w16cex wp14">
   <w:body>
-    <w:tbl>
-      <w:tblPr>
-        <w:tblStyle w:val="TableGrid"/>
-        <w:tblW w:w="0" w:type="auto"/>
-        <w:tblLook w:val="04A0" w:firstRow="1" w:lastRow="0" w:firstColumn="1" w:lastColumn="0" w:noHBand="0" w:noVBand="1"/>
-      </w:tblPr>
-      <w:tblGrid>
-        <w:gridCol w:w="2827"/>
-        <w:gridCol w:w="3117"/>
-        <w:gridCol w:w="3416"/>
-      </w:tblGrid>
-      <w:tr>
-        <w:tc>
-          <w:tcPr>
-            <w:tcW w:w="2827" w:type="dxa"/>
-            <w:tcBorders>
-              <w:top w:val="nil"/>
-              <w:left w:val="nil"/>
-              <w:bottom w:val="nil"/>
-              <w:right w:val="nil"/>
-            </w:tcBorders>
-          </w:tcPr>
-          <w:p>
-            <w:pPr>
-              <w:spacing w:line="240" w:lineRule="auto"/>
-              <w:ind w:left="-113"/>
-              <w:rPr>
-                <w:b/>
-                <w:bCs/>
-                <w:color w:val="00000A"/>
-                <w:sz w:val="32"/>
-                <w:szCs w:val="32"/>
-              </w:rPr>
-            </w:pPr>
-          </w:p>
-        </w:tc>
-        <w:tc>
-          <w:tcPr>
-            <w:tcW w:w="3117" w:type="dxa"/>
-            <w:tcBorders>
-              <w:top w:val="nil"/>
-              <w:left w:val="nil"/>
-              <w:bottom w:val="nil"/>
-              <w:right w:val="nil"/>
-            </w:tcBorders>
-          </w:tcPr>
-          <w:p>
-            <w:pPr>
-              <w:spacing w:line="240" w:lineRule="auto"/>
-              <w:ind w:left="-113" w:right="-885"/>
-              <w:jc w:val="center"/>
-              <w:rPr>
-                <w:b/>
-                <w:bCs/>
-                <w:color w:val="00000A"/>
-                <w:sz w:val="32"/>
-                <w:szCs w:val="32"/>
-              </w:rPr>
-            </w:pPr>
-            <w:r>
-              <w:rPr>
-                <w:b/>
-                <w:bCs/>
-                <w:color w:val="00000A"/>
-                <w:sz w:val="32"/>
-                <w:szCs w:val="32"/>
-              </w:rPr>
-              <w:t>Casey</w:t>
-            </w:r>
-            <w:r>
-              <w:rPr>
-                <w:b/>
-                <w:bCs/>
-                <w:color w:val="00000A"/>
-                <w:sz w:val="32"/>
-                <w:szCs w:val="32"/>
-              </w:rPr>
-              <w:t xml:space="preserve"> J.</w:t>
-            </w:r>
-            <w:r>
-              <w:rPr>
-                <w:b/>
-                <w:bCs/>
-                <w:color w:val="00000A"/>
-                <w:sz w:val="32"/>
-                <w:szCs w:val="32"/>
-              </w:rPr>
-              <w:t xml:space="preserve"> Key</w:t>
-            </w:r>
-          </w:p>
-        </w:tc>
-        <w:tc>
-          <w:tcPr>
-            <w:tcW w:w="3416" w:type="dxa"/>
-            <w:tcBorders>
-              <w:top w:val="nil"/>
-              <w:left w:val="nil"/>
-              <w:bottom w:val="nil"/>
-              <w:right w:val="nil"/>
-            </w:tcBorders>
-          </w:tcPr>
-          <w:p>
-            <w:pPr>
-              <w:spacing w:line="240" w:lineRule="auto"/>
-              <w:ind w:right="-119"/>
-              <w:jc w:val="right"/>
-              <w:rPr>
-                <w:b/>
-                <w:bCs/>
-                <w:color w:val="00000A"/>
-                <w:sz w:val="32"/>
-                <w:szCs w:val="32"/>
-              </w:rPr>
-            </w:pPr>
-            <w:hyperlink r:id="rId8" w:history="1">
-              <w:r>
-                <w:rPr>
-                  <w:rStyle w:val="Hyperlink"/>
-                  <w:sz w:val="22"/>
-                </w:rPr>
-                <w:t>CaseyJKey.com</w:t>
-              </w:r>
-            </w:hyperlink>
-          </w:p>
-        </w:tc>
-      </w:tr>
-    </w:tbl>
     <w:p>
       <w:pPr>
         <w:spacing w:line="240" w:lineRule="auto"/>
+        <w:jc w:val="center"/>
         <w:rPr>
           <w:color w:val="00000A"/>
           <w:sz w:val="32"/>
           <w:szCs w:val="32"/>
         </w:rPr>
       </w:pPr>
+      <w:r>
+        <w:rPr>
+          <w:b/>
+          <w:bCs/>
+          <w:color w:val="00000A"/>
+          <w:sz w:val="32"/>
+          <w:szCs w:val="32"/>
+        </w:rPr>
+        <w:t>Casey</w:t>
+      </w:r>
+      <w:r>
+        <w:rPr>
+          <w:b/>
+          <w:bCs/>
+          <w:color w:val="00000A"/>
+          <w:sz w:val="32"/>
+          <w:szCs w:val="32"/>
+        </w:rPr>
+        <w:t xml:space="preserve"> J.</w:t>
+      </w:r>
+      <w:r>
+        <w:rPr>
+          <w:b/>
+          <w:bCs/>
+          <w:color w:val="00000A"/>
+          <w:sz w:val="32"/>
+          <w:szCs w:val="32"/>
+        </w:rPr>
+        <w:t xml:space="preserve"> Key</w:t>
+      </w:r>
+    </w:p>
+    <w:p>
+      <w:pPr>
+        <w:jc w:val="center"/>
+        <w:rPr>
+          <w:sz w:val="22"/>
+        </w:rPr>
+      </w:pPr>
+      <w:r>
+        <w:rPr>
+          <w:sz w:val="22"/>
+        </w:rPr>
+        <w:t xml:space="preserve">• </w:t>
+      </w:r>
+      <w:r>
+        <w:rPr>
+          <w:sz w:val="22"/>
+        </w:rPr>
+        <w:t>CaseyJKey.com</w:t>
+      </w:r>
+      <w:r>
+        <w:rPr>
+          <w:sz w:val="22"/>
+        </w:rPr>
+        <w:t xml:space="preserve"> • (</w:t>
+      </w:r>
+      <w:r>
+        <w:rPr>
+          <w:sz w:val="22"/>
+        </w:rPr>
+        <w:t>3</w:t>
+      </w:r>
+      <w:r>
+        <w:rPr>
+          <w:sz w:val="22"/>
+        </w:rPr>
+        <w:t>31</w:t>
+      </w:r>
+      <w:r>
+        <w:rPr>
+          <w:sz w:val="22"/>
+        </w:rPr>
+        <w:t xml:space="preserve">) </w:t>
+      </w:r>
+      <w:r>
+        <w:rPr>
+          <w:sz w:val="22"/>
+        </w:rPr>
+        <w:t>222</w:t>
+      </w:r>
+      <w:r>
+        <w:rPr>
+          <w:sz w:val="22"/>
+        </w:rPr>
+        <w:t>-</w:t>
+      </w:r>
+      <w:r>
+        <w:rPr>
+          <w:sz w:val="22"/>
+        </w:rPr>
+        <w:t>7919</w:t>
+      </w:r>
+      <w:r>
+        <w:rPr>
+          <w:sz w:val="22"/>
+        </w:rPr>
+        <w:t xml:space="preserve"> </w:t>
+      </w:r>
+      <w:r>
+        <w:rPr>
+          <w:sz w:val="22"/>
+        </w:rPr>
+        <w:t>•</w:t>
+      </w:r>
+      <w:r>
+        <w:rPr>
+          <w:sz w:val="22"/>
+        </w:rPr>
+        <w:t xml:space="preserve"> </w:t>
+      </w:r>
+      <w:hyperlink r:id="rId8" w:history="1">
+        <w:r>
+          <w:rPr>
+            <w:rStyle w:val="Hyperlink"/>
+            <w:sz w:val="22"/>
+          </w:rPr>
+          <w:t>casey.key@protonmail.com</w:t>
+        </w:r>
+      </w:hyperlink>
     </w:p>
     <w:p>
       <w:pPr>
@@ -166,63 +159,35 @@
           <w:color w:val="00000A"/>
           <w:szCs w:val="24"/>
         </w:rPr>
-        <w:t>Spearhead a</w:t>
+        <w:t>Develop</w:t>
       </w:r>
       <w:r>
         <w:rPr>
           <w:color w:val="00000A"/>
           <w:szCs w:val="24"/>
         </w:rPr>
-        <w:t xml:space="preserve"> summer 202</w:t>
+        <w:t xml:space="preserve"> the future </w:t>
       </w:r>
       <w:r>
         <w:rPr>
           <w:color w:val="00000A"/>
           <w:szCs w:val="24"/>
         </w:rPr>
-        <w:t>1</w:t>
+        <w:t xml:space="preserve">of </w:t>
       </w:r>
       <w:r>
         <w:rPr>
           <w:color w:val="00000A"/>
           <w:szCs w:val="24"/>
         </w:rPr>
-        <w:t xml:space="preserve"> internship </w:t>
+        <w:t>software as a</w:t>
       </w:r>
       <w:r>
         <w:rPr>
           <w:color w:val="00000A"/>
           <w:szCs w:val="24"/>
         </w:rPr>
-        <w:t>as a</w:t>
-      </w:r>
-      <w:r>
-        <w:rPr>
-          <w:color w:val="00000A"/>
-          <w:szCs w:val="24"/>
-        </w:rPr>
-        <w:t xml:space="preserve"> </w:t>
-      </w:r>
-      <w:r>
-        <w:rPr>
-          <w:color w:val="00000A"/>
-          <w:szCs w:val="24"/>
-        </w:rPr>
-        <w:t xml:space="preserve">full-stack </w:t>
-      </w:r>
-      <w:r>
-        <w:rPr>
-          <w:color w:val="00000A"/>
-          <w:szCs w:val="24"/>
-        </w:rPr>
-        <w:t>software</w:t>
-      </w:r>
-      <w:r>
-        <w:rPr>
-          <w:color w:val="00000A"/>
-          <w:szCs w:val="24"/>
-        </w:rPr>
-        <w:t xml:space="preserve"> </w:t>
+        <w:t xml:space="preserve"> full-stack cloud </w:t>
       </w:r>
       <w:r>
         <w:rPr>
@@ -256,12 +221,11 @@
       </w:pPr>
       <w:r>
         <w:rPr>
-          <w:noProof/>
           <w:color w:val="00000A"/>
           <w:szCs w:val="24"/>
         </w:rPr>
-        <w:pict w14:anchorId="08B1A946">
-          <v:rect id="_x0000_i1031" alt="" style="width:468pt;height:.05pt;mso-width-percent:0;mso-height-percent:0;mso-width-percent:0;mso-height-percent:0" o:hrstd="t" o:hr="t" fillcolor="#a0a0a0" stroked="f"/>
+        <w:pict w14:anchorId="6CBB3EF0">
+          <v:rect id="_x0000_i1025" style="width:481.8pt;height:1.85pt" o:hrpct="956" o:hrstd="t" o:hr="t" fillcolor="#a0a0a0" stroked="f"/>
         </w:pict>
       </w:r>
     </w:p>
@@ -286,7 +250,7 @@
     <w:tbl>
       <w:tblPr>
         <w:tblStyle w:val="TableGrid"/>
-        <w:tblW w:w="9485" w:type="dxa"/>
+        <w:tblW w:w="0" w:type="auto"/>
         <w:tblBorders>
           <w:top w:val="none" w:sz="0" w:space="0" w:color="auto"/>
           <w:left w:val="none" w:sz="0" w:space="0" w:color="auto"/>
@@ -298,16 +262,13 @@
         <w:tblLook w:val="04A0" w:firstRow="1" w:lastRow="0" w:firstColumn="1" w:lastColumn="0" w:noHBand="0" w:noVBand="1"/>
       </w:tblPr>
       <w:tblGrid>
-        <w:gridCol w:w="5519"/>
-        <w:gridCol w:w="3966"/>
+        <w:gridCol w:w="5935"/>
+        <w:gridCol w:w="3415"/>
       </w:tblGrid>
       <w:tr>
-        <w:trPr>
-          <w:trHeight w:val="300"/>
-        </w:trPr>
         <w:tc>
           <w:tcPr>
-            <w:tcW w:w="5519" w:type="dxa"/>
+            <w:tcW w:w="5935" w:type="dxa"/>
           </w:tcPr>
           <w:p>
             <w:pPr>
@@ -346,7 +307,7 @@
         </w:tc>
         <w:tc>
           <w:tcPr>
-            <w:tcW w:w="3966" w:type="dxa"/>
+            <w:tcW w:w="3415" w:type="dxa"/>
           </w:tcPr>
           <w:p>
             <w:pPr>
@@ -367,12 +328,9 @@
         </w:tc>
       </w:tr>
       <w:tr>
-        <w:trPr>
-          <w:trHeight w:val="313"/>
-        </w:trPr>
         <w:tc>
           <w:tcPr>
-            <w:tcW w:w="5519" w:type="dxa"/>
+            <w:tcW w:w="5935" w:type="dxa"/>
           </w:tcPr>
           <w:p>
             <w:pPr>
@@ -393,7 +351,7 @@
         </w:tc>
         <w:tc>
           <w:tcPr>
-            <w:tcW w:w="3966" w:type="dxa"/>
+            <w:tcW w:w="3415" w:type="dxa"/>
           </w:tcPr>
           <w:p>
             <w:pPr>
@@ -439,12 +397,11 @@
       </w:pPr>
       <w:r>
         <w:rPr>
-          <w:noProof/>
           <w:color w:val="00000A"/>
           <w:szCs w:val="24"/>
         </w:rPr>
-        <w:pict w14:anchorId="22B7A87D">
-          <v:rect id="_x0000_i1030" alt="" style="width:468pt;height:.05pt;mso-width-percent:0;mso-height-percent:0;mso-width-percent:0;mso-height-percent:0" o:hrstd="t" o:hr="t" fillcolor="#a0a0a0" stroked="f"/>
+        <w:pict w14:anchorId="7DD4B5CD">
+          <v:rect id="_x0000_i1026" style="width:481.8pt;height:1.85pt" o:hrpct="956" o:hrstd="t" o:hr="t" fillcolor="#a0a0a0" stroked="f"/>
         </w:pict>
       </w:r>
     </w:p>
@@ -468,23 +425,20 @@
     </w:p>
     <w:tbl>
       <w:tblPr>
-        <w:tblW w:w="9454" w:type="dxa"/>
+        <w:tblW w:w="10890" w:type="dxa"/>
         <w:tblInd w:w="-90" w:type="dxa"/>
         <w:tblLayout w:type="fixed"/>
         <w:tblLook w:val="0000" w:firstRow="0" w:lastRow="0" w:firstColumn="0" w:lastColumn="0" w:noHBand="0" w:noVBand="0"/>
       </w:tblPr>
       <w:tblGrid>
-        <w:gridCol w:w="2970"/>
-        <w:gridCol w:w="2520"/>
-        <w:gridCol w:w="3964"/>
+        <w:gridCol w:w="3330"/>
+        <w:gridCol w:w="2610"/>
+        <w:gridCol w:w="4950"/>
       </w:tblGrid>
       <w:tr>
-        <w:trPr>
-          <w:trHeight w:val="341"/>
-        </w:trPr>
         <w:tc>
           <w:tcPr>
-            <w:tcW w:w="2970" w:type="dxa"/>
+            <w:tcW w:w="3330" w:type="dxa"/>
           </w:tcPr>
           <w:p>
             <w:pPr>
@@ -526,7 +480,7 @@
         </w:tc>
         <w:tc>
           <w:tcPr>
-            <w:tcW w:w="2520" w:type="dxa"/>
+            <w:tcW w:w="2610" w:type="dxa"/>
           </w:tcPr>
           <w:p>
             <w:pPr>
@@ -550,19 +504,25 @@
               <w:rPr>
                 <w:szCs w:val="24"/>
               </w:rPr>
-              <w:t>Oracle</w:t>
+              <w:t>React</w:t>
             </w:r>
             <w:r>
               <w:rPr>
                 <w:szCs w:val="24"/>
               </w:rPr>
-              <w:t xml:space="preserve"> Cloud</w:t>
+              <w:t xml:space="preserve">, </w:t>
+            </w:r>
+            <w:r>
+              <w:rPr>
+                <w:szCs w:val="24"/>
+              </w:rPr>
+              <w:t>Flutter</w:t>
             </w:r>
           </w:p>
         </w:tc>
         <w:tc>
           <w:tcPr>
-            <w:tcW w:w="3964" w:type="dxa"/>
+            <w:tcW w:w="4950" w:type="dxa"/>
           </w:tcPr>
           <w:p>
             <w:pPr>
@@ -597,12 +557,11 @@
       </w:pPr>
       <w:r>
         <w:rPr>
-          <w:noProof/>
           <w:color w:val="00000A"/>
           <w:szCs w:val="24"/>
         </w:rPr>
-        <w:pict w14:anchorId="7AC796E1">
-          <v:rect id="_x0000_i1029" alt="" style="width:468pt;height:.05pt;mso-width-percent:0;mso-height-percent:0;mso-width-percent:0;mso-height-percent:0" o:hrstd="t" o:hr="t" fillcolor="#a0a0a0" stroked="f"/>
+        <w:pict w14:anchorId="31909B29">
+          <v:rect id="_x0000_i1027" style="width:481.8pt;height:1.85pt" o:hrpct="956" o:hrstd="t" o:hr="t" fillcolor="#a0a0a0" stroked="f"/>
         </w:pict>
       </w:r>
     </w:p>
@@ -626,22 +585,180 @@
     </w:p>
     <w:tbl>
       <w:tblPr>
-        <w:tblW w:w="10212" w:type="dxa"/>
+        <w:tblW w:w="10239" w:type="dxa"/>
         <w:tblLayout w:type="fixed"/>
         <w:tblLook w:val="0000" w:firstRow="0" w:lastRow="0" w:firstColumn="0" w:lastColumn="0" w:noHBand="0" w:noVBand="0"/>
       </w:tblPr>
       <w:tblGrid>
-        <w:gridCol w:w="2946"/>
-        <w:gridCol w:w="3338"/>
-        <w:gridCol w:w="3928"/>
+        <w:gridCol w:w="3150"/>
+        <w:gridCol w:w="3288"/>
+        <w:gridCol w:w="3801"/>
       </w:tblGrid>
       <w:tr>
         <w:trPr>
-          <w:trHeight w:val="174"/>
+          <w:trHeight w:val="144"/>
         </w:trPr>
         <w:tc>
           <w:tcPr>
-            <w:tcW w:w="2946" w:type="dxa"/>
+            <w:tcW w:w="3150" w:type="dxa"/>
+          </w:tcPr>
+          <w:p>
+            <w:pPr>
+              <w:spacing w:line="276" w:lineRule="auto"/>
+              <w:ind w:left="-106"/>
+              <w:rPr>
+                <w:bCs/>
+                <w:szCs w:val="28"/>
+              </w:rPr>
+            </w:pPr>
+            <w:r>
+              <w:rPr>
+                <w:bCs/>
+                <w:szCs w:val="28"/>
+              </w:rPr>
+              <w:t>DevOps Engineer</w:t>
+            </w:r>
+          </w:p>
+        </w:tc>
+        <w:tc>
+          <w:tcPr>
+            <w:tcW w:w="3288" w:type="dxa"/>
+          </w:tcPr>
+          <w:p>
+            <w:pPr>
+              <w:spacing w:line="276" w:lineRule="auto"/>
+              <w:ind w:left="159" w:hanging="90"/>
+              <w:rPr>
+                <w:szCs w:val="28"/>
+              </w:rPr>
+            </w:pPr>
+            <w:r>
+              <w:rPr>
+                <w:szCs w:val="28"/>
+              </w:rPr>
+              <w:t>Bongo</w:t>
+            </w:r>
+            <w:r>
+              <w:rPr>
+                <w:szCs w:val="28"/>
+              </w:rPr>
+              <w:t xml:space="preserve">, </w:t>
+            </w:r>
+            <w:r>
+              <w:rPr>
+                <w:i/>
+                <w:iCs/>
+                <w:szCs w:val="28"/>
+              </w:rPr>
+              <w:t>Loveland, CO</w:t>
+            </w:r>
+          </w:p>
+        </w:tc>
+        <w:tc>
+          <w:tcPr>
+            <w:tcW w:w="3801" w:type="dxa"/>
+          </w:tcPr>
+          <w:p>
+            <w:pPr>
+              <w:spacing w:line="276" w:lineRule="auto"/>
+              <w:ind w:right="760"/>
+              <w:jc w:val="right"/>
+              <w:rPr>
+                <w:szCs w:val="24"/>
+              </w:rPr>
+            </w:pPr>
+            <w:r>
+              <w:rPr>
+                <w:szCs w:val="24"/>
+              </w:rPr>
+              <w:t>August 2019</w:t>
+            </w:r>
+            <w:r>
+              <w:rPr>
+                <w:szCs w:val="24"/>
+              </w:rPr>
+              <w:t xml:space="preserve"> – </w:t>
+            </w:r>
+            <w:r>
+              <w:rPr>
+                <w:szCs w:val="24"/>
+              </w:rPr>
+              <w:t>May 2020</w:t>
+            </w:r>
+          </w:p>
+        </w:tc>
+      </w:tr>
+    </w:tbl>
+    <w:p>
+      <w:pPr>
+        <w:pStyle w:val="ListParagraph"/>
+        <w:numPr>
+          <w:ilvl w:val="0"/>
+          <w:numId w:val="28"/>
+        </w:numPr>
+        <w:spacing w:line="276" w:lineRule="auto"/>
+        <w:rPr>
+          <w:b/>
+          <w:bCs/>
+          <w:sz w:val="16"/>
+          <w:szCs w:val="18"/>
+        </w:rPr>
+      </w:pPr>
+      <w:r>
+        <w:rPr>
+          <w:szCs w:val="24"/>
+        </w:rPr>
+        <w:t>Automated 73 quality assurance tests with Ruby and Jenkins for a sophisticated web app</w:t>
+      </w:r>
+    </w:p>
+    <w:p>
+      <w:pPr>
+        <w:pStyle w:val="ListParagraph"/>
+        <w:numPr>
+          <w:ilvl w:val="0"/>
+          <w:numId w:val="28"/>
+        </w:numPr>
+        <w:spacing w:line="276" w:lineRule="auto"/>
+        <w:rPr>
+          <w:szCs w:val="24"/>
+        </w:rPr>
+      </w:pPr>
+      <w:r>
+        <w:rPr>
+          <w:szCs w:val="24"/>
+        </w:rPr>
+        <w:t>Fortified web application services by building custom monitoring tooling</w:t>
+      </w:r>
+    </w:p>
+    <w:p>
+      <w:pPr>
+        <w:pStyle w:val="ListParagraph"/>
+        <w:spacing w:line="276" w:lineRule="auto"/>
+        <w:ind w:left="360"/>
+        <w:rPr>
+          <w:sz w:val="16"/>
+          <w:szCs w:val="24"/>
+        </w:rPr>
+      </w:pPr>
+    </w:p>
+    <w:tbl>
+      <w:tblPr>
+        <w:tblW w:w="10239" w:type="dxa"/>
+        <w:tblLayout w:type="fixed"/>
+        <w:tblLook w:val="0000" w:firstRow="0" w:lastRow="0" w:firstColumn="0" w:lastColumn="0" w:noHBand="0" w:noVBand="0"/>
+      </w:tblPr>
+      <w:tblGrid>
+        <w:gridCol w:w="3150"/>
+        <w:gridCol w:w="3288"/>
+        <w:gridCol w:w="3801"/>
+      </w:tblGrid>
+      <w:tr>
+        <w:trPr>
+          <w:trHeight w:val="144"/>
+        </w:trPr>
+        <w:tc>
+          <w:tcPr>
+            <w:tcW w:w="3150" w:type="dxa"/>
           </w:tcPr>
           <w:p>
             <w:pPr>
@@ -663,7 +780,7 @@
         </w:tc>
         <w:tc>
           <w:tcPr>
-            <w:tcW w:w="3338" w:type="dxa"/>
+            <w:tcW w:w="3288" w:type="dxa"/>
           </w:tcPr>
           <w:p>
             <w:pPr>
@@ -683,19 +800,7 @@
               <w:rPr>
                 <w:szCs w:val="28"/>
               </w:rPr>
-              <w:t xml:space="preserve"> Web Services</w:t>
-            </w:r>
-            <w:r>
-              <w:rPr>
-                <w:szCs w:val="28"/>
-              </w:rPr>
-              <w:t>,</w:t>
-            </w:r>
-            <w:r>
-              <w:rPr>
-                <w:szCs w:val="28"/>
-              </w:rPr>
-              <w:t xml:space="preserve"> </w:t>
+              <w:t xml:space="preserve">, </w:t>
             </w:r>
             <w:r>
               <w:rPr>
@@ -703,13 +808,13 @@
                 <w:iCs/>
                 <w:szCs w:val="28"/>
               </w:rPr>
-              <w:t>Remote</w:t>
+              <w:t>Herndon, VA</w:t>
             </w:r>
           </w:p>
         </w:tc>
         <w:tc>
           <w:tcPr>
-            <w:tcW w:w="3928" w:type="dxa"/>
+            <w:tcW w:w="3801" w:type="dxa"/>
           </w:tcPr>
           <w:p>
             <w:pPr>
@@ -730,13 +835,7 @@
               <w:rPr>
                 <w:szCs w:val="24"/>
               </w:rPr>
-              <w:t xml:space="preserve"> – </w:t>
-            </w:r>
-            <w:r>
-              <w:rPr>
-                <w:szCs w:val="24"/>
-              </w:rPr>
-              <w:t>August 2020</w:t>
+              <w:t xml:space="preserve"> – Present</w:t>
             </w:r>
           </w:p>
         </w:tc>
@@ -751,10 +850,7 @@
         </w:numPr>
         <w:spacing w:line="276" w:lineRule="auto"/>
         <w:rPr>
-          <w:b/>
-          <w:bCs/>
-          <w:sz w:val="16"/>
-          <w:szCs w:val="18"/>
+          <w:szCs w:val="24"/>
         </w:rPr>
       </w:pPr>
       <w:r>
@@ -787,300 +883,59 @@
         </w:numPr>
         <w:spacing w:line="276" w:lineRule="auto"/>
         <w:rPr>
+          <w:szCs w:val="24"/>
+        </w:rPr>
+      </w:pPr>
+      <w:r>
+        <w:rPr>
+          <w:szCs w:val="24"/>
+        </w:rPr>
+        <w:t xml:space="preserve">Satisfied customer requests for </w:t>
+      </w:r>
+      <w:r>
+        <w:rPr>
+          <w:szCs w:val="24"/>
+        </w:rPr>
+        <w:t>highly available</w:t>
+      </w:r>
+      <w:r>
+        <w:rPr>
+          <w:szCs w:val="24"/>
+        </w:rPr>
+        <w:t xml:space="preserve"> RESTful services after project demos</w:t>
+      </w:r>
+    </w:p>
+    <w:p>
+      <w:pPr>
+        <w:pStyle w:val="ListParagraph"/>
+        <w:spacing w:line="276" w:lineRule="auto"/>
+        <w:ind w:left="360"/>
+        <w:rPr>
           <w:b/>
           <w:bCs/>
           <w:sz w:val="16"/>
           <w:szCs w:val="18"/>
         </w:rPr>
       </w:pPr>
-      <w:r>
-        <w:rPr>
-          <w:szCs w:val="24"/>
-        </w:rPr>
-        <w:t>Led</w:t>
-      </w:r>
-      <w:r>
-        <w:rPr>
-          <w:szCs w:val="24"/>
-        </w:rPr>
-        <w:t xml:space="preserve"> a</w:t>
-      </w:r>
-      <w:r>
-        <w:rPr>
-          <w:szCs w:val="24"/>
-        </w:rPr>
-        <w:t>n initial</w:t>
-      </w:r>
-      <w:r>
-        <w:rPr>
-          <w:szCs w:val="24"/>
-        </w:rPr>
-        <w:t xml:space="preserve"> customer meeting </w:t>
-      </w:r>
-      <w:r>
-        <w:rPr>
-          <w:szCs w:val="24"/>
-        </w:rPr>
-        <w:t>for</w:t>
-      </w:r>
-      <w:r>
-        <w:rPr>
-          <w:szCs w:val="24"/>
-        </w:rPr>
-        <w:t xml:space="preserve"> Amazon Web Services</w:t>
-      </w:r>
-    </w:p>
-    <w:p>
-      <w:pPr>
-        <w:pStyle w:val="ListParagraph"/>
-        <w:spacing w:line="276" w:lineRule="auto"/>
-        <w:ind w:left="360"/>
-        <w:rPr>
-          <w:b/>
-          <w:bCs/>
-          <w:sz w:val="16"/>
-          <w:szCs w:val="18"/>
-        </w:rPr>
-      </w:pPr>
     </w:p>
     <w:tbl>
       <w:tblPr>
-        <w:tblW w:w="10212" w:type="dxa"/>
+        <w:tblW w:w="10239" w:type="dxa"/>
         <w:tblLayout w:type="fixed"/>
         <w:tblLook w:val="0000" w:firstRow="0" w:lastRow="0" w:firstColumn="0" w:lastColumn="0" w:noHBand="0" w:noVBand="0"/>
       </w:tblPr>
       <w:tblGrid>
-        <w:gridCol w:w="2946"/>
-        <w:gridCol w:w="3075"/>
-        <w:gridCol w:w="4191"/>
+        <w:gridCol w:w="3150"/>
+        <w:gridCol w:w="3288"/>
+        <w:gridCol w:w="3801"/>
       </w:tblGrid>
       <w:tr>
         <w:trPr>
-          <w:trHeight w:val="177"/>
+          <w:trHeight w:val="144"/>
         </w:trPr>
         <w:tc>
           <w:tcPr>
-            <w:tcW w:w="2946" w:type="dxa"/>
-          </w:tcPr>
-          <w:p>
-            <w:pPr>
-              <w:spacing w:line="276" w:lineRule="auto"/>
-              <w:ind w:left="-106"/>
-              <w:rPr>
-                <w:bCs/>
-                <w:szCs w:val="28"/>
-              </w:rPr>
-            </w:pPr>
-            <w:r>
-              <w:rPr>
-                <w:bCs/>
-                <w:szCs w:val="28"/>
-              </w:rPr>
-              <w:t xml:space="preserve">DevOps </w:t>
-            </w:r>
-            <w:r>
-              <w:rPr>
-                <w:bCs/>
-                <w:szCs w:val="28"/>
-              </w:rPr>
-              <w:t>Engineer</w:t>
-            </w:r>
-          </w:p>
-        </w:tc>
-        <w:tc>
-          <w:tcPr>
-            <w:tcW w:w="3075" w:type="dxa"/>
-          </w:tcPr>
-          <w:p>
-            <w:pPr>
-              <w:spacing w:line="276" w:lineRule="auto"/>
-              <w:ind w:left="159" w:hanging="90"/>
-              <w:rPr>
-                <w:szCs w:val="28"/>
-              </w:rPr>
-            </w:pPr>
-            <w:r>
-              <w:rPr>
-                <w:szCs w:val="28"/>
-              </w:rPr>
-              <w:t>Bongo</w:t>
-            </w:r>
-            <w:r>
-              <w:rPr>
-                <w:szCs w:val="28"/>
-              </w:rPr>
-              <w:t xml:space="preserve">, </w:t>
-            </w:r>
-            <w:r>
-              <w:rPr>
-                <w:i/>
-                <w:iCs/>
-                <w:szCs w:val="28"/>
-              </w:rPr>
-              <w:t>Loveland, CO</w:t>
-            </w:r>
-          </w:p>
-        </w:tc>
-        <w:tc>
-          <w:tcPr>
-            <w:tcW w:w="4191" w:type="dxa"/>
-          </w:tcPr>
-          <w:p>
-            <w:pPr>
-              <w:spacing w:line="276" w:lineRule="auto"/>
-              <w:ind w:right="726"/>
-              <w:jc w:val="right"/>
-              <w:rPr>
-                <w:szCs w:val="24"/>
-              </w:rPr>
-            </w:pPr>
-            <w:r>
-              <w:rPr>
-                <w:szCs w:val="24"/>
-              </w:rPr>
-              <w:t>August 2019</w:t>
-            </w:r>
-            <w:r>
-              <w:rPr>
-                <w:szCs w:val="24"/>
-              </w:rPr>
-              <w:t xml:space="preserve"> – </w:t>
-            </w:r>
-            <w:r>
-              <w:rPr>
-                <w:szCs w:val="24"/>
-              </w:rPr>
-              <w:t>May 202</w:t>
-            </w:r>
-            <w:r>
-              <w:rPr>
-                <w:szCs w:val="24"/>
-              </w:rPr>
-              <w:t>0</w:t>
-            </w:r>
-          </w:p>
-        </w:tc>
-      </w:tr>
-    </w:tbl>
-    <w:p>
-      <w:pPr>
-        <w:pStyle w:val="ListParagraph"/>
-        <w:numPr>
-          <w:ilvl w:val="0"/>
-          <w:numId w:val="28"/>
-        </w:numPr>
-        <w:spacing w:line="276" w:lineRule="auto"/>
-        <w:rPr>
-          <w:b/>
-          <w:bCs/>
-          <w:sz w:val="16"/>
-          <w:szCs w:val="18"/>
-        </w:rPr>
-      </w:pPr>
-      <w:r>
-        <w:rPr>
-          <w:szCs w:val="24"/>
-        </w:rPr>
-        <w:t>Automat</w:t>
-      </w:r>
-      <w:r>
-        <w:rPr>
-          <w:szCs w:val="24"/>
-        </w:rPr>
-        <w:t>ed 7</w:t>
-      </w:r>
-      <w:r>
-        <w:rPr>
-          <w:szCs w:val="24"/>
-        </w:rPr>
-        <w:t>3</w:t>
-      </w:r>
-      <w:r>
-        <w:rPr>
-          <w:szCs w:val="24"/>
-        </w:rPr>
-        <w:t xml:space="preserve"> quality assurance</w:t>
-      </w:r>
-      <w:r>
-        <w:rPr>
-          <w:szCs w:val="24"/>
-        </w:rPr>
-        <w:t xml:space="preserve"> tests</w:t>
-      </w:r>
-      <w:r>
-        <w:rPr>
-          <w:szCs w:val="24"/>
-        </w:rPr>
-        <w:t xml:space="preserve"> </w:t>
-      </w:r>
-      <w:r>
-        <w:rPr>
-          <w:szCs w:val="24"/>
-        </w:rPr>
-        <w:t>with Ruby</w:t>
-      </w:r>
-      <w:r>
-        <w:rPr>
-          <w:szCs w:val="24"/>
-        </w:rPr>
-        <w:t xml:space="preserve"> and Jenkins</w:t>
-      </w:r>
-      <w:r>
-        <w:rPr>
-          <w:szCs w:val="24"/>
-        </w:rPr>
-        <w:t xml:space="preserve"> </w:t>
-      </w:r>
-      <w:r>
-        <w:rPr>
-          <w:szCs w:val="24"/>
-        </w:rPr>
-        <w:t xml:space="preserve">for </w:t>
-      </w:r>
-      <w:r>
-        <w:rPr>
-          <w:szCs w:val="24"/>
-        </w:rPr>
-        <w:t>a React</w:t>
-      </w:r>
-      <w:r>
-        <w:rPr>
-          <w:szCs w:val="24"/>
-        </w:rPr>
-        <w:t xml:space="preserve"> web app</w:t>
-      </w:r>
-    </w:p>
-    <w:p>
-      <w:pPr>
-        <w:pStyle w:val="ListParagraph"/>
-        <w:spacing w:line="276" w:lineRule="auto"/>
-        <w:ind w:left="360"/>
-        <w:rPr>
-          <w:b/>
-          <w:bCs/>
-          <w:sz w:val="16"/>
-          <w:szCs w:val="18"/>
-        </w:rPr>
-      </w:pPr>
-    </w:p>
-    <w:tbl>
-      <w:tblPr>
-        <w:tblW w:w="9487" w:type="dxa"/>
-        <w:tblLayout w:type="fixed"/>
-        <w:tblLook w:val="0000" w:firstRow="0" w:lastRow="0" w:firstColumn="0" w:lastColumn="0" w:noHBand="0" w:noVBand="0"/>
-      </w:tblPr>
-      <w:tblGrid>
-        <w:gridCol w:w="2919"/>
-        <w:gridCol w:w="3046"/>
-        <w:gridCol w:w="3522"/>
-      </w:tblGrid>
-      <w:tr>
-        <w:trPr>
-          <w:trHeight w:val="174"/>
-        </w:trPr>
-        <w:tc>
-          <w:tcPr>
-            <w:tcW w:w="2919" w:type="dxa"/>
+            <w:tcW w:w="3150" w:type="dxa"/>
           </w:tcPr>
           <w:p>
             <w:pPr>
@@ -1109,7 +964,7 @@
         </w:tc>
         <w:tc>
           <w:tcPr>
-            <w:tcW w:w="3046" w:type="dxa"/>
+            <w:tcW w:w="3288" w:type="dxa"/>
           </w:tcPr>
           <w:p>
             <w:pPr>
@@ -1122,25 +977,7 @@
               <w:rPr>
                 <w:szCs w:val="28"/>
               </w:rPr>
-              <w:t xml:space="preserve"> </w:t>
-            </w:r>
-            <w:r>
-              <w:rPr>
-                <w:szCs w:val="28"/>
-              </w:rPr>
-              <w:t>Oracle</w:t>
-            </w:r>
-            <w:r>
-              <w:rPr>
-                <w:szCs w:val="28"/>
-              </w:rPr>
-              <w:t xml:space="preserve"> Cloud</w:t>
-            </w:r>
-            <w:r>
-              <w:rPr>
-                <w:szCs w:val="28"/>
-              </w:rPr>
-              <w:t xml:space="preserve">, </w:t>
+              <w:t xml:space="preserve">Oracle, </w:t>
             </w:r>
             <w:r>
               <w:rPr>
@@ -1170,12 +1007,12 @@
         </w:tc>
         <w:tc>
           <w:tcPr>
-            <w:tcW w:w="3522" w:type="dxa"/>
+            <w:tcW w:w="3801" w:type="dxa"/>
           </w:tcPr>
           <w:p>
             <w:pPr>
               <w:spacing w:line="276" w:lineRule="auto"/>
-              <w:ind w:right="18"/>
+              <w:ind w:right="760"/>
               <w:jc w:val="right"/>
               <w:rPr>
                 <w:szCs w:val="24"/>
@@ -1202,63 +1039,26 @@
         <w:pStyle w:val="ListParagraph"/>
         <w:numPr>
           <w:ilvl w:val="0"/>
-          <w:numId w:val="28"/>
+          <w:numId w:val="37"/>
         </w:numPr>
         <w:spacing w:line="276" w:lineRule="auto"/>
-        <w:rPr>
-          <w:b/>
-          <w:bCs/>
-          <w:sz w:val="16"/>
-          <w:szCs w:val="18"/>
+        <w:ind w:left="360"/>
+        <w:rPr>
+          <w:color w:val="00000A"/>
+          <w:szCs w:val="24"/>
         </w:rPr>
       </w:pPr>
       <w:r>
         <w:rPr>
           <w:szCs w:val="24"/>
         </w:rPr>
-        <w:t xml:space="preserve">Improved </w:t>
+        <w:t>Improved client’s business performance up to 47% using Oracle Cloud for analytic</w:t>
       </w:r>
       <w:r>
         <w:rPr>
           <w:szCs w:val="24"/>
         </w:rPr>
-        <w:t>client’s</w:t>
-      </w:r>
-      <w:r>
-        <w:rPr>
-          <w:szCs w:val="24"/>
-        </w:rPr>
-        <w:t xml:space="preserve"> </w:t>
-      </w:r>
-      <w:r>
-        <w:rPr>
-          <w:szCs w:val="24"/>
-        </w:rPr>
-        <w:t xml:space="preserve">business </w:t>
-      </w:r>
-      <w:r>
-        <w:rPr>
-          <w:szCs w:val="24"/>
-        </w:rPr>
-        <w:t xml:space="preserve">performance </w:t>
-      </w:r>
-      <w:r>
-        <w:rPr>
-          <w:szCs w:val="24"/>
-        </w:rPr>
-        <w:t xml:space="preserve">up to 47% </w:t>
-      </w:r>
-      <w:r>
-        <w:rPr>
-          <w:szCs w:val="24"/>
-        </w:rPr>
-        <w:t>using Oracle Cloud</w:t>
-      </w:r>
-      <w:r>
-        <w:rPr>
-          <w:szCs w:val="24"/>
-        </w:rPr>
-        <w:t xml:space="preserve"> for analytics</w:t>
+        <w:t>s</w:t>
       </w:r>
     </w:p>
     <w:p>
@@ -1266,40 +1066,27 @@
         <w:pStyle w:val="ListParagraph"/>
         <w:numPr>
           <w:ilvl w:val="0"/>
-          <w:numId w:val="28"/>
+          <w:numId w:val="37"/>
         </w:numPr>
         <w:spacing w:line="276" w:lineRule="auto"/>
-        <w:rPr>
-          <w:b/>
-          <w:bCs/>
-          <w:sz w:val="16"/>
-          <w:szCs w:val="18"/>
+        <w:ind w:left="360"/>
+        <w:rPr>
+          <w:color w:val="00000A"/>
+          <w:szCs w:val="24"/>
         </w:rPr>
       </w:pPr>
       <w:r>
         <w:rPr>
           <w:szCs w:val="24"/>
         </w:rPr>
-        <w:t>Decreased</w:t>
+        <w:t>Decreased social media monitoring to sub-second response time for real-time brand management</w:t>
       </w:r>
       <w:r>
         <w:rPr>
-          <w:szCs w:val="24"/>
-        </w:rPr>
-        <w:t xml:space="preserve"> Twitter</w:t>
-      </w:r>
-      <w:r>
-        <w:rPr>
-          <w:szCs w:val="24"/>
-        </w:rPr>
-        <w:t xml:space="preserve"> monitoring to sub-second response time for real-time brand management</w:t>
-      </w:r>
-      <w:r>
-        <w:rPr>
-          <w:noProof/>
-        </w:rPr>
-        <w:pict w14:anchorId="55F41CEA">
-          <v:rect id="_x0000_i1028" alt="" style="width:432.9pt;height:.05pt;mso-width-percent:0;mso-height-percent:0;mso-width-percent:0;mso-height-percent:0" o:hrpct="925" o:hrstd="t" o:hr="t" fillcolor="#a0a0a0" stroked="f"/>
+          <w:color w:val="00000A"/>
+        </w:rPr>
+        <w:pict w14:anchorId="6E40DB31">
+          <v:rect id="_x0000_i1028" style="width:481.8pt;height:1.85pt" o:hrpct="956" o:hrstd="t" o:hr="t" fillcolor="#a0a0a0" stroked="f"/>
         </w:pict>
       </w:r>
     </w:p>
@@ -1332,14 +1119,13 @@
         <w:tblLook w:val="04A0" w:firstRow="1" w:lastRow="0" w:firstColumn="1" w:lastColumn="0" w:noHBand="0" w:noVBand="1"/>
       </w:tblPr>
       <w:tblGrid>
-        <w:gridCol w:w="3000"/>
-        <w:gridCol w:w="3127"/>
-        <w:gridCol w:w="3233"/>
+        <w:gridCol w:w="4675"/>
+        <w:gridCol w:w="4675"/>
       </w:tblGrid>
       <w:tr>
         <w:tc>
           <w:tcPr>
-            <w:tcW w:w="3000" w:type="dxa"/>
+            <w:tcW w:w="4675" w:type="dxa"/>
             <w:tcBorders>
               <w:top w:val="nil"/>
               <w:left w:val="nil"/>
@@ -1352,39 +1138,16 @@
               <w:spacing w:line="276" w:lineRule="auto"/>
               <w:ind w:left="-109"/>
             </w:pPr>
-            <w:hyperlink r:id="rId9" w:history="1">
-              <w:r>
-                <w:rPr>
-                  <w:rStyle w:val="Hyperlink"/>
-                </w:rPr>
-                <w:t>Sentiment Analysis</w:t>
-              </w:r>
-            </w:hyperlink>
+            <w:proofErr w:type="spellStart"/>
+            <w:r>
+              <w:t>Muzex</w:t>
+            </w:r>
+            <w:proofErr w:type="spellEnd"/>
           </w:p>
         </w:tc>
         <w:tc>
           <w:tcPr>
-            <w:tcW w:w="3127" w:type="dxa"/>
-            <w:tcBorders>
-              <w:top w:val="nil"/>
-              <w:left w:val="nil"/>
-              <w:bottom w:val="nil"/>
-              <w:right w:val="nil"/>
-            </w:tcBorders>
-          </w:tcPr>
-          <w:p>
-            <w:pPr>
-              <w:spacing w:line="276" w:lineRule="auto"/>
-              <w:ind w:right="-120"/>
-            </w:pPr>
-            <w:r>
-              <w:t>Personal Project</w:t>
-            </w:r>
-          </w:p>
-        </w:tc>
-        <w:tc>
-          <w:tcPr>
-            <w:tcW w:w="3233" w:type="dxa"/>
+            <w:tcW w:w="4675" w:type="dxa"/>
             <w:tcBorders>
               <w:top w:val="nil"/>
               <w:left w:val="nil"/>
@@ -1399,16 +1162,7 @@
               <w:jc w:val="right"/>
             </w:pPr>
             <w:r>
-              <w:t>May</w:t>
-            </w:r>
-            <w:r>
-              <w:t xml:space="preserve"> 2</w:t>
-            </w:r>
-            <w:r>
-              <w:t>019</w:t>
-            </w:r>
-            <w:r>
-              <w:t xml:space="preserve"> - Present</w:t>
+              <w:t>Present</w:t>
             </w:r>
           </w:p>
         </w:tc>
@@ -1430,13 +1184,26 @@
         <w:rPr>
           <w:szCs w:val="24"/>
         </w:rPr>
-        <w:t>Twitter monitoring service implementing sub-second</w:t>
+        <w:t>React Native app for hosting and attending concerts at houses or established venues</w:t>
       </w:r>
+    </w:p>
+    <w:p>
+      <w:pPr>
+        <w:pStyle w:val="ListParagraph"/>
+        <w:numPr>
+          <w:ilvl w:val="0"/>
+          <w:numId w:val="28"/>
+        </w:numPr>
+        <w:spacing w:line="276" w:lineRule="auto"/>
+        <w:rPr>
+          <w:szCs w:val="24"/>
+        </w:rPr>
+      </w:pPr>
       <w:r>
         <w:rPr>
           <w:szCs w:val="24"/>
         </w:rPr>
-        <w:t xml:space="preserve"> sentiment analysis</w:t>
+        <w:t>Developed user interface from iterative customer demos and Adobe XD design</w:t>
       </w:r>
     </w:p>
     <w:p>
@@ -1451,22 +1218,18 @@
     <w:tbl>
       <w:tblPr>
         <w:tblStyle w:val="TableGrid"/>
-        <w:tblW w:w="9729" w:type="dxa"/>
+        <w:tblW w:w="0" w:type="auto"/>
         <w:tblInd w:w="-360" w:type="dxa"/>
         <w:tblLook w:val="0400" w:firstRow="0" w:lastRow="0" w:firstColumn="0" w:lastColumn="0" w:noHBand="0" w:noVBand="1"/>
       </w:tblPr>
       <w:tblGrid>
-        <w:gridCol w:w="3240"/>
-        <w:gridCol w:w="3091"/>
-        <w:gridCol w:w="3398"/>
+        <w:gridCol w:w="4675"/>
+        <w:gridCol w:w="5045"/>
       </w:tblGrid>
       <w:tr>
-        <w:trPr>
-          <w:trHeight w:val="324"/>
-        </w:trPr>
         <w:tc>
           <w:tcPr>
-            <w:tcW w:w="3240" w:type="dxa"/>
+            <w:tcW w:w="4675" w:type="dxa"/>
             <w:tcBorders>
               <w:top w:val="nil"/>
               <w:left w:val="nil"/>
@@ -1477,18 +1240,24 @@
           <w:p>
             <w:pPr>
               <w:spacing w:line="276" w:lineRule="auto"/>
-              <w:ind w:left="250"/>
+              <w:ind w:left="342" w:hanging="90"/>
+              <w:jc w:val="both"/>
               <w:rPr>
                 <w:sz w:val="32"/>
                 <w:szCs w:val="28"/>
               </w:rPr>
             </w:pPr>
-            <w:hyperlink r:id="rId10" w:history="1">
+            <w:hyperlink r:id="rId9" w:history="1">
+              <w:r>
+                <w:t>Decentralized Music Streaming Application</w:t>
+              </w:r>
               <w:r>
                 <w:rPr>
                   <w:rStyle w:val="Hyperlink"/>
+                  <w:szCs w:val="24"/>
+                  <w:u w:val="none"/>
                 </w:rPr>
-                <w:t>Group Payments Web App</w:t>
+                <w:t xml:space="preserve">                                                                                                                                   </w:t>
               </w:r>
             </w:hyperlink>
             <w:r>
@@ -1501,7 +1270,7 @@
         </w:tc>
         <w:tc>
           <w:tcPr>
-            <w:tcW w:w="3091" w:type="dxa"/>
+            <w:tcW w:w="5045" w:type="dxa"/>
             <w:tcBorders>
               <w:top w:val="nil"/>
               <w:left w:val="nil"/>
@@ -1512,7 +1281,8 @@
           <w:p>
             <w:pPr>
               <w:spacing w:line="276" w:lineRule="auto"/>
-              <w:ind w:left="9" w:right="-108"/>
+              <w:ind w:left="-360" w:right="-108" w:firstLine="360"/>
+              <w:jc w:val="right"/>
               <w:rPr>
                 <w:szCs w:val="24"/>
               </w:rPr>
@@ -1521,46 +1291,19 @@
               <w:rPr>
                 <w:szCs w:val="24"/>
               </w:rPr>
-              <w:t xml:space="preserve"> </w:t>
+              <w:t>February</w:t>
             </w:r>
             <w:r>
               <w:rPr>
                 <w:szCs w:val="24"/>
               </w:rPr>
-              <w:t xml:space="preserve"> </w:t>
+              <w:t xml:space="preserve"> 201</w:t>
             </w:r>
             <w:r>
               <w:rPr>
                 <w:szCs w:val="24"/>
               </w:rPr>
-              <w:t>Blockchain Class</w:t>
-            </w:r>
-          </w:p>
-        </w:tc>
-        <w:tc>
-          <w:tcPr>
-            <w:tcW w:w="3398" w:type="dxa"/>
-            <w:tcBorders>
-              <w:top w:val="nil"/>
-              <w:left w:val="nil"/>
-              <w:bottom w:val="nil"/>
-              <w:right w:val="nil"/>
-            </w:tcBorders>
-          </w:tcPr>
-          <w:p>
-            <w:pPr>
-              <w:spacing w:line="276" w:lineRule="auto"/>
-              <w:ind w:left="-360" w:right="-112" w:firstLine="360"/>
-              <w:jc w:val="right"/>
-              <w:rPr>
-                <w:szCs w:val="24"/>
-              </w:rPr>
-            </w:pPr>
-            <w:r>
-              <w:rPr>
-                <w:szCs w:val="24"/>
-              </w:rPr>
-              <w:t>February 2020</w:t>
+              <w:t>8</w:t>
             </w:r>
             <w:r>
               <w:rPr>
@@ -1595,25 +1338,13 @@
         <w:rPr>
           <w:szCs w:val="24"/>
         </w:rPr>
-        <w:t>Decentralized PayPal clone using</w:t>
+        <w:t>React music web application delivered using novel technologies such as IPFS and Ethereum</w:t>
       </w:r>
       <w:r>
         <w:rPr>
           <w:szCs w:val="24"/>
         </w:rPr>
-        <w:t xml:space="preserve"> Ethereum</w:t>
-      </w:r>
-      <w:r>
-        <w:rPr>
-          <w:szCs w:val="24"/>
-        </w:rPr>
         <w:t xml:space="preserve"> </w:t>
-      </w:r>
-      <w:r>
-        <w:rPr>
-          <w:szCs w:val="24"/>
-        </w:rPr>
-        <w:t>and React</w:t>
       </w:r>
     </w:p>
     <w:p>
@@ -1628,12 +1359,11 @@
       </w:pPr>
       <w:r>
         <w:rPr>
-          <w:noProof/>
           <w:color w:val="00000A"/>
           <w:szCs w:val="24"/>
         </w:rPr>
-        <w:pict w14:anchorId="11061B7F">
-          <v:rect id="_x0000_i1027" alt="" style="width:468pt;height:.05pt;mso-width-percent:0;mso-height-percent:0;mso-width-percent:0;mso-height-percent:0" o:hrstd="t" o:hr="t" fillcolor="#a0a0a0" stroked="f"/>
+        <w:pict w14:anchorId="4B318030">
+          <v:rect id="_x0000_i1029" style="width:481.8pt;height:1.85pt" o:hrpct="956" o:hrstd="t" o:hr="t" fillcolor="#a0a0a0" stroked="f"/>
         </w:pict>
       </w:r>
     </w:p>
@@ -1663,14 +1393,14 @@
         <w:tblLook w:val="0000" w:firstRow="0" w:lastRow="0" w:firstColumn="0" w:lastColumn="0" w:noHBand="0" w:noVBand="0"/>
       </w:tblPr>
       <w:tblGrid>
-        <w:gridCol w:w="2970"/>
-        <w:gridCol w:w="2520"/>
-        <w:gridCol w:w="5400"/>
+        <w:gridCol w:w="3330"/>
+        <w:gridCol w:w="2610"/>
+        <w:gridCol w:w="4950"/>
       </w:tblGrid>
       <w:tr>
         <w:tc>
           <w:tcPr>
-            <w:tcW w:w="2970" w:type="dxa"/>
+            <w:tcW w:w="3330" w:type="dxa"/>
           </w:tcPr>
           <w:p>
             <w:pPr>
@@ -1688,13 +1418,13 @@
               <w:rPr>
                 <w:szCs w:val="24"/>
               </w:rPr>
-              <w:t>Software Engineering</w:t>
+              <w:t>Parallel Programming</w:t>
             </w:r>
           </w:p>
         </w:tc>
         <w:tc>
           <w:tcPr>
-            <w:tcW w:w="2520" w:type="dxa"/>
+            <w:tcW w:w="2610" w:type="dxa"/>
           </w:tcPr>
           <w:p>
             <w:pPr>
@@ -1712,13 +1442,13 @@
               <w:rPr>
                 <w:szCs w:val="24"/>
               </w:rPr>
-              <w:t>C++ Development</w:t>
+              <w:t>Systems Networking</w:t>
             </w:r>
           </w:p>
         </w:tc>
         <w:tc>
           <w:tcPr>
-            <w:tcW w:w="5400" w:type="dxa"/>
+            <w:tcW w:w="4950" w:type="dxa"/>
           </w:tcPr>
           <w:p>
             <w:pPr>
@@ -1762,12 +1492,11 @@
       <w:r>
         <w:rPr>
           <w:rFonts w:ascii="Times New Roman" w:hAnsi="Times New Roman"/>
-          <w:noProof/>
           <w:color w:val="00000A"/>
           <w:sz w:val="24"/>
         </w:rPr>
-        <w:pict w14:anchorId="32598C7D">
-          <v:rect id="_x0000_i1026" alt="" style="width:468pt;height:.05pt;mso-width-percent:0;mso-height-percent:0;mso-width-percent:0;mso-height-percent:0" o:hrstd="t" o:hr="t" fillcolor="#a0a0a0" stroked="f"/>
+        <w:pict w14:anchorId="5351D53B">
+          <v:rect id="_x0000_i1030" style="width:482.85pt;height:1.85pt" o:hrpct="958" o:hrstd="t" o:hr="t" fillcolor="#a0a0a0" stroked="f"/>
         </w:pict>
       </w:r>
       <w:r>
@@ -1795,8 +1524,8 @@
         <w:tblLook w:val="04A0" w:firstRow="1" w:lastRow="0" w:firstColumn="1" w:lastColumn="0" w:noHBand="0" w:noVBand="1"/>
       </w:tblPr>
       <w:tblGrid>
-        <w:gridCol w:w="5437"/>
-        <w:gridCol w:w="3928"/>
+        <w:gridCol w:w="5850"/>
+        <w:gridCol w:w="3500"/>
       </w:tblGrid>
       <w:tr>
         <w:tc>
@@ -1827,19 +1556,11 @@
               </w:rPr>
               <w:t>Dean’s List</w:t>
             </w:r>
-            <w:r>
-              <w:rPr>
-                <w:rFonts w:eastAsia="Times New Roman"/>
-                <w:color w:val="222222"/>
-                <w:szCs w:val="24"/>
-              </w:rPr>
-              <w:t xml:space="preserve"> (4x)</w:t>
-            </w:r>
           </w:p>
         </w:tc>
         <w:tc>
           <w:tcPr>
-            <w:tcW w:w="4235" w:type="dxa"/>
+            <w:tcW w:w="3500" w:type="dxa"/>
             <w:tcBorders>
               <w:top w:val="nil"/>
               <w:left w:val="nil"/>
@@ -1870,7 +1591,31 @@
                 <w:color w:val="222222"/>
                 <w:szCs w:val="24"/>
               </w:rPr>
-              <w:t xml:space="preserve"> - Spring 2020</w:t>
+              <w:t xml:space="preserve">, </w:t>
+            </w:r>
+            <w:r>
+              <w:rPr>
+                <w:rFonts w:eastAsia="Times New Roman"/>
+                <w:color w:val="222222"/>
+                <w:szCs w:val="24"/>
+              </w:rPr>
+              <w:t>Spring</w:t>
+            </w:r>
+            <w:r>
+              <w:rPr>
+                <w:rFonts w:eastAsia="Times New Roman"/>
+                <w:color w:val="222222"/>
+                <w:szCs w:val="24"/>
+              </w:rPr>
+              <w:t xml:space="preserve"> 2019</w:t>
+            </w:r>
+            <w:r>
+              <w:rPr>
+                <w:rFonts w:eastAsia="Times New Roman"/>
+                <w:color w:val="222222"/>
+                <w:szCs w:val="24"/>
+              </w:rPr>
+              <w:t>, Fall 2019</w:t>
             </w:r>
           </w:p>
         </w:tc>
@@ -1904,7 +1649,19 @@
         <w:rPr>
           <w:szCs w:val="24"/>
         </w:rPr>
-        <w:t xml:space="preserve"> for achieving a GPA above 3.75</w:t>
+        <w:t xml:space="preserve"> for achieving a GPA above 3.75 as a full-time student</w:t>
+      </w:r>
+      <w:r>
+        <w:rPr>
+          <w:szCs w:val="24"/>
+        </w:rPr>
+        <w:t xml:space="preserve"> and </w:t>
+      </w:r>
+      <w:r>
+        <w:rPr>
+          <w:szCs w:val="24"/>
+        </w:rPr>
+        <w:t>intern</w:t>
       </w:r>
     </w:p>
     <w:p>
@@ -1918,12 +1675,11 @@
       <w:bookmarkStart w:id="0" w:name="_Hlk16604094"/>
       <w:r>
         <w:rPr>
-          <w:noProof/>
           <w:color w:val="00000A"/>
           <w:szCs w:val="24"/>
         </w:rPr>
-        <w:pict w14:anchorId="306F577A">
-          <v:rect id="_x0000_i1025" alt="" style="width:468pt;height:.05pt;mso-width-percent:0;mso-height-percent:0;mso-width-percent:0;mso-height-percent:0" o:hrstd="t" o:hr="t" fillcolor="#a0a0a0" stroked="f"/>
+        <w:pict w14:anchorId="6AD11853">
+          <v:rect id="_x0000_i1031" style="width:481.8pt;height:1.85pt" o:hrpct="956" o:hrstd="t" o:hr="t" fillcolor="#a0a0a0" stroked="f"/>
         </w:pict>
       </w:r>
       <w:bookmarkEnd w:id="0"/>
@@ -1950,22 +1706,22 @@
     </w:p>
     <w:tbl>
       <w:tblPr>
-        <w:tblW w:w="10212" w:type="dxa"/>
+        <w:tblW w:w="10239" w:type="dxa"/>
         <w:tblLayout w:type="fixed"/>
         <w:tblLook w:val="0000" w:firstRow="0" w:lastRow="0" w:firstColumn="0" w:lastColumn="0" w:noHBand="0" w:noVBand="0"/>
       </w:tblPr>
       <w:tblGrid>
-        <w:gridCol w:w="2880"/>
-        <w:gridCol w:w="3141"/>
-        <w:gridCol w:w="4191"/>
+        <w:gridCol w:w="3150"/>
+        <w:gridCol w:w="3288"/>
+        <w:gridCol w:w="3801"/>
       </w:tblGrid>
       <w:tr>
         <w:trPr>
-          <w:trHeight w:val="143"/>
+          <w:trHeight w:val="144"/>
         </w:trPr>
         <w:tc>
           <w:tcPr>
-            <w:tcW w:w="2880" w:type="dxa"/>
+            <w:tcW w:w="3150" w:type="dxa"/>
           </w:tcPr>
           <w:p>
             <w:pPr>
@@ -1987,7 +1743,7 @@
         </w:tc>
         <w:tc>
           <w:tcPr>
-            <w:tcW w:w="3141" w:type="dxa"/>
+            <w:tcW w:w="3288" w:type="dxa"/>
           </w:tcPr>
           <w:p>
             <w:pPr>
@@ -2000,43 +1756,19 @@
               <w:rPr>
                 <w:szCs w:val="28"/>
               </w:rPr>
-              <w:t xml:space="preserve"> </w:t>
-            </w:r>
-            <w:r>
-              <w:rPr>
-                <w:szCs w:val="28"/>
-              </w:rPr>
-              <w:t xml:space="preserve"> </w:t>
-            </w:r>
-            <w:r>
-              <w:rPr>
-                <w:szCs w:val="28"/>
-              </w:rPr>
               <w:t>AISES</w:t>
             </w:r>
             <w:r>
               <w:rPr>
                 <w:szCs w:val="28"/>
               </w:rPr>
-              <w:t xml:space="preserve"> and </w:t>
-            </w:r>
-            <w:r>
-              <w:rPr>
-                <w:szCs w:val="28"/>
-              </w:rPr>
-              <w:t>Security</w:t>
-            </w:r>
-            <w:r>
-              <w:rPr>
-                <w:szCs w:val="28"/>
-              </w:rPr>
-              <w:t xml:space="preserve"> Club</w:t>
+              <w:t xml:space="preserve"> and Cybersecurity Club</w:t>
             </w:r>
           </w:p>
         </w:tc>
         <w:tc>
           <w:tcPr>
-            <w:tcW w:w="4191" w:type="dxa"/>
+            <w:tcW w:w="3801" w:type="dxa"/>
           </w:tcPr>
           <w:p>
             <w:pPr>
@@ -2141,38 +1873,37 @@
         <w:rPr>
           <w:szCs w:val="24"/>
         </w:rPr>
-        <w:t>Write proposals for</w:t>
+        <w:t>Financed</w:t>
       </w:r>
       <w:r>
         <w:rPr>
           <w:szCs w:val="24"/>
         </w:rPr>
-        <w:t xml:space="preserve"> club</w:t>
+        <w:t xml:space="preserve"> </w:t>
       </w:r>
       <w:r>
         <w:rPr>
           <w:szCs w:val="24"/>
         </w:rPr>
-        <w:t xml:space="preserve">’s </w:t>
+        <w:t>club’s</w:t>
       </w:r>
       <w:r>
         <w:rPr>
           <w:szCs w:val="24"/>
         </w:rPr>
-        <w:t>education, outreach, and professional development</w:t>
+        <w:t xml:space="preserve"> education, outreach, and professional development</w:t>
       </w:r>
     </w:p>
     <w:sectPr>
-      <w:footerReference w:type="default" r:id="rId11"/>
+      <w:footerReference w:type="default" r:id="rId10"/>
       <w:endnotePr>
         <w:numFmt w:val="decimal"/>
       </w:endnotePr>
       <w:type w:val="continuous"/>
       <w:pgSz w:w="12240" w:h="15840"/>
-      <w:pgMar w:top="1440" w:right="1440" w:bottom="1440" w:left="1440" w:header="0" w:footer="576" w:gutter="0"/>
+      <w:pgMar w:top="720" w:right="1080" w:bottom="547" w:left="1080" w:header="0" w:footer="576" w:gutter="0"/>
       <w:cols w:space="720"/>
       <w:noEndnote/>
-      <w:docGrid w:linePitch="326"/>
     </w:sectPr>
   </w:body>
 </w:document>
@@ -2518,7 +2249,7 @@
         <w:szCs w:val="20"/>
       </w:rPr>
     </w:lvl>
-    <w:lvl w:ilvl="1" w:tplc="04090003" w:tentative="1">
+    <w:lvl w:ilvl="1" w:tplc="04090003">
       <w:start w:val="1"/>
       <w:numFmt w:val="bullet"/>
       <w:lvlText w:val="o"/>
@@ -3436,6 +3167,119 @@
     </w:lvl>
   </w:abstractNum>
   <w:abstractNum w:abstractNumId="10" w15:restartNumberingAfterBreak="0">
+    <w:nsid w:val="289A4685"/>
+    <w:multiLevelType w:val="hybridMultilevel"/>
+    <w:tmpl w:val="22F0C732"/>
+    <w:lvl w:ilvl="0" w:tplc="04090001">
+      <w:start w:val="1"/>
+      <w:numFmt w:val="bullet"/>
+      <w:lvlText w:val=""/>
+      <w:lvlJc w:val="left"/>
+      <w:pPr>
+        <w:ind w:left="720" w:hanging="360"/>
+      </w:pPr>
+      <w:rPr>
+        <w:rFonts w:ascii="Symbol" w:hAnsi="Symbol" w:hint="default"/>
+      </w:rPr>
+    </w:lvl>
+    <w:lvl w:ilvl="1" w:tplc="04090003" w:tentative="1">
+      <w:start w:val="1"/>
+      <w:numFmt w:val="bullet"/>
+      <w:lvlText w:val="o"/>
+      <w:lvlJc w:val="left"/>
+      <w:pPr>
+        <w:ind w:left="1440" w:hanging="360"/>
+      </w:pPr>
+      <w:rPr>
+        <w:rFonts w:ascii="Courier New" w:hAnsi="Courier New" w:cs="Courier New" w:hint="default"/>
+      </w:rPr>
+    </w:lvl>
+    <w:lvl w:ilvl="2" w:tplc="04090005" w:tentative="1">
+      <w:start w:val="1"/>
+      <w:numFmt w:val="bullet"/>
+      <w:lvlText w:val=""/>
+      <w:lvlJc w:val="left"/>
+      <w:pPr>
+        <w:ind w:left="2160" w:hanging="360"/>
+      </w:pPr>
+      <w:rPr>
+        <w:rFonts w:ascii="Wingdings" w:hAnsi="Wingdings" w:hint="default"/>
+      </w:rPr>
+    </w:lvl>
+    <w:lvl w:ilvl="3" w:tplc="04090001" w:tentative="1">
+      <w:start w:val="1"/>
+      <w:numFmt w:val="bullet"/>
+      <w:lvlText w:val=""/>
+      <w:lvlJc w:val="left"/>
+      <w:pPr>
+        <w:ind w:left="2880" w:hanging="360"/>
+      </w:pPr>
+      <w:rPr>
+        <w:rFonts w:ascii="Symbol" w:hAnsi="Symbol" w:hint="default"/>
+      </w:rPr>
+    </w:lvl>
+    <w:lvl w:ilvl="4" w:tplc="04090003" w:tentative="1">
+      <w:start w:val="1"/>
+      <w:numFmt w:val="bullet"/>
+      <w:lvlText w:val="o"/>
+      <w:lvlJc w:val="left"/>
+      <w:pPr>
+        <w:ind w:left="3600" w:hanging="360"/>
+      </w:pPr>
+      <w:rPr>
+        <w:rFonts w:ascii="Courier New" w:hAnsi="Courier New" w:cs="Courier New" w:hint="default"/>
+      </w:rPr>
+    </w:lvl>
+    <w:lvl w:ilvl="5" w:tplc="04090005" w:tentative="1">
+      <w:start w:val="1"/>
+      <w:numFmt w:val="bullet"/>
+      <w:lvlText w:val=""/>
+      <w:lvlJc w:val="left"/>
+      <w:pPr>
+        <w:ind w:left="4320" w:hanging="360"/>
+      </w:pPr>
+      <w:rPr>
+        <w:rFonts w:ascii="Wingdings" w:hAnsi="Wingdings" w:hint="default"/>
+      </w:rPr>
+    </w:lvl>
+    <w:lvl w:ilvl="6" w:tplc="04090001" w:tentative="1">
+      <w:start w:val="1"/>
+      <w:numFmt w:val="bullet"/>
+      <w:lvlText w:val=""/>
+      <w:lvlJc w:val="left"/>
+      <w:pPr>
+        <w:ind w:left="5040" w:hanging="360"/>
+      </w:pPr>
+      <w:rPr>
+        <w:rFonts w:ascii="Symbol" w:hAnsi="Symbol" w:hint="default"/>
+      </w:rPr>
+    </w:lvl>
+    <w:lvl w:ilvl="7" w:tplc="04090003" w:tentative="1">
+      <w:start w:val="1"/>
+      <w:numFmt w:val="bullet"/>
+      <w:lvlText w:val="o"/>
+      <w:lvlJc w:val="left"/>
+      <w:pPr>
+        <w:ind w:left="5760" w:hanging="360"/>
+      </w:pPr>
+      <w:rPr>
+        <w:rFonts w:ascii="Courier New" w:hAnsi="Courier New" w:cs="Courier New" w:hint="default"/>
+      </w:rPr>
+    </w:lvl>
+    <w:lvl w:ilvl="8" w:tplc="04090005" w:tentative="1">
+      <w:start w:val="1"/>
+      <w:numFmt w:val="bullet"/>
+      <w:lvlText w:val=""/>
+      <w:lvlJc w:val="left"/>
+      <w:pPr>
+        <w:ind w:left="6480" w:hanging="360"/>
+      </w:pPr>
+      <w:rPr>
+        <w:rFonts w:ascii="Wingdings" w:hAnsi="Wingdings" w:hint="default"/>
+      </w:rPr>
+    </w:lvl>
+  </w:abstractNum>
+  <w:abstractNum w:abstractNumId="11" w15:restartNumberingAfterBreak="0">
     <w:nsid w:val="2FA46472"/>
     <w:multiLevelType w:val="hybridMultilevel"/>
     <w:tmpl w:val="7BF62A54"/>
@@ -3575,7 +3419,7 @@
       </w:rPr>
     </w:lvl>
   </w:abstractNum>
-  <w:abstractNum w:abstractNumId="11" w15:restartNumberingAfterBreak="0">
+  <w:abstractNum w:abstractNumId="12" w15:restartNumberingAfterBreak="0">
     <w:nsid w:val="33980234"/>
     <w:multiLevelType w:val="hybridMultilevel"/>
     <w:tmpl w:val="BE5A2C2C"/>
@@ -3690,7 +3534,7 @@
       </w:rPr>
     </w:lvl>
   </w:abstractNum>
-  <w:abstractNum w:abstractNumId="12" w15:restartNumberingAfterBreak="0">
+  <w:abstractNum w:abstractNumId="13" w15:restartNumberingAfterBreak="0">
     <w:nsid w:val="37627B44"/>
     <w:multiLevelType w:val="hybridMultilevel"/>
     <w:tmpl w:val="7EFE6DA0"/>
@@ -3779,7 +3623,7 @@
       </w:pPr>
     </w:lvl>
   </w:abstractNum>
-  <w:abstractNum w:abstractNumId="13" w15:restartNumberingAfterBreak="0">
+  <w:abstractNum w:abstractNumId="14" w15:restartNumberingAfterBreak="0">
     <w:nsid w:val="37BC5A1B"/>
     <w:multiLevelType w:val="hybridMultilevel"/>
     <w:tmpl w:val="20BAE4A0"/>
@@ -3919,7 +3763,7 @@
       </w:rPr>
     </w:lvl>
   </w:abstractNum>
-  <w:abstractNum w:abstractNumId="14" w15:restartNumberingAfterBreak="0">
+  <w:abstractNum w:abstractNumId="15" w15:restartNumberingAfterBreak="0">
     <w:nsid w:val="3A174C43"/>
     <w:multiLevelType w:val="hybridMultilevel"/>
     <w:tmpl w:val="C7CE9FAC"/>
@@ -4032,7 +3876,7 @@
       </w:rPr>
     </w:lvl>
   </w:abstractNum>
-  <w:abstractNum w:abstractNumId="15" w15:restartNumberingAfterBreak="0">
+  <w:abstractNum w:abstractNumId="16" w15:restartNumberingAfterBreak="0">
     <w:nsid w:val="3BCA64C3"/>
     <w:multiLevelType w:val="hybridMultilevel"/>
     <w:tmpl w:val="9F8EAAD8"/>
@@ -4172,7 +4016,7 @@
       </w:rPr>
     </w:lvl>
   </w:abstractNum>
-  <w:abstractNum w:abstractNumId="16" w15:restartNumberingAfterBreak="0">
+  <w:abstractNum w:abstractNumId="17" w15:restartNumberingAfterBreak="0">
     <w:nsid w:val="420B527C"/>
     <w:multiLevelType w:val="hybridMultilevel"/>
     <w:tmpl w:val="5DFA9D26"/>
@@ -4285,7 +4129,7 @@
       </w:rPr>
     </w:lvl>
   </w:abstractNum>
-  <w:abstractNum w:abstractNumId="17" w15:restartNumberingAfterBreak="0">
+  <w:abstractNum w:abstractNumId="18" w15:restartNumberingAfterBreak="0">
     <w:nsid w:val="4481548C"/>
     <w:multiLevelType w:val="hybridMultilevel"/>
     <w:tmpl w:val="7B8C34EE"/>
@@ -4398,7 +4242,7 @@
       </w:rPr>
     </w:lvl>
   </w:abstractNum>
-  <w:abstractNum w:abstractNumId="18" w15:restartNumberingAfterBreak="0">
+  <w:abstractNum w:abstractNumId="19" w15:restartNumberingAfterBreak="0">
     <w:nsid w:val="45B905FC"/>
     <w:multiLevelType w:val="hybridMultilevel"/>
     <w:tmpl w:val="5840FA40"/>
@@ -4539,7 +4383,7 @@
       </w:rPr>
     </w:lvl>
   </w:abstractNum>
-  <w:abstractNum w:abstractNumId="19" w15:restartNumberingAfterBreak="0">
+  <w:abstractNum w:abstractNumId="20" w15:restartNumberingAfterBreak="0">
     <w:nsid w:val="46F44155"/>
     <w:multiLevelType w:val="hybridMultilevel"/>
     <w:tmpl w:val="3FC84D8E"/>
@@ -4679,7 +4523,7 @@
       </w:rPr>
     </w:lvl>
   </w:abstractNum>
-  <w:abstractNum w:abstractNumId="20" w15:restartNumberingAfterBreak="0">
+  <w:abstractNum w:abstractNumId="21" w15:restartNumberingAfterBreak="0">
     <w:nsid w:val="47D91A95"/>
     <w:multiLevelType w:val="multilevel"/>
     <w:tmpl w:val="0E1E1A00"/>
@@ -4793,7 +4637,7 @@
       </w:rPr>
     </w:lvl>
   </w:abstractNum>
-  <w:abstractNum w:abstractNumId="21" w15:restartNumberingAfterBreak="0">
+  <w:abstractNum w:abstractNumId="22" w15:restartNumberingAfterBreak="0">
     <w:nsid w:val="52D6285A"/>
     <w:multiLevelType w:val="hybridMultilevel"/>
     <w:tmpl w:val="851AC07E"/>
@@ -4906,7 +4750,7 @@
       </w:rPr>
     </w:lvl>
   </w:abstractNum>
-  <w:abstractNum w:abstractNumId="22" w15:restartNumberingAfterBreak="0">
+  <w:abstractNum w:abstractNumId="23" w15:restartNumberingAfterBreak="0">
     <w:nsid w:val="581263B3"/>
     <w:multiLevelType w:val="hybridMultilevel"/>
     <w:tmpl w:val="3E9E9B10"/>
@@ -5021,7 +4865,7 @@
       </w:rPr>
     </w:lvl>
   </w:abstractNum>
-  <w:abstractNum w:abstractNumId="23" w15:restartNumberingAfterBreak="0">
+  <w:abstractNum w:abstractNumId="24" w15:restartNumberingAfterBreak="0">
     <w:nsid w:val="5B8B3597"/>
     <w:multiLevelType w:val="hybridMultilevel"/>
     <w:tmpl w:val="2E3AC808"/>
@@ -5134,7 +4978,7 @@
       </w:rPr>
     </w:lvl>
   </w:abstractNum>
-  <w:abstractNum w:abstractNumId="24" w15:restartNumberingAfterBreak="0">
+  <w:abstractNum w:abstractNumId="25" w15:restartNumberingAfterBreak="0">
     <w:nsid w:val="5C11331F"/>
     <w:multiLevelType w:val="multilevel"/>
     <w:tmpl w:val="C27CBD8C"/>
@@ -5283,7 +5127,7 @@
       </w:rPr>
     </w:lvl>
   </w:abstractNum>
-  <w:abstractNum w:abstractNumId="25" w15:restartNumberingAfterBreak="0">
+  <w:abstractNum w:abstractNumId="26" w15:restartNumberingAfterBreak="0">
     <w:nsid w:val="5CC95551"/>
     <w:multiLevelType w:val="hybridMultilevel"/>
     <w:tmpl w:val="CFB4C098"/>
@@ -5396,7 +5240,156 @@
       </w:rPr>
     </w:lvl>
   </w:abstractNum>
-  <w:abstractNum w:abstractNumId="26" w15:restartNumberingAfterBreak="0">
+  <w:abstractNum w:abstractNumId="27" w15:restartNumberingAfterBreak="0">
+    <w:nsid w:val="617227E0"/>
+    <w:multiLevelType w:val="multilevel"/>
+    <w:tmpl w:val="C71C1D76"/>
+    <w:lvl w:ilvl="0">
+      <w:start w:val="1"/>
+      <w:numFmt w:val="bullet"/>
+      <w:lvlText w:val=""/>
+      <w:lvlJc w:val="left"/>
+      <w:pPr>
+        <w:tabs>
+          <w:tab w:val="num" w:pos="720"/>
+        </w:tabs>
+        <w:ind w:left="720" w:hanging="360"/>
+      </w:pPr>
+      <w:rPr>
+        <w:rFonts w:ascii="Symbol" w:hAnsi="Symbol" w:hint="default"/>
+        <w:sz w:val="20"/>
+      </w:rPr>
+    </w:lvl>
+    <w:lvl w:ilvl="1">
+      <w:start w:val="1"/>
+      <w:numFmt w:val="bullet"/>
+      <w:lvlText w:val="o"/>
+      <w:lvlJc w:val="left"/>
+      <w:pPr>
+        <w:tabs>
+          <w:tab w:val="num" w:pos="1440"/>
+        </w:tabs>
+        <w:ind w:left="1440" w:hanging="360"/>
+      </w:pPr>
+      <w:rPr>
+        <w:rFonts w:ascii="Courier New" w:hAnsi="Courier New" w:hint="default"/>
+        <w:sz w:val="20"/>
+      </w:rPr>
+    </w:lvl>
+    <w:lvl w:ilvl="2" w:tentative="1">
+      <w:start w:val="1"/>
+      <w:numFmt w:val="bullet"/>
+      <w:lvlText w:val=""/>
+      <w:lvlJc w:val="left"/>
+      <w:pPr>
+        <w:tabs>
+          <w:tab w:val="num" w:pos="2160"/>
+        </w:tabs>
+        <w:ind w:left="2160" w:hanging="360"/>
+      </w:pPr>
+      <w:rPr>
+        <w:rFonts w:ascii="Wingdings" w:hAnsi="Wingdings" w:hint="default"/>
+        <w:sz w:val="20"/>
+      </w:rPr>
+    </w:lvl>
+    <w:lvl w:ilvl="3" w:tentative="1">
+      <w:start w:val="1"/>
+      <w:numFmt w:val="bullet"/>
+      <w:lvlText w:val=""/>
+      <w:lvlJc w:val="left"/>
+      <w:pPr>
+        <w:tabs>
+          <w:tab w:val="num" w:pos="2880"/>
+        </w:tabs>
+        <w:ind w:left="2880" w:hanging="360"/>
+      </w:pPr>
+      <w:rPr>
+        <w:rFonts w:ascii="Wingdings" w:hAnsi="Wingdings" w:hint="default"/>
+        <w:sz w:val="20"/>
+      </w:rPr>
+    </w:lvl>
+    <w:lvl w:ilvl="4" w:tentative="1">
+      <w:start w:val="1"/>
+      <w:numFmt w:val="bullet"/>
+      <w:lvlText w:val=""/>
+      <w:lvlJc w:val="left"/>
+      <w:pPr>
+        <w:tabs>
+          <w:tab w:val="num" w:pos="3600"/>
+        </w:tabs>
+        <w:ind w:left="3600" w:hanging="360"/>
+      </w:pPr>
+      <w:rPr>
+        <w:rFonts w:ascii="Wingdings" w:hAnsi="Wingdings" w:hint="default"/>
+        <w:sz w:val="20"/>
+      </w:rPr>
+    </w:lvl>
+    <w:lvl w:ilvl="5" w:tentative="1">
+      <w:start w:val="1"/>
+      <w:numFmt w:val="bullet"/>
+      <w:lvlText w:val=""/>
+      <w:lvlJc w:val="left"/>
+      <w:pPr>
+        <w:tabs>
+          <w:tab w:val="num" w:pos="4320"/>
+        </w:tabs>
+        <w:ind w:left="4320" w:hanging="360"/>
+      </w:pPr>
+      <w:rPr>
+        <w:rFonts w:ascii="Wingdings" w:hAnsi="Wingdings" w:hint="default"/>
+        <w:sz w:val="20"/>
+      </w:rPr>
+    </w:lvl>
+    <w:lvl w:ilvl="6" w:tentative="1">
+      <w:start w:val="1"/>
+      <w:numFmt w:val="bullet"/>
+      <w:lvlText w:val=""/>
+      <w:lvlJc w:val="left"/>
+      <w:pPr>
+        <w:tabs>
+          <w:tab w:val="num" w:pos="5040"/>
+        </w:tabs>
+        <w:ind w:left="5040" w:hanging="360"/>
+      </w:pPr>
+      <w:rPr>
+        <w:rFonts w:ascii="Wingdings" w:hAnsi="Wingdings" w:hint="default"/>
+        <w:sz w:val="20"/>
+      </w:rPr>
+    </w:lvl>
+    <w:lvl w:ilvl="7" w:tentative="1">
+      <w:start w:val="1"/>
+      <w:numFmt w:val="bullet"/>
+      <w:lvlText w:val=""/>
+      <w:lvlJc w:val="left"/>
+      <w:pPr>
+        <w:tabs>
+          <w:tab w:val="num" w:pos="5760"/>
+        </w:tabs>
+        <w:ind w:left="5760" w:hanging="360"/>
+      </w:pPr>
+      <w:rPr>
+        <w:rFonts w:ascii="Wingdings" w:hAnsi="Wingdings" w:hint="default"/>
+        <w:sz w:val="20"/>
+      </w:rPr>
+    </w:lvl>
+    <w:lvl w:ilvl="8" w:tentative="1">
+      <w:start w:val="1"/>
+      <w:numFmt w:val="bullet"/>
+      <w:lvlText w:val=""/>
+      <w:lvlJc w:val="left"/>
+      <w:pPr>
+        <w:tabs>
+          <w:tab w:val="num" w:pos="6480"/>
+        </w:tabs>
+        <w:ind w:left="6480" w:hanging="360"/>
+      </w:pPr>
+      <w:rPr>
+        <w:rFonts w:ascii="Wingdings" w:hAnsi="Wingdings" w:hint="default"/>
+        <w:sz w:val="20"/>
+      </w:rPr>
+    </w:lvl>
+  </w:abstractNum>
+  <w:abstractNum w:abstractNumId="28" w15:restartNumberingAfterBreak="0">
     <w:nsid w:val="617A5D91"/>
     <w:multiLevelType w:val="hybridMultilevel"/>
     <w:tmpl w:val="95207992"/>
@@ -5536,7 +5529,7 @@
       </w:rPr>
     </w:lvl>
   </w:abstractNum>
-  <w:abstractNum w:abstractNumId="27" w15:restartNumberingAfterBreak="0">
+  <w:abstractNum w:abstractNumId="29" w15:restartNumberingAfterBreak="0">
     <w:nsid w:val="667E3DEF"/>
     <w:multiLevelType w:val="multilevel"/>
     <w:tmpl w:val="5C104F82"/>
@@ -5685,7 +5678,7 @@
       </w:rPr>
     </w:lvl>
   </w:abstractNum>
-  <w:abstractNum w:abstractNumId="28" w15:restartNumberingAfterBreak="0">
+  <w:abstractNum w:abstractNumId="30" w15:restartNumberingAfterBreak="0">
     <w:nsid w:val="66E519B8"/>
     <w:multiLevelType w:val="hybridMultilevel"/>
     <w:tmpl w:val="C9B6F568"/>
@@ -5798,7 +5791,7 @@
       </w:rPr>
     </w:lvl>
   </w:abstractNum>
-  <w:abstractNum w:abstractNumId="29" w15:restartNumberingAfterBreak="0">
+  <w:abstractNum w:abstractNumId="31" w15:restartNumberingAfterBreak="0">
     <w:nsid w:val="703565C8"/>
     <w:multiLevelType w:val="multilevel"/>
     <w:tmpl w:val="F49EEDC6"/>
@@ -5913,7 +5906,7 @@
       </w:rPr>
     </w:lvl>
   </w:abstractNum>
-  <w:abstractNum w:abstractNumId="30" w15:restartNumberingAfterBreak="0">
+  <w:abstractNum w:abstractNumId="32" w15:restartNumberingAfterBreak="0">
     <w:nsid w:val="75662647"/>
     <w:multiLevelType w:val="hybridMultilevel"/>
     <w:tmpl w:val="77625A34"/>
@@ -6026,7 +6019,7 @@
       </w:rPr>
     </w:lvl>
   </w:abstractNum>
-  <w:abstractNum w:abstractNumId="31" w15:restartNumberingAfterBreak="0">
+  <w:abstractNum w:abstractNumId="33" w15:restartNumberingAfterBreak="0">
     <w:nsid w:val="786C0728"/>
     <w:multiLevelType w:val="hybridMultilevel"/>
     <w:tmpl w:val="EFECD1D0"/>
@@ -6139,7 +6132,7 @@
       </w:rPr>
     </w:lvl>
   </w:abstractNum>
-  <w:abstractNum w:abstractNumId="32" w15:restartNumberingAfterBreak="0">
+  <w:abstractNum w:abstractNumId="34" w15:restartNumberingAfterBreak="0">
     <w:nsid w:val="78B86E25"/>
     <w:multiLevelType w:val="hybridMultilevel"/>
     <w:tmpl w:val="B36EEEFA"/>
@@ -6252,7 +6245,7 @@
       </w:rPr>
     </w:lvl>
   </w:abstractNum>
-  <w:abstractNum w:abstractNumId="33" w15:restartNumberingAfterBreak="0">
+  <w:abstractNum w:abstractNumId="35" w15:restartNumberingAfterBreak="0">
     <w:nsid w:val="7B362504"/>
     <w:multiLevelType w:val="hybridMultilevel"/>
     <w:tmpl w:val="66A07FF0"/>
@@ -6365,7 +6358,7 @@
       </w:rPr>
     </w:lvl>
   </w:abstractNum>
-  <w:abstractNum w:abstractNumId="34" w15:restartNumberingAfterBreak="0">
+  <w:abstractNum w:abstractNumId="36" w15:restartNumberingAfterBreak="0">
     <w:nsid w:val="7F8E36D3"/>
     <w:multiLevelType w:val="hybridMultilevel"/>
     <w:tmpl w:val="0AF6E13C"/>
@@ -6452,100 +6445,100 @@
     </w:lvl>
   </w:abstractNum>
   <w:num w:numId="1">
-    <w:abstractNumId w:val="23"/>
+    <w:abstractNumId w:val="24"/>
   </w:num>
   <w:num w:numId="2">
-    <w:abstractNumId w:val="21"/>
+    <w:abstractNumId w:val="22"/>
   </w:num>
   <w:num w:numId="3">
-    <w:abstractNumId w:val="14"/>
+    <w:abstractNumId w:val="15"/>
   </w:num>
   <w:num w:numId="4">
     <w:abstractNumId w:val="8"/>
   </w:num>
   <w:num w:numId="5">
-    <w:abstractNumId w:val="12"/>
+    <w:abstractNumId w:val="13"/>
   </w:num>
   <w:num w:numId="6">
-    <w:abstractNumId w:val="18"/>
+    <w:abstractNumId w:val="19"/>
   </w:num>
   <w:num w:numId="7">
     <w:abstractNumId w:val="6"/>
   </w:num>
   <w:num w:numId="8">
-    <w:abstractNumId w:val="15"/>
+    <w:abstractNumId w:val="16"/>
   </w:num>
   <w:num w:numId="9">
-    <w:abstractNumId w:val="19"/>
+    <w:abstractNumId w:val="20"/>
   </w:num>
   <w:num w:numId="10">
-    <w:abstractNumId w:val="13"/>
+    <w:abstractNumId w:val="14"/>
   </w:num>
   <w:num w:numId="11">
     <w:abstractNumId w:val="1"/>
   </w:num>
   <w:num w:numId="12">
+    <w:abstractNumId w:val="28"/>
+  </w:num>
+  <w:num w:numId="13">
+    <w:abstractNumId w:val="11"/>
+  </w:num>
+  <w:num w:numId="14">
     <w:abstractNumId w:val="26"/>
   </w:num>
-  <w:num w:numId="13">
-    <w:abstractNumId w:val="10"/>
-  </w:num>
-  <w:num w:numId="14">
-    <w:abstractNumId w:val="25"/>
-  </w:num>
   <w:num w:numId="15">
-    <w:abstractNumId w:val="16"/>
+    <w:abstractNumId w:val="17"/>
   </w:num>
   <w:num w:numId="16">
     <w:abstractNumId w:val="7"/>
   </w:num>
   <w:num w:numId="17">
-    <w:abstractNumId w:val="33"/>
+    <w:abstractNumId w:val="35"/>
   </w:num>
   <w:num w:numId="18">
+    <w:abstractNumId w:val="34"/>
+  </w:num>
+  <w:num w:numId="19">
     <w:abstractNumId w:val="32"/>
   </w:num>
-  <w:num w:numId="19">
+  <w:num w:numId="20">
     <w:abstractNumId w:val="30"/>
-  </w:num>
-  <w:num w:numId="20">
-    <w:abstractNumId w:val="28"/>
   </w:num>
   <w:num w:numId="21">
     <w:abstractNumId w:val="5"/>
   </w:num>
   <w:num w:numId="22">
-    <w:abstractNumId w:val="17"/>
+    <w:abstractNumId w:val="18"/>
   </w:num>
   <w:num w:numId="23">
-    <w:abstractNumId w:val="27"/>
+    <w:abstractNumId w:val="29"/>
   </w:num>
   <w:num w:numId="24">
-    <w:abstractNumId w:val="24"/>
+    <w:abstractNumId w:val="25"/>
   </w:num>
   <w:num w:numId="25">
-    <w:abstractNumId w:val="31"/>
+    <w:abstractNumId w:val="33"/>
   </w:num>
   <w:num w:numId="26">
-    <w:abstractNumId w:val="20"/>
+    <w:abstractNumId w:val="21"/>
   </w:num>
   <w:num w:numId="27">
-    <w:abstractNumId w:val="29"/>
+    <w:abstractNumId w:val="31"/>
   </w:num>
   <w:num w:numId="28">
     <w:abstractNumId w:val="2"/>
   </w:num>
   <w:num w:numId="29">
-    <w:abstractNumId w:val="34"/>
+    <w:abstractNumId w:val="36"/>
   </w:num>
   <w:num w:numId="30">
-    <w:abstractNumId w:val="22"/>
+    <w:abstractNumId w:val="23"/>
   </w:num>
   <w:num w:numId="31">
     <w:abstractNumId w:val="4"/>
   </w:num>
   <w:num w:numId="32">
-    <w:abstractNumId w:val="11"/>
+    <w:abstractNumId w:val="12"/>
   </w:num>
   <w:num w:numId="33">
     <w:abstractNumId w:val="0"/>
@@ -6555,6 +6548,12 @@
   </w:num>
   <w:num w:numId="35">
     <w:abstractNumId w:val="3"/>
+  </w:num>
+  <w:num w:numId="36">
+    <w:abstractNumId w:val="27"/>
+  </w:num>
+  <w:num w:numId="37">
+    <w:abstractNumId w:val="10"/>
   </w:num>
 </w:numbering>
 </file>
@@ -7360,6 +7359,30 @@
       <w:u w:val="single"/>
     </w:rPr>
   </w:style>
+  <w:style w:type="paragraph" w:customStyle="1" w:styleId="wfmp">
+    <w:name w:val="wfmp"/>
+    <w:basedOn w:val="Normal"/>
+    <w:rsid w:val="00C128C6"/>
+    <w:pPr>
+      <w:spacing w:before="100" w:beforeAutospacing="1" w:after="100" w:afterAutospacing="1" w:line="240" w:lineRule="auto"/>
+    </w:pPr>
+    <w:rPr>
+      <w:rFonts w:eastAsia="Times New Roman"/>
+      <w:szCs w:val="24"/>
+    </w:rPr>
+  </w:style>
+  <w:style w:type="paragraph" w:customStyle="1" w:styleId="woto">
+    <w:name w:val="woto"/>
+    <w:basedOn w:val="Normal"/>
+    <w:rsid w:val="00C128C6"/>
+    <w:pPr>
+      <w:spacing w:before="100" w:beforeAutospacing="1" w:after="100" w:afterAutospacing="1" w:line="240" w:lineRule="auto"/>
+    </w:pPr>
+    <w:rPr>
+      <w:rFonts w:eastAsia="Times New Roman"/>
+      <w:szCs w:val="24"/>
+    </w:rPr>
+  </w:style>
 </w:styles>
 </file>
 
@@ -7629,7 +7652,7 @@
 </file>
 
 <file path=customXml/itemProps1.xml><?xml version="1.0" encoding="utf-8"?>
-<ds:datastoreItem xmlns:ds="http://schemas.openxmlformats.org/officeDocument/2006/customXml" ds:itemID="{38C9CE1A-F28A-FE4E-BE69-7128FBF666EF}">
+<ds:datastoreItem xmlns:ds="http://schemas.openxmlformats.org/officeDocument/2006/customXml" ds:itemID="{B303DA37-E793-4906-9223-2B95981F9A84}">
   <ds:schemaRefs>
     <ds:schemaRef ds:uri="http://schemas.openxmlformats.org/officeDocument/2006/bibliography"/>
   </ds:schemaRefs>

</xml_diff>

<commit_message>
added two more SVGs to homepage
</commit_message>
<xml_diff>
--- a/static/resume.docx
+++ b/static/resume.docx
@@ -1,6 +1,6 @@
 
 <file path=word/document.xml><?xml version="1.0" encoding="utf-8"?>
-<w:document xmlns:wpc="http://schemas.microsoft.com/office/word/2010/wordprocessingCanvas" xmlns:cx="http://schemas.microsoft.com/office/drawing/2014/chartex" xmlns:cx1="http://schemas.microsoft.com/office/drawing/2015/9/8/chartex" xmlns:cx2="http://schemas.microsoft.com/office/drawing/2015/10/21/chartex" xmlns:cx3="http://schemas.microsoft.com/office/drawing/2016/5/9/chartex" xmlns:cx4="http://schemas.microsoft.com/office/drawing/2016/5/10/chartex" xmlns:cx5="http://schemas.microsoft.com/office/drawing/2016/5/11/chartex" xmlns:cx6="http://schemas.microsoft.com/office/drawing/2016/5/12/chartex" xmlns:cx7="http://schemas.microsoft.com/office/drawing/2016/5/13/chartex" xmlns:cx8="http://schemas.microsoft.com/office/drawing/2016/5/14/chartex" xmlns:mc="http://schemas.openxmlformats.org/markup-compatibility/2006" xmlns:aink="http://schemas.microsoft.com/office/drawing/2016/ink" xmlns:am3d="http://schemas.microsoft.com/office/drawing/2017/model3d" xmlns:o="urn:schemas-microsoft-com:office:office" xmlns:r="http://schemas.openxmlformats.org/officeDocument/2006/relationships" xmlns:m="http://schemas.openxmlformats.org/officeDocument/2006/math" xmlns:v="urn:schemas-microsoft-com:vml" xmlns:wp14="http://schemas.microsoft.com/office/word/2010/wordprocessingDrawing" xmlns:wp="http://schemas.openxmlformats.org/drawingml/2006/wordprocessingDrawing" xmlns:w10="urn:schemas-microsoft-com:office:word" xmlns:w="http://schemas.openxmlformats.org/wordprocessingml/2006/main" xmlns:w14="http://schemas.microsoft.com/office/word/2010/wordml" xmlns:w15="http://schemas.microsoft.com/office/word/2012/wordml" xmlns:w16cex="http://schemas.microsoft.com/office/word/2018/wordml/cex" xmlns:w16cid="http://schemas.microsoft.com/office/word/2016/wordml/cid" xmlns:w16="http://schemas.microsoft.com/office/word/2018/wordml" xmlns:w16se="http://schemas.microsoft.com/office/word/2015/wordml/symex" xmlns:wpg="http://schemas.microsoft.com/office/word/2010/wordprocessingGroup" xmlns:wpi="http://schemas.microsoft.com/office/word/2010/wordprocessingInk" xmlns:wne="http://schemas.microsoft.com/office/word/2006/wordml" xmlns:wps="http://schemas.microsoft.com/office/word/2010/wordprocessingShape" mc:Ignorable="w14 w15 w16se w16cid w16 w16cex wp14">
+<w:document xmlns:wpc="http://schemas.microsoft.com/office/word/2010/wordprocessingCanvas" xmlns:cx="http://schemas.microsoft.com/office/drawing/2014/chartex" xmlns:cx1="http://schemas.microsoft.com/office/drawing/2015/9/8/chartex" xmlns:cx2="http://schemas.microsoft.com/office/drawing/2015/10/21/chartex" xmlns:cx3="http://schemas.microsoft.com/office/drawing/2016/5/9/chartex" xmlns:cx4="http://schemas.microsoft.com/office/drawing/2016/5/10/chartex" xmlns:cx5="http://schemas.microsoft.com/office/drawing/2016/5/11/chartex" xmlns:cx6="http://schemas.microsoft.com/office/drawing/2016/5/12/chartex" xmlns:cx7="http://schemas.microsoft.com/office/drawing/2016/5/13/chartex" xmlns:cx8="http://schemas.microsoft.com/office/drawing/2016/5/14/chartex" xmlns:mc="http://schemas.openxmlformats.org/markup-compatibility/2006" xmlns:aink="http://schemas.microsoft.com/office/drawing/2016/ink" xmlns:am3d="http://schemas.microsoft.com/office/drawing/2017/model3d" xmlns:o="urn:schemas-microsoft-com:office:office" xmlns:r="http://schemas.openxmlformats.org/officeDocument/2006/relationships" xmlns:m="http://schemas.openxmlformats.org/officeDocument/2006/math" xmlns:v="urn:schemas-microsoft-com:vml" xmlns:wp14="http://schemas.microsoft.com/office/word/2010/wordprocessingDrawing" xmlns:wp="http://schemas.openxmlformats.org/drawingml/2006/wordprocessingDrawing" xmlns:w10="urn:schemas-microsoft-com:office:word" xmlns:w="http://schemas.openxmlformats.org/wordprocessingml/2006/main" xmlns:w14="http://schemas.microsoft.com/office/word/2010/wordml" xmlns:w15="http://schemas.microsoft.com/office/word/2012/wordml" xmlns:w16cex="http://schemas.microsoft.com/office/word/2018/wordml/cex" xmlns:w16cid="http://schemas.microsoft.com/office/word/2016/wordml/cid" xmlns:w16="http://schemas.microsoft.com/office/word/2018/wordml" xmlns:w16sdtdh="http://schemas.microsoft.com/office/word/2020/wordml/sdtdatahash" xmlns:w16se="http://schemas.microsoft.com/office/word/2015/wordml/symex" xmlns:wpg="http://schemas.microsoft.com/office/word/2010/wordprocessingGroup" xmlns:wpi="http://schemas.microsoft.com/office/word/2010/wordprocessingInk" xmlns:wne="http://schemas.microsoft.com/office/word/2006/wordml" xmlns:wps="http://schemas.microsoft.com/office/word/2010/wordprocessingShape" mc:Ignorable="w14 w15 w16se w16cid w16 w16cex w16sdtdh wp14">
   <w:body>
     <w:p>
       <w:pPr>
@@ -14,43 +14,13 @@
       </w:pPr>
       <w:r>
         <w:rPr>
-          <w:b w:val="1"/>
-          <w:bCs w:val="1"/>
+          <w:b/>
+          <w:bCs/>
           <w:color w:val="00000A"/>
           <w:sz w:val="32"/>
           <w:szCs w:val="32"/>
         </w:rPr>
-        <w:t>Casey</w:t>
-      </w:r>
-      <w:r>
-        <w:rPr>
-          <w:b w:val="1"/>
-          <w:bCs w:val="1"/>
-          <w:color w:val="00000A"/>
-          <w:sz w:val="32"/>
-          <w:szCs w:val="32"/>
-        </w:rPr>
-        <w:t xml:space="preserve"> J.</w:t>
-      </w:r>
-      <w:r>
-        <w:rPr>
-          <w:b w:val="1"/>
-          <w:bCs w:val="1"/>
-          <w:color w:val="00000A"/>
-          <w:sz w:val="32"/>
-          <w:szCs w:val="32"/>
-        </w:rPr>
-        <w:t>G.</w:t>
-      </w:r>
-      <w:r>
-        <w:rPr>
-          <w:b w:val="1"/>
-          <w:bCs w:val="1"/>
-          <w:color w:val="00000A"/>
-          <w:sz w:val="32"/>
-          <w:szCs w:val="32"/>
-        </w:rPr>
-        <w:t xml:space="preserve"> Key</w:t>
+        <w:t>Casey Key</w:t>
       </w:r>
     </w:p>
     <w:p>
@@ -58,22 +28,19 @@
         <w:jc w:val="center"/>
         <w:rPr>
           <w:sz w:val="22"/>
-          <w:szCs w:val="22"/>
         </w:rPr>
       </w:pPr>
       <w:r>
         <w:rPr>
           <w:sz w:val="22"/>
-          <w:szCs w:val="22"/>
         </w:rPr>
         <w:t xml:space="preserve">• </w:t>
       </w:r>
-      <w:hyperlink r:id="R1b4d3a2478f542aa">
+      <w:hyperlink r:id="rId8">
         <w:r>
           <w:rPr>
             <w:rStyle w:val="Hyperlink"/>
             <w:sz w:val="22"/>
-            <w:szCs w:val="22"/>
           </w:rPr>
           <w:t>Portfolio Website</w:t>
         </w:r>
@@ -172,7 +139,7 @@
           <w:szCs w:val="24"/>
         </w:rPr>
         <w:pict w14:anchorId="6CBB3EF0">
-          <v:rect id="_x0000_i1025" style="width:481.8pt;height:1.85pt" o:hr="t" o:hrstd="t" o:hrpct="956" fillcolor="#a0a0a0" stroked="f"/>
+          <v:rect id="_x0000_i1025" style="width:481.8pt;height:1.85pt" o:hrpct="956" o:hrstd="t" o:hr="t" fillcolor="#a0a0a0" stroked="f"/>
         </w:pict>
       </w:r>
     </w:p>
@@ -197,53 +164,47 @@
     <w:tbl>
       <w:tblPr>
         <w:tblStyle w:val="TableGrid"/>
-        <w:tblW w:w="10065" w:type="dxa"/>
+        <w:tblW w:w="8355" w:type="dxa"/>
         <w:tblBorders>
-          <w:top w:val="none" w:color="auto" w:sz="0" w:space="0"/>
-          <w:left w:val="none" w:color="auto" w:sz="0" w:space="0"/>
-          <w:bottom w:val="none" w:color="auto" w:sz="0" w:space="0"/>
-          <w:right w:val="none" w:color="auto" w:sz="0" w:space="0"/>
-          <w:insideH w:val="none" w:color="auto" w:sz="0" w:space="0"/>
-          <w:insideV w:val="none" w:color="auto" w:sz="0" w:space="0"/>
+          <w:top w:val="none" w:sz="0" w:space="0" w:color="auto"/>
+          <w:left w:val="none" w:sz="0" w:space="0" w:color="auto"/>
+          <w:bottom w:val="none" w:sz="0" w:space="0" w:color="auto"/>
+          <w:right w:val="none" w:sz="0" w:space="0" w:color="auto"/>
+          <w:insideH w:val="none" w:sz="0" w:space="0" w:color="auto"/>
+          <w:insideV w:val="none" w:sz="0" w:space="0" w:color="auto"/>
         </w:tblBorders>
         <w:tblLook w:val="04A0" w:firstRow="1" w:lastRow="0" w:firstColumn="1" w:lastColumn="0" w:noHBand="0" w:noVBand="1"/>
       </w:tblPr>
       <w:tblGrid>
         <w:gridCol w:w="6375"/>
         <w:gridCol w:w="1980"/>
-        <w:gridCol w:w="1710"/>
       </w:tblGrid>
       <w:tr>
         <w:tc>
           <w:tcPr>
             <w:tcW w:w="6375" w:type="dxa"/>
-            <w:tcMar/>
           </w:tcPr>
           <w:p>
             <w:pPr>
-              <w:pStyle w:val="Normal"/>
               <w:spacing w:line="276" w:lineRule="auto"/>
               <w:ind w:hanging="90"/>
               <w:rPr>
                 <w:color w:val="00000A"/>
-                <w:sz w:val="24"/>
                 <w:szCs w:val="24"/>
               </w:rPr>
             </w:pPr>
             <w:r>
               <w:rPr>
                 <w:color w:val="00000A"/>
-                <w:sz w:val="24"/>
                 <w:szCs w:val="24"/>
               </w:rPr>
               <w:t xml:space="preserve">Colorado State University, </w:t>
             </w:r>
             <w:r>
               <w:rPr>
-                <w:i w:val="1"/>
-                <w:iCs w:val="1"/>
+                <w:i/>
+                <w:iCs/>
                 <w:color w:val="00000A"/>
-                <w:sz w:val="24"/>
                 <w:szCs w:val="24"/>
               </w:rPr>
               <w:t>Fort Collins, CO</w:t>
@@ -253,34 +214,13 @@
         <w:tc>
           <w:tcPr>
             <w:tcW w:w="1980" w:type="dxa"/>
-            <w:tcMar/>
           </w:tcPr>
           <w:p>
             <w:pPr>
-              <w:pStyle w:val="Normal"/>
               <w:spacing w:line="276" w:lineRule="auto"/>
-              <w:ind w:right="-630" w:hanging="0"/>
+              <w:ind w:right="-630"/>
               <w:rPr>
                 <w:color w:val="00000A"/>
-                <w:sz w:val="24"/>
-                <w:szCs w:val="24"/>
-              </w:rPr>
-            </w:pPr>
-          </w:p>
-        </w:tc>
-        <w:tc>
-          <w:tcPr>
-            <w:tcW w:w="1710" w:type="dxa"/>
-            <w:tcMar/>
-          </w:tcPr>
-          <w:p>
-            <w:pPr>
-              <w:pStyle w:val="Normal"/>
-              <w:spacing w:line="276" w:lineRule="auto"/>
-              <w:jc w:val="right"/>
-              <w:rPr>
-                <w:color w:val="00000A"/>
-                <w:sz w:val="24"/>
                 <w:szCs w:val="24"/>
               </w:rPr>
             </w:pPr>
@@ -291,7 +231,6 @@
         <w:tc>
           <w:tcPr>
             <w:tcW w:w="6375" w:type="dxa"/>
-            <w:tcMar/>
           </w:tcPr>
           <w:p>
             <w:pPr>
@@ -313,50 +252,17 @@
         <w:tc>
           <w:tcPr>
             <w:tcW w:w="1980" w:type="dxa"/>
-            <w:tcMar/>
           </w:tcPr>
           <w:p>
             <w:pPr>
-              <w:pStyle w:val="Normal"/>
               <w:spacing w:line="276" w:lineRule="auto"/>
               <w:rPr>
                 <w:color w:val="00000A"/>
-                <w:sz w:val="24"/>
                 <w:szCs w:val="24"/>
               </w:rPr>
             </w:pPr>
           </w:p>
         </w:tc>
-        <w:tc>
-          <w:tcPr>
-            <w:tcW w:w="1710" w:type="dxa"/>
-            <w:tcMar/>
-          </w:tcPr>
-          <w:p>
-            <w:pPr>
-              <w:spacing w:line="276" w:lineRule="auto"/>
-              <w:jc w:val="right"/>
-            </w:pPr>
-            <w:r>
-              <w:rPr>
-                <w:color w:val="00000A"/>
-              </w:rPr>
-              <w:t>GPA 3.</w:t>
-            </w:r>
-            <w:r>
-              <w:rPr>
-                <w:color w:val="00000A"/>
-              </w:rPr>
-              <w:t>58</w:t>
-            </w:r>
-            <w:r>
-              <w:rPr>
-                <w:color w:val="00000A"/>
-              </w:rPr>
-              <w:t>/4.0</w:t>
-            </w:r>
-          </w:p>
-        </w:tc>
       </w:tr>
     </w:tbl>
     <w:p>
@@ -374,7 +280,7 @@
           <w:szCs w:val="24"/>
         </w:rPr>
         <w:pict w14:anchorId="7DD4B5CD">
-          <v:rect id="_x0000_i1026" style="width:481.8pt;height:1.85pt" o:hr="t" o:hrstd="t" o:hrpct="956" fillcolor="#a0a0a0" stroked="f"/>
+          <v:rect id="_x0000_i1026" style="width:481.8pt;height:1.85pt" o:hrpct="956" o:hrstd="t" o:hr="t" fillcolor="#a0a0a0" stroked="f"/>
         </w:pict>
       </w:r>
     </w:p>
@@ -504,6 +410,11 @@
     <w:p>
       <w:pPr>
         <w:spacing w:line="276" w:lineRule="auto"/>
+      </w:pPr>
+    </w:p>
+    <w:p>
+      <w:pPr>
+        <w:spacing w:line="276" w:lineRule="auto"/>
         <w:rPr>
           <w:b/>
           <w:bCs/>
@@ -512,30 +423,11 @@
       </w:pPr>
       <w:r>
         <w:rPr>
-          <w:color w:val="00000A"/>
-          <w:szCs w:val="24"/>
-        </w:rPr>
-        <w:pict w14:anchorId="31909B29">
-          <v:rect id="_x0000_i1027" style="width:481.8pt;height:1.85pt" o:hr="t" o:hrstd="t" o:hrpct="956" fillcolor="#a0a0a0" stroked="f"/>
-        </w:pict>
-      </w:r>
-    </w:p>
-    <w:p>
-      <w:pPr>
-        <w:spacing w:line="276" w:lineRule="auto"/>
-        <w:rPr>
           <w:b/>
           <w:bCs/>
           <w:szCs w:val="24"/>
         </w:rPr>
-      </w:pPr>
-      <w:r>
-        <w:rPr>
-          <w:b/>
-          <w:bCs/>
-          <w:szCs w:val="24"/>
-        </w:rPr>
-        <w:t>INTERNSHIP</w:t>
+        <w:t>PROFESSIONAL</w:t>
       </w:r>
       <w:r>
         <w:rPr>
@@ -548,12 +440,13 @@
     </w:p>
     <w:tbl>
       <w:tblPr>
-        <w:tblW w:w="10239" w:type="dxa"/>
+        <w:tblW w:w="10359" w:type="dxa"/>
+        <w:tblInd w:w="-120" w:type="dxa"/>
         <w:tblLayout w:type="fixed"/>
         <w:tblLook w:val="0000" w:firstRow="0" w:lastRow="0" w:firstColumn="0" w:lastColumn="0" w:noHBand="0" w:noVBand="0"/>
       </w:tblPr>
       <w:tblGrid>
-        <w:gridCol w:w="3150"/>
+        <w:gridCol w:w="3270"/>
         <w:gridCol w:w="3288"/>
         <w:gridCol w:w="3801"/>
       </w:tblGrid>
@@ -563,16 +456,263 @@
         </w:trPr>
         <w:tc>
           <w:tcPr>
-            <w:tcW w:w="3150" w:type="dxa"/>
-            <w:tcMar/>
+            <w:tcW w:w="3270" w:type="dxa"/>
           </w:tcPr>
           <w:p>
             <w:pPr>
               <w:spacing w:line="276" w:lineRule="auto"/>
-              <w:ind w:left="-106" w:hanging="74"/>
+              <w:ind w:left="-195" w:firstLine="195"/>
             </w:pPr>
             <w:r>
-              <w:rPr/>
+              <w:t>Associate Software</w:t>
+            </w:r>
+            <w:r>
+              <w:t xml:space="preserve"> Engineer</w:t>
+            </w:r>
+          </w:p>
+        </w:tc>
+        <w:tc>
+          <w:tcPr>
+            <w:tcW w:w="3288" w:type="dxa"/>
+          </w:tcPr>
+          <w:p>
+            <w:pPr>
+              <w:spacing w:line="276" w:lineRule="auto"/>
+              <w:ind w:left="159" w:hanging="90"/>
+              <w:rPr>
+                <w:szCs w:val="28"/>
+              </w:rPr>
+            </w:pPr>
+            <w:r>
+              <w:rPr>
+                <w:szCs w:val="28"/>
+              </w:rPr>
+              <w:t>Capital One</w:t>
+            </w:r>
+            <w:r>
+              <w:rPr>
+                <w:szCs w:val="28"/>
+              </w:rPr>
+              <w:t xml:space="preserve">, </w:t>
+            </w:r>
+            <w:r>
+              <w:rPr>
+                <w:i/>
+                <w:iCs/>
+                <w:szCs w:val="28"/>
+              </w:rPr>
+              <w:t>Plano</w:t>
+            </w:r>
+            <w:r>
+              <w:rPr>
+                <w:i/>
+                <w:iCs/>
+                <w:szCs w:val="28"/>
+              </w:rPr>
+              <w:t xml:space="preserve">, </w:t>
+            </w:r>
+            <w:r>
+              <w:rPr>
+                <w:i/>
+                <w:iCs/>
+                <w:szCs w:val="28"/>
+              </w:rPr>
+              <w:t>TX</w:t>
+            </w:r>
+          </w:p>
+        </w:tc>
+        <w:tc>
+          <w:tcPr>
+            <w:tcW w:w="3801" w:type="dxa"/>
+          </w:tcPr>
+          <w:p>
+            <w:pPr>
+              <w:spacing w:line="276" w:lineRule="auto"/>
+              <w:ind w:right="760"/>
+              <w:jc w:val="right"/>
+              <w:rPr>
+                <w:szCs w:val="24"/>
+              </w:rPr>
+            </w:pPr>
+            <w:r>
+              <w:rPr>
+                <w:szCs w:val="24"/>
+              </w:rPr>
+              <w:t>August 20</w:t>
+            </w:r>
+            <w:r>
+              <w:rPr>
+                <w:szCs w:val="24"/>
+              </w:rPr>
+              <w:t>21</w:t>
+            </w:r>
+            <w:r>
+              <w:rPr>
+                <w:szCs w:val="24"/>
+              </w:rPr>
+              <w:t xml:space="preserve"> – </w:t>
+            </w:r>
+            <w:r>
+              <w:rPr>
+                <w:szCs w:val="24"/>
+              </w:rPr>
+              <w:t>Present</w:t>
+            </w:r>
+          </w:p>
+        </w:tc>
+      </w:tr>
+    </w:tbl>
+    <w:p>
+      <w:pPr>
+        <w:pStyle w:val="ListParagraph"/>
+        <w:numPr>
+          <w:ilvl w:val="0"/>
+          <w:numId w:val="28"/>
+        </w:numPr>
+        <w:spacing w:line="276" w:lineRule="auto"/>
+        <w:rPr>
+          <w:szCs w:val="24"/>
+        </w:rPr>
+      </w:pPr>
+      <w:r>
+        <w:t>Maximized</w:t>
+      </w:r>
+      <w:r>
+        <w:t xml:space="preserve"> data pipeline performance</w:t>
+      </w:r>
+      <w:r>
+        <w:t xml:space="preserve"> for minimum latency</w:t>
+      </w:r>
+      <w:r>
+        <w:t xml:space="preserve"> using</w:t>
+      </w:r>
+      <w:r>
+        <w:t xml:space="preserve"> Kafka,</w:t>
+      </w:r>
+      <w:r>
+        <w:t xml:space="preserve"> Python</w:t>
+      </w:r>
+      <w:r>
+        <w:t>,</w:t>
+      </w:r>
+      <w:r>
+        <w:t xml:space="preserve"> and parallelism</w:t>
+      </w:r>
+    </w:p>
+    <w:p>
+      <w:pPr>
+        <w:pStyle w:val="ListParagraph"/>
+        <w:numPr>
+          <w:ilvl w:val="0"/>
+          <w:numId w:val="28"/>
+        </w:numPr>
+        <w:spacing w:line="276" w:lineRule="auto"/>
+        <w:rPr>
+          <w:szCs w:val="24"/>
+        </w:rPr>
+      </w:pPr>
+      <w:r>
+        <w:rPr>
+          <w:szCs w:val="24"/>
+        </w:rPr>
+        <w:t>Improved data</w:t>
+      </w:r>
+      <w:r>
+        <w:rPr>
+          <w:szCs w:val="24"/>
+        </w:rPr>
+        <w:t xml:space="preserve"> quality and</w:t>
+      </w:r>
+      <w:r>
+        <w:rPr>
+          <w:szCs w:val="24"/>
+        </w:rPr>
+        <w:t xml:space="preserve"> onboarding experience</w:t>
+      </w:r>
+      <w:r>
+        <w:rPr>
+          <w:szCs w:val="24"/>
+        </w:rPr>
+        <w:t xml:space="preserve"> by developing an enterprise Chrome extension</w:t>
+      </w:r>
+      <w:r>
+        <w:rPr>
+          <w:szCs w:val="24"/>
+        </w:rPr>
+        <w:t xml:space="preserve"> </w:t>
+      </w:r>
+    </w:p>
+    <w:p>
+      <w:pPr>
+        <w:spacing w:line="276" w:lineRule="auto"/>
+        <w:rPr>
+          <w:b/>
+          <w:bCs/>
+          <w:szCs w:val="24"/>
+        </w:rPr>
+      </w:pPr>
+      <w:r>
+        <w:rPr>
+          <w:color w:val="00000A"/>
+          <w:szCs w:val="24"/>
+        </w:rPr>
+        <w:pict w14:anchorId="5F704904">
+          <v:rect id="_x0000_i1033" style="width:481.8pt;height:1.85pt" o:hrpct="956" o:hrstd="t" o:hr="t" fillcolor="#a0a0a0" stroked="f"/>
+        </w:pict>
+      </w:r>
+    </w:p>
+    <w:p>
+      <w:pPr>
+        <w:spacing w:line="276" w:lineRule="auto"/>
+        <w:rPr>
+          <w:b/>
+          <w:bCs/>
+          <w:szCs w:val="24"/>
+        </w:rPr>
+      </w:pPr>
+      <w:r>
+        <w:rPr>
+          <w:b/>
+          <w:bCs/>
+          <w:szCs w:val="24"/>
+        </w:rPr>
+        <w:t>INTERNSHIP</w:t>
+      </w:r>
+      <w:r>
+        <w:rPr>
+          <w:b/>
+          <w:bCs/>
+          <w:szCs w:val="24"/>
+        </w:rPr>
+        <w:t xml:space="preserve"> EXPERIENCE:</w:t>
+      </w:r>
+    </w:p>
+    <w:tbl>
+      <w:tblPr>
+        <w:tblW w:w="10359" w:type="dxa"/>
+        <w:tblInd w:w="-120" w:type="dxa"/>
+        <w:tblLayout w:type="fixed"/>
+        <w:tblLook w:val="0000" w:firstRow="0" w:lastRow="0" w:firstColumn="0" w:lastColumn="0" w:noHBand="0" w:noVBand="0"/>
+      </w:tblPr>
+      <w:tblGrid>
+        <w:gridCol w:w="3270"/>
+        <w:gridCol w:w="3288"/>
+        <w:gridCol w:w="3801"/>
+      </w:tblGrid>
+      <w:tr>
+        <w:trPr>
+          <w:trHeight w:val="144"/>
+        </w:trPr>
+        <w:tc>
+          <w:tcPr>
+            <w:tcW w:w="3270" w:type="dxa"/>
+          </w:tcPr>
+          <w:p>
+            <w:pPr>
+              <w:spacing w:line="276" w:lineRule="auto"/>
+              <w:ind w:left="-195" w:firstLine="195"/>
+            </w:pPr>
+            <w:r>
               <w:t>DevOps Engineer</w:t>
             </w:r>
           </w:p>
@@ -580,7 +720,6 @@
         <w:tc>
           <w:tcPr>
             <w:tcW w:w="3288" w:type="dxa"/>
-            <w:tcMar/>
           </w:tcPr>
           <w:p>
             <w:pPr>
@@ -615,7 +754,6 @@
         <w:tc>
           <w:tcPr>
             <w:tcW w:w="3801" w:type="dxa"/>
-            <w:tcMar/>
           </w:tcPr>
           <w:p>
             <w:pPr>
@@ -642,7 +780,7 @@
               <w:rPr>
                 <w:szCs w:val="24"/>
               </w:rPr>
-              <w:t>Present</w:t>
+              <w:t>May 2021</w:t>
             </w:r>
           </w:p>
         </w:tc>
@@ -656,10 +794,8 @@
           <w:numId w:val="28"/>
         </w:numPr>
         <w:spacing w:line="276" w:lineRule="auto"/>
-        <w:rPr/>
       </w:pPr>
       <w:r>
-        <w:rPr/>
         <w:t>Fortified web application services by building custom monitoring tooling</w:t>
       </w:r>
     </w:p>
@@ -672,13 +808,10 @@
         </w:numPr>
         <w:spacing w:line="276" w:lineRule="auto"/>
         <w:rPr>
-          <w:rFonts w:ascii="Times New Roman" w:hAnsi="Times New Roman" w:eastAsia="Times New Roman" w:cs="Times New Roman"/>
-          <w:sz w:val="24"/>
           <w:szCs w:val="24"/>
         </w:rPr>
       </w:pPr>
       <w:r>
-        <w:rPr/>
         <w:t>Automated 73 quality assurance tests with Ruby and Jenkins for a sophisticated web app</w:t>
       </w:r>
     </w:p>
@@ -695,12 +828,13 @@
     </w:p>
     <w:tbl>
       <w:tblPr>
-        <w:tblW w:w="10239" w:type="dxa"/>
+        <w:tblW w:w="10359" w:type="dxa"/>
+        <w:tblInd w:w="-120" w:type="dxa"/>
         <w:tblLayout w:type="fixed"/>
         <w:tblLook w:val="0000" w:firstRow="0" w:lastRow="0" w:firstColumn="0" w:lastColumn="0" w:noHBand="0" w:noVBand="0"/>
       </w:tblPr>
       <w:tblGrid>
-        <w:gridCol w:w="3150"/>
+        <w:gridCol w:w="3270"/>
         <w:gridCol w:w="3288"/>
         <w:gridCol w:w="3801"/>
       </w:tblGrid>
@@ -710,20 +844,17 @@
         </w:trPr>
         <w:tc>
           <w:tcPr>
-            <w:tcW w:w="3150" w:type="dxa"/>
-            <w:tcMar/>
+            <w:tcW w:w="3270" w:type="dxa"/>
           </w:tcPr>
           <w:p>
             <w:pPr>
               <w:spacing w:line="276" w:lineRule="auto"/>
-              <w:ind w:left="-106" w:hanging="74"/>
+              <w:ind w:left="-106" w:firstLine="106"/>
             </w:pPr>
             <w:r>
-              <w:rPr/>
               <w:t xml:space="preserve">Associate </w:t>
             </w:r>
             <w:r>
-              <w:rPr/>
               <w:t>Cloud Consultant</w:t>
             </w:r>
           </w:p>
@@ -731,7 +862,6 @@
         <w:tc>
           <w:tcPr>
             <w:tcW w:w="3288" w:type="dxa"/>
-            <w:tcMar/>
           </w:tcPr>
           <w:p>
             <w:pPr>
@@ -766,7 +896,6 @@
         <w:tc>
           <w:tcPr>
             <w:tcW w:w="3801" w:type="dxa"/>
-            <w:tcMar/>
           </w:tcPr>
           <w:p>
             <w:pPr>
@@ -815,7 +944,19 @@
         <w:rPr>
           <w:szCs w:val="24"/>
         </w:rPr>
-        <w:t xml:space="preserve">Architected self-service WorkSpace solution to reduce end-user’s procurement time by 85%  </w:t>
+        <w:t xml:space="preserve">Architected self-service </w:t>
+      </w:r>
+      <w:r>
+        <w:rPr>
+          <w:szCs w:val="24"/>
+        </w:rPr>
+        <w:t>virtual desktop</w:t>
+      </w:r>
+      <w:r>
+        <w:rPr>
+          <w:szCs w:val="24"/>
+        </w:rPr>
+        <w:t xml:space="preserve"> solution to reduce end-user’s procurement time by 85%  </w:t>
       </w:r>
     </w:p>
     <w:p>
@@ -864,12 +1005,13 @@
     </w:p>
     <w:tbl>
       <w:tblPr>
-        <w:tblW w:w="10239" w:type="dxa"/>
+        <w:tblW w:w="10359" w:type="dxa"/>
+        <w:tblInd w:w="-120" w:type="dxa"/>
         <w:tblLayout w:type="fixed"/>
         <w:tblLook w:val="0000" w:firstRow="0" w:lastRow="0" w:firstColumn="0" w:lastColumn="0" w:noHBand="0" w:noVBand="0"/>
       </w:tblPr>
       <w:tblGrid>
-        <w:gridCol w:w="3150"/>
+        <w:gridCol w:w="3270"/>
         <w:gridCol w:w="3288"/>
         <w:gridCol w:w="3801"/>
       </w:tblGrid>
@@ -879,20 +1021,17 @@
         </w:trPr>
         <w:tc>
           <w:tcPr>
-            <w:tcW w:w="3150" w:type="dxa"/>
-            <w:tcMar/>
+            <w:tcW w:w="3270" w:type="dxa"/>
           </w:tcPr>
           <w:p>
             <w:pPr>
               <w:spacing w:line="276" w:lineRule="auto"/>
-              <w:ind w:left="-180" w:hanging="90"/>
+              <w:ind w:left="-180" w:firstLine="180"/>
             </w:pPr>
             <w:r>
-              <w:rPr/>
               <w:t xml:space="preserve">Cloud </w:t>
             </w:r>
             <w:r>
-              <w:rPr/>
               <w:t>Solutions Engineer</w:t>
             </w:r>
           </w:p>
@@ -900,7 +1039,6 @@
         <w:tc>
           <w:tcPr>
             <w:tcW w:w="3288" w:type="dxa"/>
-            <w:tcMar/>
           </w:tcPr>
           <w:p>
             <w:pPr>
@@ -945,21 +1083,15 @@
         <w:tc>
           <w:tcPr>
             <w:tcW w:w="3801" w:type="dxa"/>
-            <w:tcMar/>
           </w:tcPr>
           <w:p>
             <w:pPr>
               <w:spacing w:line="276" w:lineRule="auto"/>
-              <w:ind w:left="90" w:right="760" w:firstLine="0"/>
+              <w:ind w:left="90" w:right="760"/>
               <w:jc w:val="right"/>
             </w:pPr>
             <w:r>
-              <w:rPr/>
-              <w:t xml:space="preserve">May 2019 – </w:t>
-            </w:r>
-            <w:r>
-              <w:rPr/>
-              <w:t>August 2019</w:t>
+              <w:t>May 2019 – August 2019</w:t>
             </w:r>
           </w:p>
         </w:tc>
@@ -1012,12 +1144,26 @@
         </w:rPr>
         <w:t>Decreased social media monitoring to sub-second response time for real-time brand management</w:t>
       </w:r>
+    </w:p>
+    <w:p>
+      <w:pPr>
+        <w:pStyle w:val="Heading2"/>
+        <w:spacing w:line="276" w:lineRule="auto"/>
+        <w:jc w:val="left"/>
+        <w:rPr>
+          <w:rFonts w:ascii="Times New Roman" w:hAnsi="Times New Roman"/>
+          <w:caps/>
+          <w:sz w:val="24"/>
+          <w:szCs w:val="24"/>
+        </w:rPr>
+      </w:pPr>
       <w:r>
         <w:rPr>
           <w:color w:val="00000A"/>
-        </w:rPr>
-        <w:pict w14:anchorId="6E40DB31">
-          <v:rect id="_x0000_i1028" style="width:481.8pt;height:1.85pt" o:hr="t" o:hrstd="t" o:hrpct="956" fillcolor="#a0a0a0" stroked="f"/>
+          <w:szCs w:val="24"/>
+        </w:rPr>
+        <w:pict w14:anchorId="1215B537">
+          <v:rect id="_x0000_i1045" style="width:481.8pt;height:1.85pt" o:hrpct="956" o:hrstd="t" o:hr="t" fillcolor="#a0a0a0" stroked="f"/>
         </w:pict>
       </w:r>
     </w:p>
@@ -1040,7 +1186,16 @@
           <w:sz w:val="24"/>
           <w:szCs w:val="24"/>
         </w:rPr>
-        <w:t>PROJECTS:</w:t>
+        <w:t>Certifications</w:t>
+      </w:r>
+      <w:r>
+        <w:rPr>
+          <w:rFonts w:ascii="Times New Roman" w:hAnsi="Times New Roman"/>
+          <w:caps/>
+          <w:sz w:val="24"/>
+          <w:szCs w:val="24"/>
+        </w:rPr>
+        <w:t>:</w:t>
       </w:r>
     </w:p>
     <w:tbl>
@@ -1051,8 +1206,8 @@
         <w:tblLook w:val="0400" w:firstRow="0" w:lastRow="0" w:firstColumn="0" w:lastColumn="0" w:noHBand="0" w:noVBand="1"/>
       </w:tblPr>
       <w:tblGrid>
-        <w:gridCol w:w="4675"/>
-        <w:gridCol w:w="5045"/>
+        <w:gridCol w:w="5490"/>
+        <w:gridCol w:w="4230"/>
       </w:tblGrid>
       <w:tr>
         <w:trPr>
@@ -1060,19 +1215,23 @@
         </w:trPr>
         <w:tc>
           <w:tcPr>
-            <w:tcW w:w="4675" w:type="dxa"/>
+            <w:tcW w:w="5490" w:type="dxa"/>
             <w:tcBorders>
               <w:top w:val="nil"/>
               <w:left w:val="nil"/>
               <w:bottom w:val="nil"/>
               <w:right w:val="nil"/>
             </w:tcBorders>
-            <w:tcMar/>
           </w:tcPr>
           <w:p>
             <w:pPr>
+              <w:pStyle w:val="ListParagraph"/>
+              <w:numPr>
+                <w:ilvl w:val="0"/>
+                <w:numId w:val="38"/>
+              </w:numPr>
               <w:spacing w:line="276" w:lineRule="auto"/>
-              <w:ind w:left="270" w:right="-1080" w:hanging="0"/>
+              <w:ind w:left="615" w:right="-1080"/>
               <w:jc w:val="both"/>
               <w:rPr>
                 <w:sz w:val="32"/>
@@ -1080,36 +1239,31 @@
               </w:rPr>
             </w:pPr>
             <w:r>
-              <w:rPr>
-                <w:u w:val="none"/>
-              </w:rPr>
-              <w:t>Decentralized Music Streaming Website</w:t>
+              <w:t>AWS Certified Developer</w:t>
             </w:r>
-            <w:hyperlink r:id="Rfc2703132b0841bb">
-              <w:r>
-                <w:rPr>
-                  <w:rStyle w:val="Hyperlink"/>
-                  <w:u w:val="none"/>
-                </w:rPr>
-                <w:t xml:space="preserve">                    </w:t>
-              </w:r>
-            </w:hyperlink>
             <w:r>
-              <w:rPr/>
+              <w:t xml:space="preserve"> </w:t>
+            </w:r>
+            <w:r>
+              <w:t>- Associate</w:t>
+            </w:r>
+            <w:r>
+              <w:t xml:space="preserve">                   </w:t>
+            </w:r>
+            <w:r>
               <w:t xml:space="preserve"> </w:t>
             </w:r>
           </w:p>
         </w:tc>
         <w:tc>
           <w:tcPr>
-            <w:tcW w:w="5045" w:type="dxa"/>
+            <w:tcW w:w="4230" w:type="dxa"/>
             <w:tcBorders>
               <w:top w:val="nil"/>
               <w:left w:val="nil"/>
               <w:bottom w:val="nil"/>
               <w:right w:val="nil"/>
             </w:tcBorders>
-            <w:tcMar/>
           </w:tcPr>
           <w:p>
             <w:pPr>
@@ -1130,25 +1284,77 @@
               <w:rPr>
                 <w:szCs w:val="24"/>
               </w:rPr>
-              <w:t xml:space="preserve"> 201</w:t>
+              <w:t xml:space="preserve"> 20</w:t>
             </w:r>
             <w:r>
               <w:rPr>
                 <w:szCs w:val="24"/>
               </w:rPr>
-              <w:t>8</w:t>
+              <w:t>2</w:t>
             </w:r>
             <w:r>
               <w:rPr>
                 <w:szCs w:val="24"/>
               </w:rPr>
-              <w:t xml:space="preserve"> - </w:t>
+              <w:t>2</w:t>
             </w:r>
+          </w:p>
+        </w:tc>
+      </w:tr>
+      <w:tr>
+        <w:trPr>
+          <w:trHeight w:val="300"/>
+        </w:trPr>
+        <w:tc>
+          <w:tcPr>
+            <w:tcW w:w="5490" w:type="dxa"/>
+            <w:tcBorders>
+              <w:top w:val="nil"/>
+              <w:left w:val="nil"/>
+              <w:bottom w:val="nil"/>
+              <w:right w:val="nil"/>
+            </w:tcBorders>
+          </w:tcPr>
+          <w:p>
+            <w:pPr>
+              <w:pStyle w:val="ListParagraph"/>
+              <w:numPr>
+                <w:ilvl w:val="0"/>
+                <w:numId w:val="38"/>
+              </w:numPr>
+              <w:spacing w:line="276" w:lineRule="auto"/>
+              <w:ind w:left="615" w:right="-1080"/>
+              <w:jc w:val="both"/>
+            </w:pPr>
+            <w:r>
+              <w:t xml:space="preserve">AWS Certified Cloud Practitioner </w:t>
+            </w:r>
+          </w:p>
+        </w:tc>
+        <w:tc>
+          <w:tcPr>
+            <w:tcW w:w="4230" w:type="dxa"/>
+            <w:tcBorders>
+              <w:top w:val="nil"/>
+              <w:left w:val="nil"/>
+              <w:bottom w:val="nil"/>
+              <w:right w:val="nil"/>
+            </w:tcBorders>
+          </w:tcPr>
+          <w:p>
+            <w:pPr>
+              <w:spacing w:line="276" w:lineRule="auto"/>
+              <w:ind w:left="-360" w:right="-108" w:firstLine="360"/>
+              <w:jc w:val="right"/>
+              <w:rPr>
+                <w:szCs w:val="24"/>
+              </w:rPr>
+            </w:pPr>
             <w:r>
               <w:rPr>
                 <w:szCs w:val="24"/>
               </w:rPr>
-              <w:t>Present</w:t>
+              <w:t>June 2020</w:t>
             </w:r>
           </w:p>
         </w:tc>
@@ -1156,85 +1362,6 @@
     </w:tbl>
     <w:p>
       <w:pPr>
-        <w:pStyle w:val="ListParagraph"/>
-        <w:numPr>
-          <w:ilvl w:val="0"/>
-          <w:numId w:val="28"/>
-        </w:numPr>
-        <w:spacing w:line="276" w:lineRule="auto"/>
-        <w:rPr>
-          <w:color w:val="00000A"/>
-          <w:szCs w:val="24"/>
-        </w:rPr>
-      </w:pPr>
-      <w:r>
-        <w:rPr>
-          <w:color w:val="00000A"/>
-          <w:szCs w:val="24"/>
-        </w:rPr>
-        <w:t>Developed application to research universal basic income for music royalties</w:t>
-      </w:r>
-    </w:p>
-    <w:p>
-      <w:pPr>
-        <w:pStyle w:val="ListParagraph"/>
-        <w:numPr>
-          <w:ilvl w:val="0"/>
-          <w:numId w:val="28"/>
-        </w:numPr>
-        <w:spacing w:line="276" w:lineRule="auto"/>
-        <w:rPr>
-          <w:color w:val="00000A"/>
-          <w:szCs w:val="24"/>
-        </w:rPr>
-      </w:pPr>
-      <w:r>
-        <w:rPr>
-          <w:szCs w:val="24"/>
-        </w:rPr>
-        <w:t xml:space="preserve">React music </w:t>
-      </w:r>
-      <w:r>
-        <w:rPr>
-          <w:szCs w:val="24"/>
-        </w:rPr>
-        <w:t>streaming</w:t>
-      </w:r>
-      <w:r>
-        <w:rPr>
-          <w:szCs w:val="24"/>
-        </w:rPr>
-        <w:t xml:space="preserve"> application delivered using novel technologies such as IPFS and Ethereum</w:t>
-      </w:r>
-    </w:p>
-    <w:p>
-      <w:pPr>
-        <w:pStyle w:val="ListParagraph"/>
-        <w:numPr>
-          <w:ilvl w:val="0"/>
-          <w:numId w:val="28"/>
-        </w:numPr>
-        <w:spacing w:line="276" w:lineRule="auto"/>
-        <w:rPr>
-          <w:color w:val="00000A"/>
-          <w:szCs w:val="24"/>
-        </w:rPr>
-      </w:pPr>
-      <w:r>
-        <w:rPr>
-          <w:szCs w:val="24"/>
-        </w:rPr>
-        <w:t>Delivered modular streaming application to customer for implementation within a website builder</w:t>
-      </w:r>
-      <w:r>
-        <w:rPr>
-          <w:szCs w:val="24"/>
-        </w:rPr>
-        <w:t xml:space="preserve"> </w:t>
-      </w:r>
-    </w:p>
-    <w:p>
-      <w:pPr>
         <w:spacing w:line="276" w:lineRule="auto"/>
         <w:rPr>
           <w:b/>
@@ -1249,7 +1376,7 @@
           <w:szCs w:val="24"/>
         </w:rPr>
         <w:pict w14:anchorId="4B318030">
-          <v:rect id="_x0000_i1029" style="width:481.8pt;height:1.85pt" o:hr="t" o:hrstd="t" o:hrpct="956" fillcolor="#a0a0a0" stroked="f"/>
+          <v:rect id="_x0000_i1029" style="width:481.8pt;height:1.85pt" o:hrpct="956" o:hrstd="t" o:hr="t" fillcolor="#a0a0a0" stroked="f"/>
         </w:pict>
       </w:r>
     </w:p>
@@ -1328,7 +1455,7 @@
               <w:rPr>
                 <w:szCs w:val="24"/>
               </w:rPr>
-              <w:t>Systems Security</w:t>
+              <w:t>Machine Learning</w:t>
             </w:r>
           </w:p>
         </w:tc>
@@ -1376,7 +1503,7 @@
           <w:sz w:val="24"/>
         </w:rPr>
         <w:pict w14:anchorId="5351D53B">
-          <v:rect id="_x0000_i1030" style="width:482.85pt;height:1.85pt" o:hr="t" o:hrstd="t" o:hrpct="958" fillcolor="#a0a0a0" stroked="f"/>
+          <v:rect id="_x0000_i1030" style="width:482.85pt;height:1.85pt" o:hrpct="958" o:hrstd="t" o:hr="t" fillcolor="#a0a0a0" stroked="f"/>
         </w:pict>
       </w:r>
       <w:r>
@@ -1417,7 +1544,6 @@
               <w:bottom w:val="nil"/>
               <w:right w:val="nil"/>
             </w:tcBorders>
-            <w:tcMar/>
           </w:tcPr>
           <w:p>
             <w:pPr>
@@ -1448,7 +1574,6 @@
               <w:bottom w:val="nil"/>
               <w:right w:val="nil"/>
             </w:tcBorders>
-            <w:tcMar/>
           </w:tcPr>
           <w:p>
             <w:pPr>
@@ -1532,14 +1657,14 @@
           <w:szCs w:val="24"/>
         </w:rPr>
       </w:pPr>
-      <w:bookmarkStart w:name="_Hlk16604094" w:id="0"/>
+      <w:bookmarkStart w:id="0" w:name="_Hlk16604094"/>
       <w:r>
         <w:rPr>
           <w:color w:val="00000A"/>
           <w:szCs w:val="24"/>
         </w:rPr>
         <w:pict w14:anchorId="6AD11853">
-          <v:rect id="_x0000_i1031" style="width:481.8pt;height:1.85pt" o:hr="t" o:hrstd="t" o:hrpct="956" fillcolor="#a0a0a0" stroked="f"/>
+          <v:rect id="_x0000_i1031" style="width:481.8pt;height:1.85pt" o:hrpct="956" o:hrstd="t" o:hr="t" fillcolor="#a0a0a0" stroked="f"/>
         </w:pict>
       </w:r>
       <w:bookmarkEnd w:id="0"/>
@@ -1649,7 +1774,7 @@
               <w:rPr>
                 <w:szCs w:val="24"/>
               </w:rPr>
-              <w:t>Present</w:t>
+              <w:t>April 2021</w:t>
             </w:r>
           </w:p>
         </w:tc>
@@ -1714,40 +1839,16 @@
         <w:rPr>
           <w:szCs w:val="24"/>
         </w:rPr>
-        <w:t>Man</w:t>
-      </w:r>
-      <w:r>
-        <w:rPr>
-          <w:szCs w:val="24"/>
-        </w:rPr>
-        <w:t>age a budget of over</w:t>
-      </w:r>
-      <w:r>
-        <w:rPr>
-          <w:szCs w:val="24"/>
-        </w:rPr>
-        <w:t xml:space="preserve"> $</w:t>
-      </w:r>
-      <w:r>
-        <w:rPr>
-          <w:szCs w:val="24"/>
-        </w:rPr>
-        <w:t>37</w:t>
-      </w:r>
-      <w:r>
-        <w:rPr>
-          <w:szCs w:val="24"/>
-        </w:rPr>
-        <w:t>,000</w:t>
+        <w:t>Increased membership by 100% through outreach and advertisement</w:t>
       </w:r>
     </w:p>
     <w:sectPr>
-      <w:footerReference w:type="default" r:id="rId11"/>
+      <w:footerReference w:type="default" r:id="rId9"/>
       <w:endnotePr>
         <w:numFmt w:val="decimal"/>
       </w:endnotePr>
       <w:type w:val="continuous"/>
-      <w:pgSz w:w="12240" w:h="15840" w:orient="portrait"/>
+      <w:pgSz w:w="12240" w:h="15840"/>
       <w:pgMar w:top="720" w:right="1080" w:bottom="547" w:left="1080" w:header="0" w:footer="576" w:gutter="0"/>
       <w:cols w:space="720"/>
       <w:noEndnote/>
@@ -1757,7 +1858,7 @@
 </file>
 
 <file path=word/endnotes.xml><?xml version="1.0" encoding="utf-8"?>
-<w:endnotes xmlns:wpc="http://schemas.microsoft.com/office/word/2010/wordprocessingCanvas" xmlns:cx="http://schemas.microsoft.com/office/drawing/2014/chartex" xmlns:cx1="http://schemas.microsoft.com/office/drawing/2015/9/8/chartex" xmlns:cx2="http://schemas.microsoft.com/office/drawing/2015/10/21/chartex" xmlns:cx3="http://schemas.microsoft.com/office/drawing/2016/5/9/chartex" xmlns:cx4="http://schemas.microsoft.com/office/drawing/2016/5/10/chartex" xmlns:cx5="http://schemas.microsoft.com/office/drawing/2016/5/11/chartex" xmlns:cx6="http://schemas.microsoft.com/office/drawing/2016/5/12/chartex" xmlns:cx7="http://schemas.microsoft.com/office/drawing/2016/5/13/chartex" xmlns:cx8="http://schemas.microsoft.com/office/drawing/2016/5/14/chartex" xmlns:mc="http://schemas.openxmlformats.org/markup-compatibility/2006" xmlns:aink="http://schemas.microsoft.com/office/drawing/2016/ink" xmlns:am3d="http://schemas.microsoft.com/office/drawing/2017/model3d" xmlns:o="urn:schemas-microsoft-com:office:office" xmlns:r="http://schemas.openxmlformats.org/officeDocument/2006/relationships" xmlns:m="http://schemas.openxmlformats.org/officeDocument/2006/math" xmlns:v="urn:schemas-microsoft-com:vml" xmlns:wp14="http://schemas.microsoft.com/office/word/2010/wordprocessingDrawing" xmlns:wp="http://schemas.openxmlformats.org/drawingml/2006/wordprocessingDrawing" xmlns:w10="urn:schemas-microsoft-com:office:word" xmlns:w="http://schemas.openxmlformats.org/wordprocessingml/2006/main" xmlns:w14="http://schemas.microsoft.com/office/word/2010/wordml" xmlns:w15="http://schemas.microsoft.com/office/word/2012/wordml" xmlns:w16cex="http://schemas.microsoft.com/office/word/2018/wordml/cex" xmlns:w16cid="http://schemas.microsoft.com/office/word/2016/wordml/cid" xmlns:w16="http://schemas.microsoft.com/office/word/2018/wordml" xmlns:w16se="http://schemas.microsoft.com/office/word/2015/wordml/symex" xmlns:wpg="http://schemas.microsoft.com/office/word/2010/wordprocessingGroup" xmlns:wpi="http://schemas.microsoft.com/office/word/2010/wordprocessingInk" xmlns:wne="http://schemas.microsoft.com/office/word/2006/wordml" xmlns:wps="http://schemas.microsoft.com/office/word/2010/wordprocessingShape" mc:Ignorable="w14 w15 w16se w16cid w16 w16cex wp14">
+<w:endnotes xmlns:wpc="http://schemas.microsoft.com/office/word/2010/wordprocessingCanvas" xmlns:cx="http://schemas.microsoft.com/office/drawing/2014/chartex" xmlns:cx1="http://schemas.microsoft.com/office/drawing/2015/9/8/chartex" xmlns:cx2="http://schemas.microsoft.com/office/drawing/2015/10/21/chartex" xmlns:cx3="http://schemas.microsoft.com/office/drawing/2016/5/9/chartex" xmlns:cx4="http://schemas.microsoft.com/office/drawing/2016/5/10/chartex" xmlns:cx5="http://schemas.microsoft.com/office/drawing/2016/5/11/chartex" xmlns:cx6="http://schemas.microsoft.com/office/drawing/2016/5/12/chartex" xmlns:cx7="http://schemas.microsoft.com/office/drawing/2016/5/13/chartex" xmlns:cx8="http://schemas.microsoft.com/office/drawing/2016/5/14/chartex" xmlns:mc="http://schemas.openxmlformats.org/markup-compatibility/2006" xmlns:aink="http://schemas.microsoft.com/office/drawing/2016/ink" xmlns:am3d="http://schemas.microsoft.com/office/drawing/2017/model3d" xmlns:o="urn:schemas-microsoft-com:office:office" xmlns:r="http://schemas.openxmlformats.org/officeDocument/2006/relationships" xmlns:m="http://schemas.openxmlformats.org/officeDocument/2006/math" xmlns:v="urn:schemas-microsoft-com:vml" xmlns:wp14="http://schemas.microsoft.com/office/word/2010/wordprocessingDrawing" xmlns:wp="http://schemas.openxmlformats.org/drawingml/2006/wordprocessingDrawing" xmlns:w10="urn:schemas-microsoft-com:office:word" xmlns:w="http://schemas.openxmlformats.org/wordprocessingml/2006/main" xmlns:w14="http://schemas.microsoft.com/office/word/2010/wordml" xmlns:w15="http://schemas.microsoft.com/office/word/2012/wordml" xmlns:w16cex="http://schemas.microsoft.com/office/word/2018/wordml/cex" xmlns:w16cid="http://schemas.microsoft.com/office/word/2016/wordml/cid" xmlns:w16="http://schemas.microsoft.com/office/word/2018/wordml" xmlns:w16sdtdh="http://schemas.microsoft.com/office/word/2020/wordml/sdtdatahash" xmlns:w16se="http://schemas.microsoft.com/office/word/2015/wordml/symex" xmlns:wpg="http://schemas.microsoft.com/office/word/2010/wordprocessingGroup" xmlns:wpi="http://schemas.microsoft.com/office/word/2010/wordprocessingInk" xmlns:wne="http://schemas.microsoft.com/office/word/2006/wordml" xmlns:wps="http://schemas.microsoft.com/office/word/2010/wordprocessingShape" mc:Ignorable="w14 w15 w16se w16cid w16 w16cex w16sdtdh wp14">
   <w:endnote w:type="separator" w:id="-1">
     <w:p>
       <w:pPr>
@@ -1782,7 +1883,7 @@
 </file>
 
 <file path=word/footer1.xml><?xml version="1.0" encoding="utf-8"?>
-<w:ftr xmlns:wpc="http://schemas.microsoft.com/office/word/2010/wordprocessingCanvas" xmlns:cx="http://schemas.microsoft.com/office/drawing/2014/chartex" xmlns:cx1="http://schemas.microsoft.com/office/drawing/2015/9/8/chartex" xmlns:cx2="http://schemas.microsoft.com/office/drawing/2015/10/21/chartex" xmlns:cx3="http://schemas.microsoft.com/office/drawing/2016/5/9/chartex" xmlns:cx4="http://schemas.microsoft.com/office/drawing/2016/5/10/chartex" xmlns:cx5="http://schemas.microsoft.com/office/drawing/2016/5/11/chartex" xmlns:cx6="http://schemas.microsoft.com/office/drawing/2016/5/12/chartex" xmlns:cx7="http://schemas.microsoft.com/office/drawing/2016/5/13/chartex" xmlns:cx8="http://schemas.microsoft.com/office/drawing/2016/5/14/chartex" xmlns:mc="http://schemas.openxmlformats.org/markup-compatibility/2006" xmlns:aink="http://schemas.microsoft.com/office/drawing/2016/ink" xmlns:am3d="http://schemas.microsoft.com/office/drawing/2017/model3d" xmlns:o="urn:schemas-microsoft-com:office:office" xmlns:r="http://schemas.openxmlformats.org/officeDocument/2006/relationships" xmlns:m="http://schemas.openxmlformats.org/officeDocument/2006/math" xmlns:v="urn:schemas-microsoft-com:vml" xmlns:wp14="http://schemas.microsoft.com/office/word/2010/wordprocessingDrawing" xmlns:wp="http://schemas.openxmlformats.org/drawingml/2006/wordprocessingDrawing" xmlns:w10="urn:schemas-microsoft-com:office:word" xmlns:w="http://schemas.openxmlformats.org/wordprocessingml/2006/main" xmlns:w14="http://schemas.microsoft.com/office/word/2010/wordml" xmlns:w15="http://schemas.microsoft.com/office/word/2012/wordml" xmlns:w16cex="http://schemas.microsoft.com/office/word/2018/wordml/cex" xmlns:w16cid="http://schemas.microsoft.com/office/word/2016/wordml/cid" xmlns:w16="http://schemas.microsoft.com/office/word/2018/wordml" xmlns:w16se="http://schemas.microsoft.com/office/word/2015/wordml/symex" xmlns:wpg="http://schemas.microsoft.com/office/word/2010/wordprocessingGroup" xmlns:wpi="http://schemas.microsoft.com/office/word/2010/wordprocessingInk" xmlns:wne="http://schemas.microsoft.com/office/word/2006/wordml" xmlns:wps="http://schemas.microsoft.com/office/word/2010/wordprocessingShape" mc:Ignorable="w14 w15 w16se w16cid w16 w16cex wp14">
+<w:ftr xmlns:wpc="http://schemas.microsoft.com/office/word/2010/wordprocessingCanvas" xmlns:cx="http://schemas.microsoft.com/office/drawing/2014/chartex" xmlns:cx1="http://schemas.microsoft.com/office/drawing/2015/9/8/chartex" xmlns:cx2="http://schemas.microsoft.com/office/drawing/2015/10/21/chartex" xmlns:cx3="http://schemas.microsoft.com/office/drawing/2016/5/9/chartex" xmlns:cx4="http://schemas.microsoft.com/office/drawing/2016/5/10/chartex" xmlns:cx5="http://schemas.microsoft.com/office/drawing/2016/5/11/chartex" xmlns:cx6="http://schemas.microsoft.com/office/drawing/2016/5/12/chartex" xmlns:cx7="http://schemas.microsoft.com/office/drawing/2016/5/13/chartex" xmlns:cx8="http://schemas.microsoft.com/office/drawing/2016/5/14/chartex" xmlns:mc="http://schemas.openxmlformats.org/markup-compatibility/2006" xmlns:aink="http://schemas.microsoft.com/office/drawing/2016/ink" xmlns:am3d="http://schemas.microsoft.com/office/drawing/2017/model3d" xmlns:o="urn:schemas-microsoft-com:office:office" xmlns:r="http://schemas.openxmlformats.org/officeDocument/2006/relationships" xmlns:m="http://schemas.openxmlformats.org/officeDocument/2006/math" xmlns:v="urn:schemas-microsoft-com:vml" xmlns:wp14="http://schemas.microsoft.com/office/word/2010/wordprocessingDrawing" xmlns:wp="http://schemas.openxmlformats.org/drawingml/2006/wordprocessingDrawing" xmlns:w10="urn:schemas-microsoft-com:office:word" xmlns:w="http://schemas.openxmlformats.org/wordprocessingml/2006/main" xmlns:w14="http://schemas.microsoft.com/office/word/2010/wordml" xmlns:w15="http://schemas.microsoft.com/office/word/2012/wordml" xmlns:w16cex="http://schemas.microsoft.com/office/word/2018/wordml/cex" xmlns:w16cid="http://schemas.microsoft.com/office/word/2016/wordml/cid" xmlns:w16="http://schemas.microsoft.com/office/word/2018/wordml" xmlns:w16sdtdh="http://schemas.microsoft.com/office/word/2020/wordml/sdtdatahash" xmlns:w16se="http://schemas.microsoft.com/office/word/2015/wordml/symex" xmlns:wpg="http://schemas.microsoft.com/office/word/2010/wordprocessingGroup" xmlns:wpi="http://schemas.microsoft.com/office/word/2010/wordprocessingInk" xmlns:wne="http://schemas.microsoft.com/office/word/2006/wordml" xmlns:wps="http://schemas.microsoft.com/office/word/2010/wordprocessingShape" mc:Ignorable="w14 w15 w16se w16cid w16 w16cex w16sdtdh wp14">
   <w:p>
     <w:pPr>
       <w:pStyle w:val="Footer"/>
@@ -1797,7 +1898,7 @@
 </file>
 
 <file path=word/footnotes.xml><?xml version="1.0" encoding="utf-8"?>
-<w:footnotes xmlns:wpc="http://schemas.microsoft.com/office/word/2010/wordprocessingCanvas" xmlns:cx="http://schemas.microsoft.com/office/drawing/2014/chartex" xmlns:cx1="http://schemas.microsoft.com/office/drawing/2015/9/8/chartex" xmlns:cx2="http://schemas.microsoft.com/office/drawing/2015/10/21/chartex" xmlns:cx3="http://schemas.microsoft.com/office/drawing/2016/5/9/chartex" xmlns:cx4="http://schemas.microsoft.com/office/drawing/2016/5/10/chartex" xmlns:cx5="http://schemas.microsoft.com/office/drawing/2016/5/11/chartex" xmlns:cx6="http://schemas.microsoft.com/office/drawing/2016/5/12/chartex" xmlns:cx7="http://schemas.microsoft.com/office/drawing/2016/5/13/chartex" xmlns:cx8="http://schemas.microsoft.com/office/drawing/2016/5/14/chartex" xmlns:mc="http://schemas.openxmlformats.org/markup-compatibility/2006" xmlns:aink="http://schemas.microsoft.com/office/drawing/2016/ink" xmlns:am3d="http://schemas.microsoft.com/office/drawing/2017/model3d" xmlns:o="urn:schemas-microsoft-com:office:office" xmlns:r="http://schemas.openxmlformats.org/officeDocument/2006/relationships" xmlns:m="http://schemas.openxmlformats.org/officeDocument/2006/math" xmlns:v="urn:schemas-microsoft-com:vml" xmlns:wp14="http://schemas.microsoft.com/office/word/2010/wordprocessingDrawing" xmlns:wp="http://schemas.openxmlformats.org/drawingml/2006/wordprocessingDrawing" xmlns:w10="urn:schemas-microsoft-com:office:word" xmlns:w="http://schemas.openxmlformats.org/wordprocessingml/2006/main" xmlns:w14="http://schemas.microsoft.com/office/word/2010/wordml" xmlns:w15="http://schemas.microsoft.com/office/word/2012/wordml" xmlns:w16cex="http://schemas.microsoft.com/office/word/2018/wordml/cex" xmlns:w16cid="http://schemas.microsoft.com/office/word/2016/wordml/cid" xmlns:w16="http://schemas.microsoft.com/office/word/2018/wordml" xmlns:w16se="http://schemas.microsoft.com/office/word/2015/wordml/symex" xmlns:wpg="http://schemas.microsoft.com/office/word/2010/wordprocessingGroup" xmlns:wpi="http://schemas.microsoft.com/office/word/2010/wordprocessingInk" xmlns:wne="http://schemas.microsoft.com/office/word/2006/wordml" xmlns:wps="http://schemas.microsoft.com/office/word/2010/wordprocessingShape" mc:Ignorable="w14 w15 w16se w16cid w16 w16cex wp14">
+<w:footnotes xmlns:wpc="http://schemas.microsoft.com/office/word/2010/wordprocessingCanvas" xmlns:cx="http://schemas.microsoft.com/office/drawing/2014/chartex" xmlns:cx1="http://schemas.microsoft.com/office/drawing/2015/9/8/chartex" xmlns:cx2="http://schemas.microsoft.com/office/drawing/2015/10/21/chartex" xmlns:cx3="http://schemas.microsoft.com/office/drawing/2016/5/9/chartex" xmlns:cx4="http://schemas.microsoft.com/office/drawing/2016/5/10/chartex" xmlns:cx5="http://schemas.microsoft.com/office/drawing/2016/5/11/chartex" xmlns:cx6="http://schemas.microsoft.com/office/drawing/2016/5/12/chartex" xmlns:cx7="http://schemas.microsoft.com/office/drawing/2016/5/13/chartex" xmlns:cx8="http://schemas.microsoft.com/office/drawing/2016/5/14/chartex" xmlns:mc="http://schemas.openxmlformats.org/markup-compatibility/2006" xmlns:aink="http://schemas.microsoft.com/office/drawing/2016/ink" xmlns:am3d="http://schemas.microsoft.com/office/drawing/2017/model3d" xmlns:o="urn:schemas-microsoft-com:office:office" xmlns:r="http://schemas.openxmlformats.org/officeDocument/2006/relationships" xmlns:m="http://schemas.openxmlformats.org/officeDocument/2006/math" xmlns:v="urn:schemas-microsoft-com:vml" xmlns:wp14="http://schemas.microsoft.com/office/word/2010/wordprocessingDrawing" xmlns:wp="http://schemas.openxmlformats.org/drawingml/2006/wordprocessingDrawing" xmlns:w10="urn:schemas-microsoft-com:office:word" xmlns:w="http://schemas.openxmlformats.org/wordprocessingml/2006/main" xmlns:w14="http://schemas.microsoft.com/office/word/2010/wordml" xmlns:w15="http://schemas.microsoft.com/office/word/2012/wordml" xmlns:w16cex="http://schemas.microsoft.com/office/word/2018/wordml/cex" xmlns:w16cid="http://schemas.microsoft.com/office/word/2016/wordml/cid" xmlns:w16="http://schemas.microsoft.com/office/word/2018/wordml" xmlns:w16sdtdh="http://schemas.microsoft.com/office/word/2020/wordml/sdtdatahash" xmlns:w16se="http://schemas.microsoft.com/office/word/2015/wordml/symex" xmlns:wpg="http://schemas.microsoft.com/office/word/2010/wordprocessingGroup" xmlns:wpi="http://schemas.microsoft.com/office/word/2010/wordprocessingInk" xmlns:wne="http://schemas.microsoft.com/office/word/2006/wordml" xmlns:wps="http://schemas.microsoft.com/office/word/2010/wordprocessingShape" mc:Ignorable="w14 w15 w16se w16cid w16 w16cex w16sdtdh wp14">
   <w:footnote w:type="separator" w:id="-1">
     <w:p>
       <w:pPr>
@@ -1822,7 +1923,7 @@
 </file>
 
 <file path=word/numbering.xml><?xml version="1.0" encoding="utf-8"?>
-<w:numbering xmlns:wpc="http://schemas.microsoft.com/office/word/2010/wordprocessingCanvas" xmlns:cx="http://schemas.microsoft.com/office/drawing/2014/chartex" xmlns:cx1="http://schemas.microsoft.com/office/drawing/2015/9/8/chartex" xmlns:cx2="http://schemas.microsoft.com/office/drawing/2015/10/21/chartex" xmlns:cx3="http://schemas.microsoft.com/office/drawing/2016/5/9/chartex" xmlns:cx4="http://schemas.microsoft.com/office/drawing/2016/5/10/chartex" xmlns:cx5="http://schemas.microsoft.com/office/drawing/2016/5/11/chartex" xmlns:cx6="http://schemas.microsoft.com/office/drawing/2016/5/12/chartex" xmlns:cx7="http://schemas.microsoft.com/office/drawing/2016/5/13/chartex" xmlns:cx8="http://schemas.microsoft.com/office/drawing/2016/5/14/chartex" xmlns:mc="http://schemas.openxmlformats.org/markup-compatibility/2006" xmlns:aink="http://schemas.microsoft.com/office/drawing/2016/ink" xmlns:am3d="http://schemas.microsoft.com/office/drawing/2017/model3d" xmlns:o="urn:schemas-microsoft-com:office:office" xmlns:r="http://schemas.openxmlformats.org/officeDocument/2006/relationships" xmlns:m="http://schemas.openxmlformats.org/officeDocument/2006/math" xmlns:v="urn:schemas-microsoft-com:vml" xmlns:wp14="http://schemas.microsoft.com/office/word/2010/wordprocessingDrawing" xmlns:wp="http://schemas.openxmlformats.org/drawingml/2006/wordprocessingDrawing" xmlns:w10="urn:schemas-microsoft-com:office:word" xmlns:w="http://schemas.openxmlformats.org/wordprocessingml/2006/main" xmlns:w14="http://schemas.microsoft.com/office/word/2010/wordml" xmlns:w15="http://schemas.microsoft.com/office/word/2012/wordml" xmlns:w16cex="http://schemas.microsoft.com/office/word/2018/wordml/cex" xmlns:w16cid="http://schemas.microsoft.com/office/word/2016/wordml/cid" xmlns:w16="http://schemas.microsoft.com/office/word/2018/wordml" xmlns:w16se="http://schemas.microsoft.com/office/word/2015/wordml/symex" xmlns:wpg="http://schemas.microsoft.com/office/word/2010/wordprocessingGroup" xmlns:wpi="http://schemas.microsoft.com/office/word/2010/wordprocessingInk" xmlns:wne="http://schemas.microsoft.com/office/word/2006/wordml" xmlns:wps="http://schemas.microsoft.com/office/word/2010/wordprocessingShape" mc:Ignorable="w14 w15 w16se w16cid w16 w16cex wp14">
+<w:numbering xmlns:wpc="http://schemas.microsoft.com/office/word/2010/wordprocessingCanvas" xmlns:cx="http://schemas.microsoft.com/office/drawing/2014/chartex" xmlns:cx1="http://schemas.microsoft.com/office/drawing/2015/9/8/chartex" xmlns:cx2="http://schemas.microsoft.com/office/drawing/2015/10/21/chartex" xmlns:cx3="http://schemas.microsoft.com/office/drawing/2016/5/9/chartex" xmlns:cx4="http://schemas.microsoft.com/office/drawing/2016/5/10/chartex" xmlns:cx5="http://schemas.microsoft.com/office/drawing/2016/5/11/chartex" xmlns:cx6="http://schemas.microsoft.com/office/drawing/2016/5/12/chartex" xmlns:cx7="http://schemas.microsoft.com/office/drawing/2016/5/13/chartex" xmlns:cx8="http://schemas.microsoft.com/office/drawing/2016/5/14/chartex" xmlns:mc="http://schemas.openxmlformats.org/markup-compatibility/2006" xmlns:aink="http://schemas.microsoft.com/office/drawing/2016/ink" xmlns:am3d="http://schemas.microsoft.com/office/drawing/2017/model3d" xmlns:o="urn:schemas-microsoft-com:office:office" xmlns:r="http://schemas.openxmlformats.org/officeDocument/2006/relationships" xmlns:m="http://schemas.openxmlformats.org/officeDocument/2006/math" xmlns:v="urn:schemas-microsoft-com:vml" xmlns:wp14="http://schemas.microsoft.com/office/word/2010/wordprocessingDrawing" xmlns:wp="http://schemas.openxmlformats.org/drawingml/2006/wordprocessingDrawing" xmlns:w10="urn:schemas-microsoft-com:office:word" xmlns:w="http://schemas.openxmlformats.org/wordprocessingml/2006/main" xmlns:w14="http://schemas.microsoft.com/office/word/2010/wordml" xmlns:w15="http://schemas.microsoft.com/office/word/2012/wordml" xmlns:w16cex="http://schemas.microsoft.com/office/word/2018/wordml/cex" xmlns:w16cid="http://schemas.microsoft.com/office/word/2016/wordml/cid" xmlns:w16="http://schemas.microsoft.com/office/word/2018/wordml" xmlns:w16sdtdh="http://schemas.microsoft.com/office/word/2020/wordml/sdtdatahash" xmlns:w16se="http://schemas.microsoft.com/office/word/2015/wordml/symex" xmlns:wpg="http://schemas.microsoft.com/office/word/2010/wordprocessingGroup" xmlns:wpi="http://schemas.microsoft.com/office/word/2010/wordprocessingInk" xmlns:wne="http://schemas.microsoft.com/office/word/2006/wordml" xmlns:wps="http://schemas.microsoft.com/office/word/2010/wordprocessingShape" mc:Ignorable="w14 w15 w16se w16cid w16 w16cex w16sdtdh wp14">
   <w:abstractNum w:abstractNumId="0" w15:restartNumberingAfterBreak="0">
     <w:nsid w:val="002A7391"/>
     <w:multiLevelType w:val="hybridMultilevel"/>
@@ -1836,7 +1937,7 @@
         <w:ind w:left="720" w:hanging="360"/>
       </w:pPr>
       <w:rPr>
-        <w:rFonts w:hint="default" w:ascii="Symbol" w:hAnsi="Symbol"/>
+        <w:rFonts w:ascii="Symbol" w:hAnsi="Symbol" w:hint="default"/>
         <w:sz w:val="20"/>
         <w:szCs w:val="20"/>
       </w:rPr>
@@ -1850,7 +1951,7 @@
         <w:ind w:left="1440" w:hanging="360"/>
       </w:pPr>
       <w:rPr>
-        <w:rFonts w:hint="default" w:ascii="Courier New" w:hAnsi="Courier New" w:cs="Courier New"/>
+        <w:rFonts w:ascii="Courier New" w:hAnsi="Courier New" w:cs="Courier New" w:hint="default"/>
       </w:rPr>
     </w:lvl>
     <w:lvl w:ilvl="2" w:tplc="04090005" w:tentative="1">
@@ -1862,7 +1963,7 @@
         <w:ind w:left="2160" w:hanging="360"/>
       </w:pPr>
       <w:rPr>
-        <w:rFonts w:hint="default" w:ascii="Wingdings" w:hAnsi="Wingdings"/>
+        <w:rFonts w:ascii="Wingdings" w:hAnsi="Wingdings" w:hint="default"/>
       </w:rPr>
     </w:lvl>
     <w:lvl w:ilvl="3" w:tplc="04090001" w:tentative="1">
@@ -1874,7 +1975,7 @@
         <w:ind w:left="2880" w:hanging="360"/>
       </w:pPr>
       <w:rPr>
-        <w:rFonts w:hint="default" w:ascii="Symbol" w:hAnsi="Symbol"/>
+        <w:rFonts w:ascii="Symbol" w:hAnsi="Symbol" w:hint="default"/>
       </w:rPr>
     </w:lvl>
     <w:lvl w:ilvl="4" w:tplc="04090003" w:tentative="1">
@@ -1886,7 +1987,7 @@
         <w:ind w:left="3600" w:hanging="360"/>
       </w:pPr>
       <w:rPr>
-        <w:rFonts w:hint="default" w:ascii="Courier New" w:hAnsi="Courier New" w:cs="Courier New"/>
+        <w:rFonts w:ascii="Courier New" w:hAnsi="Courier New" w:cs="Courier New" w:hint="default"/>
       </w:rPr>
     </w:lvl>
     <w:lvl w:ilvl="5" w:tplc="04090005" w:tentative="1">
@@ -1898,7 +1999,7 @@
         <w:ind w:left="4320" w:hanging="360"/>
       </w:pPr>
       <w:rPr>
-        <w:rFonts w:hint="default" w:ascii="Wingdings" w:hAnsi="Wingdings"/>
+        <w:rFonts w:ascii="Wingdings" w:hAnsi="Wingdings" w:hint="default"/>
       </w:rPr>
     </w:lvl>
     <w:lvl w:ilvl="6" w:tplc="04090001" w:tentative="1">
@@ -1910,7 +2011,7 @@
         <w:ind w:left="5040" w:hanging="360"/>
       </w:pPr>
       <w:rPr>
-        <w:rFonts w:hint="default" w:ascii="Symbol" w:hAnsi="Symbol"/>
+        <w:rFonts w:ascii="Symbol" w:hAnsi="Symbol" w:hint="default"/>
       </w:rPr>
     </w:lvl>
     <w:lvl w:ilvl="7" w:tplc="04090003" w:tentative="1">
@@ -1922,7 +2023,7 @@
         <w:ind w:left="5760" w:hanging="360"/>
       </w:pPr>
       <w:rPr>
-        <w:rFonts w:hint="default" w:ascii="Courier New" w:hAnsi="Courier New" w:cs="Courier New"/>
+        <w:rFonts w:ascii="Courier New" w:hAnsi="Courier New" w:cs="Courier New" w:hint="default"/>
       </w:rPr>
     </w:lvl>
     <w:lvl w:ilvl="8" w:tplc="04090005" w:tentative="1">
@@ -1934,7 +2035,7 @@
         <w:ind w:left="6480" w:hanging="360"/>
       </w:pPr>
       <w:rPr>
-        <w:rFonts w:hint="default" w:ascii="Wingdings" w:hAnsi="Wingdings"/>
+        <w:rFonts w:ascii="Wingdings" w:hAnsi="Wingdings" w:hint="default"/>
       </w:rPr>
     </w:lvl>
   </w:abstractNum>
@@ -1954,7 +2055,7 @@
         <w:ind w:left="360" w:hanging="216"/>
       </w:pPr>
       <w:rPr>
-        <w:rFonts w:hint="default" w:ascii="Symbol" w:hAnsi="Symbol"/>
+        <w:rFonts w:ascii="Symbol" w:hAnsi="Symbol" w:hint="default"/>
       </w:rPr>
     </w:lvl>
     <w:lvl w:ilvl="1" w:tplc="04090003" w:tentative="1">
@@ -1969,7 +2070,7 @@
         <w:ind w:left="1440" w:hanging="360"/>
       </w:pPr>
       <w:rPr>
-        <w:rFonts w:hint="default" w:ascii="Courier New" w:hAnsi="Courier New" w:cs="Courier New"/>
+        <w:rFonts w:ascii="Courier New" w:hAnsi="Courier New" w:cs="Courier New" w:hint="default"/>
       </w:rPr>
     </w:lvl>
     <w:lvl w:ilvl="2" w:tplc="04090005" w:tentative="1">
@@ -1984,7 +2085,7 @@
         <w:ind w:left="2160" w:hanging="360"/>
       </w:pPr>
       <w:rPr>
-        <w:rFonts w:hint="default" w:ascii="Wingdings" w:hAnsi="Wingdings"/>
+        <w:rFonts w:ascii="Wingdings" w:hAnsi="Wingdings" w:hint="default"/>
       </w:rPr>
     </w:lvl>
     <w:lvl w:ilvl="3" w:tplc="04090001" w:tentative="1">
@@ -1999,7 +2100,7 @@
         <w:ind w:left="2880" w:hanging="360"/>
       </w:pPr>
       <w:rPr>
-        <w:rFonts w:hint="default" w:ascii="Symbol" w:hAnsi="Symbol"/>
+        <w:rFonts w:ascii="Symbol" w:hAnsi="Symbol" w:hint="default"/>
       </w:rPr>
     </w:lvl>
     <w:lvl w:ilvl="4" w:tplc="04090003" w:tentative="1">
@@ -2014,7 +2115,7 @@
         <w:ind w:left="3600" w:hanging="360"/>
       </w:pPr>
       <w:rPr>
-        <w:rFonts w:hint="default" w:ascii="Courier New" w:hAnsi="Courier New" w:cs="Courier New"/>
+        <w:rFonts w:ascii="Courier New" w:hAnsi="Courier New" w:cs="Courier New" w:hint="default"/>
       </w:rPr>
     </w:lvl>
     <w:lvl w:ilvl="5" w:tplc="04090005" w:tentative="1">
@@ -2029,7 +2130,7 @@
         <w:ind w:left="4320" w:hanging="360"/>
       </w:pPr>
       <w:rPr>
-        <w:rFonts w:hint="default" w:ascii="Wingdings" w:hAnsi="Wingdings"/>
+        <w:rFonts w:ascii="Wingdings" w:hAnsi="Wingdings" w:hint="default"/>
       </w:rPr>
     </w:lvl>
     <w:lvl w:ilvl="6" w:tplc="04090001" w:tentative="1">
@@ -2044,7 +2145,7 @@
         <w:ind w:left="5040" w:hanging="360"/>
       </w:pPr>
       <w:rPr>
-        <w:rFonts w:hint="default" w:ascii="Symbol" w:hAnsi="Symbol"/>
+        <w:rFonts w:ascii="Symbol" w:hAnsi="Symbol" w:hint="default"/>
       </w:rPr>
     </w:lvl>
     <w:lvl w:ilvl="7" w:tplc="04090003" w:tentative="1">
@@ -2059,7 +2160,7 @@
         <w:ind w:left="5760" w:hanging="360"/>
       </w:pPr>
       <w:rPr>
-        <w:rFonts w:hint="default" w:ascii="Courier New" w:hAnsi="Courier New" w:cs="Courier New"/>
+        <w:rFonts w:ascii="Courier New" w:hAnsi="Courier New" w:cs="Courier New" w:hint="default"/>
       </w:rPr>
     </w:lvl>
     <w:lvl w:ilvl="8" w:tplc="04090005" w:tentative="1">
@@ -2074,7 +2175,7 @@
         <w:ind w:left="6480" w:hanging="360"/>
       </w:pPr>
       <w:rPr>
-        <w:rFonts w:hint="default" w:ascii="Wingdings" w:hAnsi="Wingdings"/>
+        <w:rFonts w:ascii="Wingdings" w:hAnsi="Wingdings" w:hint="default"/>
       </w:rPr>
     </w:lvl>
   </w:abstractNum>
@@ -2091,7 +2192,7 @@
         <w:ind w:left="360" w:hanging="360"/>
       </w:pPr>
       <w:rPr>
-        <w:rFonts w:hint="default" w:ascii="Symbol" w:hAnsi="Symbol"/>
+        <w:rFonts w:ascii="Symbol" w:hAnsi="Symbol" w:hint="default"/>
         <w:sz w:val="20"/>
         <w:szCs w:val="20"/>
       </w:rPr>
@@ -2105,7 +2206,7 @@
         <w:ind w:left="1440" w:hanging="360"/>
       </w:pPr>
       <w:rPr>
-        <w:rFonts w:hint="default" w:ascii="Courier New" w:hAnsi="Courier New" w:cs="Courier New"/>
+        <w:rFonts w:ascii="Courier New" w:hAnsi="Courier New" w:cs="Courier New" w:hint="default"/>
       </w:rPr>
     </w:lvl>
     <w:lvl w:ilvl="2" w:tplc="04090005" w:tentative="1">
@@ -2117,7 +2218,7 @@
         <w:ind w:left="2160" w:hanging="360"/>
       </w:pPr>
       <w:rPr>
-        <w:rFonts w:hint="default" w:ascii="Wingdings" w:hAnsi="Wingdings"/>
+        <w:rFonts w:ascii="Wingdings" w:hAnsi="Wingdings" w:hint="default"/>
       </w:rPr>
     </w:lvl>
     <w:lvl w:ilvl="3" w:tplc="04090001" w:tentative="1">
@@ -2129,7 +2230,7 @@
         <w:ind w:left="2880" w:hanging="360"/>
       </w:pPr>
       <w:rPr>
-        <w:rFonts w:hint="default" w:ascii="Symbol" w:hAnsi="Symbol"/>
+        <w:rFonts w:ascii="Symbol" w:hAnsi="Symbol" w:hint="default"/>
       </w:rPr>
     </w:lvl>
     <w:lvl w:ilvl="4" w:tplc="04090003" w:tentative="1">
@@ -2141,7 +2242,7 @@
         <w:ind w:left="3600" w:hanging="360"/>
       </w:pPr>
       <w:rPr>
-        <w:rFonts w:hint="default" w:ascii="Courier New" w:hAnsi="Courier New" w:cs="Courier New"/>
+        <w:rFonts w:ascii="Courier New" w:hAnsi="Courier New" w:cs="Courier New" w:hint="default"/>
       </w:rPr>
     </w:lvl>
     <w:lvl w:ilvl="5" w:tplc="04090005" w:tentative="1">
@@ -2153,7 +2254,7 @@
         <w:ind w:left="4320" w:hanging="360"/>
       </w:pPr>
       <w:rPr>
-        <w:rFonts w:hint="default" w:ascii="Wingdings" w:hAnsi="Wingdings"/>
+        <w:rFonts w:ascii="Wingdings" w:hAnsi="Wingdings" w:hint="default"/>
       </w:rPr>
     </w:lvl>
     <w:lvl w:ilvl="6" w:tplc="04090001" w:tentative="1">
@@ -2165,7 +2266,7 @@
         <w:ind w:left="5040" w:hanging="360"/>
       </w:pPr>
       <w:rPr>
-        <w:rFonts w:hint="default" w:ascii="Symbol" w:hAnsi="Symbol"/>
+        <w:rFonts w:ascii="Symbol" w:hAnsi="Symbol" w:hint="default"/>
       </w:rPr>
     </w:lvl>
     <w:lvl w:ilvl="7" w:tplc="04090003" w:tentative="1">
@@ -2177,7 +2278,7 @@
         <w:ind w:left="5760" w:hanging="360"/>
       </w:pPr>
       <w:rPr>
-        <w:rFonts w:hint="default" w:ascii="Courier New" w:hAnsi="Courier New" w:cs="Courier New"/>
+        <w:rFonts w:ascii="Courier New" w:hAnsi="Courier New" w:cs="Courier New" w:hint="default"/>
       </w:rPr>
     </w:lvl>
     <w:lvl w:ilvl="8" w:tplc="04090005" w:tentative="1">
@@ -2189,7 +2290,7 @@
         <w:ind w:left="6480" w:hanging="360"/>
       </w:pPr>
       <w:rPr>
-        <w:rFonts w:hint="default" w:ascii="Wingdings" w:hAnsi="Wingdings"/>
+        <w:rFonts w:ascii="Wingdings" w:hAnsi="Wingdings" w:hint="default"/>
       </w:rPr>
     </w:lvl>
   </w:abstractNum>
@@ -2206,7 +2307,7 @@
         <w:ind w:left="720" w:hanging="360"/>
       </w:pPr>
       <w:rPr>
-        <w:rFonts w:hint="default" w:ascii="Symbol" w:hAnsi="Symbol"/>
+        <w:rFonts w:ascii="Symbol" w:hAnsi="Symbol" w:hint="default"/>
         <w:sz w:val="20"/>
         <w:szCs w:val="20"/>
       </w:rPr>
@@ -2220,7 +2321,7 @@
         <w:ind w:left="1440" w:hanging="360"/>
       </w:pPr>
       <w:rPr>
-        <w:rFonts w:hint="default" w:ascii="Courier New" w:hAnsi="Courier New" w:cs="Courier New"/>
+        <w:rFonts w:ascii="Courier New" w:hAnsi="Courier New" w:cs="Courier New" w:hint="default"/>
       </w:rPr>
     </w:lvl>
     <w:lvl w:ilvl="2" w:tplc="04090005" w:tentative="1">
@@ -2232,7 +2333,7 @@
         <w:ind w:left="2160" w:hanging="360"/>
       </w:pPr>
       <w:rPr>
-        <w:rFonts w:hint="default" w:ascii="Wingdings" w:hAnsi="Wingdings"/>
+        <w:rFonts w:ascii="Wingdings" w:hAnsi="Wingdings" w:hint="default"/>
       </w:rPr>
     </w:lvl>
     <w:lvl w:ilvl="3" w:tplc="04090001" w:tentative="1">
@@ -2244,7 +2345,7 @@
         <w:ind w:left="2880" w:hanging="360"/>
       </w:pPr>
       <w:rPr>
-        <w:rFonts w:hint="default" w:ascii="Symbol" w:hAnsi="Symbol"/>
+        <w:rFonts w:ascii="Symbol" w:hAnsi="Symbol" w:hint="default"/>
       </w:rPr>
     </w:lvl>
     <w:lvl w:ilvl="4" w:tplc="04090003" w:tentative="1">
@@ -2256,7 +2357,7 @@
         <w:ind w:left="3600" w:hanging="360"/>
       </w:pPr>
       <w:rPr>
-        <w:rFonts w:hint="default" w:ascii="Courier New" w:hAnsi="Courier New" w:cs="Courier New"/>
+        <w:rFonts w:ascii="Courier New" w:hAnsi="Courier New" w:cs="Courier New" w:hint="default"/>
       </w:rPr>
     </w:lvl>
     <w:lvl w:ilvl="5" w:tplc="04090005" w:tentative="1">
@@ -2268,7 +2369,7 @@
         <w:ind w:left="4320" w:hanging="360"/>
       </w:pPr>
       <w:rPr>
-        <w:rFonts w:hint="default" w:ascii="Wingdings" w:hAnsi="Wingdings"/>
+        <w:rFonts w:ascii="Wingdings" w:hAnsi="Wingdings" w:hint="default"/>
       </w:rPr>
     </w:lvl>
     <w:lvl w:ilvl="6" w:tplc="04090001" w:tentative="1">
@@ -2280,7 +2381,7 @@
         <w:ind w:left="5040" w:hanging="360"/>
       </w:pPr>
       <w:rPr>
-        <w:rFonts w:hint="default" w:ascii="Symbol" w:hAnsi="Symbol"/>
+        <w:rFonts w:ascii="Symbol" w:hAnsi="Symbol" w:hint="default"/>
       </w:rPr>
     </w:lvl>
     <w:lvl w:ilvl="7" w:tplc="04090003" w:tentative="1">
@@ -2292,7 +2393,7 @@
         <w:ind w:left="5760" w:hanging="360"/>
       </w:pPr>
       <w:rPr>
-        <w:rFonts w:hint="default" w:ascii="Courier New" w:hAnsi="Courier New" w:cs="Courier New"/>
+        <w:rFonts w:ascii="Courier New" w:hAnsi="Courier New" w:cs="Courier New" w:hint="default"/>
       </w:rPr>
     </w:lvl>
     <w:lvl w:ilvl="8" w:tplc="04090005" w:tentative="1">
@@ -2304,7 +2405,7 @@
         <w:ind w:left="6480" w:hanging="360"/>
       </w:pPr>
       <w:rPr>
-        <w:rFonts w:hint="default" w:ascii="Wingdings" w:hAnsi="Wingdings"/>
+        <w:rFonts w:ascii="Wingdings" w:hAnsi="Wingdings" w:hint="default"/>
       </w:rPr>
     </w:lvl>
   </w:abstractNum>
@@ -2321,7 +2422,7 @@
         <w:ind w:left="360" w:hanging="360"/>
       </w:pPr>
       <w:rPr>
-        <w:rFonts w:hint="default" w:ascii="Courier New" w:hAnsi="Courier New"/>
+        <w:rFonts w:ascii="Courier New" w:hAnsi="Courier New" w:hint="default"/>
       </w:rPr>
     </w:lvl>
     <w:lvl w:ilvl="1" w:tplc="04090003" w:tentative="1">
@@ -2333,7 +2434,7 @@
         <w:ind w:left="360" w:hanging="360"/>
       </w:pPr>
       <w:rPr>
-        <w:rFonts w:hint="default" w:ascii="Courier New" w:hAnsi="Courier New" w:cs="Courier New"/>
+        <w:rFonts w:ascii="Courier New" w:hAnsi="Courier New" w:cs="Courier New" w:hint="default"/>
       </w:rPr>
     </w:lvl>
     <w:lvl w:ilvl="2" w:tplc="04090005" w:tentative="1">
@@ -2345,7 +2446,7 @@
         <w:ind w:left="1080" w:hanging="360"/>
       </w:pPr>
       <w:rPr>
-        <w:rFonts w:hint="default" w:ascii="Wingdings" w:hAnsi="Wingdings"/>
+        <w:rFonts w:ascii="Wingdings" w:hAnsi="Wingdings" w:hint="default"/>
       </w:rPr>
     </w:lvl>
     <w:lvl w:ilvl="3" w:tplc="04090001" w:tentative="1">
@@ -2357,7 +2458,7 @@
         <w:ind w:left="1800" w:hanging="360"/>
       </w:pPr>
       <w:rPr>
-        <w:rFonts w:hint="default" w:ascii="Symbol" w:hAnsi="Symbol"/>
+        <w:rFonts w:ascii="Symbol" w:hAnsi="Symbol" w:hint="default"/>
       </w:rPr>
     </w:lvl>
     <w:lvl w:ilvl="4" w:tplc="04090003" w:tentative="1">
@@ -2369,7 +2470,7 @@
         <w:ind w:left="2520" w:hanging="360"/>
       </w:pPr>
       <w:rPr>
-        <w:rFonts w:hint="default" w:ascii="Courier New" w:hAnsi="Courier New" w:cs="Courier New"/>
+        <w:rFonts w:ascii="Courier New" w:hAnsi="Courier New" w:cs="Courier New" w:hint="default"/>
       </w:rPr>
     </w:lvl>
     <w:lvl w:ilvl="5" w:tplc="04090005" w:tentative="1">
@@ -2381,7 +2482,7 @@
         <w:ind w:left="3240" w:hanging="360"/>
       </w:pPr>
       <w:rPr>
-        <w:rFonts w:hint="default" w:ascii="Wingdings" w:hAnsi="Wingdings"/>
+        <w:rFonts w:ascii="Wingdings" w:hAnsi="Wingdings" w:hint="default"/>
       </w:rPr>
     </w:lvl>
     <w:lvl w:ilvl="6" w:tplc="04090001" w:tentative="1">
@@ -2393,7 +2494,7 @@
         <w:ind w:left="3960" w:hanging="360"/>
       </w:pPr>
       <w:rPr>
-        <w:rFonts w:hint="default" w:ascii="Symbol" w:hAnsi="Symbol"/>
+        <w:rFonts w:ascii="Symbol" w:hAnsi="Symbol" w:hint="default"/>
       </w:rPr>
     </w:lvl>
     <w:lvl w:ilvl="7" w:tplc="04090003" w:tentative="1">
@@ -2405,7 +2506,7 @@
         <w:ind w:left="4680" w:hanging="360"/>
       </w:pPr>
       <w:rPr>
-        <w:rFonts w:hint="default" w:ascii="Courier New" w:hAnsi="Courier New" w:cs="Courier New"/>
+        <w:rFonts w:ascii="Courier New" w:hAnsi="Courier New" w:cs="Courier New" w:hint="default"/>
       </w:rPr>
     </w:lvl>
     <w:lvl w:ilvl="8" w:tplc="04090005" w:tentative="1">
@@ -2417,7 +2518,7 @@
         <w:ind w:left="5400" w:hanging="360"/>
       </w:pPr>
       <w:rPr>
-        <w:rFonts w:hint="default" w:ascii="Wingdings" w:hAnsi="Wingdings"/>
+        <w:rFonts w:ascii="Wingdings" w:hAnsi="Wingdings" w:hint="default"/>
       </w:rPr>
     </w:lvl>
   </w:abstractNum>
@@ -2434,7 +2535,7 @@
         <w:ind w:left="720" w:hanging="360"/>
       </w:pPr>
       <w:rPr>
-        <w:rFonts w:hint="default" w:ascii="Symbol" w:hAnsi="Symbol"/>
+        <w:rFonts w:ascii="Symbol" w:hAnsi="Symbol" w:hint="default"/>
       </w:rPr>
     </w:lvl>
     <w:lvl w:ilvl="1" w:tplc="04090003" w:tentative="1">
@@ -2446,7 +2547,7 @@
         <w:ind w:left="1440" w:hanging="360"/>
       </w:pPr>
       <w:rPr>
-        <w:rFonts w:hint="default" w:ascii="Courier New" w:hAnsi="Courier New" w:cs="Courier New"/>
+        <w:rFonts w:ascii="Courier New" w:hAnsi="Courier New" w:cs="Courier New" w:hint="default"/>
       </w:rPr>
     </w:lvl>
     <w:lvl w:ilvl="2" w:tplc="04090005" w:tentative="1">
@@ -2458,7 +2559,7 @@
         <w:ind w:left="2160" w:hanging="360"/>
       </w:pPr>
       <w:rPr>
-        <w:rFonts w:hint="default" w:ascii="Wingdings" w:hAnsi="Wingdings"/>
+        <w:rFonts w:ascii="Wingdings" w:hAnsi="Wingdings" w:hint="default"/>
       </w:rPr>
     </w:lvl>
     <w:lvl w:ilvl="3" w:tplc="04090001" w:tentative="1">
@@ -2470,7 +2571,7 @@
         <w:ind w:left="2880" w:hanging="360"/>
       </w:pPr>
       <w:rPr>
-        <w:rFonts w:hint="default" w:ascii="Symbol" w:hAnsi="Symbol"/>
+        <w:rFonts w:ascii="Symbol" w:hAnsi="Symbol" w:hint="default"/>
       </w:rPr>
     </w:lvl>
     <w:lvl w:ilvl="4" w:tplc="04090003" w:tentative="1">
@@ -2482,7 +2583,7 @@
         <w:ind w:left="3600" w:hanging="360"/>
       </w:pPr>
       <w:rPr>
-        <w:rFonts w:hint="default" w:ascii="Courier New" w:hAnsi="Courier New" w:cs="Courier New"/>
+        <w:rFonts w:ascii="Courier New" w:hAnsi="Courier New" w:cs="Courier New" w:hint="default"/>
       </w:rPr>
     </w:lvl>
     <w:lvl w:ilvl="5" w:tplc="04090005" w:tentative="1">
@@ -2494,7 +2595,7 @@
         <w:ind w:left="4320" w:hanging="360"/>
       </w:pPr>
       <w:rPr>
-        <w:rFonts w:hint="default" w:ascii="Wingdings" w:hAnsi="Wingdings"/>
+        <w:rFonts w:ascii="Wingdings" w:hAnsi="Wingdings" w:hint="default"/>
       </w:rPr>
     </w:lvl>
     <w:lvl w:ilvl="6" w:tplc="04090001" w:tentative="1">
@@ -2506,7 +2607,7 @@
         <w:ind w:left="5040" w:hanging="360"/>
       </w:pPr>
       <w:rPr>
-        <w:rFonts w:hint="default" w:ascii="Symbol" w:hAnsi="Symbol"/>
+        <w:rFonts w:ascii="Symbol" w:hAnsi="Symbol" w:hint="default"/>
       </w:rPr>
     </w:lvl>
     <w:lvl w:ilvl="7" w:tplc="04090003" w:tentative="1">
@@ -2518,7 +2619,7 @@
         <w:ind w:left="5760" w:hanging="360"/>
       </w:pPr>
       <w:rPr>
-        <w:rFonts w:hint="default" w:ascii="Courier New" w:hAnsi="Courier New" w:cs="Courier New"/>
+        <w:rFonts w:ascii="Courier New" w:hAnsi="Courier New" w:cs="Courier New" w:hint="default"/>
       </w:rPr>
     </w:lvl>
     <w:lvl w:ilvl="8" w:tplc="04090005" w:tentative="1">
@@ -2530,7 +2631,7 @@
         <w:ind w:left="6480" w:hanging="360"/>
       </w:pPr>
       <w:rPr>
-        <w:rFonts w:hint="default" w:ascii="Wingdings" w:hAnsi="Wingdings"/>
+        <w:rFonts w:ascii="Wingdings" w:hAnsi="Wingdings" w:hint="default"/>
       </w:rPr>
     </w:lvl>
   </w:abstractNum>
@@ -2550,7 +2651,7 @@
         <w:ind w:left="360" w:hanging="216"/>
       </w:pPr>
       <w:rPr>
-        <w:rFonts w:hint="default" w:ascii="Symbol" w:hAnsi="Symbol"/>
+        <w:rFonts w:ascii="Symbol" w:hAnsi="Symbol" w:hint="default"/>
       </w:rPr>
     </w:lvl>
     <w:lvl w:ilvl="1" w:tplc="04090003" w:tentative="1">
@@ -2565,7 +2666,7 @@
         <w:ind w:left="1440" w:hanging="360"/>
       </w:pPr>
       <w:rPr>
-        <w:rFonts w:hint="default" w:ascii="Courier New" w:hAnsi="Courier New" w:cs="Courier New"/>
+        <w:rFonts w:ascii="Courier New" w:hAnsi="Courier New" w:cs="Courier New" w:hint="default"/>
       </w:rPr>
     </w:lvl>
     <w:lvl w:ilvl="2" w:tplc="04090005" w:tentative="1">
@@ -2580,7 +2681,7 @@
         <w:ind w:left="2160" w:hanging="360"/>
       </w:pPr>
       <w:rPr>
-        <w:rFonts w:hint="default" w:ascii="Wingdings" w:hAnsi="Wingdings"/>
+        <w:rFonts w:ascii="Wingdings" w:hAnsi="Wingdings" w:hint="default"/>
       </w:rPr>
     </w:lvl>
     <w:lvl w:ilvl="3" w:tplc="04090001" w:tentative="1">
@@ -2595,7 +2696,7 @@
         <w:ind w:left="2880" w:hanging="360"/>
       </w:pPr>
       <w:rPr>
-        <w:rFonts w:hint="default" w:ascii="Symbol" w:hAnsi="Symbol"/>
+        <w:rFonts w:ascii="Symbol" w:hAnsi="Symbol" w:hint="default"/>
       </w:rPr>
     </w:lvl>
     <w:lvl w:ilvl="4" w:tplc="04090003" w:tentative="1">
@@ -2610,7 +2711,7 @@
         <w:ind w:left="3600" w:hanging="360"/>
       </w:pPr>
       <w:rPr>
-        <w:rFonts w:hint="default" w:ascii="Courier New" w:hAnsi="Courier New" w:cs="Courier New"/>
+        <w:rFonts w:ascii="Courier New" w:hAnsi="Courier New" w:cs="Courier New" w:hint="default"/>
       </w:rPr>
     </w:lvl>
     <w:lvl w:ilvl="5" w:tplc="04090005" w:tentative="1">
@@ -2625,7 +2726,7 @@
         <w:ind w:left="4320" w:hanging="360"/>
       </w:pPr>
       <w:rPr>
-        <w:rFonts w:hint="default" w:ascii="Wingdings" w:hAnsi="Wingdings"/>
+        <w:rFonts w:ascii="Wingdings" w:hAnsi="Wingdings" w:hint="default"/>
       </w:rPr>
     </w:lvl>
     <w:lvl w:ilvl="6" w:tplc="04090001" w:tentative="1">
@@ -2640,7 +2741,7 @@
         <w:ind w:left="5040" w:hanging="360"/>
       </w:pPr>
       <w:rPr>
-        <w:rFonts w:hint="default" w:ascii="Symbol" w:hAnsi="Symbol"/>
+        <w:rFonts w:ascii="Symbol" w:hAnsi="Symbol" w:hint="default"/>
       </w:rPr>
     </w:lvl>
     <w:lvl w:ilvl="7" w:tplc="04090003" w:tentative="1">
@@ -2655,7 +2756,7 @@
         <w:ind w:left="5760" w:hanging="360"/>
       </w:pPr>
       <w:rPr>
-        <w:rFonts w:hint="default" w:ascii="Courier New" w:hAnsi="Courier New" w:cs="Courier New"/>
+        <w:rFonts w:ascii="Courier New" w:hAnsi="Courier New" w:cs="Courier New" w:hint="default"/>
       </w:rPr>
     </w:lvl>
     <w:lvl w:ilvl="8" w:tplc="04090005" w:tentative="1">
@@ -2670,7 +2771,7 @@
         <w:ind w:left="6480" w:hanging="360"/>
       </w:pPr>
       <w:rPr>
-        <w:rFonts w:hint="default" w:ascii="Wingdings" w:hAnsi="Wingdings"/>
+        <w:rFonts w:ascii="Wingdings" w:hAnsi="Wingdings" w:hint="default"/>
       </w:rPr>
     </w:lvl>
   </w:abstractNum>
@@ -2687,7 +2788,7 @@
         <w:ind w:left="360" w:hanging="360"/>
       </w:pPr>
       <w:rPr>
-        <w:rFonts w:hint="default" w:ascii="Symbol" w:hAnsi="Symbol"/>
+        <w:rFonts w:ascii="Symbol" w:hAnsi="Symbol" w:hint="default"/>
       </w:rPr>
     </w:lvl>
     <w:lvl w:ilvl="1" w:tplc="04090003" w:tentative="1">
@@ -2699,7 +2800,7 @@
         <w:ind w:left="1080" w:hanging="360"/>
       </w:pPr>
       <w:rPr>
-        <w:rFonts w:hint="default" w:ascii="Courier New" w:hAnsi="Courier New" w:cs="Courier New"/>
+        <w:rFonts w:ascii="Courier New" w:hAnsi="Courier New" w:cs="Courier New" w:hint="default"/>
       </w:rPr>
     </w:lvl>
     <w:lvl w:ilvl="2" w:tplc="04090005" w:tentative="1">
@@ -2711,7 +2812,7 @@
         <w:ind w:left="1800" w:hanging="360"/>
       </w:pPr>
       <w:rPr>
-        <w:rFonts w:hint="default" w:ascii="Wingdings" w:hAnsi="Wingdings"/>
+        <w:rFonts w:ascii="Wingdings" w:hAnsi="Wingdings" w:hint="default"/>
       </w:rPr>
     </w:lvl>
     <w:lvl w:ilvl="3" w:tplc="04090001" w:tentative="1">
@@ -2723,7 +2824,7 @@
         <w:ind w:left="2520" w:hanging="360"/>
       </w:pPr>
       <w:rPr>
-        <w:rFonts w:hint="default" w:ascii="Symbol" w:hAnsi="Symbol"/>
+        <w:rFonts w:ascii="Symbol" w:hAnsi="Symbol" w:hint="default"/>
       </w:rPr>
     </w:lvl>
     <w:lvl w:ilvl="4" w:tplc="04090003" w:tentative="1">
@@ -2735,7 +2836,7 @@
         <w:ind w:left="3240" w:hanging="360"/>
       </w:pPr>
       <w:rPr>
-        <w:rFonts w:hint="default" w:ascii="Courier New" w:hAnsi="Courier New" w:cs="Courier New"/>
+        <w:rFonts w:ascii="Courier New" w:hAnsi="Courier New" w:cs="Courier New" w:hint="default"/>
       </w:rPr>
     </w:lvl>
     <w:lvl w:ilvl="5" w:tplc="04090005" w:tentative="1">
@@ -2747,7 +2848,7 @@
         <w:ind w:left="3960" w:hanging="360"/>
       </w:pPr>
       <w:rPr>
-        <w:rFonts w:hint="default" w:ascii="Wingdings" w:hAnsi="Wingdings"/>
+        <w:rFonts w:ascii="Wingdings" w:hAnsi="Wingdings" w:hint="default"/>
       </w:rPr>
     </w:lvl>
     <w:lvl w:ilvl="6" w:tplc="04090001" w:tentative="1">
@@ -2759,7 +2860,7 @@
         <w:ind w:left="4680" w:hanging="360"/>
       </w:pPr>
       <w:rPr>
-        <w:rFonts w:hint="default" w:ascii="Symbol" w:hAnsi="Symbol"/>
+        <w:rFonts w:ascii="Symbol" w:hAnsi="Symbol" w:hint="default"/>
       </w:rPr>
     </w:lvl>
     <w:lvl w:ilvl="7" w:tplc="04090003" w:tentative="1">
@@ -2771,7 +2872,7 @@
         <w:ind w:left="5400" w:hanging="360"/>
       </w:pPr>
       <w:rPr>
-        <w:rFonts w:hint="default" w:ascii="Courier New" w:hAnsi="Courier New" w:cs="Courier New"/>
+        <w:rFonts w:ascii="Courier New" w:hAnsi="Courier New" w:cs="Courier New" w:hint="default"/>
       </w:rPr>
     </w:lvl>
     <w:lvl w:ilvl="8" w:tplc="04090005" w:tentative="1">
@@ -2783,7 +2884,7 @@
         <w:ind w:left="6120" w:hanging="360"/>
       </w:pPr>
       <w:rPr>
-        <w:rFonts w:hint="default" w:ascii="Wingdings" w:hAnsi="Wingdings"/>
+        <w:rFonts w:ascii="Wingdings" w:hAnsi="Wingdings" w:hint="default"/>
       </w:rPr>
     </w:lvl>
   </w:abstractNum>
@@ -2800,7 +2901,7 @@
         <w:ind w:left="360" w:hanging="360"/>
       </w:pPr>
       <w:rPr>
-        <w:rFonts w:hint="default" w:ascii="Symbol" w:hAnsi="Symbol"/>
+        <w:rFonts w:ascii="Symbol" w:hAnsi="Symbol" w:hint="default"/>
       </w:rPr>
     </w:lvl>
     <w:lvl w:ilvl="1" w:tplc="054CACBE">
@@ -2812,7 +2913,7 @@
         <w:ind w:left="1440" w:hanging="360"/>
       </w:pPr>
       <w:rPr>
-        <w:rFonts w:hint="default" w:ascii="Courier New" w:hAnsi="Courier New"/>
+        <w:rFonts w:ascii="Courier New" w:hAnsi="Courier New" w:hint="default"/>
       </w:rPr>
     </w:lvl>
     <w:lvl w:ilvl="2" w:tplc="920C70F6">
@@ -2824,7 +2925,7 @@
         <w:ind w:left="2160" w:hanging="360"/>
       </w:pPr>
       <w:rPr>
-        <w:rFonts w:hint="default" w:ascii="Wingdings" w:hAnsi="Wingdings"/>
+        <w:rFonts w:ascii="Wingdings" w:hAnsi="Wingdings" w:hint="default"/>
       </w:rPr>
     </w:lvl>
     <w:lvl w:ilvl="3" w:tplc="31248A14">
@@ -2836,7 +2937,7 @@
         <w:ind w:left="2880" w:hanging="360"/>
       </w:pPr>
       <w:rPr>
-        <w:rFonts w:hint="default" w:ascii="Symbol" w:hAnsi="Symbol"/>
+        <w:rFonts w:ascii="Symbol" w:hAnsi="Symbol" w:hint="default"/>
       </w:rPr>
     </w:lvl>
     <w:lvl w:ilvl="4" w:tplc="C6D449EA">
@@ -2848,7 +2949,7 @@
         <w:ind w:left="3600" w:hanging="360"/>
       </w:pPr>
       <w:rPr>
-        <w:rFonts w:hint="default" w:ascii="Courier New" w:hAnsi="Courier New"/>
+        <w:rFonts w:ascii="Courier New" w:hAnsi="Courier New" w:hint="default"/>
       </w:rPr>
     </w:lvl>
     <w:lvl w:ilvl="5" w:tplc="F528B0F2">
@@ -2860,7 +2961,7 @@
         <w:ind w:left="4320" w:hanging="360"/>
       </w:pPr>
       <w:rPr>
-        <w:rFonts w:hint="default" w:ascii="Wingdings" w:hAnsi="Wingdings"/>
+        <w:rFonts w:ascii="Wingdings" w:hAnsi="Wingdings" w:hint="default"/>
       </w:rPr>
     </w:lvl>
     <w:lvl w:ilvl="6" w:tplc="BD3413FE">
@@ -2872,7 +2973,7 @@
         <w:ind w:left="5040" w:hanging="360"/>
       </w:pPr>
       <w:rPr>
-        <w:rFonts w:hint="default" w:ascii="Symbol" w:hAnsi="Symbol"/>
+        <w:rFonts w:ascii="Symbol" w:hAnsi="Symbol" w:hint="default"/>
       </w:rPr>
     </w:lvl>
     <w:lvl w:ilvl="7" w:tplc="338621F4">
@@ -2884,7 +2985,7 @@
         <w:ind w:left="5760" w:hanging="360"/>
       </w:pPr>
       <w:rPr>
-        <w:rFonts w:hint="default" w:ascii="Courier New" w:hAnsi="Courier New"/>
+        <w:rFonts w:ascii="Courier New" w:hAnsi="Courier New" w:hint="default"/>
       </w:rPr>
     </w:lvl>
     <w:lvl w:ilvl="8" w:tplc="E6560ABE">
@@ -2896,7 +2997,7 @@
         <w:ind w:left="6480" w:hanging="360"/>
       </w:pPr>
       <w:rPr>
-        <w:rFonts w:hint="default" w:ascii="Wingdings" w:hAnsi="Wingdings"/>
+        <w:rFonts w:ascii="Wingdings" w:hAnsi="Wingdings" w:hint="default"/>
       </w:rPr>
     </w:lvl>
   </w:abstractNum>
@@ -2913,7 +3014,7 @@
         <w:ind w:left="720" w:hanging="360"/>
       </w:pPr>
       <w:rPr>
-        <w:rFonts w:hint="default" w:ascii="Symbol" w:hAnsi="Symbol"/>
+        <w:rFonts w:ascii="Symbol" w:hAnsi="Symbol" w:hint="default"/>
       </w:rPr>
     </w:lvl>
     <w:lvl w:ilvl="1" w:tplc="04090003" w:tentative="1">
@@ -2925,7 +3026,7 @@
         <w:ind w:left="1440" w:hanging="360"/>
       </w:pPr>
       <w:rPr>
-        <w:rFonts w:hint="default" w:ascii="Courier New" w:hAnsi="Courier New" w:cs="Courier New"/>
+        <w:rFonts w:ascii="Courier New" w:hAnsi="Courier New" w:cs="Courier New" w:hint="default"/>
       </w:rPr>
     </w:lvl>
     <w:lvl w:ilvl="2" w:tplc="04090005" w:tentative="1">
@@ -2937,7 +3038,7 @@
         <w:ind w:left="2160" w:hanging="360"/>
       </w:pPr>
       <w:rPr>
-        <w:rFonts w:hint="default" w:ascii="Wingdings" w:hAnsi="Wingdings"/>
+        <w:rFonts w:ascii="Wingdings" w:hAnsi="Wingdings" w:hint="default"/>
       </w:rPr>
     </w:lvl>
     <w:lvl w:ilvl="3" w:tplc="04090001" w:tentative="1">
@@ -2949,7 +3050,7 @@
         <w:ind w:left="2880" w:hanging="360"/>
       </w:pPr>
       <w:rPr>
-        <w:rFonts w:hint="default" w:ascii="Symbol" w:hAnsi="Symbol"/>
+        <w:rFonts w:ascii="Symbol" w:hAnsi="Symbol" w:hint="default"/>
       </w:rPr>
     </w:lvl>
     <w:lvl w:ilvl="4" w:tplc="04090003" w:tentative="1">
@@ -2961,7 +3062,7 @@
         <w:ind w:left="3600" w:hanging="360"/>
       </w:pPr>
       <w:rPr>
-        <w:rFonts w:hint="default" w:ascii="Courier New" w:hAnsi="Courier New" w:cs="Courier New"/>
+        <w:rFonts w:ascii="Courier New" w:hAnsi="Courier New" w:cs="Courier New" w:hint="default"/>
       </w:rPr>
     </w:lvl>
     <w:lvl w:ilvl="5" w:tplc="04090005" w:tentative="1">
@@ -2973,7 +3074,7 @@
         <w:ind w:left="4320" w:hanging="360"/>
       </w:pPr>
       <w:rPr>
-        <w:rFonts w:hint="default" w:ascii="Wingdings" w:hAnsi="Wingdings"/>
+        <w:rFonts w:ascii="Wingdings" w:hAnsi="Wingdings" w:hint="default"/>
       </w:rPr>
     </w:lvl>
     <w:lvl w:ilvl="6" w:tplc="04090001" w:tentative="1">
@@ -2985,7 +3086,7 @@
         <w:ind w:left="5040" w:hanging="360"/>
       </w:pPr>
       <w:rPr>
-        <w:rFonts w:hint="default" w:ascii="Symbol" w:hAnsi="Symbol"/>
+        <w:rFonts w:ascii="Symbol" w:hAnsi="Symbol" w:hint="default"/>
       </w:rPr>
     </w:lvl>
     <w:lvl w:ilvl="7" w:tplc="04090003" w:tentative="1">
@@ -2997,7 +3098,7 @@
         <w:ind w:left="5760" w:hanging="360"/>
       </w:pPr>
       <w:rPr>
-        <w:rFonts w:hint="default" w:ascii="Courier New" w:hAnsi="Courier New" w:cs="Courier New"/>
+        <w:rFonts w:ascii="Courier New" w:hAnsi="Courier New" w:cs="Courier New" w:hint="default"/>
       </w:rPr>
     </w:lvl>
     <w:lvl w:ilvl="8" w:tplc="04090005" w:tentative="1">
@@ -3009,15 +3110,15 @@
         <w:ind w:left="6480" w:hanging="360"/>
       </w:pPr>
       <w:rPr>
-        <w:rFonts w:hint="default" w:ascii="Wingdings" w:hAnsi="Wingdings"/>
+        <w:rFonts w:ascii="Wingdings" w:hAnsi="Wingdings" w:hint="default"/>
       </w:rPr>
     </w:lvl>
   </w:abstractNum>
   <w:abstractNum w:abstractNumId="10" w15:restartNumberingAfterBreak="0">
     <w:nsid w:val="289A4685"/>
     <w:multiLevelType w:val="hybridMultilevel"/>
-    <w:tmpl w:val="22F0C732"/>
-    <w:lvl w:ilvl="0" w:tplc="04090001">
+    <w:tmpl w:val="DF8E036E"/>
+    <w:lvl w:ilvl="0" w:tplc="D1D45BEC">
       <w:start w:val="1"/>
       <w:numFmt w:val="bullet"/>
       <w:lvlText w:val=""/>
@@ -3026,7 +3127,9 @@
         <w:ind w:left="720" w:hanging="360"/>
       </w:pPr>
       <w:rPr>
-        <w:rFonts w:hint="default" w:ascii="Symbol" w:hAnsi="Symbol"/>
+        <w:rFonts w:ascii="Symbol" w:hAnsi="Symbol" w:hint="default"/>
+        <w:sz w:val="20"/>
+        <w:szCs w:val="20"/>
       </w:rPr>
     </w:lvl>
     <w:lvl w:ilvl="1" w:tplc="04090003" w:tentative="1">
@@ -3038,7 +3141,7 @@
         <w:ind w:left="1440" w:hanging="360"/>
       </w:pPr>
       <w:rPr>
-        <w:rFonts w:hint="default" w:ascii="Courier New" w:hAnsi="Courier New" w:cs="Courier New"/>
+        <w:rFonts w:ascii="Courier New" w:hAnsi="Courier New" w:cs="Courier New" w:hint="default"/>
       </w:rPr>
     </w:lvl>
     <w:lvl w:ilvl="2" w:tplc="04090005" w:tentative="1">
@@ -3050,7 +3153,7 @@
         <w:ind w:left="2160" w:hanging="360"/>
       </w:pPr>
       <w:rPr>
-        <w:rFonts w:hint="default" w:ascii="Wingdings" w:hAnsi="Wingdings"/>
+        <w:rFonts w:ascii="Wingdings" w:hAnsi="Wingdings" w:hint="default"/>
       </w:rPr>
     </w:lvl>
     <w:lvl w:ilvl="3" w:tplc="04090001" w:tentative="1">
@@ -3062,7 +3165,7 @@
         <w:ind w:left="2880" w:hanging="360"/>
       </w:pPr>
       <w:rPr>
-        <w:rFonts w:hint="default" w:ascii="Symbol" w:hAnsi="Symbol"/>
+        <w:rFonts w:ascii="Symbol" w:hAnsi="Symbol" w:hint="default"/>
       </w:rPr>
     </w:lvl>
     <w:lvl w:ilvl="4" w:tplc="04090003" w:tentative="1">
@@ -3074,7 +3177,7 @@
         <w:ind w:left="3600" w:hanging="360"/>
       </w:pPr>
       <w:rPr>
-        <w:rFonts w:hint="default" w:ascii="Courier New" w:hAnsi="Courier New" w:cs="Courier New"/>
+        <w:rFonts w:ascii="Courier New" w:hAnsi="Courier New" w:cs="Courier New" w:hint="default"/>
       </w:rPr>
     </w:lvl>
     <w:lvl w:ilvl="5" w:tplc="04090005" w:tentative="1">
@@ -3086,7 +3189,7 @@
         <w:ind w:left="4320" w:hanging="360"/>
       </w:pPr>
       <w:rPr>
-        <w:rFonts w:hint="default" w:ascii="Wingdings" w:hAnsi="Wingdings"/>
+        <w:rFonts w:ascii="Wingdings" w:hAnsi="Wingdings" w:hint="default"/>
       </w:rPr>
     </w:lvl>
     <w:lvl w:ilvl="6" w:tplc="04090001" w:tentative="1">
@@ -3098,7 +3201,7 @@
         <w:ind w:left="5040" w:hanging="360"/>
       </w:pPr>
       <w:rPr>
-        <w:rFonts w:hint="default" w:ascii="Symbol" w:hAnsi="Symbol"/>
+        <w:rFonts w:ascii="Symbol" w:hAnsi="Symbol" w:hint="default"/>
       </w:rPr>
     </w:lvl>
     <w:lvl w:ilvl="7" w:tplc="04090003" w:tentative="1">
@@ -3110,7 +3213,7 @@
         <w:ind w:left="5760" w:hanging="360"/>
       </w:pPr>
       <w:rPr>
-        <w:rFonts w:hint="default" w:ascii="Courier New" w:hAnsi="Courier New" w:cs="Courier New"/>
+        <w:rFonts w:ascii="Courier New" w:hAnsi="Courier New" w:cs="Courier New" w:hint="default"/>
       </w:rPr>
     </w:lvl>
     <w:lvl w:ilvl="8" w:tplc="04090005" w:tentative="1">
@@ -3122,7 +3225,7 @@
         <w:ind w:left="6480" w:hanging="360"/>
       </w:pPr>
       <w:rPr>
-        <w:rFonts w:hint="default" w:ascii="Wingdings" w:hAnsi="Wingdings"/>
+        <w:rFonts w:ascii="Wingdings" w:hAnsi="Wingdings" w:hint="default"/>
       </w:rPr>
     </w:lvl>
   </w:abstractNum>
@@ -3142,7 +3245,7 @@
         <w:ind w:left="720" w:hanging="360"/>
       </w:pPr>
       <w:rPr>
-        <w:rFonts w:hint="default" w:ascii="Symbol" w:hAnsi="Symbol"/>
+        <w:rFonts w:ascii="Symbol" w:hAnsi="Symbol" w:hint="default"/>
       </w:rPr>
     </w:lvl>
     <w:lvl w:ilvl="1" w:tplc="04090003">
@@ -3157,7 +3260,7 @@
         <w:ind w:left="1440" w:hanging="360"/>
       </w:pPr>
       <w:rPr>
-        <w:rFonts w:hint="default" w:ascii="Courier New" w:hAnsi="Courier New"/>
+        <w:rFonts w:ascii="Courier New" w:hAnsi="Courier New" w:hint="default"/>
       </w:rPr>
     </w:lvl>
     <w:lvl w:ilvl="2" w:tplc="04090005" w:tentative="1">
@@ -3172,7 +3275,7 @@
         <w:ind w:left="2160" w:hanging="360"/>
       </w:pPr>
       <w:rPr>
-        <w:rFonts w:hint="default" w:ascii="Wingdings" w:hAnsi="Wingdings"/>
+        <w:rFonts w:ascii="Wingdings" w:hAnsi="Wingdings" w:hint="default"/>
       </w:rPr>
     </w:lvl>
     <w:lvl w:ilvl="3" w:tplc="04090001" w:tentative="1">
@@ -3187,7 +3290,7 @@
         <w:ind w:left="2880" w:hanging="360"/>
       </w:pPr>
       <w:rPr>
-        <w:rFonts w:hint="default" w:ascii="Symbol" w:hAnsi="Symbol"/>
+        <w:rFonts w:ascii="Symbol" w:hAnsi="Symbol" w:hint="default"/>
       </w:rPr>
     </w:lvl>
     <w:lvl w:ilvl="4" w:tplc="04090003" w:tentative="1">
@@ -3202,7 +3305,7 @@
         <w:ind w:left="3600" w:hanging="360"/>
       </w:pPr>
       <w:rPr>
-        <w:rFonts w:hint="default" w:ascii="Courier New" w:hAnsi="Courier New"/>
+        <w:rFonts w:ascii="Courier New" w:hAnsi="Courier New" w:hint="default"/>
       </w:rPr>
     </w:lvl>
     <w:lvl w:ilvl="5" w:tplc="04090005" w:tentative="1">
@@ -3217,7 +3320,7 @@
         <w:ind w:left="4320" w:hanging="360"/>
       </w:pPr>
       <w:rPr>
-        <w:rFonts w:hint="default" w:ascii="Wingdings" w:hAnsi="Wingdings"/>
+        <w:rFonts w:ascii="Wingdings" w:hAnsi="Wingdings" w:hint="default"/>
       </w:rPr>
     </w:lvl>
     <w:lvl w:ilvl="6" w:tplc="04090001" w:tentative="1">
@@ -3232,7 +3335,7 @@
         <w:ind w:left="5040" w:hanging="360"/>
       </w:pPr>
       <w:rPr>
-        <w:rFonts w:hint="default" w:ascii="Symbol" w:hAnsi="Symbol"/>
+        <w:rFonts w:ascii="Symbol" w:hAnsi="Symbol" w:hint="default"/>
       </w:rPr>
     </w:lvl>
     <w:lvl w:ilvl="7" w:tplc="04090003" w:tentative="1">
@@ -3247,7 +3350,7 @@
         <w:ind w:left="5760" w:hanging="360"/>
       </w:pPr>
       <w:rPr>
-        <w:rFonts w:hint="default" w:ascii="Courier New" w:hAnsi="Courier New"/>
+        <w:rFonts w:ascii="Courier New" w:hAnsi="Courier New" w:hint="default"/>
       </w:rPr>
     </w:lvl>
     <w:lvl w:ilvl="8" w:tplc="04090005" w:tentative="1">
@@ -3262,7 +3365,7 @@
         <w:ind w:left="6480" w:hanging="360"/>
       </w:pPr>
       <w:rPr>
-        <w:rFonts w:hint="default" w:ascii="Wingdings" w:hAnsi="Wingdings"/>
+        <w:rFonts w:ascii="Wingdings" w:hAnsi="Wingdings" w:hint="default"/>
       </w:rPr>
     </w:lvl>
   </w:abstractNum>
@@ -3279,7 +3382,7 @@
         <w:ind w:left="1440" w:hanging="360"/>
       </w:pPr>
       <w:rPr>
-        <w:rFonts w:hint="default" w:ascii="Symbol" w:hAnsi="Symbol"/>
+        <w:rFonts w:ascii="Symbol" w:hAnsi="Symbol" w:hint="default"/>
         <w:sz w:val="20"/>
         <w:szCs w:val="20"/>
       </w:rPr>
@@ -3293,7 +3396,7 @@
         <w:ind w:left="1440" w:hanging="360"/>
       </w:pPr>
       <w:rPr>
-        <w:rFonts w:hint="default" w:ascii="Courier New" w:hAnsi="Courier New" w:cs="Courier New"/>
+        <w:rFonts w:ascii="Courier New" w:hAnsi="Courier New" w:cs="Courier New" w:hint="default"/>
       </w:rPr>
     </w:lvl>
     <w:lvl w:ilvl="2" w:tplc="04090005" w:tentative="1">
@@ -3305,7 +3408,7 @@
         <w:ind w:left="2160" w:hanging="360"/>
       </w:pPr>
       <w:rPr>
-        <w:rFonts w:hint="default" w:ascii="Wingdings" w:hAnsi="Wingdings"/>
+        <w:rFonts w:ascii="Wingdings" w:hAnsi="Wingdings" w:hint="default"/>
       </w:rPr>
     </w:lvl>
     <w:lvl w:ilvl="3" w:tplc="04090001" w:tentative="1">
@@ -3317,7 +3420,7 @@
         <w:ind w:left="2880" w:hanging="360"/>
       </w:pPr>
       <w:rPr>
-        <w:rFonts w:hint="default" w:ascii="Symbol" w:hAnsi="Symbol"/>
+        <w:rFonts w:ascii="Symbol" w:hAnsi="Symbol" w:hint="default"/>
       </w:rPr>
     </w:lvl>
     <w:lvl w:ilvl="4" w:tplc="04090003" w:tentative="1">
@@ -3329,7 +3432,7 @@
         <w:ind w:left="3600" w:hanging="360"/>
       </w:pPr>
       <w:rPr>
-        <w:rFonts w:hint="default" w:ascii="Courier New" w:hAnsi="Courier New" w:cs="Courier New"/>
+        <w:rFonts w:ascii="Courier New" w:hAnsi="Courier New" w:cs="Courier New" w:hint="default"/>
       </w:rPr>
     </w:lvl>
     <w:lvl w:ilvl="5" w:tplc="04090005" w:tentative="1">
@@ -3341,7 +3444,7 @@
         <w:ind w:left="4320" w:hanging="360"/>
       </w:pPr>
       <w:rPr>
-        <w:rFonts w:hint="default" w:ascii="Wingdings" w:hAnsi="Wingdings"/>
+        <w:rFonts w:ascii="Wingdings" w:hAnsi="Wingdings" w:hint="default"/>
       </w:rPr>
     </w:lvl>
     <w:lvl w:ilvl="6" w:tplc="04090001" w:tentative="1">
@@ -3353,7 +3456,7 @@
         <w:ind w:left="5040" w:hanging="360"/>
       </w:pPr>
       <w:rPr>
-        <w:rFonts w:hint="default" w:ascii="Symbol" w:hAnsi="Symbol"/>
+        <w:rFonts w:ascii="Symbol" w:hAnsi="Symbol" w:hint="default"/>
       </w:rPr>
     </w:lvl>
     <w:lvl w:ilvl="7" w:tplc="04090003" w:tentative="1">
@@ -3365,7 +3468,7 @@
         <w:ind w:left="5760" w:hanging="360"/>
       </w:pPr>
       <w:rPr>
-        <w:rFonts w:hint="default" w:ascii="Courier New" w:hAnsi="Courier New" w:cs="Courier New"/>
+        <w:rFonts w:ascii="Courier New" w:hAnsi="Courier New" w:cs="Courier New" w:hint="default"/>
       </w:rPr>
     </w:lvl>
     <w:lvl w:ilvl="8" w:tplc="04090005" w:tentative="1">
@@ -3377,7 +3480,7 @@
         <w:ind w:left="6480" w:hanging="360"/>
       </w:pPr>
       <w:rPr>
-        <w:rFonts w:hint="default" w:ascii="Wingdings" w:hAnsi="Wingdings"/>
+        <w:rFonts w:ascii="Wingdings" w:hAnsi="Wingdings" w:hint="default"/>
       </w:rPr>
     </w:lvl>
   </w:abstractNum>
@@ -3403,7 +3506,7 @@
         <w:ind w:left="1080" w:hanging="360"/>
       </w:pPr>
       <w:rPr>
-        <w:rFonts w:hint="default" w:ascii="Symbol" w:hAnsi="Symbol"/>
+        <w:rFonts w:ascii="Symbol" w:hAnsi="Symbol" w:hint="default"/>
       </w:rPr>
     </w:lvl>
     <w:lvl w:ilvl="2" w:tplc="0409001B" w:tentative="1">
@@ -3486,7 +3589,7 @@
         <w:ind w:left="360" w:hanging="216"/>
       </w:pPr>
       <w:rPr>
-        <w:rFonts w:hint="default" w:ascii="Symbol" w:hAnsi="Symbol"/>
+        <w:rFonts w:ascii="Symbol" w:hAnsi="Symbol" w:hint="default"/>
       </w:rPr>
     </w:lvl>
     <w:lvl w:ilvl="1" w:tplc="04090003" w:tentative="1">
@@ -3501,7 +3604,7 @@
         <w:ind w:left="1440" w:hanging="360"/>
       </w:pPr>
       <w:rPr>
-        <w:rFonts w:hint="default" w:ascii="Courier New" w:hAnsi="Courier New" w:cs="Courier New"/>
+        <w:rFonts w:ascii="Courier New" w:hAnsi="Courier New" w:cs="Courier New" w:hint="default"/>
       </w:rPr>
     </w:lvl>
     <w:lvl w:ilvl="2" w:tplc="04090005" w:tentative="1">
@@ -3516,7 +3619,7 @@
         <w:ind w:left="2160" w:hanging="360"/>
       </w:pPr>
       <w:rPr>
-        <w:rFonts w:hint="default" w:ascii="Wingdings" w:hAnsi="Wingdings"/>
+        <w:rFonts w:ascii="Wingdings" w:hAnsi="Wingdings" w:hint="default"/>
       </w:rPr>
     </w:lvl>
     <w:lvl w:ilvl="3" w:tplc="04090001" w:tentative="1">
@@ -3531,7 +3634,7 @@
         <w:ind w:left="2880" w:hanging="360"/>
       </w:pPr>
       <w:rPr>
-        <w:rFonts w:hint="default" w:ascii="Symbol" w:hAnsi="Symbol"/>
+        <w:rFonts w:ascii="Symbol" w:hAnsi="Symbol" w:hint="default"/>
       </w:rPr>
     </w:lvl>
     <w:lvl w:ilvl="4" w:tplc="04090003" w:tentative="1">
@@ -3546,7 +3649,7 @@
         <w:ind w:left="3600" w:hanging="360"/>
       </w:pPr>
       <w:rPr>
-        <w:rFonts w:hint="default" w:ascii="Courier New" w:hAnsi="Courier New" w:cs="Courier New"/>
+        <w:rFonts w:ascii="Courier New" w:hAnsi="Courier New" w:cs="Courier New" w:hint="default"/>
       </w:rPr>
     </w:lvl>
     <w:lvl w:ilvl="5" w:tplc="04090005" w:tentative="1">
@@ -3561,7 +3664,7 @@
         <w:ind w:left="4320" w:hanging="360"/>
       </w:pPr>
       <w:rPr>
-        <w:rFonts w:hint="default" w:ascii="Wingdings" w:hAnsi="Wingdings"/>
+        <w:rFonts w:ascii="Wingdings" w:hAnsi="Wingdings" w:hint="default"/>
       </w:rPr>
     </w:lvl>
     <w:lvl w:ilvl="6" w:tplc="04090001" w:tentative="1">
@@ -3576,7 +3679,7 @@
         <w:ind w:left="5040" w:hanging="360"/>
       </w:pPr>
       <w:rPr>
-        <w:rFonts w:hint="default" w:ascii="Symbol" w:hAnsi="Symbol"/>
+        <w:rFonts w:ascii="Symbol" w:hAnsi="Symbol" w:hint="default"/>
       </w:rPr>
     </w:lvl>
     <w:lvl w:ilvl="7" w:tplc="04090003" w:tentative="1">
@@ -3591,7 +3694,7 @@
         <w:ind w:left="5760" w:hanging="360"/>
       </w:pPr>
       <w:rPr>
-        <w:rFonts w:hint="default" w:ascii="Courier New" w:hAnsi="Courier New" w:cs="Courier New"/>
+        <w:rFonts w:ascii="Courier New" w:hAnsi="Courier New" w:cs="Courier New" w:hint="default"/>
       </w:rPr>
     </w:lvl>
     <w:lvl w:ilvl="8" w:tplc="04090005" w:tentative="1">
@@ -3606,7 +3709,7 @@
         <w:ind w:left="6480" w:hanging="360"/>
       </w:pPr>
       <w:rPr>
-        <w:rFonts w:hint="default" w:ascii="Wingdings" w:hAnsi="Wingdings"/>
+        <w:rFonts w:ascii="Wingdings" w:hAnsi="Wingdings" w:hint="default"/>
       </w:rPr>
     </w:lvl>
   </w:abstractNum>
@@ -3623,7 +3726,7 @@
         <w:ind w:left="720" w:hanging="360"/>
       </w:pPr>
       <w:rPr>
-        <w:rFonts w:hint="default" w:ascii="Symbol" w:hAnsi="Symbol"/>
+        <w:rFonts w:ascii="Symbol" w:hAnsi="Symbol" w:hint="default"/>
       </w:rPr>
     </w:lvl>
     <w:lvl w:ilvl="1" w:tplc="473AF15A">
@@ -3635,7 +3738,7 @@
         <w:ind w:left="1440" w:hanging="360"/>
       </w:pPr>
       <w:rPr>
-        <w:rFonts w:hint="default" w:ascii="Courier New" w:hAnsi="Courier New"/>
+        <w:rFonts w:ascii="Courier New" w:hAnsi="Courier New" w:hint="default"/>
       </w:rPr>
     </w:lvl>
     <w:lvl w:ilvl="2" w:tplc="88B2BBD2">
@@ -3647,7 +3750,7 @@
         <w:ind w:left="2160" w:hanging="360"/>
       </w:pPr>
       <w:rPr>
-        <w:rFonts w:hint="default" w:ascii="Wingdings" w:hAnsi="Wingdings"/>
+        <w:rFonts w:ascii="Wingdings" w:hAnsi="Wingdings" w:hint="default"/>
       </w:rPr>
     </w:lvl>
     <w:lvl w:ilvl="3" w:tplc="14E26EF4">
@@ -3659,7 +3762,7 @@
         <w:ind w:left="2880" w:hanging="360"/>
       </w:pPr>
       <w:rPr>
-        <w:rFonts w:hint="default" w:ascii="Symbol" w:hAnsi="Symbol"/>
+        <w:rFonts w:ascii="Symbol" w:hAnsi="Symbol" w:hint="default"/>
       </w:rPr>
     </w:lvl>
     <w:lvl w:ilvl="4" w:tplc="00123558">
@@ -3671,7 +3774,7 @@
         <w:ind w:left="3600" w:hanging="360"/>
       </w:pPr>
       <w:rPr>
-        <w:rFonts w:hint="default" w:ascii="Courier New" w:hAnsi="Courier New"/>
+        <w:rFonts w:ascii="Courier New" w:hAnsi="Courier New" w:hint="default"/>
       </w:rPr>
     </w:lvl>
     <w:lvl w:ilvl="5" w:tplc="EAF07D16">
@@ -3683,7 +3786,7 @@
         <w:ind w:left="4320" w:hanging="360"/>
       </w:pPr>
       <w:rPr>
-        <w:rFonts w:hint="default" w:ascii="Wingdings" w:hAnsi="Wingdings"/>
+        <w:rFonts w:ascii="Wingdings" w:hAnsi="Wingdings" w:hint="default"/>
       </w:rPr>
     </w:lvl>
     <w:lvl w:ilvl="6" w:tplc="16CE43D6">
@@ -3695,7 +3798,7 @@
         <w:ind w:left="5040" w:hanging="360"/>
       </w:pPr>
       <w:rPr>
-        <w:rFonts w:hint="default" w:ascii="Symbol" w:hAnsi="Symbol"/>
+        <w:rFonts w:ascii="Symbol" w:hAnsi="Symbol" w:hint="default"/>
       </w:rPr>
     </w:lvl>
     <w:lvl w:ilvl="7" w:tplc="DDAC97A6">
@@ -3707,7 +3810,7 @@
         <w:ind w:left="5760" w:hanging="360"/>
       </w:pPr>
       <w:rPr>
-        <w:rFonts w:hint="default" w:ascii="Courier New" w:hAnsi="Courier New"/>
+        <w:rFonts w:ascii="Courier New" w:hAnsi="Courier New" w:hint="default"/>
       </w:rPr>
     </w:lvl>
     <w:lvl w:ilvl="8" w:tplc="561615EC">
@@ -3719,7 +3822,7 @@
         <w:ind w:left="6480" w:hanging="360"/>
       </w:pPr>
       <w:rPr>
-        <w:rFonts w:hint="default" w:ascii="Wingdings" w:hAnsi="Wingdings"/>
+        <w:rFonts w:ascii="Wingdings" w:hAnsi="Wingdings" w:hint="default"/>
       </w:rPr>
     </w:lvl>
   </w:abstractNum>
@@ -3739,7 +3842,7 @@
         <w:ind w:left="360" w:hanging="216"/>
       </w:pPr>
       <w:rPr>
-        <w:rFonts w:hint="default" w:ascii="Symbol" w:hAnsi="Symbol"/>
+        <w:rFonts w:ascii="Symbol" w:hAnsi="Symbol" w:hint="default"/>
       </w:rPr>
     </w:lvl>
     <w:lvl w:ilvl="1" w:tplc="04090003" w:tentative="1">
@@ -3754,7 +3857,7 @@
         <w:ind w:left="1440" w:hanging="360"/>
       </w:pPr>
       <w:rPr>
-        <w:rFonts w:hint="default" w:ascii="Courier New" w:hAnsi="Courier New" w:cs="Courier New"/>
+        <w:rFonts w:ascii="Courier New" w:hAnsi="Courier New" w:cs="Courier New" w:hint="default"/>
       </w:rPr>
     </w:lvl>
     <w:lvl w:ilvl="2" w:tplc="04090005" w:tentative="1">
@@ -3769,7 +3872,7 @@
         <w:ind w:left="2160" w:hanging="360"/>
       </w:pPr>
       <w:rPr>
-        <w:rFonts w:hint="default" w:ascii="Wingdings" w:hAnsi="Wingdings"/>
+        <w:rFonts w:ascii="Wingdings" w:hAnsi="Wingdings" w:hint="default"/>
       </w:rPr>
     </w:lvl>
     <w:lvl w:ilvl="3" w:tplc="04090001" w:tentative="1">
@@ -3784,7 +3887,7 @@
         <w:ind w:left="2880" w:hanging="360"/>
       </w:pPr>
       <w:rPr>
-        <w:rFonts w:hint="default" w:ascii="Symbol" w:hAnsi="Symbol"/>
+        <w:rFonts w:ascii="Symbol" w:hAnsi="Symbol" w:hint="default"/>
       </w:rPr>
     </w:lvl>
     <w:lvl w:ilvl="4" w:tplc="04090003" w:tentative="1">
@@ -3799,7 +3902,7 @@
         <w:ind w:left="3600" w:hanging="360"/>
       </w:pPr>
       <w:rPr>
-        <w:rFonts w:hint="default" w:ascii="Courier New" w:hAnsi="Courier New" w:cs="Courier New"/>
+        <w:rFonts w:ascii="Courier New" w:hAnsi="Courier New" w:cs="Courier New" w:hint="default"/>
       </w:rPr>
     </w:lvl>
     <w:lvl w:ilvl="5" w:tplc="04090005" w:tentative="1">
@@ -3814,7 +3917,7 @@
         <w:ind w:left="4320" w:hanging="360"/>
       </w:pPr>
       <w:rPr>
-        <w:rFonts w:hint="default" w:ascii="Wingdings" w:hAnsi="Wingdings"/>
+        <w:rFonts w:ascii="Wingdings" w:hAnsi="Wingdings" w:hint="default"/>
       </w:rPr>
     </w:lvl>
     <w:lvl w:ilvl="6" w:tplc="04090001" w:tentative="1">
@@ -3829,7 +3932,7 @@
         <w:ind w:left="5040" w:hanging="360"/>
       </w:pPr>
       <w:rPr>
-        <w:rFonts w:hint="default" w:ascii="Symbol" w:hAnsi="Symbol"/>
+        <w:rFonts w:ascii="Symbol" w:hAnsi="Symbol" w:hint="default"/>
       </w:rPr>
     </w:lvl>
     <w:lvl w:ilvl="7" w:tplc="04090003" w:tentative="1">
@@ -3844,7 +3947,7 @@
         <w:ind w:left="5760" w:hanging="360"/>
       </w:pPr>
       <w:rPr>
-        <w:rFonts w:hint="default" w:ascii="Courier New" w:hAnsi="Courier New" w:cs="Courier New"/>
+        <w:rFonts w:ascii="Courier New" w:hAnsi="Courier New" w:cs="Courier New" w:hint="default"/>
       </w:rPr>
     </w:lvl>
     <w:lvl w:ilvl="8" w:tplc="04090005" w:tentative="1">
@@ -3859,7 +3962,7 @@
         <w:ind w:left="6480" w:hanging="360"/>
       </w:pPr>
       <w:rPr>
-        <w:rFonts w:hint="default" w:ascii="Wingdings" w:hAnsi="Wingdings"/>
+        <w:rFonts w:ascii="Wingdings" w:hAnsi="Wingdings" w:hint="default"/>
       </w:rPr>
     </w:lvl>
   </w:abstractNum>
@@ -3876,7 +3979,7 @@
         <w:ind w:left="720" w:hanging="360"/>
       </w:pPr>
       <w:rPr>
-        <w:rFonts w:hint="default" w:ascii="Symbol" w:hAnsi="Symbol"/>
+        <w:rFonts w:ascii="Symbol" w:hAnsi="Symbol" w:hint="default"/>
       </w:rPr>
     </w:lvl>
     <w:lvl w:ilvl="1" w:tplc="04090003">
@@ -3888,7 +3991,7 @@
         <w:ind w:left="1440" w:hanging="360"/>
       </w:pPr>
       <w:rPr>
-        <w:rFonts w:hint="default" w:ascii="Courier New" w:hAnsi="Courier New" w:cs="Courier New"/>
+        <w:rFonts w:ascii="Courier New" w:hAnsi="Courier New" w:cs="Courier New" w:hint="default"/>
       </w:rPr>
     </w:lvl>
     <w:lvl w:ilvl="2" w:tplc="04090005" w:tentative="1">
@@ -3900,7 +4003,7 @@
         <w:ind w:left="2160" w:hanging="360"/>
       </w:pPr>
       <w:rPr>
-        <w:rFonts w:hint="default" w:ascii="Wingdings" w:hAnsi="Wingdings"/>
+        <w:rFonts w:ascii="Wingdings" w:hAnsi="Wingdings" w:hint="default"/>
       </w:rPr>
     </w:lvl>
     <w:lvl w:ilvl="3" w:tplc="04090001" w:tentative="1">
@@ -3912,7 +4015,7 @@
         <w:ind w:left="2880" w:hanging="360"/>
       </w:pPr>
       <w:rPr>
-        <w:rFonts w:hint="default" w:ascii="Symbol" w:hAnsi="Symbol"/>
+        <w:rFonts w:ascii="Symbol" w:hAnsi="Symbol" w:hint="default"/>
       </w:rPr>
     </w:lvl>
     <w:lvl w:ilvl="4" w:tplc="04090003" w:tentative="1">
@@ -3924,7 +4027,7 @@
         <w:ind w:left="3600" w:hanging="360"/>
       </w:pPr>
       <w:rPr>
-        <w:rFonts w:hint="default" w:ascii="Courier New" w:hAnsi="Courier New" w:cs="Courier New"/>
+        <w:rFonts w:ascii="Courier New" w:hAnsi="Courier New" w:cs="Courier New" w:hint="default"/>
       </w:rPr>
     </w:lvl>
     <w:lvl w:ilvl="5" w:tplc="04090005" w:tentative="1">
@@ -3936,7 +4039,7 @@
         <w:ind w:left="4320" w:hanging="360"/>
       </w:pPr>
       <w:rPr>
-        <w:rFonts w:hint="default" w:ascii="Wingdings" w:hAnsi="Wingdings"/>
+        <w:rFonts w:ascii="Wingdings" w:hAnsi="Wingdings" w:hint="default"/>
       </w:rPr>
     </w:lvl>
     <w:lvl w:ilvl="6" w:tplc="04090001" w:tentative="1">
@@ -3948,7 +4051,7 @@
         <w:ind w:left="5040" w:hanging="360"/>
       </w:pPr>
       <w:rPr>
-        <w:rFonts w:hint="default" w:ascii="Symbol" w:hAnsi="Symbol"/>
+        <w:rFonts w:ascii="Symbol" w:hAnsi="Symbol" w:hint="default"/>
       </w:rPr>
     </w:lvl>
     <w:lvl w:ilvl="7" w:tplc="04090003" w:tentative="1">
@@ -3960,7 +4063,7 @@
         <w:ind w:left="5760" w:hanging="360"/>
       </w:pPr>
       <w:rPr>
-        <w:rFonts w:hint="default" w:ascii="Courier New" w:hAnsi="Courier New" w:cs="Courier New"/>
+        <w:rFonts w:ascii="Courier New" w:hAnsi="Courier New" w:cs="Courier New" w:hint="default"/>
       </w:rPr>
     </w:lvl>
     <w:lvl w:ilvl="8" w:tplc="04090005" w:tentative="1">
@@ -3972,7 +4075,7 @@
         <w:ind w:left="6480" w:hanging="360"/>
       </w:pPr>
       <w:rPr>
-        <w:rFonts w:hint="default" w:ascii="Wingdings" w:hAnsi="Wingdings"/>
+        <w:rFonts w:ascii="Wingdings" w:hAnsi="Wingdings" w:hint="default"/>
       </w:rPr>
     </w:lvl>
   </w:abstractNum>
@@ -3989,7 +4092,7 @@
         <w:ind w:left="720" w:hanging="360"/>
       </w:pPr>
       <w:rPr>
-        <w:rFonts w:hint="default" w:ascii="Symbol" w:hAnsi="Symbol"/>
+        <w:rFonts w:ascii="Symbol" w:hAnsi="Symbol" w:hint="default"/>
       </w:rPr>
     </w:lvl>
     <w:lvl w:ilvl="1" w:tplc="04090003" w:tentative="1">
@@ -4001,7 +4104,7 @@
         <w:ind w:left="1440" w:hanging="360"/>
       </w:pPr>
       <w:rPr>
-        <w:rFonts w:hint="default" w:ascii="Courier New" w:hAnsi="Courier New" w:cs="Courier New"/>
+        <w:rFonts w:ascii="Courier New" w:hAnsi="Courier New" w:cs="Courier New" w:hint="default"/>
       </w:rPr>
     </w:lvl>
     <w:lvl w:ilvl="2" w:tplc="04090005" w:tentative="1">
@@ -4013,7 +4116,7 @@
         <w:ind w:left="2160" w:hanging="360"/>
       </w:pPr>
       <w:rPr>
-        <w:rFonts w:hint="default" w:ascii="Wingdings" w:hAnsi="Wingdings"/>
+        <w:rFonts w:ascii="Wingdings" w:hAnsi="Wingdings" w:hint="default"/>
       </w:rPr>
     </w:lvl>
     <w:lvl w:ilvl="3" w:tplc="04090001" w:tentative="1">
@@ -4025,7 +4128,7 @@
         <w:ind w:left="2880" w:hanging="360"/>
       </w:pPr>
       <w:rPr>
-        <w:rFonts w:hint="default" w:ascii="Symbol" w:hAnsi="Symbol"/>
+        <w:rFonts w:ascii="Symbol" w:hAnsi="Symbol" w:hint="default"/>
       </w:rPr>
     </w:lvl>
     <w:lvl w:ilvl="4" w:tplc="04090003" w:tentative="1">
@@ -4037,7 +4140,7 @@
         <w:ind w:left="3600" w:hanging="360"/>
       </w:pPr>
       <w:rPr>
-        <w:rFonts w:hint="default" w:ascii="Courier New" w:hAnsi="Courier New" w:cs="Courier New"/>
+        <w:rFonts w:ascii="Courier New" w:hAnsi="Courier New" w:cs="Courier New" w:hint="default"/>
       </w:rPr>
     </w:lvl>
     <w:lvl w:ilvl="5" w:tplc="04090005" w:tentative="1">
@@ -4049,7 +4152,7 @@
         <w:ind w:left="4320" w:hanging="360"/>
       </w:pPr>
       <w:rPr>
-        <w:rFonts w:hint="default" w:ascii="Wingdings" w:hAnsi="Wingdings"/>
+        <w:rFonts w:ascii="Wingdings" w:hAnsi="Wingdings" w:hint="default"/>
       </w:rPr>
     </w:lvl>
     <w:lvl w:ilvl="6" w:tplc="04090001" w:tentative="1">
@@ -4061,7 +4164,7 @@
         <w:ind w:left="5040" w:hanging="360"/>
       </w:pPr>
       <w:rPr>
-        <w:rFonts w:hint="default" w:ascii="Symbol" w:hAnsi="Symbol"/>
+        <w:rFonts w:ascii="Symbol" w:hAnsi="Symbol" w:hint="default"/>
       </w:rPr>
     </w:lvl>
     <w:lvl w:ilvl="7" w:tplc="04090003" w:tentative="1">
@@ -4073,7 +4176,7 @@
         <w:ind w:left="5760" w:hanging="360"/>
       </w:pPr>
       <w:rPr>
-        <w:rFonts w:hint="default" w:ascii="Courier New" w:hAnsi="Courier New" w:cs="Courier New"/>
+        <w:rFonts w:ascii="Courier New" w:hAnsi="Courier New" w:cs="Courier New" w:hint="default"/>
       </w:rPr>
     </w:lvl>
     <w:lvl w:ilvl="8" w:tplc="04090005" w:tentative="1">
@@ -4085,7 +4188,7 @@
         <w:ind w:left="6480" w:hanging="360"/>
       </w:pPr>
       <w:rPr>
-        <w:rFonts w:hint="default" w:ascii="Wingdings" w:hAnsi="Wingdings"/>
+        <w:rFonts w:ascii="Wingdings" w:hAnsi="Wingdings" w:hint="default"/>
       </w:rPr>
     </w:lvl>
   </w:abstractNum>
@@ -4105,7 +4208,7 @@
         <w:ind w:left="360" w:hanging="360"/>
       </w:pPr>
       <w:rPr>
-        <w:rFonts w:hint="default" w:ascii="Symbol" w:hAnsi="Symbol"/>
+        <w:rFonts w:ascii="Symbol" w:hAnsi="Symbol" w:hint="default"/>
         <w:sz w:val="20"/>
       </w:rPr>
     </w:lvl>
@@ -4121,7 +4224,7 @@
         <w:ind w:left="1080" w:hanging="360"/>
       </w:pPr>
       <w:rPr>
-        <w:rFonts w:hint="default" w:ascii="Courier New" w:hAnsi="Courier New" w:cs="Courier New"/>
+        <w:rFonts w:ascii="Courier New" w:hAnsi="Courier New" w:cs="Courier New" w:hint="default"/>
       </w:rPr>
     </w:lvl>
     <w:lvl w:ilvl="2" w:tplc="FFFFFFFF" w:tentative="1">
@@ -4136,7 +4239,7 @@
         <w:ind w:left="1800" w:hanging="360"/>
       </w:pPr>
       <w:rPr>
-        <w:rFonts w:hint="default" w:ascii="Wingdings" w:hAnsi="Wingdings"/>
+        <w:rFonts w:ascii="Wingdings" w:hAnsi="Wingdings" w:hint="default"/>
       </w:rPr>
     </w:lvl>
     <w:lvl w:ilvl="3" w:tplc="FFFFFFFF" w:tentative="1">
@@ -4151,7 +4254,7 @@
         <w:ind w:left="2520" w:hanging="360"/>
       </w:pPr>
       <w:rPr>
-        <w:rFonts w:hint="default" w:ascii="Symbol" w:hAnsi="Symbol"/>
+        <w:rFonts w:ascii="Symbol" w:hAnsi="Symbol" w:hint="default"/>
       </w:rPr>
     </w:lvl>
     <w:lvl w:ilvl="4" w:tplc="FFFFFFFF" w:tentative="1">
@@ -4166,7 +4269,7 @@
         <w:ind w:left="3240" w:hanging="360"/>
       </w:pPr>
       <w:rPr>
-        <w:rFonts w:hint="default" w:ascii="Courier New" w:hAnsi="Courier New" w:cs="Courier New"/>
+        <w:rFonts w:ascii="Courier New" w:hAnsi="Courier New" w:cs="Courier New" w:hint="default"/>
       </w:rPr>
     </w:lvl>
     <w:lvl w:ilvl="5" w:tplc="FFFFFFFF" w:tentative="1">
@@ -4181,7 +4284,7 @@
         <w:ind w:left="3960" w:hanging="360"/>
       </w:pPr>
       <w:rPr>
-        <w:rFonts w:hint="default" w:ascii="Wingdings" w:hAnsi="Wingdings"/>
+        <w:rFonts w:ascii="Wingdings" w:hAnsi="Wingdings" w:hint="default"/>
       </w:rPr>
     </w:lvl>
     <w:lvl w:ilvl="6" w:tplc="FFFFFFFF" w:tentative="1">
@@ -4196,7 +4299,7 @@
         <w:ind w:left="4680" w:hanging="360"/>
       </w:pPr>
       <w:rPr>
-        <w:rFonts w:hint="default" w:ascii="Symbol" w:hAnsi="Symbol"/>
+        <w:rFonts w:ascii="Symbol" w:hAnsi="Symbol" w:hint="default"/>
       </w:rPr>
     </w:lvl>
     <w:lvl w:ilvl="7" w:tplc="FFFFFFFF" w:tentative="1">
@@ -4211,7 +4314,7 @@
         <w:ind w:left="5400" w:hanging="360"/>
       </w:pPr>
       <w:rPr>
-        <w:rFonts w:hint="default" w:ascii="Courier New" w:hAnsi="Courier New" w:cs="Courier New"/>
+        <w:rFonts w:ascii="Courier New" w:hAnsi="Courier New" w:cs="Courier New" w:hint="default"/>
       </w:rPr>
     </w:lvl>
     <w:lvl w:ilvl="8" w:tplc="FFFFFFFF" w:tentative="1">
@@ -4226,7 +4329,7 @@
         <w:ind w:left="6120" w:hanging="360"/>
       </w:pPr>
       <w:rPr>
-        <w:rFonts w:hint="default" w:ascii="Wingdings" w:hAnsi="Wingdings"/>
+        <w:rFonts w:ascii="Wingdings" w:hAnsi="Wingdings" w:hint="default"/>
       </w:rPr>
     </w:lvl>
   </w:abstractNum>
@@ -4246,7 +4349,7 @@
         <w:ind w:left="360" w:hanging="216"/>
       </w:pPr>
       <w:rPr>
-        <w:rFonts w:hint="default" w:ascii="Symbol" w:hAnsi="Symbol"/>
+        <w:rFonts w:ascii="Symbol" w:hAnsi="Symbol" w:hint="default"/>
       </w:rPr>
     </w:lvl>
     <w:lvl w:ilvl="1" w:tplc="04090003" w:tentative="1">
@@ -4261,7 +4364,7 @@
         <w:ind w:left="1440" w:hanging="360"/>
       </w:pPr>
       <w:rPr>
-        <w:rFonts w:hint="default" w:ascii="Courier New" w:hAnsi="Courier New" w:cs="Courier New"/>
+        <w:rFonts w:ascii="Courier New" w:hAnsi="Courier New" w:cs="Courier New" w:hint="default"/>
       </w:rPr>
     </w:lvl>
     <w:lvl w:ilvl="2" w:tplc="04090005" w:tentative="1">
@@ -4276,7 +4379,7 @@
         <w:ind w:left="2160" w:hanging="360"/>
       </w:pPr>
       <w:rPr>
-        <w:rFonts w:hint="default" w:ascii="Wingdings" w:hAnsi="Wingdings"/>
+        <w:rFonts w:ascii="Wingdings" w:hAnsi="Wingdings" w:hint="default"/>
       </w:rPr>
     </w:lvl>
     <w:lvl w:ilvl="3" w:tplc="04090001" w:tentative="1">
@@ -4291,7 +4394,7 @@
         <w:ind w:left="2880" w:hanging="360"/>
       </w:pPr>
       <w:rPr>
-        <w:rFonts w:hint="default" w:ascii="Symbol" w:hAnsi="Symbol"/>
+        <w:rFonts w:ascii="Symbol" w:hAnsi="Symbol" w:hint="default"/>
       </w:rPr>
     </w:lvl>
     <w:lvl w:ilvl="4" w:tplc="04090003" w:tentative="1">
@@ -4306,7 +4409,7 @@
         <w:ind w:left="3600" w:hanging="360"/>
       </w:pPr>
       <w:rPr>
-        <w:rFonts w:hint="default" w:ascii="Courier New" w:hAnsi="Courier New" w:cs="Courier New"/>
+        <w:rFonts w:ascii="Courier New" w:hAnsi="Courier New" w:cs="Courier New" w:hint="default"/>
       </w:rPr>
     </w:lvl>
     <w:lvl w:ilvl="5" w:tplc="04090005" w:tentative="1">
@@ -4321,7 +4424,7 @@
         <w:ind w:left="4320" w:hanging="360"/>
       </w:pPr>
       <w:rPr>
-        <w:rFonts w:hint="default" w:ascii="Wingdings" w:hAnsi="Wingdings"/>
+        <w:rFonts w:ascii="Wingdings" w:hAnsi="Wingdings" w:hint="default"/>
       </w:rPr>
     </w:lvl>
     <w:lvl w:ilvl="6" w:tplc="04090001" w:tentative="1">
@@ -4336,7 +4439,7 @@
         <w:ind w:left="5040" w:hanging="360"/>
       </w:pPr>
       <w:rPr>
-        <w:rFonts w:hint="default" w:ascii="Symbol" w:hAnsi="Symbol"/>
+        <w:rFonts w:ascii="Symbol" w:hAnsi="Symbol" w:hint="default"/>
       </w:rPr>
     </w:lvl>
     <w:lvl w:ilvl="7" w:tplc="04090003" w:tentative="1">
@@ -4351,7 +4454,7 @@
         <w:ind w:left="5760" w:hanging="360"/>
       </w:pPr>
       <w:rPr>
-        <w:rFonts w:hint="default" w:ascii="Courier New" w:hAnsi="Courier New" w:cs="Courier New"/>
+        <w:rFonts w:ascii="Courier New" w:hAnsi="Courier New" w:cs="Courier New" w:hint="default"/>
       </w:rPr>
     </w:lvl>
     <w:lvl w:ilvl="8" w:tplc="04090005" w:tentative="1">
@@ -4366,7 +4469,7 @@
         <w:ind w:left="6480" w:hanging="360"/>
       </w:pPr>
       <w:rPr>
-        <w:rFonts w:hint="default" w:ascii="Wingdings" w:hAnsi="Wingdings"/>
+        <w:rFonts w:ascii="Wingdings" w:hAnsi="Wingdings" w:hint="default"/>
       </w:rPr>
     </w:lvl>
   </w:abstractNum>
@@ -4383,7 +4486,7 @@
         <w:ind w:left="720" w:hanging="360"/>
       </w:pPr>
       <w:rPr>
-        <w:rFonts w:hint="default" w:ascii="Noto Sans Symbols" w:hAnsi="Noto Sans Symbols" w:cs="Noto Sans Symbols"/>
+        <w:rFonts w:ascii="Noto Sans Symbols" w:hAnsi="Noto Sans Symbols" w:cs="Noto Sans Symbols" w:hint="default"/>
         <w:sz w:val="20"/>
       </w:rPr>
     </w:lvl>
@@ -4396,7 +4499,7 @@
         <w:ind w:left="1440" w:hanging="360"/>
       </w:pPr>
       <w:rPr>
-        <w:rFonts w:hint="default" w:ascii="Courier New" w:hAnsi="Courier New" w:cs="Courier New"/>
+        <w:rFonts w:ascii="Courier New" w:hAnsi="Courier New" w:cs="Courier New" w:hint="default"/>
       </w:rPr>
     </w:lvl>
     <w:lvl w:ilvl="2">
@@ -4408,7 +4511,7 @@
         <w:ind w:left="2160" w:hanging="360"/>
       </w:pPr>
       <w:rPr>
-        <w:rFonts w:hint="default" w:ascii="Noto Sans Symbols" w:hAnsi="Noto Sans Symbols" w:cs="Noto Sans Symbols"/>
+        <w:rFonts w:ascii="Noto Sans Symbols" w:hAnsi="Noto Sans Symbols" w:cs="Noto Sans Symbols" w:hint="default"/>
       </w:rPr>
     </w:lvl>
     <w:lvl w:ilvl="3">
@@ -4420,7 +4523,7 @@
         <w:ind w:left="2880" w:hanging="360"/>
       </w:pPr>
       <w:rPr>
-        <w:rFonts w:hint="default" w:ascii="Noto Sans Symbols" w:hAnsi="Noto Sans Symbols" w:cs="Noto Sans Symbols"/>
+        <w:rFonts w:ascii="Noto Sans Symbols" w:hAnsi="Noto Sans Symbols" w:cs="Noto Sans Symbols" w:hint="default"/>
       </w:rPr>
     </w:lvl>
     <w:lvl w:ilvl="4">
@@ -4432,7 +4535,7 @@
         <w:ind w:left="3600" w:hanging="360"/>
       </w:pPr>
       <w:rPr>
-        <w:rFonts w:hint="default" w:ascii="Courier New" w:hAnsi="Courier New" w:cs="Courier New"/>
+        <w:rFonts w:ascii="Courier New" w:hAnsi="Courier New" w:cs="Courier New" w:hint="default"/>
       </w:rPr>
     </w:lvl>
     <w:lvl w:ilvl="5">
@@ -4444,7 +4547,7 @@
         <w:ind w:left="4320" w:hanging="360"/>
       </w:pPr>
       <w:rPr>
-        <w:rFonts w:hint="default" w:ascii="Noto Sans Symbols" w:hAnsi="Noto Sans Symbols" w:cs="Noto Sans Symbols"/>
+        <w:rFonts w:ascii="Noto Sans Symbols" w:hAnsi="Noto Sans Symbols" w:cs="Noto Sans Symbols" w:hint="default"/>
       </w:rPr>
     </w:lvl>
     <w:lvl w:ilvl="6">
@@ -4456,7 +4559,7 @@
         <w:ind w:left="5040" w:hanging="360"/>
       </w:pPr>
       <w:rPr>
-        <w:rFonts w:hint="default" w:ascii="Noto Sans Symbols" w:hAnsi="Noto Sans Symbols" w:cs="Noto Sans Symbols"/>
+        <w:rFonts w:ascii="Noto Sans Symbols" w:hAnsi="Noto Sans Symbols" w:cs="Noto Sans Symbols" w:hint="default"/>
       </w:rPr>
     </w:lvl>
     <w:lvl w:ilvl="7">
@@ -4468,7 +4571,7 @@
         <w:ind w:left="5760" w:hanging="360"/>
       </w:pPr>
       <w:rPr>
-        <w:rFonts w:hint="default" w:ascii="Courier New" w:hAnsi="Courier New" w:cs="Courier New"/>
+        <w:rFonts w:ascii="Courier New" w:hAnsi="Courier New" w:cs="Courier New" w:hint="default"/>
       </w:rPr>
     </w:lvl>
     <w:lvl w:ilvl="8">
@@ -4480,7 +4583,7 @@
         <w:ind w:left="6480" w:hanging="360"/>
       </w:pPr>
       <w:rPr>
-        <w:rFonts w:hint="default" w:ascii="Noto Sans Symbols" w:hAnsi="Noto Sans Symbols" w:cs="Noto Sans Symbols"/>
+        <w:rFonts w:ascii="Noto Sans Symbols" w:hAnsi="Noto Sans Symbols" w:cs="Noto Sans Symbols" w:hint="default"/>
       </w:rPr>
     </w:lvl>
   </w:abstractNum>
@@ -4497,7 +4600,7 @@
         <w:ind w:left="720" w:hanging="360"/>
       </w:pPr>
       <w:rPr>
-        <w:rFonts w:hint="default" w:ascii="Wingdings" w:hAnsi="Wingdings"/>
+        <w:rFonts w:ascii="Wingdings" w:hAnsi="Wingdings" w:hint="default"/>
       </w:rPr>
     </w:lvl>
     <w:lvl w:ilvl="1" w:tplc="6F28DB4E">
@@ -4509,7 +4612,7 @@
         <w:ind w:left="1440" w:hanging="360"/>
       </w:pPr>
       <w:rPr>
-        <w:rFonts w:hint="default" w:ascii="Courier New" w:hAnsi="Courier New"/>
+        <w:rFonts w:ascii="Courier New" w:hAnsi="Courier New" w:hint="default"/>
       </w:rPr>
     </w:lvl>
     <w:lvl w:ilvl="2" w:tplc="F34C49F0">
@@ -4521,7 +4624,7 @@
         <w:ind w:left="2160" w:hanging="360"/>
       </w:pPr>
       <w:rPr>
-        <w:rFonts w:hint="default" w:ascii="Wingdings" w:hAnsi="Wingdings"/>
+        <w:rFonts w:ascii="Wingdings" w:hAnsi="Wingdings" w:hint="default"/>
       </w:rPr>
     </w:lvl>
     <w:lvl w:ilvl="3" w:tplc="05A87206">
@@ -4533,7 +4636,7 @@
         <w:ind w:left="2880" w:hanging="360"/>
       </w:pPr>
       <w:rPr>
-        <w:rFonts w:hint="default" w:ascii="Symbol" w:hAnsi="Symbol"/>
+        <w:rFonts w:ascii="Symbol" w:hAnsi="Symbol" w:hint="default"/>
       </w:rPr>
     </w:lvl>
     <w:lvl w:ilvl="4" w:tplc="DC8C66C8">
@@ -4545,7 +4648,7 @@
         <w:ind w:left="3600" w:hanging="360"/>
       </w:pPr>
       <w:rPr>
-        <w:rFonts w:hint="default" w:ascii="Courier New" w:hAnsi="Courier New"/>
+        <w:rFonts w:ascii="Courier New" w:hAnsi="Courier New" w:hint="default"/>
       </w:rPr>
     </w:lvl>
     <w:lvl w:ilvl="5" w:tplc="A47493DC">
@@ -4557,7 +4660,7 @@
         <w:ind w:left="4320" w:hanging="360"/>
       </w:pPr>
       <w:rPr>
-        <w:rFonts w:hint="default" w:ascii="Wingdings" w:hAnsi="Wingdings"/>
+        <w:rFonts w:ascii="Wingdings" w:hAnsi="Wingdings" w:hint="default"/>
       </w:rPr>
     </w:lvl>
     <w:lvl w:ilvl="6" w:tplc="C694D7E6">
@@ -4569,7 +4672,7 @@
         <w:ind w:left="5040" w:hanging="360"/>
       </w:pPr>
       <w:rPr>
-        <w:rFonts w:hint="default" w:ascii="Symbol" w:hAnsi="Symbol"/>
+        <w:rFonts w:ascii="Symbol" w:hAnsi="Symbol" w:hint="default"/>
       </w:rPr>
     </w:lvl>
     <w:lvl w:ilvl="7" w:tplc="0A969230">
@@ -4581,7 +4684,7 @@
         <w:ind w:left="5760" w:hanging="360"/>
       </w:pPr>
       <w:rPr>
-        <w:rFonts w:hint="default" w:ascii="Courier New" w:hAnsi="Courier New"/>
+        <w:rFonts w:ascii="Courier New" w:hAnsi="Courier New" w:hint="default"/>
       </w:rPr>
     </w:lvl>
     <w:lvl w:ilvl="8" w:tplc="E53A5DDE">
@@ -4593,7 +4696,7 @@
         <w:ind w:left="6480" w:hanging="360"/>
       </w:pPr>
       <w:rPr>
-        <w:rFonts w:hint="default" w:ascii="Wingdings" w:hAnsi="Wingdings"/>
+        <w:rFonts w:ascii="Wingdings" w:hAnsi="Wingdings" w:hint="default"/>
       </w:rPr>
     </w:lvl>
   </w:abstractNum>
@@ -4610,7 +4713,7 @@
         <w:ind w:left="360" w:hanging="360"/>
       </w:pPr>
       <w:rPr>
-        <w:rFonts w:hint="default" w:ascii="Symbol" w:hAnsi="Symbol"/>
+        <w:rFonts w:ascii="Symbol" w:hAnsi="Symbol" w:hint="default"/>
         <w:sz w:val="20"/>
         <w:szCs w:val="20"/>
       </w:rPr>
@@ -4624,7 +4727,7 @@
         <w:ind w:left="1440" w:hanging="360"/>
       </w:pPr>
       <w:rPr>
-        <w:rFonts w:hint="default" w:ascii="Courier New" w:hAnsi="Courier New" w:cs="Courier New"/>
+        <w:rFonts w:ascii="Courier New" w:hAnsi="Courier New" w:cs="Courier New" w:hint="default"/>
       </w:rPr>
     </w:lvl>
     <w:lvl w:ilvl="2" w:tplc="04090005" w:tentative="1">
@@ -4636,7 +4739,7 @@
         <w:ind w:left="2160" w:hanging="360"/>
       </w:pPr>
       <w:rPr>
-        <w:rFonts w:hint="default" w:ascii="Wingdings" w:hAnsi="Wingdings"/>
+        <w:rFonts w:ascii="Wingdings" w:hAnsi="Wingdings" w:hint="default"/>
       </w:rPr>
     </w:lvl>
     <w:lvl w:ilvl="3" w:tplc="04090001" w:tentative="1">
@@ -4648,7 +4751,7 @@
         <w:ind w:left="2880" w:hanging="360"/>
       </w:pPr>
       <w:rPr>
-        <w:rFonts w:hint="default" w:ascii="Symbol" w:hAnsi="Symbol"/>
+        <w:rFonts w:ascii="Symbol" w:hAnsi="Symbol" w:hint="default"/>
       </w:rPr>
     </w:lvl>
     <w:lvl w:ilvl="4" w:tplc="04090003" w:tentative="1">
@@ -4660,7 +4763,7 @@
         <w:ind w:left="3600" w:hanging="360"/>
       </w:pPr>
       <w:rPr>
-        <w:rFonts w:hint="default" w:ascii="Courier New" w:hAnsi="Courier New" w:cs="Courier New"/>
+        <w:rFonts w:ascii="Courier New" w:hAnsi="Courier New" w:cs="Courier New" w:hint="default"/>
       </w:rPr>
     </w:lvl>
     <w:lvl w:ilvl="5" w:tplc="04090005" w:tentative="1">
@@ -4672,7 +4775,7 @@
         <w:ind w:left="4320" w:hanging="360"/>
       </w:pPr>
       <w:rPr>
-        <w:rFonts w:hint="default" w:ascii="Wingdings" w:hAnsi="Wingdings"/>
+        <w:rFonts w:ascii="Wingdings" w:hAnsi="Wingdings" w:hint="default"/>
       </w:rPr>
     </w:lvl>
     <w:lvl w:ilvl="6" w:tplc="04090001" w:tentative="1">
@@ -4684,7 +4787,7 @@
         <w:ind w:left="5040" w:hanging="360"/>
       </w:pPr>
       <w:rPr>
-        <w:rFonts w:hint="default" w:ascii="Symbol" w:hAnsi="Symbol"/>
+        <w:rFonts w:ascii="Symbol" w:hAnsi="Symbol" w:hint="default"/>
       </w:rPr>
     </w:lvl>
     <w:lvl w:ilvl="7" w:tplc="04090003" w:tentative="1">
@@ -4696,7 +4799,7 @@
         <w:ind w:left="5760" w:hanging="360"/>
       </w:pPr>
       <w:rPr>
-        <w:rFonts w:hint="default" w:ascii="Courier New" w:hAnsi="Courier New" w:cs="Courier New"/>
+        <w:rFonts w:ascii="Courier New" w:hAnsi="Courier New" w:cs="Courier New" w:hint="default"/>
       </w:rPr>
     </w:lvl>
     <w:lvl w:ilvl="8" w:tplc="04090005" w:tentative="1">
@@ -4708,7 +4811,7 @@
         <w:ind w:left="6480" w:hanging="360"/>
       </w:pPr>
       <w:rPr>
-        <w:rFonts w:hint="default" w:ascii="Wingdings" w:hAnsi="Wingdings"/>
+        <w:rFonts w:ascii="Wingdings" w:hAnsi="Wingdings" w:hint="default"/>
       </w:rPr>
     </w:lvl>
   </w:abstractNum>
@@ -4725,7 +4828,7 @@
         <w:ind w:left="720" w:hanging="360"/>
       </w:pPr>
       <w:rPr>
-        <w:rFonts w:hint="default" w:ascii="Symbol" w:hAnsi="Symbol"/>
+        <w:rFonts w:ascii="Symbol" w:hAnsi="Symbol" w:hint="default"/>
       </w:rPr>
     </w:lvl>
     <w:lvl w:ilvl="1" w:tplc="383EEF08">
@@ -4737,7 +4840,7 @@
         <w:ind w:left="1440" w:hanging="360"/>
       </w:pPr>
       <w:rPr>
-        <w:rFonts w:hint="default" w:ascii="Courier New" w:hAnsi="Courier New"/>
+        <w:rFonts w:ascii="Courier New" w:hAnsi="Courier New" w:hint="default"/>
       </w:rPr>
     </w:lvl>
     <w:lvl w:ilvl="2" w:tplc="92E84C14">
@@ -4749,7 +4852,7 @@
         <w:ind w:left="2160" w:hanging="360"/>
       </w:pPr>
       <w:rPr>
-        <w:rFonts w:hint="default" w:ascii="Wingdings" w:hAnsi="Wingdings"/>
+        <w:rFonts w:ascii="Wingdings" w:hAnsi="Wingdings" w:hint="default"/>
       </w:rPr>
     </w:lvl>
     <w:lvl w:ilvl="3" w:tplc="31981634">
@@ -4761,7 +4864,7 @@
         <w:ind w:left="2880" w:hanging="360"/>
       </w:pPr>
       <w:rPr>
-        <w:rFonts w:hint="default" w:ascii="Symbol" w:hAnsi="Symbol"/>
+        <w:rFonts w:ascii="Symbol" w:hAnsi="Symbol" w:hint="default"/>
       </w:rPr>
     </w:lvl>
     <w:lvl w:ilvl="4" w:tplc="213ECA52">
@@ -4773,7 +4876,7 @@
         <w:ind w:left="3600" w:hanging="360"/>
       </w:pPr>
       <w:rPr>
-        <w:rFonts w:hint="default" w:ascii="Courier New" w:hAnsi="Courier New"/>
+        <w:rFonts w:ascii="Courier New" w:hAnsi="Courier New" w:hint="default"/>
       </w:rPr>
     </w:lvl>
     <w:lvl w:ilvl="5" w:tplc="54E405E8">
@@ -4785,7 +4888,7 @@
         <w:ind w:left="4320" w:hanging="360"/>
       </w:pPr>
       <w:rPr>
-        <w:rFonts w:hint="default" w:ascii="Wingdings" w:hAnsi="Wingdings"/>
+        <w:rFonts w:ascii="Wingdings" w:hAnsi="Wingdings" w:hint="default"/>
       </w:rPr>
     </w:lvl>
     <w:lvl w:ilvl="6" w:tplc="E5D6061E">
@@ -4797,7 +4900,7 @@
         <w:ind w:left="5040" w:hanging="360"/>
       </w:pPr>
       <w:rPr>
-        <w:rFonts w:hint="default" w:ascii="Symbol" w:hAnsi="Symbol"/>
+        <w:rFonts w:ascii="Symbol" w:hAnsi="Symbol" w:hint="default"/>
       </w:rPr>
     </w:lvl>
     <w:lvl w:ilvl="7" w:tplc="E9E0D5EE">
@@ -4809,7 +4912,7 @@
         <w:ind w:left="5760" w:hanging="360"/>
       </w:pPr>
       <w:rPr>
-        <w:rFonts w:hint="default" w:ascii="Courier New" w:hAnsi="Courier New"/>
+        <w:rFonts w:ascii="Courier New" w:hAnsi="Courier New" w:hint="default"/>
       </w:rPr>
     </w:lvl>
     <w:lvl w:ilvl="8" w:tplc="BD6EBF4E">
@@ -4821,7 +4924,7 @@
         <w:ind w:left="6480" w:hanging="360"/>
       </w:pPr>
       <w:rPr>
-        <w:rFonts w:hint="default" w:ascii="Wingdings" w:hAnsi="Wingdings"/>
+        <w:rFonts w:ascii="Wingdings" w:hAnsi="Wingdings" w:hint="default"/>
       </w:rPr>
     </w:lvl>
   </w:abstractNum>
@@ -4841,7 +4944,7 @@
         <w:ind w:left="720" w:hanging="360"/>
       </w:pPr>
       <w:rPr>
-        <w:rFonts w:hint="default" w:ascii="Symbol" w:hAnsi="Symbol"/>
+        <w:rFonts w:ascii="Symbol" w:hAnsi="Symbol" w:hint="default"/>
         <w:sz w:val="20"/>
       </w:rPr>
     </w:lvl>
@@ -4857,7 +4960,7 @@
         <w:ind w:left="1440" w:hanging="360"/>
       </w:pPr>
       <w:rPr>
-        <w:rFonts w:hint="default" w:ascii="Courier New" w:hAnsi="Courier New"/>
+        <w:rFonts w:ascii="Courier New" w:hAnsi="Courier New" w:hint="default"/>
         <w:sz w:val="20"/>
       </w:rPr>
     </w:lvl>
@@ -4873,7 +4976,7 @@
         <w:ind w:left="2160" w:hanging="360"/>
       </w:pPr>
       <w:rPr>
-        <w:rFonts w:hint="default" w:ascii="Wingdings" w:hAnsi="Wingdings"/>
+        <w:rFonts w:ascii="Wingdings" w:hAnsi="Wingdings" w:hint="default"/>
         <w:sz w:val="20"/>
       </w:rPr>
     </w:lvl>
@@ -4889,7 +4992,7 @@
         <w:ind w:left="2880" w:hanging="360"/>
       </w:pPr>
       <w:rPr>
-        <w:rFonts w:hint="default" w:ascii="Wingdings" w:hAnsi="Wingdings"/>
+        <w:rFonts w:ascii="Wingdings" w:hAnsi="Wingdings" w:hint="default"/>
         <w:sz w:val="20"/>
       </w:rPr>
     </w:lvl>
@@ -4905,7 +5008,7 @@
         <w:ind w:left="3600" w:hanging="360"/>
       </w:pPr>
       <w:rPr>
-        <w:rFonts w:hint="default" w:ascii="Wingdings" w:hAnsi="Wingdings"/>
+        <w:rFonts w:ascii="Wingdings" w:hAnsi="Wingdings" w:hint="default"/>
         <w:sz w:val="20"/>
       </w:rPr>
     </w:lvl>
@@ -4921,7 +5024,7 @@
         <w:ind w:left="4320" w:hanging="360"/>
       </w:pPr>
       <w:rPr>
-        <w:rFonts w:hint="default" w:ascii="Wingdings" w:hAnsi="Wingdings"/>
+        <w:rFonts w:ascii="Wingdings" w:hAnsi="Wingdings" w:hint="default"/>
         <w:sz w:val="20"/>
       </w:rPr>
     </w:lvl>
@@ -4937,7 +5040,7 @@
         <w:ind w:left="5040" w:hanging="360"/>
       </w:pPr>
       <w:rPr>
-        <w:rFonts w:hint="default" w:ascii="Wingdings" w:hAnsi="Wingdings"/>
+        <w:rFonts w:ascii="Wingdings" w:hAnsi="Wingdings" w:hint="default"/>
         <w:sz w:val="20"/>
       </w:rPr>
     </w:lvl>
@@ -4953,7 +5056,7 @@
         <w:ind w:left="5760" w:hanging="360"/>
       </w:pPr>
       <w:rPr>
-        <w:rFonts w:hint="default" w:ascii="Wingdings" w:hAnsi="Wingdings"/>
+        <w:rFonts w:ascii="Wingdings" w:hAnsi="Wingdings" w:hint="default"/>
         <w:sz w:val="20"/>
       </w:rPr>
     </w:lvl>
@@ -4969,7 +5072,7 @@
         <w:ind w:left="6480" w:hanging="360"/>
       </w:pPr>
       <w:rPr>
-        <w:rFonts w:hint="default" w:ascii="Wingdings" w:hAnsi="Wingdings"/>
+        <w:rFonts w:ascii="Wingdings" w:hAnsi="Wingdings" w:hint="default"/>
         <w:sz w:val="20"/>
       </w:rPr>
     </w:lvl>
@@ -4987,7 +5090,7 @@
         <w:ind w:left="1080" w:hanging="360"/>
       </w:pPr>
       <w:rPr>
-        <w:rFonts w:hint="default" w:ascii="Symbol" w:hAnsi="Symbol"/>
+        <w:rFonts w:ascii="Symbol" w:hAnsi="Symbol" w:hint="default"/>
       </w:rPr>
     </w:lvl>
     <w:lvl w:ilvl="1" w:tplc="04090003" w:tentative="1">
@@ -4999,7 +5102,7 @@
         <w:ind w:left="1800" w:hanging="360"/>
       </w:pPr>
       <w:rPr>
-        <w:rFonts w:hint="default" w:ascii="Courier New" w:hAnsi="Courier New" w:cs="Courier New"/>
+        <w:rFonts w:ascii="Courier New" w:hAnsi="Courier New" w:cs="Courier New" w:hint="default"/>
       </w:rPr>
     </w:lvl>
     <w:lvl w:ilvl="2" w:tplc="04090005" w:tentative="1">
@@ -5011,7 +5114,7 @@
         <w:ind w:left="2520" w:hanging="360"/>
       </w:pPr>
       <w:rPr>
-        <w:rFonts w:hint="default" w:ascii="Wingdings" w:hAnsi="Wingdings"/>
+        <w:rFonts w:ascii="Wingdings" w:hAnsi="Wingdings" w:hint="default"/>
       </w:rPr>
     </w:lvl>
     <w:lvl w:ilvl="3" w:tplc="04090001" w:tentative="1">
@@ -5023,7 +5126,7 @@
         <w:ind w:left="3240" w:hanging="360"/>
       </w:pPr>
       <w:rPr>
-        <w:rFonts w:hint="default" w:ascii="Symbol" w:hAnsi="Symbol"/>
+        <w:rFonts w:ascii="Symbol" w:hAnsi="Symbol" w:hint="default"/>
       </w:rPr>
     </w:lvl>
     <w:lvl w:ilvl="4" w:tplc="04090003" w:tentative="1">
@@ -5035,7 +5138,7 @@
         <w:ind w:left="3960" w:hanging="360"/>
       </w:pPr>
       <w:rPr>
-        <w:rFonts w:hint="default" w:ascii="Courier New" w:hAnsi="Courier New" w:cs="Courier New"/>
+        <w:rFonts w:ascii="Courier New" w:hAnsi="Courier New" w:cs="Courier New" w:hint="default"/>
       </w:rPr>
     </w:lvl>
     <w:lvl w:ilvl="5" w:tplc="04090005" w:tentative="1">
@@ -5047,7 +5150,7 @@
         <w:ind w:left="4680" w:hanging="360"/>
       </w:pPr>
       <w:rPr>
-        <w:rFonts w:hint="default" w:ascii="Wingdings" w:hAnsi="Wingdings"/>
+        <w:rFonts w:ascii="Wingdings" w:hAnsi="Wingdings" w:hint="default"/>
       </w:rPr>
     </w:lvl>
     <w:lvl w:ilvl="6" w:tplc="04090001" w:tentative="1">
@@ -5059,7 +5162,7 @@
         <w:ind w:left="5400" w:hanging="360"/>
       </w:pPr>
       <w:rPr>
-        <w:rFonts w:hint="default" w:ascii="Symbol" w:hAnsi="Symbol"/>
+        <w:rFonts w:ascii="Symbol" w:hAnsi="Symbol" w:hint="default"/>
       </w:rPr>
     </w:lvl>
     <w:lvl w:ilvl="7" w:tplc="04090003" w:tentative="1">
@@ -5071,7 +5174,7 @@
         <w:ind w:left="6120" w:hanging="360"/>
       </w:pPr>
       <w:rPr>
-        <w:rFonts w:hint="default" w:ascii="Courier New" w:hAnsi="Courier New" w:cs="Courier New"/>
+        <w:rFonts w:ascii="Courier New" w:hAnsi="Courier New" w:cs="Courier New" w:hint="default"/>
       </w:rPr>
     </w:lvl>
     <w:lvl w:ilvl="8" w:tplc="04090005" w:tentative="1">
@@ -5083,7 +5186,7 @@
         <w:ind w:left="6840" w:hanging="360"/>
       </w:pPr>
       <w:rPr>
-        <w:rFonts w:hint="default" w:ascii="Wingdings" w:hAnsi="Wingdings"/>
+        <w:rFonts w:ascii="Wingdings" w:hAnsi="Wingdings" w:hint="default"/>
       </w:rPr>
     </w:lvl>
   </w:abstractNum>
@@ -5103,7 +5206,7 @@
         <w:ind w:left="720" w:hanging="360"/>
       </w:pPr>
       <w:rPr>
-        <w:rFonts w:hint="default" w:ascii="Symbol" w:hAnsi="Symbol"/>
+        <w:rFonts w:ascii="Symbol" w:hAnsi="Symbol" w:hint="default"/>
         <w:sz w:val="20"/>
       </w:rPr>
     </w:lvl>
@@ -5119,7 +5222,7 @@
         <w:ind w:left="1440" w:hanging="360"/>
       </w:pPr>
       <w:rPr>
-        <w:rFonts w:hint="default" w:ascii="Courier New" w:hAnsi="Courier New"/>
+        <w:rFonts w:ascii="Courier New" w:hAnsi="Courier New" w:hint="default"/>
         <w:sz w:val="20"/>
       </w:rPr>
     </w:lvl>
@@ -5135,7 +5238,7 @@
         <w:ind w:left="2160" w:hanging="360"/>
       </w:pPr>
       <w:rPr>
-        <w:rFonts w:hint="default" w:ascii="Wingdings" w:hAnsi="Wingdings"/>
+        <w:rFonts w:ascii="Wingdings" w:hAnsi="Wingdings" w:hint="default"/>
         <w:sz w:val="20"/>
       </w:rPr>
     </w:lvl>
@@ -5151,7 +5254,7 @@
         <w:ind w:left="2880" w:hanging="360"/>
       </w:pPr>
       <w:rPr>
-        <w:rFonts w:hint="default" w:ascii="Wingdings" w:hAnsi="Wingdings"/>
+        <w:rFonts w:ascii="Wingdings" w:hAnsi="Wingdings" w:hint="default"/>
         <w:sz w:val="20"/>
       </w:rPr>
     </w:lvl>
@@ -5167,7 +5270,7 @@
         <w:ind w:left="3600" w:hanging="360"/>
       </w:pPr>
       <w:rPr>
-        <w:rFonts w:hint="default" w:ascii="Wingdings" w:hAnsi="Wingdings"/>
+        <w:rFonts w:ascii="Wingdings" w:hAnsi="Wingdings" w:hint="default"/>
         <w:sz w:val="20"/>
       </w:rPr>
     </w:lvl>
@@ -5183,7 +5286,7 @@
         <w:ind w:left="4320" w:hanging="360"/>
       </w:pPr>
       <w:rPr>
-        <w:rFonts w:hint="default" w:ascii="Wingdings" w:hAnsi="Wingdings"/>
+        <w:rFonts w:ascii="Wingdings" w:hAnsi="Wingdings" w:hint="default"/>
         <w:sz w:val="20"/>
       </w:rPr>
     </w:lvl>
@@ -5199,7 +5302,7 @@
         <w:ind w:left="5040" w:hanging="360"/>
       </w:pPr>
       <w:rPr>
-        <w:rFonts w:hint="default" w:ascii="Wingdings" w:hAnsi="Wingdings"/>
+        <w:rFonts w:ascii="Wingdings" w:hAnsi="Wingdings" w:hint="default"/>
         <w:sz w:val="20"/>
       </w:rPr>
     </w:lvl>
@@ -5215,7 +5318,7 @@
         <w:ind w:left="5760" w:hanging="360"/>
       </w:pPr>
       <w:rPr>
-        <w:rFonts w:hint="default" w:ascii="Wingdings" w:hAnsi="Wingdings"/>
+        <w:rFonts w:ascii="Wingdings" w:hAnsi="Wingdings" w:hint="default"/>
         <w:sz w:val="20"/>
       </w:rPr>
     </w:lvl>
@@ -5231,7 +5334,7 @@
         <w:ind w:left="6480" w:hanging="360"/>
       </w:pPr>
       <w:rPr>
-        <w:rFonts w:hint="default" w:ascii="Wingdings" w:hAnsi="Wingdings"/>
+        <w:rFonts w:ascii="Wingdings" w:hAnsi="Wingdings" w:hint="default"/>
         <w:sz w:val="20"/>
       </w:rPr>
     </w:lvl>
@@ -5252,7 +5355,7 @@
         <w:ind w:left="1080" w:hanging="360"/>
       </w:pPr>
       <w:rPr>
-        <w:rFonts w:hint="default" w:ascii="Symbol" w:hAnsi="Symbol"/>
+        <w:rFonts w:ascii="Symbol" w:hAnsi="Symbol" w:hint="default"/>
       </w:rPr>
     </w:lvl>
     <w:lvl w:ilvl="1" w:tplc="04090003">
@@ -5267,7 +5370,7 @@
         <w:ind w:left="1440" w:hanging="360"/>
       </w:pPr>
       <w:rPr>
-        <w:rFonts w:hint="default" w:ascii="Courier New" w:hAnsi="Courier New"/>
+        <w:rFonts w:ascii="Courier New" w:hAnsi="Courier New" w:hint="default"/>
       </w:rPr>
     </w:lvl>
     <w:lvl w:ilvl="2" w:tplc="04090005">
@@ -5282,7 +5385,7 @@
         <w:ind w:left="2880" w:hanging="360"/>
       </w:pPr>
       <w:rPr>
-        <w:rFonts w:hint="default" w:ascii="Wingdings" w:hAnsi="Wingdings"/>
+        <w:rFonts w:ascii="Wingdings" w:hAnsi="Wingdings" w:hint="default"/>
       </w:rPr>
     </w:lvl>
     <w:lvl w:ilvl="3" w:tplc="04090001">
@@ -5297,7 +5400,7 @@
         <w:ind w:left="3600" w:hanging="360"/>
       </w:pPr>
       <w:rPr>
-        <w:rFonts w:hint="default" w:ascii="Symbol" w:hAnsi="Symbol"/>
+        <w:rFonts w:ascii="Symbol" w:hAnsi="Symbol" w:hint="default"/>
       </w:rPr>
     </w:lvl>
     <w:lvl w:ilvl="4" w:tplc="04090003">
@@ -5312,7 +5415,7 @@
         <w:ind w:left="4320" w:hanging="360"/>
       </w:pPr>
       <w:rPr>
-        <w:rFonts w:hint="default" w:ascii="Courier New" w:hAnsi="Courier New"/>
+        <w:rFonts w:ascii="Courier New" w:hAnsi="Courier New" w:hint="default"/>
       </w:rPr>
     </w:lvl>
     <w:lvl w:ilvl="5" w:tplc="04090005" w:tentative="1">
@@ -5327,7 +5430,7 @@
         <w:ind w:left="5040" w:hanging="360"/>
       </w:pPr>
       <w:rPr>
-        <w:rFonts w:hint="default" w:ascii="Wingdings" w:hAnsi="Wingdings"/>
+        <w:rFonts w:ascii="Wingdings" w:hAnsi="Wingdings" w:hint="default"/>
       </w:rPr>
     </w:lvl>
     <w:lvl w:ilvl="6" w:tplc="04090001" w:tentative="1">
@@ -5342,7 +5445,7 @@
         <w:ind w:left="5760" w:hanging="360"/>
       </w:pPr>
       <w:rPr>
-        <w:rFonts w:hint="default" w:ascii="Symbol" w:hAnsi="Symbol"/>
+        <w:rFonts w:ascii="Symbol" w:hAnsi="Symbol" w:hint="default"/>
       </w:rPr>
     </w:lvl>
     <w:lvl w:ilvl="7" w:tplc="04090003" w:tentative="1">
@@ -5357,7 +5460,7 @@
         <w:ind w:left="6480" w:hanging="360"/>
       </w:pPr>
       <w:rPr>
-        <w:rFonts w:hint="default" w:ascii="Courier New" w:hAnsi="Courier New"/>
+        <w:rFonts w:ascii="Courier New" w:hAnsi="Courier New" w:hint="default"/>
       </w:rPr>
     </w:lvl>
     <w:lvl w:ilvl="8" w:tplc="04090005" w:tentative="1">
@@ -5372,7 +5475,7 @@
         <w:ind w:left="7200" w:hanging="360"/>
       </w:pPr>
       <w:rPr>
-        <w:rFonts w:hint="default" w:ascii="Wingdings" w:hAnsi="Wingdings"/>
+        <w:rFonts w:ascii="Wingdings" w:hAnsi="Wingdings" w:hint="default"/>
       </w:rPr>
     </w:lvl>
   </w:abstractNum>
@@ -5392,7 +5495,7 @@
         <w:ind w:left="720" w:hanging="360"/>
       </w:pPr>
       <w:rPr>
-        <w:rFonts w:hint="default" w:ascii="Symbol" w:hAnsi="Symbol"/>
+        <w:rFonts w:ascii="Symbol" w:hAnsi="Symbol" w:hint="default"/>
         <w:sz w:val="20"/>
       </w:rPr>
     </w:lvl>
@@ -5408,7 +5511,7 @@
         <w:ind w:left="1440" w:hanging="360"/>
       </w:pPr>
       <w:rPr>
-        <w:rFonts w:hint="default" w:ascii="Courier New" w:hAnsi="Courier New"/>
+        <w:rFonts w:ascii="Courier New" w:hAnsi="Courier New" w:hint="default"/>
         <w:sz w:val="20"/>
       </w:rPr>
     </w:lvl>
@@ -5424,7 +5527,7 @@
         <w:ind w:left="2160" w:hanging="360"/>
       </w:pPr>
       <w:rPr>
-        <w:rFonts w:hint="default" w:ascii="Wingdings" w:hAnsi="Wingdings"/>
+        <w:rFonts w:ascii="Wingdings" w:hAnsi="Wingdings" w:hint="default"/>
         <w:sz w:val="20"/>
       </w:rPr>
     </w:lvl>
@@ -5440,7 +5543,7 @@
         <w:ind w:left="2880" w:hanging="360"/>
       </w:pPr>
       <w:rPr>
-        <w:rFonts w:hint="default" w:ascii="Wingdings" w:hAnsi="Wingdings"/>
+        <w:rFonts w:ascii="Wingdings" w:hAnsi="Wingdings" w:hint="default"/>
         <w:sz w:val="20"/>
       </w:rPr>
     </w:lvl>
@@ -5456,7 +5559,7 @@
         <w:ind w:left="3600" w:hanging="360"/>
       </w:pPr>
       <w:rPr>
-        <w:rFonts w:hint="default" w:ascii="Wingdings" w:hAnsi="Wingdings"/>
+        <w:rFonts w:ascii="Wingdings" w:hAnsi="Wingdings" w:hint="default"/>
         <w:sz w:val="20"/>
       </w:rPr>
     </w:lvl>
@@ -5472,7 +5575,7 @@
         <w:ind w:left="4320" w:hanging="360"/>
       </w:pPr>
       <w:rPr>
-        <w:rFonts w:hint="default" w:ascii="Wingdings" w:hAnsi="Wingdings"/>
+        <w:rFonts w:ascii="Wingdings" w:hAnsi="Wingdings" w:hint="default"/>
         <w:sz w:val="20"/>
       </w:rPr>
     </w:lvl>
@@ -5488,7 +5591,7 @@
         <w:ind w:left="5040" w:hanging="360"/>
       </w:pPr>
       <w:rPr>
-        <w:rFonts w:hint="default" w:ascii="Wingdings" w:hAnsi="Wingdings"/>
+        <w:rFonts w:ascii="Wingdings" w:hAnsi="Wingdings" w:hint="default"/>
         <w:sz w:val="20"/>
       </w:rPr>
     </w:lvl>
@@ -5504,7 +5607,7 @@
         <w:ind w:left="5760" w:hanging="360"/>
       </w:pPr>
       <w:rPr>
-        <w:rFonts w:hint="default" w:ascii="Wingdings" w:hAnsi="Wingdings"/>
+        <w:rFonts w:ascii="Wingdings" w:hAnsi="Wingdings" w:hint="default"/>
         <w:sz w:val="20"/>
       </w:rPr>
     </w:lvl>
@@ -5520,7 +5623,7 @@
         <w:ind w:left="6480" w:hanging="360"/>
       </w:pPr>
       <w:rPr>
-        <w:rFonts w:hint="default" w:ascii="Wingdings" w:hAnsi="Wingdings"/>
+        <w:rFonts w:ascii="Wingdings" w:hAnsi="Wingdings" w:hint="default"/>
         <w:sz w:val="20"/>
       </w:rPr>
     </w:lvl>
@@ -5538,7 +5641,7 @@
         <w:ind w:left="720" w:hanging="360"/>
       </w:pPr>
       <w:rPr>
-        <w:rFonts w:hint="default" w:ascii="Symbol" w:hAnsi="Symbol"/>
+        <w:rFonts w:ascii="Symbol" w:hAnsi="Symbol" w:hint="default"/>
       </w:rPr>
     </w:lvl>
     <w:lvl w:ilvl="1" w:tplc="04090003" w:tentative="1">
@@ -5550,7 +5653,7 @@
         <w:ind w:left="1440" w:hanging="360"/>
       </w:pPr>
       <w:rPr>
-        <w:rFonts w:hint="default" w:ascii="Courier New" w:hAnsi="Courier New" w:cs="Courier New"/>
+        <w:rFonts w:ascii="Courier New" w:hAnsi="Courier New" w:cs="Courier New" w:hint="default"/>
       </w:rPr>
     </w:lvl>
     <w:lvl w:ilvl="2" w:tplc="04090005" w:tentative="1">
@@ -5562,7 +5665,7 @@
         <w:ind w:left="2160" w:hanging="360"/>
       </w:pPr>
       <w:rPr>
-        <w:rFonts w:hint="default" w:ascii="Wingdings" w:hAnsi="Wingdings"/>
+        <w:rFonts w:ascii="Wingdings" w:hAnsi="Wingdings" w:hint="default"/>
       </w:rPr>
     </w:lvl>
     <w:lvl w:ilvl="3" w:tplc="04090001" w:tentative="1">
@@ -5574,7 +5677,7 @@
         <w:ind w:left="2880" w:hanging="360"/>
       </w:pPr>
       <w:rPr>
-        <w:rFonts w:hint="default" w:ascii="Symbol" w:hAnsi="Symbol"/>
+        <w:rFonts w:ascii="Symbol" w:hAnsi="Symbol" w:hint="default"/>
       </w:rPr>
     </w:lvl>
     <w:lvl w:ilvl="4" w:tplc="04090003" w:tentative="1">
@@ -5586,7 +5689,7 @@
         <w:ind w:left="3600" w:hanging="360"/>
       </w:pPr>
       <w:rPr>
-        <w:rFonts w:hint="default" w:ascii="Courier New" w:hAnsi="Courier New" w:cs="Courier New"/>
+        <w:rFonts w:ascii="Courier New" w:hAnsi="Courier New" w:cs="Courier New" w:hint="default"/>
       </w:rPr>
     </w:lvl>
     <w:lvl w:ilvl="5" w:tplc="04090005" w:tentative="1">
@@ -5598,7 +5701,7 @@
         <w:ind w:left="4320" w:hanging="360"/>
       </w:pPr>
       <w:rPr>
-        <w:rFonts w:hint="default" w:ascii="Wingdings" w:hAnsi="Wingdings"/>
+        <w:rFonts w:ascii="Wingdings" w:hAnsi="Wingdings" w:hint="default"/>
       </w:rPr>
     </w:lvl>
     <w:lvl w:ilvl="6" w:tplc="04090001" w:tentative="1">
@@ -5610,7 +5713,7 @@
         <w:ind w:left="5040" w:hanging="360"/>
       </w:pPr>
       <w:rPr>
-        <w:rFonts w:hint="default" w:ascii="Symbol" w:hAnsi="Symbol"/>
+        <w:rFonts w:ascii="Symbol" w:hAnsi="Symbol" w:hint="default"/>
       </w:rPr>
     </w:lvl>
     <w:lvl w:ilvl="7" w:tplc="04090003" w:tentative="1">
@@ -5622,7 +5725,7 @@
         <w:ind w:left="5760" w:hanging="360"/>
       </w:pPr>
       <w:rPr>
-        <w:rFonts w:hint="default" w:ascii="Courier New" w:hAnsi="Courier New" w:cs="Courier New"/>
+        <w:rFonts w:ascii="Courier New" w:hAnsi="Courier New" w:cs="Courier New" w:hint="default"/>
       </w:rPr>
     </w:lvl>
     <w:lvl w:ilvl="8" w:tplc="04090005" w:tentative="1">
@@ -5634,11 +5737,126 @@
         <w:ind w:left="6480" w:hanging="360"/>
       </w:pPr>
       <w:rPr>
-        <w:rFonts w:hint="default" w:ascii="Wingdings" w:hAnsi="Wingdings"/>
+        <w:rFonts w:ascii="Wingdings" w:hAnsi="Wingdings" w:hint="default"/>
       </w:rPr>
     </w:lvl>
   </w:abstractNum>
   <w:abstractNum w:abstractNumId="31" w15:restartNumberingAfterBreak="0">
+    <w:nsid w:val="68AC6581"/>
+    <w:multiLevelType w:val="hybridMultilevel"/>
+    <w:tmpl w:val="438A9122"/>
+    <w:lvl w:ilvl="0" w:tplc="29C01A9C">
+      <w:start w:val="1"/>
+      <w:numFmt w:val="bullet"/>
+      <w:lvlText w:val=""/>
+      <w:lvlJc w:val="left"/>
+      <w:pPr>
+        <w:ind w:left="990" w:hanging="360"/>
+      </w:pPr>
+      <w:rPr>
+        <w:rFonts w:ascii="Symbol" w:hAnsi="Symbol" w:hint="default"/>
+        <w:sz w:val="20"/>
+        <w:szCs w:val="20"/>
+      </w:rPr>
+    </w:lvl>
+    <w:lvl w:ilvl="1" w:tplc="04090003" w:tentative="1">
+      <w:start w:val="1"/>
+      <w:numFmt w:val="bullet"/>
+      <w:lvlText w:val="o"/>
+      <w:lvlJc w:val="left"/>
+      <w:pPr>
+        <w:ind w:left="1710" w:hanging="360"/>
+      </w:pPr>
+      <w:rPr>
+        <w:rFonts w:ascii="Courier New" w:hAnsi="Courier New" w:cs="Courier New" w:hint="default"/>
+      </w:rPr>
+    </w:lvl>
+    <w:lvl w:ilvl="2" w:tplc="04090005" w:tentative="1">
+      <w:start w:val="1"/>
+      <w:numFmt w:val="bullet"/>
+      <w:lvlText w:val=""/>
+      <w:lvlJc w:val="left"/>
+      <w:pPr>
+        <w:ind w:left="2430" w:hanging="360"/>
+      </w:pPr>
+      <w:rPr>
+        <w:rFonts w:ascii="Wingdings" w:hAnsi="Wingdings" w:hint="default"/>
+      </w:rPr>
+    </w:lvl>
+    <w:lvl w:ilvl="3" w:tplc="04090001" w:tentative="1">
+      <w:start w:val="1"/>
+      <w:numFmt w:val="bullet"/>
+      <w:lvlText w:val=""/>
+      <w:lvlJc w:val="left"/>
+      <w:pPr>
+        <w:ind w:left="3150" w:hanging="360"/>
+      </w:pPr>
+      <w:rPr>
+        <w:rFonts w:ascii="Symbol" w:hAnsi="Symbol" w:hint="default"/>
+      </w:rPr>
+    </w:lvl>
+    <w:lvl w:ilvl="4" w:tplc="04090003" w:tentative="1">
+      <w:start w:val="1"/>
+      <w:numFmt w:val="bullet"/>
+      <w:lvlText w:val="o"/>
+      <w:lvlJc w:val="left"/>
+      <w:pPr>
+        <w:ind w:left="3870" w:hanging="360"/>
+      </w:pPr>
+      <w:rPr>
+        <w:rFonts w:ascii="Courier New" w:hAnsi="Courier New" w:cs="Courier New" w:hint="default"/>
+      </w:rPr>
+    </w:lvl>
+    <w:lvl w:ilvl="5" w:tplc="04090005" w:tentative="1">
+      <w:start w:val="1"/>
+      <w:numFmt w:val="bullet"/>
+      <w:lvlText w:val=""/>
+      <w:lvlJc w:val="left"/>
+      <w:pPr>
+        <w:ind w:left="4590" w:hanging="360"/>
+      </w:pPr>
+      <w:rPr>
+        <w:rFonts w:ascii="Wingdings" w:hAnsi="Wingdings" w:hint="default"/>
+      </w:rPr>
+    </w:lvl>
+    <w:lvl w:ilvl="6" w:tplc="04090001" w:tentative="1">
+      <w:start w:val="1"/>
+      <w:numFmt w:val="bullet"/>
+      <w:lvlText w:val=""/>
+      <w:lvlJc w:val="left"/>
+      <w:pPr>
+        <w:ind w:left="5310" w:hanging="360"/>
+      </w:pPr>
+      <w:rPr>
+        <w:rFonts w:ascii="Symbol" w:hAnsi="Symbol" w:hint="default"/>
+      </w:rPr>
+    </w:lvl>
+    <w:lvl w:ilvl="7" w:tplc="04090003" w:tentative="1">
+      <w:start w:val="1"/>
+      <w:numFmt w:val="bullet"/>
+      <w:lvlText w:val="o"/>
+      <w:lvlJc w:val="left"/>
+      <w:pPr>
+        <w:ind w:left="6030" w:hanging="360"/>
+      </w:pPr>
+      <w:rPr>
+        <w:rFonts w:ascii="Courier New" w:hAnsi="Courier New" w:cs="Courier New" w:hint="default"/>
+      </w:rPr>
+    </w:lvl>
+    <w:lvl w:ilvl="8" w:tplc="04090005" w:tentative="1">
+      <w:start w:val="1"/>
+      <w:numFmt w:val="bullet"/>
+      <w:lvlText w:val=""/>
+      <w:lvlJc w:val="left"/>
+      <w:pPr>
+        <w:ind w:left="6750" w:hanging="360"/>
+      </w:pPr>
+      <w:rPr>
+        <w:rFonts w:ascii="Wingdings" w:hAnsi="Wingdings" w:hint="default"/>
+      </w:rPr>
+    </w:lvl>
+  </w:abstractNum>
+  <w:abstractNum w:abstractNumId="32" w15:restartNumberingAfterBreak="0">
     <w:nsid w:val="703565C8"/>
     <w:multiLevelType w:val="multilevel"/>
     <w:tmpl w:val="F49EEDC6"/>
@@ -5651,7 +5869,7 @@
         <w:ind w:left="720" w:hanging="360"/>
       </w:pPr>
       <w:rPr>
-        <w:rFonts w:hint="default" w:ascii="Noto Sans Symbols" w:hAnsi="Noto Sans Symbols" w:cs="Noto Sans Symbols"/>
+        <w:rFonts w:ascii="Noto Sans Symbols" w:hAnsi="Noto Sans Symbols" w:cs="Noto Sans Symbols" w:hint="default"/>
         <w:b/>
         <w:sz w:val="20"/>
       </w:rPr>
@@ -5665,7 +5883,7 @@
         <w:ind w:left="1440" w:hanging="360"/>
       </w:pPr>
       <w:rPr>
-        <w:rFonts w:hint="default" w:ascii="Courier New" w:hAnsi="Courier New" w:cs="Courier New"/>
+        <w:rFonts w:ascii="Courier New" w:hAnsi="Courier New" w:cs="Courier New" w:hint="default"/>
       </w:rPr>
     </w:lvl>
     <w:lvl w:ilvl="2">
@@ -5677,7 +5895,7 @@
         <w:ind w:left="2160" w:hanging="360"/>
       </w:pPr>
       <w:rPr>
-        <w:rFonts w:hint="default" w:ascii="Noto Sans Symbols" w:hAnsi="Noto Sans Symbols" w:cs="Noto Sans Symbols"/>
+        <w:rFonts w:ascii="Noto Sans Symbols" w:hAnsi="Noto Sans Symbols" w:cs="Noto Sans Symbols" w:hint="default"/>
       </w:rPr>
     </w:lvl>
     <w:lvl w:ilvl="3">
@@ -5689,7 +5907,7 @@
         <w:ind w:left="2880" w:hanging="360"/>
       </w:pPr>
       <w:rPr>
-        <w:rFonts w:hint="default" w:ascii="Noto Sans Symbols" w:hAnsi="Noto Sans Symbols" w:cs="Noto Sans Symbols"/>
+        <w:rFonts w:ascii="Noto Sans Symbols" w:hAnsi="Noto Sans Symbols" w:cs="Noto Sans Symbols" w:hint="default"/>
       </w:rPr>
     </w:lvl>
     <w:lvl w:ilvl="4">
@@ -5701,7 +5919,7 @@
         <w:ind w:left="3600" w:hanging="360"/>
       </w:pPr>
       <w:rPr>
-        <w:rFonts w:hint="default" w:ascii="Courier New" w:hAnsi="Courier New" w:cs="Courier New"/>
+        <w:rFonts w:ascii="Courier New" w:hAnsi="Courier New" w:cs="Courier New" w:hint="default"/>
       </w:rPr>
     </w:lvl>
     <w:lvl w:ilvl="5">
@@ -5713,7 +5931,7 @@
         <w:ind w:left="4320" w:hanging="360"/>
       </w:pPr>
       <w:rPr>
-        <w:rFonts w:hint="default" w:ascii="Noto Sans Symbols" w:hAnsi="Noto Sans Symbols" w:cs="Noto Sans Symbols"/>
+        <w:rFonts w:ascii="Noto Sans Symbols" w:hAnsi="Noto Sans Symbols" w:cs="Noto Sans Symbols" w:hint="default"/>
       </w:rPr>
     </w:lvl>
     <w:lvl w:ilvl="6">
@@ -5725,7 +5943,7 @@
         <w:ind w:left="5040" w:hanging="360"/>
       </w:pPr>
       <w:rPr>
-        <w:rFonts w:hint="default" w:ascii="Noto Sans Symbols" w:hAnsi="Noto Sans Symbols" w:cs="Noto Sans Symbols"/>
+        <w:rFonts w:ascii="Noto Sans Symbols" w:hAnsi="Noto Sans Symbols" w:cs="Noto Sans Symbols" w:hint="default"/>
       </w:rPr>
     </w:lvl>
     <w:lvl w:ilvl="7">
@@ -5737,7 +5955,7 @@
         <w:ind w:left="5760" w:hanging="360"/>
       </w:pPr>
       <w:rPr>
-        <w:rFonts w:hint="default" w:ascii="Courier New" w:hAnsi="Courier New" w:cs="Courier New"/>
+        <w:rFonts w:ascii="Courier New" w:hAnsi="Courier New" w:cs="Courier New" w:hint="default"/>
       </w:rPr>
     </w:lvl>
     <w:lvl w:ilvl="8">
@@ -5749,11 +5967,11 @@
         <w:ind w:left="6480" w:hanging="360"/>
       </w:pPr>
       <w:rPr>
-        <w:rFonts w:hint="default" w:ascii="Noto Sans Symbols" w:hAnsi="Noto Sans Symbols" w:cs="Noto Sans Symbols"/>
+        <w:rFonts w:ascii="Noto Sans Symbols" w:hAnsi="Noto Sans Symbols" w:cs="Noto Sans Symbols" w:hint="default"/>
       </w:rPr>
     </w:lvl>
   </w:abstractNum>
-  <w:abstractNum w:abstractNumId="32" w15:restartNumberingAfterBreak="0">
+  <w:abstractNum w:abstractNumId="33" w15:restartNumberingAfterBreak="0">
     <w:nsid w:val="75662647"/>
     <w:multiLevelType w:val="hybridMultilevel"/>
     <w:tmpl w:val="77625A34"/>
@@ -5766,7 +5984,7 @@
         <w:ind w:left="720" w:hanging="360"/>
       </w:pPr>
       <w:rPr>
-        <w:rFonts w:hint="default" w:ascii="Symbol" w:hAnsi="Symbol"/>
+        <w:rFonts w:ascii="Symbol" w:hAnsi="Symbol" w:hint="default"/>
       </w:rPr>
     </w:lvl>
     <w:lvl w:ilvl="1" w:tplc="04090003" w:tentative="1">
@@ -5778,7 +5996,7 @@
         <w:ind w:left="1440" w:hanging="360"/>
       </w:pPr>
       <w:rPr>
-        <w:rFonts w:hint="default" w:ascii="Courier New" w:hAnsi="Courier New" w:cs="Courier New"/>
+        <w:rFonts w:ascii="Courier New" w:hAnsi="Courier New" w:cs="Courier New" w:hint="default"/>
       </w:rPr>
     </w:lvl>
     <w:lvl w:ilvl="2" w:tplc="04090005" w:tentative="1">
@@ -5790,7 +6008,7 @@
         <w:ind w:left="2160" w:hanging="360"/>
       </w:pPr>
       <w:rPr>
-        <w:rFonts w:hint="default" w:ascii="Wingdings" w:hAnsi="Wingdings"/>
+        <w:rFonts w:ascii="Wingdings" w:hAnsi="Wingdings" w:hint="default"/>
       </w:rPr>
     </w:lvl>
     <w:lvl w:ilvl="3" w:tplc="04090001" w:tentative="1">
@@ -5802,7 +6020,7 @@
         <w:ind w:left="2880" w:hanging="360"/>
       </w:pPr>
       <w:rPr>
-        <w:rFonts w:hint="default" w:ascii="Symbol" w:hAnsi="Symbol"/>
+        <w:rFonts w:ascii="Symbol" w:hAnsi="Symbol" w:hint="default"/>
       </w:rPr>
     </w:lvl>
     <w:lvl w:ilvl="4" w:tplc="04090003" w:tentative="1">
@@ -5814,7 +6032,7 @@
         <w:ind w:left="3600" w:hanging="360"/>
       </w:pPr>
       <w:rPr>
-        <w:rFonts w:hint="default" w:ascii="Courier New" w:hAnsi="Courier New" w:cs="Courier New"/>
+        <w:rFonts w:ascii="Courier New" w:hAnsi="Courier New" w:cs="Courier New" w:hint="default"/>
       </w:rPr>
     </w:lvl>
     <w:lvl w:ilvl="5" w:tplc="04090005" w:tentative="1">
@@ -5826,7 +6044,7 @@
         <w:ind w:left="4320" w:hanging="360"/>
       </w:pPr>
       <w:rPr>
-        <w:rFonts w:hint="default" w:ascii="Wingdings" w:hAnsi="Wingdings"/>
+        <w:rFonts w:ascii="Wingdings" w:hAnsi="Wingdings" w:hint="default"/>
       </w:rPr>
     </w:lvl>
     <w:lvl w:ilvl="6" w:tplc="04090001" w:tentative="1">
@@ -5838,7 +6056,7 @@
         <w:ind w:left="5040" w:hanging="360"/>
       </w:pPr>
       <w:rPr>
-        <w:rFonts w:hint="default" w:ascii="Symbol" w:hAnsi="Symbol"/>
+        <w:rFonts w:ascii="Symbol" w:hAnsi="Symbol" w:hint="default"/>
       </w:rPr>
     </w:lvl>
     <w:lvl w:ilvl="7" w:tplc="04090003" w:tentative="1">
@@ -5850,7 +6068,7 @@
         <w:ind w:left="5760" w:hanging="360"/>
       </w:pPr>
       <w:rPr>
-        <w:rFonts w:hint="default" w:ascii="Courier New" w:hAnsi="Courier New" w:cs="Courier New"/>
+        <w:rFonts w:ascii="Courier New" w:hAnsi="Courier New" w:cs="Courier New" w:hint="default"/>
       </w:rPr>
     </w:lvl>
     <w:lvl w:ilvl="8" w:tplc="04090005" w:tentative="1">
@@ -5862,11 +6080,11 @@
         <w:ind w:left="6480" w:hanging="360"/>
       </w:pPr>
       <w:rPr>
-        <w:rFonts w:hint="default" w:ascii="Wingdings" w:hAnsi="Wingdings"/>
+        <w:rFonts w:ascii="Wingdings" w:hAnsi="Wingdings" w:hint="default"/>
       </w:rPr>
     </w:lvl>
   </w:abstractNum>
-  <w:abstractNum w:abstractNumId="33" w15:restartNumberingAfterBreak="0">
+  <w:abstractNum w:abstractNumId="34" w15:restartNumberingAfterBreak="0">
     <w:nsid w:val="786C0728"/>
     <w:multiLevelType w:val="hybridMultilevel"/>
     <w:tmpl w:val="EFECD1D0"/>
@@ -5879,7 +6097,7 @@
         <w:ind w:left="360" w:hanging="360"/>
       </w:pPr>
       <w:rPr>
-        <w:rFonts w:hint="default" w:ascii="Symbol" w:hAnsi="Symbol"/>
+        <w:rFonts w:ascii="Symbol" w:hAnsi="Symbol" w:hint="default"/>
       </w:rPr>
     </w:lvl>
     <w:lvl w:ilvl="1" w:tplc="04090003" w:tentative="1">
@@ -5891,7 +6109,7 @@
         <w:ind w:left="1080" w:hanging="360"/>
       </w:pPr>
       <w:rPr>
-        <w:rFonts w:hint="default" w:ascii="Courier New" w:hAnsi="Courier New" w:cs="Courier New"/>
+        <w:rFonts w:ascii="Courier New" w:hAnsi="Courier New" w:cs="Courier New" w:hint="default"/>
       </w:rPr>
     </w:lvl>
     <w:lvl w:ilvl="2" w:tplc="04090005" w:tentative="1">
@@ -5903,7 +6121,7 @@
         <w:ind w:left="1800" w:hanging="360"/>
       </w:pPr>
       <w:rPr>
-        <w:rFonts w:hint="default" w:ascii="Wingdings" w:hAnsi="Wingdings"/>
+        <w:rFonts w:ascii="Wingdings" w:hAnsi="Wingdings" w:hint="default"/>
       </w:rPr>
     </w:lvl>
     <w:lvl w:ilvl="3" w:tplc="04090001" w:tentative="1">
@@ -5915,7 +6133,7 @@
         <w:ind w:left="2520" w:hanging="360"/>
       </w:pPr>
       <w:rPr>
-        <w:rFonts w:hint="default" w:ascii="Symbol" w:hAnsi="Symbol"/>
+        <w:rFonts w:ascii="Symbol" w:hAnsi="Symbol" w:hint="default"/>
       </w:rPr>
     </w:lvl>
     <w:lvl w:ilvl="4" w:tplc="04090003" w:tentative="1">
@@ -5927,7 +6145,7 @@
         <w:ind w:left="3240" w:hanging="360"/>
       </w:pPr>
       <w:rPr>
-        <w:rFonts w:hint="default" w:ascii="Courier New" w:hAnsi="Courier New" w:cs="Courier New"/>
+        <w:rFonts w:ascii="Courier New" w:hAnsi="Courier New" w:cs="Courier New" w:hint="default"/>
       </w:rPr>
     </w:lvl>
     <w:lvl w:ilvl="5" w:tplc="04090005" w:tentative="1">
@@ -5939,7 +6157,7 @@
         <w:ind w:left="3960" w:hanging="360"/>
       </w:pPr>
       <w:rPr>
-        <w:rFonts w:hint="default" w:ascii="Wingdings" w:hAnsi="Wingdings"/>
+        <w:rFonts w:ascii="Wingdings" w:hAnsi="Wingdings" w:hint="default"/>
       </w:rPr>
     </w:lvl>
     <w:lvl w:ilvl="6" w:tplc="04090001" w:tentative="1">
@@ -5951,7 +6169,7 @@
         <w:ind w:left="4680" w:hanging="360"/>
       </w:pPr>
       <w:rPr>
-        <w:rFonts w:hint="default" w:ascii="Symbol" w:hAnsi="Symbol"/>
+        <w:rFonts w:ascii="Symbol" w:hAnsi="Symbol" w:hint="default"/>
       </w:rPr>
     </w:lvl>
     <w:lvl w:ilvl="7" w:tplc="04090003" w:tentative="1">
@@ -5963,7 +6181,7 @@
         <w:ind w:left="5400" w:hanging="360"/>
       </w:pPr>
       <w:rPr>
-        <w:rFonts w:hint="default" w:ascii="Courier New" w:hAnsi="Courier New" w:cs="Courier New"/>
+        <w:rFonts w:ascii="Courier New" w:hAnsi="Courier New" w:cs="Courier New" w:hint="default"/>
       </w:rPr>
     </w:lvl>
     <w:lvl w:ilvl="8" w:tplc="04090005" w:tentative="1">
@@ -5975,11 +6193,11 @@
         <w:ind w:left="6120" w:hanging="360"/>
       </w:pPr>
       <w:rPr>
-        <w:rFonts w:hint="default" w:ascii="Wingdings" w:hAnsi="Wingdings"/>
+        <w:rFonts w:ascii="Wingdings" w:hAnsi="Wingdings" w:hint="default"/>
       </w:rPr>
     </w:lvl>
   </w:abstractNum>
-  <w:abstractNum w:abstractNumId="34" w15:restartNumberingAfterBreak="0">
+  <w:abstractNum w:abstractNumId="35" w15:restartNumberingAfterBreak="0">
     <w:nsid w:val="78B86E25"/>
     <w:multiLevelType w:val="hybridMultilevel"/>
     <w:tmpl w:val="B36EEEFA"/>
@@ -5992,7 +6210,7 @@
         <w:ind w:left="720" w:hanging="360"/>
       </w:pPr>
       <w:rPr>
-        <w:rFonts w:hint="default" w:ascii="Symbol" w:hAnsi="Symbol"/>
+        <w:rFonts w:ascii="Symbol" w:hAnsi="Symbol" w:hint="default"/>
       </w:rPr>
     </w:lvl>
     <w:lvl w:ilvl="1" w:tplc="FFFFFFFF">
@@ -6004,7 +6222,7 @@
         <w:ind w:left="1440" w:hanging="360"/>
       </w:pPr>
       <w:rPr>
-        <w:rFonts w:hint="default" w:ascii="Courier New" w:hAnsi="Courier New"/>
+        <w:rFonts w:ascii="Courier New" w:hAnsi="Courier New" w:hint="default"/>
       </w:rPr>
     </w:lvl>
     <w:lvl w:ilvl="2" w:tplc="04090005" w:tentative="1">
@@ -6016,7 +6234,7 @@
         <w:ind w:left="2160" w:hanging="360"/>
       </w:pPr>
       <w:rPr>
-        <w:rFonts w:hint="default" w:ascii="Wingdings" w:hAnsi="Wingdings"/>
+        <w:rFonts w:ascii="Wingdings" w:hAnsi="Wingdings" w:hint="default"/>
       </w:rPr>
     </w:lvl>
     <w:lvl w:ilvl="3" w:tplc="04090001" w:tentative="1">
@@ -6028,7 +6246,7 @@
         <w:ind w:left="2880" w:hanging="360"/>
       </w:pPr>
       <w:rPr>
-        <w:rFonts w:hint="default" w:ascii="Symbol" w:hAnsi="Symbol"/>
+        <w:rFonts w:ascii="Symbol" w:hAnsi="Symbol" w:hint="default"/>
       </w:rPr>
     </w:lvl>
     <w:lvl w:ilvl="4" w:tplc="04090003" w:tentative="1">
@@ -6040,7 +6258,7 @@
         <w:ind w:left="3600" w:hanging="360"/>
       </w:pPr>
       <w:rPr>
-        <w:rFonts w:hint="default" w:ascii="Courier New" w:hAnsi="Courier New" w:cs="Courier New"/>
+        <w:rFonts w:ascii="Courier New" w:hAnsi="Courier New" w:cs="Courier New" w:hint="default"/>
       </w:rPr>
     </w:lvl>
     <w:lvl w:ilvl="5" w:tplc="04090005" w:tentative="1">
@@ -6052,7 +6270,7 @@
         <w:ind w:left="4320" w:hanging="360"/>
       </w:pPr>
       <w:rPr>
-        <w:rFonts w:hint="default" w:ascii="Wingdings" w:hAnsi="Wingdings"/>
+        <w:rFonts w:ascii="Wingdings" w:hAnsi="Wingdings" w:hint="default"/>
       </w:rPr>
     </w:lvl>
     <w:lvl w:ilvl="6" w:tplc="04090001" w:tentative="1">
@@ -6064,7 +6282,7 @@
         <w:ind w:left="5040" w:hanging="360"/>
       </w:pPr>
       <w:rPr>
-        <w:rFonts w:hint="default" w:ascii="Symbol" w:hAnsi="Symbol"/>
+        <w:rFonts w:ascii="Symbol" w:hAnsi="Symbol" w:hint="default"/>
       </w:rPr>
     </w:lvl>
     <w:lvl w:ilvl="7" w:tplc="04090003" w:tentative="1">
@@ -6076,7 +6294,7 @@
         <w:ind w:left="5760" w:hanging="360"/>
       </w:pPr>
       <w:rPr>
-        <w:rFonts w:hint="default" w:ascii="Courier New" w:hAnsi="Courier New" w:cs="Courier New"/>
+        <w:rFonts w:ascii="Courier New" w:hAnsi="Courier New" w:cs="Courier New" w:hint="default"/>
       </w:rPr>
     </w:lvl>
     <w:lvl w:ilvl="8" w:tplc="04090005" w:tentative="1">
@@ -6088,11 +6306,11 @@
         <w:ind w:left="6480" w:hanging="360"/>
       </w:pPr>
       <w:rPr>
-        <w:rFonts w:hint="default" w:ascii="Wingdings" w:hAnsi="Wingdings"/>
+        <w:rFonts w:ascii="Wingdings" w:hAnsi="Wingdings" w:hint="default"/>
       </w:rPr>
     </w:lvl>
   </w:abstractNum>
-  <w:abstractNum w:abstractNumId="35" w15:restartNumberingAfterBreak="0">
+  <w:abstractNum w:abstractNumId="36" w15:restartNumberingAfterBreak="0">
     <w:nsid w:val="7B362504"/>
     <w:multiLevelType w:val="hybridMultilevel"/>
     <w:tmpl w:val="66A07FF0"/>
@@ -6105,7 +6323,7 @@
         <w:ind w:left="720" w:hanging="360"/>
       </w:pPr>
       <w:rPr>
-        <w:rFonts w:hint="default" w:ascii="Symbol" w:hAnsi="Symbol"/>
+        <w:rFonts w:ascii="Symbol" w:hAnsi="Symbol" w:hint="default"/>
       </w:rPr>
     </w:lvl>
     <w:lvl w:ilvl="1" w:tplc="04090003" w:tentative="1">
@@ -6117,7 +6335,7 @@
         <w:ind w:left="1440" w:hanging="360"/>
       </w:pPr>
       <w:rPr>
-        <w:rFonts w:hint="default" w:ascii="Courier New" w:hAnsi="Courier New" w:cs="Courier New"/>
+        <w:rFonts w:ascii="Courier New" w:hAnsi="Courier New" w:cs="Courier New" w:hint="default"/>
       </w:rPr>
     </w:lvl>
     <w:lvl w:ilvl="2" w:tplc="04090005" w:tentative="1">
@@ -6129,7 +6347,7 @@
         <w:ind w:left="2160" w:hanging="360"/>
       </w:pPr>
       <w:rPr>
-        <w:rFonts w:hint="default" w:ascii="Wingdings" w:hAnsi="Wingdings"/>
+        <w:rFonts w:ascii="Wingdings" w:hAnsi="Wingdings" w:hint="default"/>
       </w:rPr>
     </w:lvl>
     <w:lvl w:ilvl="3" w:tplc="04090001" w:tentative="1">
@@ -6141,7 +6359,7 @@
         <w:ind w:left="2880" w:hanging="360"/>
       </w:pPr>
       <w:rPr>
-        <w:rFonts w:hint="default" w:ascii="Symbol" w:hAnsi="Symbol"/>
+        <w:rFonts w:ascii="Symbol" w:hAnsi="Symbol" w:hint="default"/>
       </w:rPr>
     </w:lvl>
     <w:lvl w:ilvl="4" w:tplc="04090003" w:tentative="1">
@@ -6153,7 +6371,7 @@
         <w:ind w:left="3600" w:hanging="360"/>
       </w:pPr>
       <w:rPr>
-        <w:rFonts w:hint="default" w:ascii="Courier New" w:hAnsi="Courier New" w:cs="Courier New"/>
+        <w:rFonts w:ascii="Courier New" w:hAnsi="Courier New" w:cs="Courier New" w:hint="default"/>
       </w:rPr>
     </w:lvl>
     <w:lvl w:ilvl="5" w:tplc="04090005" w:tentative="1">
@@ -6165,7 +6383,7 @@
         <w:ind w:left="4320" w:hanging="360"/>
       </w:pPr>
       <w:rPr>
-        <w:rFonts w:hint="default" w:ascii="Wingdings" w:hAnsi="Wingdings"/>
+        <w:rFonts w:ascii="Wingdings" w:hAnsi="Wingdings" w:hint="default"/>
       </w:rPr>
     </w:lvl>
     <w:lvl w:ilvl="6" w:tplc="04090001" w:tentative="1">
@@ -6177,7 +6395,7 @@
         <w:ind w:left="5040" w:hanging="360"/>
       </w:pPr>
       <w:rPr>
-        <w:rFonts w:hint="default" w:ascii="Symbol" w:hAnsi="Symbol"/>
+        <w:rFonts w:ascii="Symbol" w:hAnsi="Symbol" w:hint="default"/>
       </w:rPr>
     </w:lvl>
     <w:lvl w:ilvl="7" w:tplc="04090003" w:tentative="1">
@@ -6189,7 +6407,7 @@
         <w:ind w:left="5760" w:hanging="360"/>
       </w:pPr>
       <w:rPr>
-        <w:rFonts w:hint="default" w:ascii="Courier New" w:hAnsi="Courier New" w:cs="Courier New"/>
+        <w:rFonts w:ascii="Courier New" w:hAnsi="Courier New" w:cs="Courier New" w:hint="default"/>
       </w:rPr>
     </w:lvl>
     <w:lvl w:ilvl="8" w:tplc="04090005" w:tentative="1">
@@ -6201,11 +6419,11 @@
         <w:ind w:left="6480" w:hanging="360"/>
       </w:pPr>
       <w:rPr>
-        <w:rFonts w:hint="default" w:ascii="Wingdings" w:hAnsi="Wingdings"/>
+        <w:rFonts w:ascii="Wingdings" w:hAnsi="Wingdings" w:hint="default"/>
       </w:rPr>
     </w:lvl>
   </w:abstractNum>
-  <w:abstractNum w:abstractNumId="36" w15:restartNumberingAfterBreak="0">
+  <w:abstractNum w:abstractNumId="37" w15:restartNumberingAfterBreak="0">
     <w:nsid w:val="7F8E36D3"/>
     <w:multiLevelType w:val="hybridMultilevel"/>
     <w:tmpl w:val="0AF6E13C"/>
@@ -6340,13 +6558,13 @@
     <w:abstractNumId w:val="7"/>
   </w:num>
   <w:num w:numId="17">
+    <w:abstractNumId w:val="36"/>
+  </w:num>
+  <w:num w:numId="18">
     <w:abstractNumId w:val="35"/>
   </w:num>
-  <w:num w:numId="18">
-    <w:abstractNumId w:val="34"/>
-  </w:num>
   <w:num w:numId="19">
-    <w:abstractNumId w:val="32"/>
+    <w:abstractNumId w:val="33"/>
   </w:num>
   <w:num w:numId="20">
     <w:abstractNumId w:val="30"/>
@@ -6364,19 +6582,19 @@
     <w:abstractNumId w:val="25"/>
   </w:num>
   <w:num w:numId="25">
-    <w:abstractNumId w:val="33"/>
+    <w:abstractNumId w:val="34"/>
   </w:num>
   <w:num w:numId="26">
     <w:abstractNumId w:val="21"/>
   </w:num>
   <w:num w:numId="27">
-    <w:abstractNumId w:val="31"/>
+    <w:abstractNumId w:val="32"/>
   </w:num>
   <w:num w:numId="28">
     <w:abstractNumId w:val="2"/>
   </w:num>
   <w:num w:numId="29">
-    <w:abstractNumId w:val="36"/>
+    <w:abstractNumId w:val="37"/>
   </w:num>
   <w:num w:numId="30">
     <w:abstractNumId w:val="23"/>
@@ -6402,15 +6620,18 @@
   <w:num w:numId="37">
     <w:abstractNumId w:val="10"/>
   </w:num>
+  <w:num w:numId="38">
+    <w:abstractNumId w:val="31"/>
+  </w:num>
 </w:numbering>
 </file>
 
 <file path=word/styles.xml><?xml version="1.0" encoding="utf-8"?>
-<w:styles xmlns:mc="http://schemas.openxmlformats.org/markup-compatibility/2006" xmlns:r="http://schemas.openxmlformats.org/officeDocument/2006/relationships" xmlns:w="http://schemas.openxmlformats.org/wordprocessingml/2006/main" xmlns:w14="http://schemas.microsoft.com/office/word/2010/wordml" xmlns:w15="http://schemas.microsoft.com/office/word/2012/wordml" xmlns:w16cex="http://schemas.microsoft.com/office/word/2018/wordml/cex" xmlns:w16cid="http://schemas.microsoft.com/office/word/2016/wordml/cid" xmlns:w16="http://schemas.microsoft.com/office/word/2018/wordml" xmlns:w16se="http://schemas.microsoft.com/office/word/2015/wordml/symex" mc:Ignorable="w14 w15 w16se w16cid w16 w16cex">
+<w:styles xmlns:mc="http://schemas.openxmlformats.org/markup-compatibility/2006" xmlns:r="http://schemas.openxmlformats.org/officeDocument/2006/relationships" xmlns:w="http://schemas.openxmlformats.org/wordprocessingml/2006/main" xmlns:w14="http://schemas.microsoft.com/office/word/2010/wordml" xmlns:w15="http://schemas.microsoft.com/office/word/2012/wordml" xmlns:w16cex="http://schemas.microsoft.com/office/word/2018/wordml/cex" xmlns:w16cid="http://schemas.microsoft.com/office/word/2016/wordml/cid" xmlns:w16="http://schemas.microsoft.com/office/word/2018/wordml" xmlns:w16sdtdh="http://schemas.microsoft.com/office/word/2020/wordml/sdtdatahash" xmlns:w16se="http://schemas.microsoft.com/office/word/2015/wordml/symex" mc:Ignorable="w14 w15 w16se w16cid w16 w16cex w16sdtdh">
   <w:docDefaults>
     <w:rPrDefault>
       <w:rPr>
-        <w:rFonts w:ascii="Times New Roman" w:hAnsi="Times New Roman" w:eastAsia="Calibri" w:cs="Times New Roman"/>
+        <w:rFonts w:ascii="Times New Roman" w:eastAsia="Calibri" w:hAnsi="Times New Roman" w:cs="Times New Roman"/>
         <w:lang w:val="en-US" w:eastAsia="en-US" w:bidi="ar-SA"/>
       </w:rPr>
     </w:rPrDefault>
@@ -6419,14 +6640,14 @@
   <w:latentStyles w:defLockedState="0" w:defUIPriority="99" w:defSemiHidden="0" w:defUnhideWhenUsed="0" w:defQFormat="0" w:count="376">
     <w:lsdException w:name="Normal" w:uiPriority="0" w:qFormat="1"/>
     <w:lsdException w:name="heading 1" w:uiPriority="0" w:qFormat="1"/>
-    <w:lsdException w:name="heading 2" w:uiPriority="0" w:semiHidden="1" w:unhideWhenUsed="1" w:qFormat="1"/>
-    <w:lsdException w:name="heading 3" w:uiPriority="0" w:semiHidden="1" w:unhideWhenUsed="1" w:qFormat="1"/>
-    <w:lsdException w:name="heading 4" w:uiPriority="0" w:semiHidden="1" w:unhideWhenUsed="1" w:qFormat="1"/>
-    <w:lsdException w:name="heading 5" w:uiPriority="9" w:semiHidden="1" w:unhideWhenUsed="1" w:qFormat="1"/>
-    <w:lsdException w:name="heading 6" w:uiPriority="9" w:semiHidden="1" w:unhideWhenUsed="1" w:qFormat="1"/>
-    <w:lsdException w:name="heading 7" w:uiPriority="9" w:semiHidden="1" w:unhideWhenUsed="1" w:qFormat="1"/>
-    <w:lsdException w:name="heading 8" w:uiPriority="9" w:semiHidden="1" w:unhideWhenUsed="1" w:qFormat="1"/>
-    <w:lsdException w:name="heading 9" w:uiPriority="9" w:semiHidden="1" w:unhideWhenUsed="1" w:qFormat="1"/>
+    <w:lsdException w:name="heading 2" w:semiHidden="1" w:uiPriority="0" w:unhideWhenUsed="1" w:qFormat="1"/>
+    <w:lsdException w:name="heading 3" w:semiHidden="1" w:uiPriority="0" w:unhideWhenUsed="1" w:qFormat="1"/>
+    <w:lsdException w:name="heading 4" w:semiHidden="1" w:uiPriority="0" w:unhideWhenUsed="1" w:qFormat="1"/>
+    <w:lsdException w:name="heading 5" w:semiHidden="1" w:uiPriority="9" w:unhideWhenUsed="1" w:qFormat="1"/>
+    <w:lsdException w:name="heading 6" w:semiHidden="1" w:uiPriority="9" w:unhideWhenUsed="1" w:qFormat="1"/>
+    <w:lsdException w:name="heading 7" w:semiHidden="1" w:uiPriority="9" w:unhideWhenUsed="1" w:qFormat="1"/>
+    <w:lsdException w:name="heading 8" w:semiHidden="1" w:uiPriority="9" w:unhideWhenUsed="1" w:qFormat="1"/>
+    <w:lsdException w:name="heading 9" w:semiHidden="1" w:uiPriority="9" w:unhideWhenUsed="1" w:qFormat="1"/>
     <w:lsdException w:name="index 1" w:semiHidden="1" w:unhideWhenUsed="1"/>
     <w:lsdException w:name="index 2" w:semiHidden="1" w:unhideWhenUsed="1"/>
     <w:lsdException w:name="index 3" w:semiHidden="1" w:unhideWhenUsed="1"/>
@@ -6436,34 +6657,34 @@
     <w:lsdException w:name="index 7" w:semiHidden="1" w:unhideWhenUsed="1"/>
     <w:lsdException w:name="index 8" w:semiHidden="1" w:unhideWhenUsed="1"/>
     <w:lsdException w:name="index 9" w:semiHidden="1" w:unhideWhenUsed="1"/>
-    <w:lsdException w:name="toc 1" w:uiPriority="39" w:semiHidden="1" w:unhideWhenUsed="1"/>
-    <w:lsdException w:name="toc 2" w:uiPriority="39" w:semiHidden="1" w:unhideWhenUsed="1"/>
-    <w:lsdException w:name="toc 3" w:uiPriority="39" w:semiHidden="1" w:unhideWhenUsed="1"/>
-    <w:lsdException w:name="toc 4" w:uiPriority="39" w:semiHidden="1" w:unhideWhenUsed="1"/>
-    <w:lsdException w:name="toc 5" w:uiPriority="39" w:semiHidden="1" w:unhideWhenUsed="1"/>
-    <w:lsdException w:name="toc 6" w:uiPriority="39" w:semiHidden="1" w:unhideWhenUsed="1"/>
-    <w:lsdException w:name="toc 7" w:uiPriority="39" w:semiHidden="1" w:unhideWhenUsed="1"/>
-    <w:lsdException w:name="toc 8" w:uiPriority="39" w:semiHidden="1" w:unhideWhenUsed="1"/>
-    <w:lsdException w:name="toc 9" w:uiPriority="39" w:semiHidden="1" w:unhideWhenUsed="1"/>
+    <w:lsdException w:name="toc 1" w:semiHidden="1" w:uiPriority="39" w:unhideWhenUsed="1"/>
+    <w:lsdException w:name="toc 2" w:semiHidden="1" w:uiPriority="39" w:unhideWhenUsed="1"/>
+    <w:lsdException w:name="toc 3" w:semiHidden="1" w:uiPriority="39" w:unhideWhenUsed="1"/>
+    <w:lsdException w:name="toc 4" w:semiHidden="1" w:uiPriority="39" w:unhideWhenUsed="1"/>
+    <w:lsdException w:name="toc 5" w:semiHidden="1" w:uiPriority="39" w:unhideWhenUsed="1"/>
+    <w:lsdException w:name="toc 6" w:semiHidden="1" w:uiPriority="39" w:unhideWhenUsed="1"/>
+    <w:lsdException w:name="toc 7" w:semiHidden="1" w:uiPriority="39" w:unhideWhenUsed="1"/>
+    <w:lsdException w:name="toc 8" w:semiHidden="1" w:uiPriority="39" w:unhideWhenUsed="1"/>
+    <w:lsdException w:name="toc 9" w:semiHidden="1" w:uiPriority="39" w:unhideWhenUsed="1"/>
     <w:lsdException w:name="Normal Indent" w:semiHidden="1" w:unhideWhenUsed="1"/>
     <w:lsdException w:name="footnote text" w:semiHidden="1" w:unhideWhenUsed="1"/>
     <w:lsdException w:name="annotation text" w:semiHidden="1" w:unhideWhenUsed="1"/>
     <w:lsdException w:name="header" w:semiHidden="1" w:unhideWhenUsed="1"/>
-    <w:lsdException w:name="footer" w:uiPriority="0" w:semiHidden="1" w:unhideWhenUsed="1"/>
+    <w:lsdException w:name="footer" w:semiHidden="1" w:uiPriority="0" w:unhideWhenUsed="1"/>
     <w:lsdException w:name="index heading" w:semiHidden="1" w:unhideWhenUsed="1"/>
-    <w:lsdException w:name="caption" w:uiPriority="35" w:semiHidden="1" w:unhideWhenUsed="1" w:qFormat="1"/>
+    <w:lsdException w:name="caption" w:semiHidden="1" w:uiPriority="35" w:unhideWhenUsed="1" w:qFormat="1"/>
     <w:lsdException w:name="table of figures" w:semiHidden="1" w:unhideWhenUsed="1"/>
     <w:lsdException w:name="envelope address" w:semiHidden="1" w:unhideWhenUsed="1"/>
     <w:lsdException w:name="envelope return" w:semiHidden="1" w:unhideWhenUsed="1"/>
     <w:lsdException w:name="footnote reference" w:semiHidden="1" w:unhideWhenUsed="1"/>
     <w:lsdException w:name="annotation reference" w:semiHidden="1" w:unhideWhenUsed="1"/>
     <w:lsdException w:name="line number" w:semiHidden="1" w:unhideWhenUsed="1"/>
-    <w:lsdException w:name="page number" w:uiPriority="0" w:semiHidden="1" w:unhideWhenUsed="1"/>
+    <w:lsdException w:name="page number" w:semiHidden="1" w:uiPriority="0" w:unhideWhenUsed="1"/>
     <w:lsdException w:name="endnote reference" w:semiHidden="1" w:unhideWhenUsed="1"/>
     <w:lsdException w:name="endnote text" w:semiHidden="1" w:unhideWhenUsed="1"/>
     <w:lsdException w:name="table of authorities" w:semiHidden="1" w:unhideWhenUsed="1"/>
     <w:lsdException w:name="macro" w:semiHidden="1" w:unhideWhenUsed="1"/>
-    <w:lsdException w:name="toa heading" w:uiPriority="0" w:semiHidden="1" w:unhideWhenUsed="1"/>
+    <w:lsdException w:name="toa heading" w:semiHidden="1" w:uiPriority="0" w:unhideWhenUsed="1"/>
     <w:lsdException w:name="List" w:semiHidden="1" w:unhideWhenUsed="1"/>
     <w:lsdException w:name="List Bullet" w:semiHidden="1" w:unhideWhenUsed="1"/>
     <w:lsdException w:name="List Number" w:semiHidden="1" w:unhideWhenUsed="1"/>
@@ -6482,7 +6703,7 @@
     <w:lsdException w:name="Title" w:uiPriority="0" w:qFormat="1"/>
     <w:lsdException w:name="Closing" w:semiHidden="1" w:unhideWhenUsed="1"/>
     <w:lsdException w:name="Signature" w:semiHidden="1" w:unhideWhenUsed="1"/>
-    <w:lsdException w:name="Default Paragraph Font" w:uiPriority="1" w:semiHidden="1" w:unhideWhenUsed="1"/>
+    <w:lsdException w:name="Default Paragraph Font" w:semiHidden="1" w:uiPriority="1" w:unhideWhenUsed="1"/>
     <w:lsdException w:name="Body Text" w:semiHidden="1" w:unhideWhenUsed="1"/>
     <w:lsdException w:name="Body Text Indent" w:semiHidden="1" w:unhideWhenUsed="1"/>
     <w:lsdException w:name="List Continue" w:semiHidden="1" w:unhideWhenUsed="1"/>
@@ -6682,8 +6903,8 @@
     <w:lsdException w:name="Subtle Reference" w:uiPriority="31" w:qFormat="1"/>
     <w:lsdException w:name="Intense Reference" w:uiPriority="32" w:qFormat="1"/>
     <w:lsdException w:name="Book Title" w:uiPriority="33" w:qFormat="1"/>
-    <w:lsdException w:name="Bibliography" w:uiPriority="37" w:semiHidden="1" w:unhideWhenUsed="1"/>
-    <w:lsdException w:name="TOC Heading" w:uiPriority="39" w:semiHidden="1" w:unhideWhenUsed="1" w:qFormat="1"/>
+    <w:lsdException w:name="Bibliography" w:semiHidden="1" w:uiPriority="37" w:unhideWhenUsed="1"/>
+    <w:lsdException w:name="TOC Heading" w:semiHidden="1" w:uiPriority="39" w:unhideWhenUsed="1" w:qFormat="1"/>
     <w:lsdException w:name="Plain Table 1" w:uiPriority="41"/>
     <w:lsdException w:name="Plain Table 2" w:uiPriority="42"/>
     <w:lsdException w:name="Plain Table 3" w:uiPriority="43"/>
@@ -6794,10 +7015,10 @@
     <w:lsdException w:name="Unresolved Mention" w:semiHidden="1" w:unhideWhenUsed="1"/>
     <w:lsdException w:name="Smart Link" w:semiHidden="1" w:unhideWhenUsed="1"/>
   </w:latentStyles>
-  <w:style w:type="paragraph" w:styleId="Normal" w:default="1">
+  <w:style w:type="paragraph" w:default="1" w:styleId="Normal">
     <w:name w:val="Normal"/>
     <w:qFormat/>
-    <w:rsid w:val="007070A1"/>
+    <w:rsid w:val="003F149E"/>
     <w:pPr>
       <w:spacing w:line="480" w:lineRule="auto"/>
     </w:pPr>
@@ -6819,7 +7040,7 @@
       <w:outlineLvl w:val="0"/>
     </w:pPr>
     <w:rPr>
-      <w:rFonts w:ascii="Georgia" w:hAnsi="Georgia" w:eastAsia="Times New Roman"/>
+      <w:rFonts w:ascii="Georgia" w:eastAsia="Times New Roman" w:hAnsi="Georgia"/>
       <w:b/>
       <w:sz w:val="28"/>
       <w:szCs w:val="20"/>
@@ -6839,7 +7060,7 @@
       <w:outlineLvl w:val="1"/>
     </w:pPr>
     <w:rPr>
-      <w:rFonts w:ascii="Arial" w:hAnsi="Arial" w:eastAsia="Times New Roman"/>
+      <w:rFonts w:ascii="Arial" w:eastAsia="Times New Roman" w:hAnsi="Arial"/>
       <w:b/>
       <w:sz w:val="32"/>
       <w:szCs w:val="20"/>
@@ -6859,7 +7080,7 @@
       <w:outlineLvl w:val="2"/>
     </w:pPr>
     <w:rPr>
-      <w:rFonts w:ascii="Cambria" w:hAnsi="Cambria" w:eastAsia="Times New Roman"/>
+      <w:rFonts w:ascii="Cambria" w:eastAsia="Times New Roman" w:hAnsi="Cambria"/>
       <w:b/>
       <w:bCs/>
       <w:sz w:val="26"/>
@@ -6881,20 +7102,19 @@
       <w:outlineLvl w:val="3"/>
     </w:pPr>
     <w:rPr>
-      <w:rFonts w:ascii="Calibri" w:hAnsi="Calibri" w:eastAsia="Times New Roman"/>
+      <w:rFonts w:ascii="Calibri" w:eastAsia="Times New Roman" w:hAnsi="Calibri"/>
       <w:b/>
       <w:bCs/>
       <w:sz w:val="28"/>
       <w:szCs w:val="28"/>
     </w:rPr>
   </w:style>
-  <w:style w:type="character" w:styleId="DefaultParagraphFont" w:default="1">
+  <w:style w:type="character" w:default="1" w:styleId="DefaultParagraphFont">
     <w:name w:val="Default Paragraph Font"/>
     <w:uiPriority w:val="1"/>
-    <w:semiHidden/>
     <w:unhideWhenUsed/>
   </w:style>
-  <w:style w:type="table" w:styleId="TableNormal" w:default="1">
+  <w:style w:type="table" w:default="1" w:styleId="TableNormal">
     <w:name w:val="Normal Table"/>
     <w:uiPriority w:val="99"/>
     <w:semiHidden/>
@@ -6909,7 +7129,7 @@
       </w:tblCellMar>
     </w:tblPr>
   </w:style>
-  <w:style w:type="numbering" w:styleId="NoList" w:default="1">
+  <w:style w:type="numbering" w:default="1" w:styleId="NoList">
     <w:name w:val="No List"/>
     <w:uiPriority w:val="99"/>
     <w:semiHidden/>
@@ -6925,12 +7145,12 @@
       <w:u w:val="single"/>
     </w:rPr>
   </w:style>
-  <w:style w:type="character" w:styleId="pp-headline-item" w:customStyle="1">
+  <w:style w:type="character" w:customStyle="1" w:styleId="pp-headline-item">
     <w:name w:val="pp-headline-item"/>
     <w:basedOn w:val="DefaultParagraphFont"/>
     <w:rsid w:val="0060292E"/>
   </w:style>
-  <w:style w:type="character" w:styleId="search1" w:customStyle="1">
+  <w:style w:type="character" w:customStyle="1" w:styleId="search1">
     <w:name w:val="search1"/>
     <w:rsid w:val="007F23E0"/>
     <w:rPr>
@@ -6941,7 +7161,7 @@
       <w:szCs w:val="11"/>
     </w:rPr>
   </w:style>
-  <w:style w:type="character" w:styleId="pp-place-title5" w:customStyle="1">
+  <w:style w:type="character" w:customStyle="1" w:styleId="pp-place-title5">
     <w:name w:val="pp-place-title5"/>
     <w:rsid w:val="00271DFC"/>
     <w:rPr>
@@ -6965,7 +7185,7 @@
       </w:tabs>
     </w:pPr>
   </w:style>
-  <w:style w:type="character" w:styleId="HeaderChar" w:customStyle="1">
+  <w:style w:type="character" w:customStyle="1" w:styleId="HeaderChar">
     <w:name w:val="Header Char"/>
     <w:link w:val="Header"/>
     <w:uiPriority w:val="99"/>
@@ -6988,7 +7208,7 @@
       </w:tabs>
     </w:pPr>
   </w:style>
-  <w:style w:type="character" w:styleId="FooterChar" w:customStyle="1">
+  <w:style w:type="character" w:customStyle="1" w:styleId="FooterChar">
     <w:name w:val="Footer Char"/>
     <w:link w:val="Footer"/>
     <w:uiPriority w:val="99"/>
@@ -7016,7 +7236,7 @@
       <w:szCs w:val="16"/>
     </w:rPr>
   </w:style>
-  <w:style w:type="character" w:styleId="BalloonTextChar" w:customStyle="1">
+  <w:style w:type="character" w:customStyle="1" w:styleId="BalloonTextChar">
     <w:name w:val="Balloon Text Char"/>
     <w:link w:val="BalloonText"/>
     <w:uiPriority w:val="99"/>
@@ -7028,45 +7248,45 @@
       <w:szCs w:val="16"/>
     </w:rPr>
   </w:style>
-  <w:style w:type="character" w:styleId="Heading1Char" w:customStyle="1">
+  <w:style w:type="character" w:customStyle="1" w:styleId="Heading1Char">
     <w:name w:val="Heading 1 Char"/>
     <w:link w:val="Heading1"/>
     <w:rsid w:val="004E2052"/>
     <w:rPr>
-      <w:rFonts w:ascii="Georgia" w:hAnsi="Georgia" w:eastAsia="Times New Roman"/>
+      <w:rFonts w:ascii="Georgia" w:eastAsia="Times New Roman" w:hAnsi="Georgia"/>
       <w:b/>
       <w:sz w:val="28"/>
     </w:rPr>
   </w:style>
-  <w:style w:type="character" w:styleId="Heading2Char" w:customStyle="1">
+  <w:style w:type="character" w:customStyle="1" w:styleId="Heading2Char">
     <w:name w:val="Heading 2 Char"/>
     <w:link w:val="Heading2"/>
     <w:rsid w:val="004E2052"/>
     <w:rPr>
-      <w:rFonts w:ascii="Arial" w:hAnsi="Arial" w:eastAsia="Times New Roman"/>
+      <w:rFonts w:ascii="Arial" w:eastAsia="Times New Roman" w:hAnsi="Arial"/>
       <w:b/>
       <w:sz w:val="32"/>
     </w:rPr>
   </w:style>
-  <w:style w:type="character" w:styleId="Heading3Char" w:customStyle="1">
+  <w:style w:type="character" w:customStyle="1" w:styleId="Heading3Char">
     <w:name w:val="Heading 3 Char"/>
     <w:link w:val="Heading3"/>
     <w:rsid w:val="004E2052"/>
     <w:rPr>
-      <w:rFonts w:ascii="Cambria" w:hAnsi="Cambria" w:eastAsia="Times New Roman"/>
+      <w:rFonts w:ascii="Cambria" w:eastAsia="Times New Roman" w:hAnsi="Cambria"/>
       <w:b/>
       <w:bCs/>
       <w:sz w:val="26"/>
       <w:szCs w:val="26"/>
     </w:rPr>
   </w:style>
-  <w:style w:type="character" w:styleId="Heading4Char" w:customStyle="1">
+  <w:style w:type="character" w:customStyle="1" w:styleId="Heading4Char">
     <w:name w:val="Heading 4 Char"/>
     <w:link w:val="Heading4"/>
     <w:semiHidden/>
     <w:rsid w:val="004E2052"/>
     <w:rPr>
-      <w:rFonts w:ascii="Calibri" w:hAnsi="Calibri" w:eastAsia="Times New Roman"/>
+      <w:rFonts w:ascii="Calibri" w:eastAsia="Times New Roman" w:hAnsi="Calibri"/>
       <w:b/>
       <w:bCs/>
       <w:sz w:val="28"/>
@@ -7084,19 +7304,19 @@
       <w:jc w:val="center"/>
     </w:pPr>
     <w:rPr>
-      <w:rFonts w:ascii="Arial" w:hAnsi="Arial" w:eastAsia="Times New Roman"/>
+      <w:rFonts w:ascii="Arial" w:eastAsia="Times New Roman" w:hAnsi="Arial"/>
       <w:b/>
       <w:sz w:val="32"/>
       <w:szCs w:val="20"/>
       <w:u w:val="single"/>
     </w:rPr>
   </w:style>
-  <w:style w:type="character" w:styleId="TitleChar" w:customStyle="1">
+  <w:style w:type="character" w:customStyle="1" w:styleId="TitleChar">
     <w:name w:val="Title Char"/>
     <w:link w:val="Title"/>
     <w:rsid w:val="004E2052"/>
     <w:rPr>
-      <w:rFonts w:ascii="Arial" w:hAnsi="Arial" w:eastAsia="Times New Roman"/>
+      <w:rFonts w:ascii="Arial" w:eastAsia="Times New Roman" w:hAnsi="Arial"/>
       <w:b/>
       <w:sz w:val="32"/>
       <w:u w:val="single"/>
@@ -7149,7 +7369,7 @@
       <w:textAlignment w:val="baseline"/>
     </w:pPr>
     <w:rPr>
-      <w:rFonts w:ascii="Courier New" w:hAnsi="Courier New" w:eastAsia="Times New Roman"/>
+      <w:rFonts w:ascii="Courier New" w:eastAsia="Times New Roman" w:hAnsi="Courier New"/>
       <w:szCs w:val="20"/>
     </w:rPr>
   </w:style>
@@ -7165,16 +7385,16 @@
     <w:rsid w:val="00FB4123"/>
     <w:tblPr>
       <w:tblBorders>
-        <w:top w:val="single" w:color="000000" w:themeColor="text1" w:sz="4" w:space="0"/>
-        <w:left w:val="single" w:color="000000" w:themeColor="text1" w:sz="4" w:space="0"/>
-        <w:bottom w:val="single" w:color="000000" w:themeColor="text1" w:sz="4" w:space="0"/>
-        <w:right w:val="single" w:color="000000" w:themeColor="text1" w:sz="4" w:space="0"/>
-        <w:insideH w:val="single" w:color="000000" w:themeColor="text1" w:sz="4" w:space="0"/>
-        <w:insideV w:val="single" w:color="000000" w:themeColor="text1" w:sz="4" w:space="0"/>
+        <w:top w:val="single" w:sz="4" w:space="0" w:color="000000" w:themeColor="text1"/>
+        <w:left w:val="single" w:sz="4" w:space="0" w:color="000000" w:themeColor="text1"/>
+        <w:bottom w:val="single" w:sz="4" w:space="0" w:color="000000" w:themeColor="text1"/>
+        <w:right w:val="single" w:sz="4" w:space="0" w:color="000000" w:themeColor="text1"/>
+        <w:insideH w:val="single" w:sz="4" w:space="0" w:color="000000" w:themeColor="text1"/>
+        <w:insideV w:val="single" w:sz="4" w:space="0" w:color="000000" w:themeColor="text1"/>
       </w:tblBorders>
     </w:tblPr>
   </w:style>
-  <w:style w:type="character" w:styleId="InternetLink" w:customStyle="1">
+  <w:style w:type="character" w:customStyle="1" w:styleId="InternetLink">
     <w:name w:val="Internet Link"/>
     <w:rsid w:val="008F14D2"/>
     <w:rPr>
@@ -7206,7 +7426,7 @@
       <w:u w:val="single"/>
     </w:rPr>
   </w:style>
-  <w:style w:type="paragraph" w:styleId="wfmp" w:customStyle="1">
+  <w:style w:type="paragraph" w:customStyle="1" w:styleId="wfmp">
     <w:name w:val="wfmp"/>
     <w:basedOn w:val="Normal"/>
     <w:rsid w:val="00C128C6"/>
@@ -7218,7 +7438,7 @@
       <w:szCs w:val="24"/>
     </w:rPr>
   </w:style>
-  <w:style w:type="paragraph" w:styleId="woto" w:customStyle="1">
+  <w:style w:type="paragraph" w:customStyle="1" w:styleId="woto">
     <w:name w:val="woto"/>
     <w:basedOn w:val="Normal"/>
     <w:rsid w:val="00C128C6"/>

</xml_diff>

<commit_message>
updated icons for machine learning
</commit_message>
<xml_diff>
--- a/static/resume.docx
+++ b/static/resume.docx
@@ -377,7 +377,7 @@
               <w:rPr>
                 <w:szCs w:val="24"/>
               </w:rPr>
-              <w:t>App Development</w:t>
+              <w:t>Kafka, Ruby, Dart</w:t>
             </w:r>
           </w:p>
         </w:tc>
@@ -411,6 +411,15 @@
       <w:pPr>
         <w:spacing w:line="276" w:lineRule="auto"/>
       </w:pPr>
+      <w:r>
+        <w:rPr>
+          <w:color w:val="00000A"/>
+          <w:szCs w:val="24"/>
+        </w:rPr>
+        <w:pict w14:anchorId="2B5F4FF6">
+          <v:rect id="_x0000_i1032" style="width:481.8pt;height:1.85pt" o:hrpct="956" o:hrstd="t" o:hr="t" fillcolor="#a0a0a0" stroked="f"/>
+        </w:pict>
+      </w:r>
     </w:p>
     <w:p>
       <w:pPr>
@@ -464,10 +473,7 @@
               <w:ind w:left="-195" w:firstLine="195"/>
             </w:pPr>
             <w:r>
-              <w:t>Associate Software</w:t>
-            </w:r>
-            <w:r>
-              <w:t xml:space="preserve"> Engineer</w:t>
+              <w:t>Associate Software Engineer</w:t>
             </w:r>
           </w:p>
         </w:tc>
@@ -501,23 +507,7 @@
                 <w:iCs/>
                 <w:szCs w:val="28"/>
               </w:rPr>
-              <w:t>Plano</w:t>
-            </w:r>
-            <w:r>
-              <w:rPr>
-                <w:i/>
-                <w:iCs/>
-                <w:szCs w:val="28"/>
-              </w:rPr>
-              <w:t xml:space="preserve">, </w:t>
-            </w:r>
-            <w:r>
-              <w:rPr>
-                <w:i/>
-                <w:iCs/>
-                <w:szCs w:val="28"/>
-              </w:rPr>
-              <w:t>TX</w:t>
+              <w:t>Plano, TX</w:t>
             </w:r>
           </w:p>
         </w:tc>
@@ -538,13 +528,7 @@
               <w:rPr>
                 <w:szCs w:val="24"/>
               </w:rPr>
-              <w:t>August 20</w:t>
-            </w:r>
-            <w:r>
-              <w:rPr>
-                <w:szCs w:val="24"/>
-              </w:rPr>
-              <w:t>21</w:t>
+              <w:t>August 2021</w:t>
             </w:r>
             <w:r>
               <w:rPr>
@@ -657,7 +641,7 @@
           <w:szCs w:val="24"/>
         </w:rPr>
         <w:pict w14:anchorId="5F704904">
-          <v:rect id="_x0000_i1033" style="width:481.8pt;height:1.85pt" o:hrpct="956" o:hrstd="t" o:hr="t" fillcolor="#a0a0a0" stroked="f"/>
+          <v:rect id="_x0000_i1027" style="width:481.8pt;height:1.85pt" o:hrpct="956" o:hrstd="t" o:hr="t" fillcolor="#a0a0a0" stroked="f"/>
         </w:pict>
       </w:r>
     </w:p>
@@ -1163,7 +1147,7 @@
           <w:szCs w:val="24"/>
         </w:rPr>
         <w:pict w14:anchorId="1215B537">
-          <v:rect id="_x0000_i1045" style="width:481.8pt;height:1.85pt" o:hrpct="956" o:hrstd="t" o:hr="t" fillcolor="#a0a0a0" stroked="f"/>
+          <v:rect id="_x0000_i1028" style="width:481.8pt;height:1.85pt" o:hrpct="956" o:hrstd="t" o:hr="t" fillcolor="#a0a0a0" stroked="f"/>
         </w:pict>
       </w:r>
     </w:p>
@@ -1600,7 +1584,14 @@
                 <w:rFonts w:eastAsia="Times New Roman"/>
                 <w:color w:val="222222"/>
               </w:rPr>
-              <w:t xml:space="preserve"> Fall 2019</w:t>
+              <w:t xml:space="preserve"> Fall 20</w:t>
+            </w:r>
+            <w:r>
+              <w:rPr>
+                <w:rFonts w:eastAsia="Times New Roman"/>
+                <w:color w:val="222222"/>
+              </w:rPr>
+              <w:t>20</w:t>
             </w:r>
           </w:p>
         </w:tc>
@@ -6509,118 +6500,118 @@
       </w:pPr>
     </w:lvl>
   </w:abstractNum>
-  <w:num w:numId="1">
+  <w:num w:numId="1" w16cid:durableId="124202280">
     <w:abstractNumId w:val="24"/>
   </w:num>
-  <w:num w:numId="2">
+  <w:num w:numId="2" w16cid:durableId="403378699">
     <w:abstractNumId w:val="22"/>
   </w:num>
-  <w:num w:numId="3">
+  <w:num w:numId="3" w16cid:durableId="1440297750">
     <w:abstractNumId w:val="15"/>
   </w:num>
-  <w:num w:numId="4">
+  <w:num w:numId="4" w16cid:durableId="563296901">
     <w:abstractNumId w:val="8"/>
   </w:num>
-  <w:num w:numId="5">
+  <w:num w:numId="5" w16cid:durableId="1772361176">
     <w:abstractNumId w:val="13"/>
   </w:num>
-  <w:num w:numId="6">
+  <w:num w:numId="6" w16cid:durableId="497380265">
     <w:abstractNumId w:val="19"/>
   </w:num>
-  <w:num w:numId="7">
+  <w:num w:numId="7" w16cid:durableId="1912228204">
     <w:abstractNumId w:val="6"/>
   </w:num>
-  <w:num w:numId="8">
+  <w:num w:numId="8" w16cid:durableId="856895251">
     <w:abstractNumId w:val="16"/>
   </w:num>
-  <w:num w:numId="9">
+  <w:num w:numId="9" w16cid:durableId="1882788251">
     <w:abstractNumId w:val="20"/>
   </w:num>
-  <w:num w:numId="10">
+  <w:num w:numId="10" w16cid:durableId="820385315">
     <w:abstractNumId w:val="14"/>
   </w:num>
-  <w:num w:numId="11">
+  <w:num w:numId="11" w16cid:durableId="127744285">
     <w:abstractNumId w:val="1"/>
   </w:num>
-  <w:num w:numId="12">
+  <w:num w:numId="12" w16cid:durableId="539627740">
     <w:abstractNumId w:val="28"/>
   </w:num>
-  <w:num w:numId="13">
+  <w:num w:numId="13" w16cid:durableId="1186362636">
     <w:abstractNumId w:val="11"/>
   </w:num>
-  <w:num w:numId="14">
+  <w:num w:numId="14" w16cid:durableId="162552865">
     <w:abstractNumId w:val="26"/>
   </w:num>
-  <w:num w:numId="15">
+  <w:num w:numId="15" w16cid:durableId="1915237061">
     <w:abstractNumId w:val="17"/>
   </w:num>
-  <w:num w:numId="16">
+  <w:num w:numId="16" w16cid:durableId="1877890182">
     <w:abstractNumId w:val="7"/>
   </w:num>
-  <w:num w:numId="17">
+  <w:num w:numId="17" w16cid:durableId="347148652">
     <w:abstractNumId w:val="36"/>
   </w:num>
-  <w:num w:numId="18">
+  <w:num w:numId="18" w16cid:durableId="497769425">
     <w:abstractNumId w:val="35"/>
   </w:num>
-  <w:num w:numId="19">
+  <w:num w:numId="19" w16cid:durableId="328876033">
     <w:abstractNumId w:val="33"/>
   </w:num>
-  <w:num w:numId="20">
+  <w:num w:numId="20" w16cid:durableId="244846488">
     <w:abstractNumId w:val="30"/>
   </w:num>
-  <w:num w:numId="21">
+  <w:num w:numId="21" w16cid:durableId="283658025">
     <w:abstractNumId w:val="5"/>
   </w:num>
-  <w:num w:numId="22">
+  <w:num w:numId="22" w16cid:durableId="1843160564">
     <w:abstractNumId w:val="18"/>
   </w:num>
-  <w:num w:numId="23">
+  <w:num w:numId="23" w16cid:durableId="1250887098">
     <w:abstractNumId w:val="29"/>
   </w:num>
-  <w:num w:numId="24">
+  <w:num w:numId="24" w16cid:durableId="4481511">
     <w:abstractNumId w:val="25"/>
   </w:num>
-  <w:num w:numId="25">
+  <w:num w:numId="25" w16cid:durableId="1155800020">
     <w:abstractNumId w:val="34"/>
   </w:num>
-  <w:num w:numId="26">
+  <w:num w:numId="26" w16cid:durableId="1582371277">
     <w:abstractNumId w:val="21"/>
   </w:num>
-  <w:num w:numId="27">
+  <w:num w:numId="27" w16cid:durableId="1272280598">
     <w:abstractNumId w:val="32"/>
   </w:num>
-  <w:num w:numId="28">
+  <w:num w:numId="28" w16cid:durableId="83653794">
     <w:abstractNumId w:val="2"/>
   </w:num>
-  <w:num w:numId="29">
+  <w:num w:numId="29" w16cid:durableId="783619185">
     <w:abstractNumId w:val="37"/>
   </w:num>
-  <w:num w:numId="30">
+  <w:num w:numId="30" w16cid:durableId="2085837439">
     <w:abstractNumId w:val="23"/>
   </w:num>
-  <w:num w:numId="31">
+  <w:num w:numId="31" w16cid:durableId="1187673202">
     <w:abstractNumId w:val="4"/>
   </w:num>
-  <w:num w:numId="32">
+  <w:num w:numId="32" w16cid:durableId="418409211">
     <w:abstractNumId w:val="12"/>
   </w:num>
-  <w:num w:numId="33">
+  <w:num w:numId="33" w16cid:durableId="1644431636">
     <w:abstractNumId w:val="0"/>
   </w:num>
-  <w:num w:numId="34">
+  <w:num w:numId="34" w16cid:durableId="794828986">
     <w:abstractNumId w:val="9"/>
   </w:num>
-  <w:num w:numId="35">
+  <w:num w:numId="35" w16cid:durableId="100534139">
     <w:abstractNumId w:val="3"/>
   </w:num>
-  <w:num w:numId="36">
+  <w:num w:numId="36" w16cid:durableId="212429449">
     <w:abstractNumId w:val="27"/>
   </w:num>
-  <w:num w:numId="37">
+  <w:num w:numId="37" w16cid:durableId="1318803335">
     <w:abstractNumId w:val="10"/>
   </w:num>
-  <w:num w:numId="38">
+  <w:num w:numId="38" w16cid:durableId="1343050207">
     <w:abstractNumId w:val="31"/>
   </w:num>
 </w:numbering>
@@ -7112,6 +7103,7 @@
   <w:style w:type="character" w:default="1" w:styleId="DefaultParagraphFont">
     <w:name w:val="Default Paragraph Font"/>
     <w:uiPriority w:val="1"/>
+    <w:semiHidden/>
     <w:unhideWhenUsed/>
   </w:style>
   <w:style w:type="table" w:default="1" w:styleId="TableNormal">

</xml_diff>

<commit_message>
updated footer location, skills, and resume
</commit_message>
<xml_diff>
--- a/static/resume.docx
+++ b/static/resume.docx
@@ -1,6 +1,6 @@
 
 <file path=word/document.xml><?xml version="1.0" encoding="utf-8"?>
-<w:document xmlns:wpc="http://schemas.microsoft.com/office/word/2010/wordprocessingCanvas" xmlns:cx="http://schemas.microsoft.com/office/drawing/2014/chartex" xmlns:cx1="http://schemas.microsoft.com/office/drawing/2015/9/8/chartex" xmlns:cx2="http://schemas.microsoft.com/office/drawing/2015/10/21/chartex" xmlns:cx3="http://schemas.microsoft.com/office/drawing/2016/5/9/chartex" xmlns:cx4="http://schemas.microsoft.com/office/drawing/2016/5/10/chartex" xmlns:cx5="http://schemas.microsoft.com/office/drawing/2016/5/11/chartex" xmlns:cx6="http://schemas.microsoft.com/office/drawing/2016/5/12/chartex" xmlns:cx7="http://schemas.microsoft.com/office/drawing/2016/5/13/chartex" xmlns:cx8="http://schemas.microsoft.com/office/drawing/2016/5/14/chartex" xmlns:mc="http://schemas.openxmlformats.org/markup-compatibility/2006" xmlns:aink="http://schemas.microsoft.com/office/drawing/2016/ink" xmlns:am3d="http://schemas.microsoft.com/office/drawing/2017/model3d" xmlns:o="urn:schemas-microsoft-com:office:office" xmlns:r="http://schemas.openxmlformats.org/officeDocument/2006/relationships" xmlns:m="http://schemas.openxmlformats.org/officeDocument/2006/math" xmlns:v="urn:schemas-microsoft-com:vml" xmlns:wp14="http://schemas.microsoft.com/office/word/2010/wordprocessingDrawing" xmlns:wp="http://schemas.openxmlformats.org/drawingml/2006/wordprocessingDrawing" xmlns:w10="urn:schemas-microsoft-com:office:word" xmlns:w="http://schemas.openxmlformats.org/wordprocessingml/2006/main" xmlns:w14="http://schemas.microsoft.com/office/word/2010/wordml" xmlns:w15="http://schemas.microsoft.com/office/word/2012/wordml" xmlns:w16cex="http://schemas.microsoft.com/office/word/2018/wordml/cex" xmlns:w16cid="http://schemas.microsoft.com/office/word/2016/wordml/cid" xmlns:w16="http://schemas.microsoft.com/office/word/2018/wordml" xmlns:w16sdtdh="http://schemas.microsoft.com/office/word/2020/wordml/sdtdatahash" xmlns:w16se="http://schemas.microsoft.com/office/word/2015/wordml/symex" xmlns:wpg="http://schemas.microsoft.com/office/word/2010/wordprocessingGroup" xmlns:wpi="http://schemas.microsoft.com/office/word/2010/wordprocessingInk" xmlns:wne="http://schemas.microsoft.com/office/word/2006/wordml" xmlns:wps="http://schemas.microsoft.com/office/word/2010/wordprocessingShape" mc:Ignorable="w14 w15 w16se w16cid w16 w16cex w16sdtdh wp14">
+<w:document xmlns:wpc="http://schemas.microsoft.com/office/word/2010/wordprocessingCanvas" xmlns:cx="http://schemas.microsoft.com/office/drawing/2014/chartex" xmlns:cx1="http://schemas.microsoft.com/office/drawing/2015/9/8/chartex" xmlns:cx2="http://schemas.microsoft.com/office/drawing/2015/10/21/chartex" xmlns:cx3="http://schemas.microsoft.com/office/drawing/2016/5/9/chartex" xmlns:cx4="http://schemas.microsoft.com/office/drawing/2016/5/10/chartex" xmlns:cx5="http://schemas.microsoft.com/office/drawing/2016/5/11/chartex" xmlns:cx6="http://schemas.microsoft.com/office/drawing/2016/5/12/chartex" xmlns:cx7="http://schemas.microsoft.com/office/drawing/2016/5/13/chartex" xmlns:cx8="http://schemas.microsoft.com/office/drawing/2016/5/14/chartex" xmlns:mc="http://schemas.openxmlformats.org/markup-compatibility/2006" xmlns:aink="http://schemas.microsoft.com/office/drawing/2016/ink" xmlns:am3d="http://schemas.microsoft.com/office/drawing/2017/model3d" xmlns:o="urn:schemas-microsoft-com:office:office" xmlns:oel="http://schemas.microsoft.com/office/2019/extlst" xmlns:r="http://schemas.openxmlformats.org/officeDocument/2006/relationships" xmlns:m="http://schemas.openxmlformats.org/officeDocument/2006/math" xmlns:v="urn:schemas-microsoft-com:vml" xmlns:wp14="http://schemas.microsoft.com/office/word/2010/wordprocessingDrawing" xmlns:wp="http://schemas.openxmlformats.org/drawingml/2006/wordprocessingDrawing" xmlns:w10="urn:schemas-microsoft-com:office:word" xmlns:w="http://schemas.openxmlformats.org/wordprocessingml/2006/main" xmlns:w14="http://schemas.microsoft.com/office/word/2010/wordml" xmlns:w15="http://schemas.microsoft.com/office/word/2012/wordml" xmlns:w16cex="http://schemas.microsoft.com/office/word/2018/wordml/cex" xmlns:w16cid="http://schemas.microsoft.com/office/word/2016/wordml/cid" xmlns:w16="http://schemas.microsoft.com/office/word/2018/wordml" xmlns:w16sdtdh="http://schemas.microsoft.com/office/word/2020/wordml/sdtdatahash" xmlns:w16se="http://schemas.microsoft.com/office/word/2015/wordml/symex" xmlns:wpg="http://schemas.microsoft.com/office/word/2010/wordprocessingGroup" xmlns:wpi="http://schemas.microsoft.com/office/word/2010/wordprocessingInk" xmlns:wne="http://schemas.microsoft.com/office/word/2006/wordml" xmlns:wps="http://schemas.microsoft.com/office/word/2010/wordprocessingShape" mc:Ignorable="w14 w15 w16se w16cid w16 w16cex w16sdtdh wp14">
   <w:body>
     <w:p>
       <w:pPr>
@@ -42,7 +42,62 @@
             <w:rStyle w:val="Hyperlink"/>
             <w:sz w:val="22"/>
           </w:rPr>
-          <w:t>Portfolio Website</w:t>
+          <w:t>Portfolio</w:t>
+        </w:r>
+      </w:hyperlink>
+      <w:r>
+        <w:rPr>
+          <w:rStyle w:val="Hyperlink"/>
+          <w:sz w:val="22"/>
+        </w:rPr>
+        <w:t xml:space="preserve"> </w:t>
+      </w:r>
+      <w:r>
+        <w:rPr>
+          <w:sz w:val="22"/>
+        </w:rPr>
+        <w:t>•</w:t>
+      </w:r>
+      <w:r>
+        <w:rPr>
+          <w:sz w:val="22"/>
+        </w:rPr>
+        <w:t xml:space="preserve"> </w:t>
+      </w:r>
+      <w:hyperlink r:id="rId9" w:history="1">
+        <w:r>
+          <w:rPr>
+            <w:rStyle w:val="Hyperlink"/>
+            <w:sz w:val="22"/>
+          </w:rPr>
+          <w:t>casey.key@pm.me</w:t>
+        </w:r>
+      </w:hyperlink>
+      <w:r>
+        <w:rPr>
+          <w:sz w:val="22"/>
+        </w:rPr>
+        <w:t xml:space="preserve"> </w:t>
+      </w:r>
+      <w:r>
+        <w:rPr>
+          <w:sz w:val="22"/>
+        </w:rPr>
+        <w:t>•</w:t>
+      </w:r>
+      <w:r>
+        <w:rPr>
+          <w:sz w:val="22"/>
+        </w:rPr>
+        <w:t xml:space="preserve"> </w:t>
+      </w:r>
+      <w:hyperlink r:id="rId10" w:history="1">
+        <w:r>
+          <w:rPr>
+            <w:rStyle w:val="Hyperlink"/>
+            <w:sz w:val="22"/>
+          </w:rPr>
+          <w:t>(307) 224 - 2940</w:t>
         </w:r>
       </w:hyperlink>
     </w:p>
@@ -73,56 +128,63 @@
           <w:color w:val="00000A"/>
           <w:szCs w:val="24"/>
         </w:rPr>
-        <w:t>Develop</w:t>
+        <w:t xml:space="preserve">Optimize asset management </w:t>
       </w:r>
       <w:r>
         <w:rPr>
           <w:color w:val="00000A"/>
           <w:szCs w:val="24"/>
         </w:rPr>
-        <w:t xml:space="preserve"> the future </w:t>
+        <w:t>with machine learning</w:t>
       </w:r>
       <w:r>
         <w:rPr>
           <w:color w:val="00000A"/>
           <w:szCs w:val="24"/>
         </w:rPr>
-        <w:t xml:space="preserve">of </w:t>
+        <w:t xml:space="preserve"> </w:t>
       </w:r>
       <w:r>
         <w:rPr>
           <w:color w:val="00000A"/>
           <w:szCs w:val="24"/>
         </w:rPr>
-        <w:t>software as a</w:t>
+        <w:t>&amp;</w:t>
       </w:r>
       <w:r>
         <w:rPr>
           <w:color w:val="00000A"/>
           <w:szCs w:val="24"/>
         </w:rPr>
-        <w:t xml:space="preserve"> full-stack cloud </w:t>
+        <w:t xml:space="preserve"> analytics</w:t>
       </w:r>
       <w:r>
         <w:rPr>
           <w:color w:val="00000A"/>
           <w:szCs w:val="24"/>
         </w:rPr>
-        <w:t>enginee</w:t>
+        <w:t xml:space="preserve"> as</w:t>
       </w:r>
       <w:r>
         <w:rPr>
           <w:color w:val="00000A"/>
           <w:szCs w:val="24"/>
         </w:rPr>
-        <w:t>r</w:t>
+        <w:t xml:space="preserve"> a</w:t>
       </w:r>
       <w:r>
         <w:rPr>
           <w:color w:val="00000A"/>
           <w:szCs w:val="24"/>
         </w:rPr>
-        <w:t>!</w:t>
+        <w:t xml:space="preserve"> full-stack engineer</w:t>
+      </w:r>
+      <w:r>
+        <w:rPr>
+          <w:color w:val="00000A"/>
+          <w:szCs w:val="24"/>
+        </w:rPr>
+        <w:t>.</w:t>
       </w:r>
     </w:p>
     <w:p>
@@ -164,7 +226,9 @@
     <w:tbl>
       <w:tblPr>
         <w:tblStyle w:val="TableGrid"/>
-        <w:tblW w:w="8355" w:type="dxa"/>
+        <w:tblpPr w:leftFromText="180" w:rightFromText="180" w:vertAnchor="text" w:tblpY="1"/>
+        <w:tblOverlap w:val="never"/>
+        <w:tblW w:w="9450" w:type="dxa"/>
         <w:tblBorders>
           <w:top w:val="none" w:sz="0" w:space="0" w:color="auto"/>
           <w:left w:val="none" w:sz="0" w:space="0" w:color="auto"/>
@@ -177,7 +241,7 @@
       </w:tblPr>
       <w:tblGrid>
         <w:gridCol w:w="6375"/>
-        <w:gridCol w:w="1980"/>
+        <w:gridCol w:w="3075"/>
       </w:tblGrid>
       <w:tr>
         <w:tc>
@@ -198,7 +262,14 @@
                 <w:color w:val="00000A"/>
                 <w:szCs w:val="24"/>
               </w:rPr>
-              <w:t xml:space="preserve">Colorado State University, </w:t>
+              <w:t>University of Southern California</w:t>
+            </w:r>
+            <w:r>
+              <w:rPr>
+                <w:color w:val="00000A"/>
+                <w:szCs w:val="24"/>
+              </w:rPr>
+              <w:t xml:space="preserve">, </w:t>
             </w:r>
             <w:r>
               <w:rPr>
@@ -207,23 +278,48 @@
                 <w:color w:val="00000A"/>
                 <w:szCs w:val="24"/>
               </w:rPr>
-              <w:t>Fort Collins, CO</w:t>
+              <w:t>Los Angeles</w:t>
+            </w:r>
+            <w:r>
+              <w:rPr>
+                <w:i/>
+                <w:iCs/>
+                <w:color w:val="00000A"/>
+                <w:szCs w:val="24"/>
+              </w:rPr>
+              <w:t xml:space="preserve">, </w:t>
+            </w:r>
+            <w:r>
+              <w:rPr>
+                <w:i/>
+                <w:iCs/>
+                <w:color w:val="00000A"/>
+                <w:szCs w:val="24"/>
+              </w:rPr>
+              <w:t>CA</w:t>
             </w:r>
           </w:p>
         </w:tc>
         <w:tc>
           <w:tcPr>
-            <w:tcW w:w="1980" w:type="dxa"/>
+            <w:tcW w:w="3075" w:type="dxa"/>
           </w:tcPr>
           <w:p>
             <w:pPr>
               <w:spacing w:line="276" w:lineRule="auto"/>
-              <w:ind w:right="-630"/>
+              <w:jc w:val="right"/>
               <w:rPr>
                 <w:color w:val="00000A"/>
                 <w:szCs w:val="24"/>
               </w:rPr>
             </w:pPr>
+            <w:r>
+              <w:rPr>
+                <w:color w:val="00000A"/>
+                <w:szCs w:val="24"/>
+              </w:rPr>
+              <w:t>Expected May 2024</w:t>
+            </w:r>
           </w:p>
         </w:tc>
       </w:tr>
@@ -245,13 +341,41 @@
                 <w:color w:val="00000A"/>
                 <w:szCs w:val="24"/>
               </w:rPr>
-              <w:t>B.S. Computer Science</w:t>
+              <w:t>M</w:t>
+            </w:r>
+            <w:r>
+              <w:rPr>
+                <w:color w:val="00000A"/>
+                <w:szCs w:val="24"/>
+              </w:rPr>
+              <w:t xml:space="preserve">.S. </w:t>
+            </w:r>
+            <w:r>
+              <w:rPr>
+                <w:color w:val="00000A"/>
+                <w:szCs w:val="24"/>
+              </w:rPr>
+              <w:t xml:space="preserve">in </w:t>
+            </w:r>
+            <w:r>
+              <w:rPr>
+                <w:color w:val="00000A"/>
+                <w:szCs w:val="24"/>
+              </w:rPr>
+              <w:t>Computer Science</w:t>
+            </w:r>
+            <w:r>
+              <w:rPr>
+                <w:color w:val="00000A"/>
+                <w:szCs w:val="24"/>
+              </w:rPr>
+              <w:t xml:space="preserve"> - Artificial Intelligence </w:t>
             </w:r>
           </w:p>
         </w:tc>
         <w:tc>
           <w:tcPr>
-            <w:tcW w:w="1980" w:type="dxa"/>
+            <w:tcW w:w="3075" w:type="dxa"/>
           </w:tcPr>
           <w:p>
             <w:pPr>
@@ -274,6 +398,13 @@
           <w:szCs w:val="24"/>
         </w:rPr>
       </w:pPr>
+      <w:r>
+        <w:rPr>
+          <w:color w:val="00000A"/>
+          <w:szCs w:val="24"/>
+        </w:rPr>
+        <w:br w:type="textWrapping" w:clear="all"/>
+      </w:r>
       <w:r>
         <w:rPr>
           <w:color w:val="00000A"/>
@@ -311,8 +442,8 @@
       </w:tblPr>
       <w:tblGrid>
         <w:gridCol w:w="3330"/>
-        <w:gridCol w:w="2610"/>
-        <w:gridCol w:w="4950"/>
+        <w:gridCol w:w="3870"/>
+        <w:gridCol w:w="3690"/>
       </w:tblGrid>
       <w:tr>
         <w:tc>
@@ -349,17 +480,11 @@
               </w:rPr>
               <w:t>Java</w:t>
             </w:r>
-            <w:r>
-              <w:rPr>
-                <w:szCs w:val="24"/>
-              </w:rPr>
-              <w:t>Script</w:t>
-            </w:r>
           </w:p>
         </w:tc>
         <w:tc>
           <w:tcPr>
-            <w:tcW w:w="2610" w:type="dxa"/>
+            <w:tcW w:w="3870" w:type="dxa"/>
           </w:tcPr>
           <w:p>
             <w:pPr>
@@ -377,13 +502,25 @@
               <w:rPr>
                 <w:szCs w:val="24"/>
               </w:rPr>
-              <w:t>Kafka, Ruby, Dart</w:t>
+              <w:t xml:space="preserve">Kafka, Ruby, </w:t>
+            </w:r>
+            <w:r>
+              <w:rPr>
+                <w:szCs w:val="24"/>
+              </w:rPr>
+              <w:t>Type</w:t>
+            </w:r>
+            <w:r>
+              <w:rPr>
+                <w:szCs w:val="24"/>
+              </w:rPr>
+              <w:t>Script</w:t>
             </w:r>
           </w:p>
         </w:tc>
         <w:tc>
           <w:tcPr>
-            <w:tcW w:w="4950" w:type="dxa"/>
+            <w:tcW w:w="3690" w:type="dxa"/>
           </w:tcPr>
           <w:p>
             <w:pPr>
@@ -401,7 +538,13 @@
               <w:rPr>
                 <w:szCs w:val="24"/>
               </w:rPr>
-              <w:t>Cloud, React, Blockchain</w:t>
+              <w:t xml:space="preserve">Cloud, React, </w:t>
+            </w:r>
+            <w:r>
+              <w:rPr>
+                <w:szCs w:val="24"/>
+              </w:rPr>
+              <w:t>Testing</w:t>
             </w:r>
           </w:p>
         </w:tc>
@@ -417,7 +560,7 @@
           <w:szCs w:val="24"/>
         </w:rPr>
         <w:pict w14:anchorId="2B5F4FF6">
-          <v:rect id="_x0000_i1032" style="width:481.8pt;height:1.85pt" o:hrpct="956" o:hrstd="t" o:hr="t" fillcolor="#a0a0a0" stroked="f"/>
+          <v:rect id="_x0000_i1027" style="width:481.8pt;height:1.85pt" o:hrpct="956" o:hrstd="t" o:hr="t" fillcolor="#a0a0a0" stroked="f"/>
         </w:pict>
       </w:r>
     </w:p>
@@ -473,7 +616,10 @@
               <w:ind w:left="-195" w:firstLine="195"/>
             </w:pPr>
             <w:r>
-              <w:t>Associate Software Engineer</w:t>
+              <w:t>Software</w:t>
+            </w:r>
+            <w:r>
+              <w:t xml:space="preserve"> Engineer</w:t>
             </w:r>
           </w:p>
         </w:tc>
@@ -493,7 +639,7 @@
               <w:rPr>
                 <w:szCs w:val="28"/>
               </w:rPr>
-              <w:t>Capital One</w:t>
+              <w:t>Amazon</w:t>
             </w:r>
             <w:r>
               <w:rPr>
@@ -507,7 +653,23 @@
                 <w:iCs/>
                 <w:szCs w:val="28"/>
               </w:rPr>
-              <w:t>Plano, TX</w:t>
+              <w:t>Los Angeles</w:t>
+            </w:r>
+            <w:r>
+              <w:rPr>
+                <w:i/>
+                <w:iCs/>
+                <w:szCs w:val="28"/>
+              </w:rPr>
+              <w:t xml:space="preserve">, </w:t>
+            </w:r>
+            <w:r>
+              <w:rPr>
+                <w:i/>
+                <w:iCs/>
+                <w:szCs w:val="28"/>
+              </w:rPr>
+              <w:t>CA</w:t>
             </w:r>
           </w:p>
         </w:tc>
@@ -528,7 +690,13 @@
               <w:rPr>
                 <w:szCs w:val="24"/>
               </w:rPr>
-              <w:t>August 2021</w:t>
+              <w:t>August 202</w:t>
+            </w:r>
+            <w:r>
+              <w:rPr>
+                <w:szCs w:val="24"/>
+              </w:rPr>
+              <w:t>2</w:t>
             </w:r>
             <w:r>
               <w:rPr>
@@ -546,6 +714,222 @@
         </w:tc>
       </w:tr>
     </w:tbl>
+    <w:p>
+      <w:pPr>
+        <w:pStyle w:val="ListParagraph"/>
+        <w:numPr>
+          <w:ilvl w:val="0"/>
+          <w:numId w:val="28"/>
+        </w:numPr>
+        <w:spacing w:line="276" w:lineRule="auto"/>
+        <w:rPr>
+          <w:szCs w:val="24"/>
+        </w:rPr>
+      </w:pPr>
+      <w:r>
+        <w:rPr>
+          <w:szCs w:val="24"/>
+        </w:rPr>
+        <w:t xml:space="preserve">Reduced customer support tickets by adding a service status banner during outages </w:t>
+      </w:r>
+    </w:p>
+    <w:p>
+      <w:pPr>
+        <w:pStyle w:val="ListParagraph"/>
+        <w:numPr>
+          <w:ilvl w:val="0"/>
+          <w:numId w:val="28"/>
+        </w:numPr>
+        <w:spacing w:line="276" w:lineRule="auto"/>
+        <w:rPr>
+          <w:szCs w:val="24"/>
+        </w:rPr>
+      </w:pPr>
+      <w:r>
+        <w:rPr>
+          <w:szCs w:val="24"/>
+        </w:rPr>
+        <w:t xml:space="preserve">Minimized accounting response time by </w:t>
+      </w:r>
+      <w:r>
+        <w:rPr>
+          <w:szCs w:val="24"/>
+        </w:rPr>
+        <w:t>automating expense</w:t>
+      </w:r>
+      <w:r>
+        <w:rPr>
+          <w:szCs w:val="24"/>
+        </w:rPr>
+        <w:t xml:space="preserve"> </w:t>
+      </w:r>
+      <w:r>
+        <w:rPr>
+          <w:szCs w:val="24"/>
+        </w:rPr>
+        <w:t>processing and report deliveries</w:t>
+      </w:r>
+    </w:p>
+    <w:p>
+      <w:pPr>
+        <w:pStyle w:val="ListParagraph"/>
+        <w:numPr>
+          <w:ilvl w:val="0"/>
+          <w:numId w:val="28"/>
+        </w:numPr>
+        <w:spacing w:line="276" w:lineRule="auto"/>
+        <w:rPr>
+          <w:szCs w:val="24"/>
+        </w:rPr>
+      </w:pPr>
+      <w:r>
+        <w:rPr>
+          <w:szCs w:val="24"/>
+        </w:rPr>
+        <w:t>Modernized</w:t>
+      </w:r>
+      <w:r>
+        <w:rPr>
+          <w:szCs w:val="24"/>
+        </w:rPr>
+        <w:t xml:space="preserve"> </w:t>
+      </w:r>
+      <w:r>
+        <w:rPr>
+          <w:szCs w:val="24"/>
+        </w:rPr>
+        <w:t>production web application to improve user experience and reduce technical debt</w:t>
+      </w:r>
+    </w:p>
+    <w:p>
+      <w:pPr>
+        <w:spacing w:line="276" w:lineRule="auto"/>
+        <w:rPr>
+          <w:sz w:val="16"/>
+          <w:szCs w:val="16"/>
+        </w:rPr>
+      </w:pPr>
+    </w:p>
+    <w:tbl>
+      <w:tblPr>
+        <w:tblW w:w="10359" w:type="dxa"/>
+        <w:tblInd w:w="-120" w:type="dxa"/>
+        <w:tblLayout w:type="fixed"/>
+        <w:tblLook w:val="0000" w:firstRow="0" w:lastRow="0" w:firstColumn="0" w:lastColumn="0" w:noHBand="0" w:noVBand="0"/>
+      </w:tblPr>
+      <w:tblGrid>
+        <w:gridCol w:w="3270"/>
+        <w:gridCol w:w="3288"/>
+        <w:gridCol w:w="3801"/>
+      </w:tblGrid>
+      <w:tr>
+        <w:trPr>
+          <w:trHeight w:val="144"/>
+        </w:trPr>
+        <w:tc>
+          <w:tcPr>
+            <w:tcW w:w="3270" w:type="dxa"/>
+          </w:tcPr>
+          <w:p>
+            <w:pPr>
+              <w:spacing w:line="276" w:lineRule="auto"/>
+            </w:pPr>
+            <w:r>
+              <w:t>Senior</w:t>
+            </w:r>
+            <w:r>
+              <w:t xml:space="preserve"> Software Engineer</w:t>
+            </w:r>
+          </w:p>
+        </w:tc>
+        <w:tc>
+          <w:tcPr>
+            <w:tcW w:w="3288" w:type="dxa"/>
+          </w:tcPr>
+          <w:p>
+            <w:pPr>
+              <w:spacing w:line="276" w:lineRule="auto"/>
+              <w:ind w:left="159" w:hanging="90"/>
+              <w:rPr>
+                <w:szCs w:val="28"/>
+              </w:rPr>
+            </w:pPr>
+            <w:r>
+              <w:rPr>
+                <w:szCs w:val="28"/>
+              </w:rPr>
+              <w:t>Capital One</w:t>
+            </w:r>
+            <w:r>
+              <w:rPr>
+                <w:szCs w:val="28"/>
+              </w:rPr>
+              <w:t xml:space="preserve">, </w:t>
+            </w:r>
+            <w:r>
+              <w:rPr>
+                <w:i/>
+                <w:iCs/>
+                <w:szCs w:val="28"/>
+              </w:rPr>
+              <w:t>Plano, TX</w:t>
+            </w:r>
+          </w:p>
+        </w:tc>
+        <w:tc>
+          <w:tcPr>
+            <w:tcW w:w="3801" w:type="dxa"/>
+          </w:tcPr>
+          <w:p>
+            <w:pPr>
+              <w:spacing w:line="276" w:lineRule="auto"/>
+              <w:ind w:right="760"/>
+              <w:jc w:val="right"/>
+              <w:rPr>
+                <w:szCs w:val="24"/>
+              </w:rPr>
+            </w:pPr>
+            <w:r>
+              <w:rPr>
+                <w:szCs w:val="24"/>
+              </w:rPr>
+              <w:t>August 2021</w:t>
+            </w:r>
+            <w:r>
+              <w:rPr>
+                <w:szCs w:val="24"/>
+              </w:rPr>
+              <w:t xml:space="preserve"> – </w:t>
+            </w:r>
+            <w:r>
+              <w:rPr>
+                <w:szCs w:val="24"/>
+              </w:rPr>
+              <w:t>August 2022</w:t>
+            </w:r>
+          </w:p>
+        </w:tc>
+      </w:tr>
+    </w:tbl>
+    <w:p>
+      <w:pPr>
+        <w:pStyle w:val="ListParagraph"/>
+        <w:numPr>
+          <w:ilvl w:val="0"/>
+          <w:numId w:val="28"/>
+        </w:numPr>
+        <w:spacing w:line="276" w:lineRule="auto"/>
+        <w:rPr>
+          <w:szCs w:val="24"/>
+        </w:rPr>
+      </w:pPr>
+      <w:r>
+        <w:rPr>
+          <w:szCs w:val="24"/>
+        </w:rPr>
+        <w:t>Decreased data registration time by implementing data quality rules using a Chrome extension</w:t>
+      </w:r>
+    </w:p>
     <w:p>
       <w:pPr>
         <w:pStyle w:val="ListParagraph"/>
@@ -599,31 +983,7 @@
         <w:rPr>
           <w:szCs w:val="24"/>
         </w:rPr>
-        <w:t>Improved data</w:t>
-      </w:r>
-      <w:r>
-        <w:rPr>
-          <w:szCs w:val="24"/>
-        </w:rPr>
-        <w:t xml:space="preserve"> quality and</w:t>
-      </w:r>
-      <w:r>
-        <w:rPr>
-          <w:szCs w:val="24"/>
-        </w:rPr>
-        <w:t xml:space="preserve"> onboarding experience</w:t>
-      </w:r>
-      <w:r>
-        <w:rPr>
-          <w:szCs w:val="24"/>
-        </w:rPr>
-        <w:t xml:space="preserve"> by developing an enterprise Chrome extension</w:t>
-      </w:r>
-      <w:r>
-        <w:rPr>
-          <w:szCs w:val="24"/>
-        </w:rPr>
-        <w:t xml:space="preserve"> </w:t>
+        <w:t>Improved data quality and onboarding experience by productizing a file-transfer Lambda application</w:t>
       </w:r>
     </w:p>
     <w:p>
@@ -641,7 +1001,7 @@
           <w:szCs w:val="24"/>
         </w:rPr>
         <w:pict w14:anchorId="5F704904">
-          <v:rect id="_x0000_i1027" style="width:481.8pt;height:1.85pt" o:hrpct="956" o:hrstd="t" o:hr="t" fillcolor="#a0a0a0" stroked="f"/>
+          <v:rect id="_x0000_i1028" style="width:481.8pt;height:1.85pt" o:hrpct="956" o:hrstd="t" o:hr="t" fillcolor="#a0a0a0" stroked="f"/>
         </w:pict>
       </w:r>
     </w:p>
@@ -1147,7 +1507,7 @@
           <w:szCs w:val="24"/>
         </w:rPr>
         <w:pict w14:anchorId="1215B537">
-          <v:rect id="_x0000_i1028" style="width:481.8pt;height:1.85pt" o:hrpct="956" o:hrstd="t" o:hr="t" fillcolor="#a0a0a0" stroked="f"/>
+          <v:rect id="_x0000_i1029" style="width:481.8pt;height:1.85pt" o:hrpct="956" o:hrstd="t" o:hr="t" fillcolor="#a0a0a0" stroked="f"/>
         </w:pict>
       </w:r>
     </w:p>
@@ -1360,7 +1720,7 @@
           <w:szCs w:val="24"/>
         </w:rPr>
         <w:pict w14:anchorId="4B318030">
-          <v:rect id="_x0000_i1029" style="width:481.8pt;height:1.85pt" o:hrpct="956" o:hrstd="t" o:hr="t" fillcolor="#a0a0a0" stroked="f"/>
+          <v:rect id="_x0000_i1030" style="width:481.8pt;height:1.85pt" o:hrpct="956" o:hrstd="t" o:hr="t" fillcolor="#a0a0a0" stroked="f"/>
         </w:pict>
       </w:r>
     </w:p>
@@ -1463,7 +1823,7 @@
               <w:rPr>
                 <w:szCs w:val="24"/>
               </w:rPr>
-              <w:t>Software Engineering</w:t>
+              <w:t>Foundations of Artificial Intelligence</w:t>
             </w:r>
           </w:p>
         </w:tc>
@@ -1471,177 +1831,6 @@
     </w:tbl>
     <w:p>
       <w:pPr>
-        <w:pStyle w:val="Heading2"/>
-        <w:spacing w:line="276" w:lineRule="auto"/>
-        <w:jc w:val="left"/>
-        <w:rPr>
-          <w:rFonts w:ascii="Times New Roman" w:hAnsi="Times New Roman"/>
-          <w:sz w:val="24"/>
-          <w:szCs w:val="24"/>
-        </w:rPr>
-      </w:pPr>
-      <w:r>
-        <w:rPr>
-          <w:rFonts w:ascii="Times New Roman" w:hAnsi="Times New Roman"/>
-          <w:color w:val="00000A"/>
-          <w:sz w:val="24"/>
-        </w:rPr>
-        <w:pict w14:anchorId="5351D53B">
-          <v:rect id="_x0000_i1030" style="width:482.85pt;height:1.85pt" o:hrpct="958" o:hrstd="t" o:hr="t" fillcolor="#a0a0a0" stroked="f"/>
-        </w:pict>
-      </w:r>
-      <w:r>
-        <w:rPr>
-          <w:rFonts w:ascii="Times New Roman" w:hAnsi="Times New Roman"/>
-          <w:sz w:val="24"/>
-          <w:szCs w:val="24"/>
-        </w:rPr>
-        <w:t>AWARDS</w:t>
-      </w:r>
-      <w:r>
-        <w:rPr>
-          <w:rFonts w:ascii="Times New Roman" w:hAnsi="Times New Roman"/>
-          <w:sz w:val="24"/>
-          <w:szCs w:val="24"/>
-        </w:rPr>
-        <w:t>:</w:t>
-      </w:r>
-    </w:p>
-    <w:tbl>
-      <w:tblPr>
-        <w:tblStyle w:val="TableGrid"/>
-        <w:tblW w:w="0" w:type="auto"/>
-        <w:tblInd w:w="-5" w:type="dxa"/>
-        <w:tblLook w:val="04A0" w:firstRow="1" w:lastRow="0" w:firstColumn="1" w:lastColumn="0" w:noHBand="0" w:noVBand="1"/>
-      </w:tblPr>
-      <w:tblGrid>
-        <w:gridCol w:w="5850"/>
-        <w:gridCol w:w="3500"/>
-      </w:tblGrid>
-      <w:tr>
-        <w:tc>
-          <w:tcPr>
-            <w:tcW w:w="5850" w:type="dxa"/>
-            <w:tcBorders>
-              <w:top w:val="nil"/>
-              <w:left w:val="nil"/>
-              <w:bottom w:val="nil"/>
-              <w:right w:val="nil"/>
-            </w:tcBorders>
-          </w:tcPr>
-          <w:p>
-            <w:pPr>
-              <w:spacing w:line="276" w:lineRule="auto"/>
-              <w:ind w:left="342" w:hanging="447"/>
-              <w:jc w:val="both"/>
-              <w:rPr>
-                <w:sz w:val="32"/>
-                <w:szCs w:val="28"/>
-              </w:rPr>
-            </w:pPr>
-            <w:r>
-              <w:rPr>
-                <w:rFonts w:eastAsia="Times New Roman"/>
-                <w:color w:val="222222"/>
-                <w:szCs w:val="24"/>
-              </w:rPr>
-              <w:t>Dean’s List</w:t>
-            </w:r>
-          </w:p>
-        </w:tc>
-        <w:tc>
-          <w:tcPr>
-            <w:tcW w:w="3500" w:type="dxa"/>
-            <w:tcBorders>
-              <w:top w:val="nil"/>
-              <w:left w:val="nil"/>
-              <w:bottom w:val="nil"/>
-              <w:right w:val="nil"/>
-            </w:tcBorders>
-          </w:tcPr>
-          <w:p>
-            <w:pPr>
-              <w:spacing w:line="276" w:lineRule="auto"/>
-              <w:ind w:left="-360" w:right="-108" w:firstLine="360"/>
-              <w:jc w:val="right"/>
-            </w:pPr>
-            <w:r>
-              <w:rPr>
-                <w:rFonts w:eastAsia="Times New Roman"/>
-                <w:color w:val="222222"/>
-              </w:rPr>
-              <w:t>Fall 2018</w:t>
-            </w:r>
-            <w:r>
-              <w:rPr>
-                <w:rFonts w:eastAsia="Times New Roman"/>
-                <w:color w:val="222222"/>
-              </w:rPr>
-              <w:t xml:space="preserve"> -</w:t>
-            </w:r>
-            <w:r>
-              <w:rPr>
-                <w:rFonts w:eastAsia="Times New Roman"/>
-                <w:color w:val="222222"/>
-              </w:rPr>
-              <w:t xml:space="preserve"> Fall 20</w:t>
-            </w:r>
-            <w:r>
-              <w:rPr>
-                <w:rFonts w:eastAsia="Times New Roman"/>
-                <w:color w:val="222222"/>
-              </w:rPr>
-              <w:t>20</w:t>
-            </w:r>
-          </w:p>
-        </w:tc>
-      </w:tr>
-    </w:tbl>
-    <w:p>
-      <w:pPr>
-        <w:pStyle w:val="ListParagraph"/>
-        <w:numPr>
-          <w:ilvl w:val="0"/>
-          <w:numId w:val="28"/>
-        </w:numPr>
-        <w:spacing w:line="276" w:lineRule="auto"/>
-        <w:rPr>
-          <w:szCs w:val="24"/>
-        </w:rPr>
-      </w:pPr>
-      <w:r>
-        <w:rPr>
-          <w:szCs w:val="24"/>
-        </w:rPr>
-        <w:t>Earned recognition</w:t>
-      </w:r>
-      <w:r>
-        <w:rPr>
-          <w:szCs w:val="24"/>
-        </w:rPr>
-        <w:t xml:space="preserve"> by the Dean</w:t>
-      </w:r>
-      <w:r>
-        <w:rPr>
-          <w:szCs w:val="24"/>
-        </w:rPr>
-        <w:t xml:space="preserve"> for achieving a GPA above 3.75 as a full-time student</w:t>
-      </w:r>
-      <w:r>
-        <w:rPr>
-          <w:szCs w:val="24"/>
-        </w:rPr>
-        <w:t xml:space="preserve"> and </w:t>
-      </w:r>
-      <w:r>
-        <w:rPr>
-          <w:szCs w:val="24"/>
-        </w:rPr>
-        <w:t>intern</w:t>
-      </w:r>
-    </w:p>
-    <w:p>
-      <w:pPr>
         <w:spacing w:line="276" w:lineRule="auto"/>
         <w:rPr>
           <w:color w:val="00000A"/>
@@ -1655,7 +1844,7 @@
           <w:szCs w:val="24"/>
         </w:rPr>
         <w:pict w14:anchorId="6AD11853">
-          <v:rect id="_x0000_i1031" style="width:481.8pt;height:1.85pt" o:hrpct="956" o:hrstd="t" o:hr="t" fillcolor="#a0a0a0" stroked="f"/>
+          <v:rect id="_x0000_i1032" style="width:481.8pt;height:1.85pt" o:hrpct="956" o:hrstd="t" o:hr="t" fillcolor="#a0a0a0" stroked="f"/>
         </w:pict>
       </w:r>
       <w:bookmarkEnd w:id="0"/>
@@ -1713,7 +1902,7 @@
                 <w:bCs/>
                 <w:szCs w:val="28"/>
               </w:rPr>
-              <w:t>President</w:t>
+              <w:t>Technical Interview Mentor</w:t>
             </w:r>
           </w:p>
         </w:tc>
@@ -1732,7 +1921,21 @@
               <w:rPr>
                 <w:szCs w:val="28"/>
               </w:rPr>
-              <w:t>CSU’s AISES Chapter</w:t>
+              <w:t>C</w:t>
+            </w:r>
+            <w:r>
+              <w:rPr>
+                <w:szCs w:val="28"/>
+              </w:rPr>
+              <w:t xml:space="preserve">odePath, </w:t>
+            </w:r>
+            <w:r>
+              <w:rPr>
+                <w:i/>
+                <w:iCs/>
+                <w:szCs w:val="28"/>
+              </w:rPr>
+              <w:t>Remote</w:t>
             </w:r>
           </w:p>
         </w:tc>
@@ -1753,19 +1956,43 @@
               <w:rPr>
                 <w:szCs w:val="24"/>
               </w:rPr>
+              <w:t>May</w:t>
+            </w:r>
+            <w:r>
+              <w:rPr>
+                <w:szCs w:val="24"/>
+              </w:rPr>
+              <w:t xml:space="preserve"> 20</w:t>
+            </w:r>
+            <w:r>
+              <w:rPr>
+                <w:szCs w:val="24"/>
+              </w:rPr>
+              <w:t>22</w:t>
+            </w:r>
+            <w:r>
+              <w:rPr>
+                <w:szCs w:val="24"/>
+              </w:rPr>
+              <w:t xml:space="preserve"> – </w:t>
+            </w:r>
+            <w:r>
+              <w:rPr>
+                <w:szCs w:val="24"/>
+              </w:rPr>
               <w:t>August</w:t>
             </w:r>
             <w:r>
               <w:rPr>
                 <w:szCs w:val="24"/>
               </w:rPr>
-              <w:t xml:space="preserve"> 2019 – </w:t>
+              <w:t xml:space="preserve"> 202</w:t>
             </w:r>
             <w:r>
               <w:rPr>
                 <w:szCs w:val="24"/>
               </w:rPr>
-              <w:t>April 2021</w:t>
+              <w:t>2</w:t>
             </w:r>
           </w:p>
         </w:tc>
@@ -1787,54 +2014,35 @@
         <w:rPr>
           <w:szCs w:val="24"/>
         </w:rPr>
-        <w:t>Facilitate</w:t>
+        <w:t>C</w:t>
       </w:r>
       <w:r>
         <w:rPr>
           <w:szCs w:val="24"/>
         </w:rPr>
-        <w:t xml:space="preserve"> </w:t>
+        <w:t xml:space="preserve">oached 3 students </w:t>
       </w:r>
       <w:r>
         <w:rPr>
           <w:szCs w:val="24"/>
         </w:rPr>
-        <w:t>club</w:t>
+        <w:t xml:space="preserve">algorithm implementation and </w:t>
       </w:r>
       <w:r>
         <w:rPr>
           <w:szCs w:val="24"/>
         </w:rPr>
-        <w:t xml:space="preserve"> member</w:t>
+        <w:t>discussion through</w:t>
       </w:r>
       <w:r>
         <w:rPr>
           <w:szCs w:val="24"/>
         </w:rPr>
-        <w:t xml:space="preserve"> education, outreach, and professional development</w:t>
-      </w:r>
-    </w:p>
-    <w:p>
-      <w:pPr>
-        <w:pStyle w:val="ListParagraph"/>
-        <w:numPr>
-          <w:ilvl w:val="0"/>
-          <w:numId w:val="28"/>
-        </w:numPr>
-        <w:spacing w:line="276" w:lineRule="auto"/>
-        <w:rPr>
-          <w:szCs w:val="24"/>
-        </w:rPr>
-      </w:pPr>
-      <w:r>
-        <w:rPr>
-          <w:szCs w:val="24"/>
-        </w:rPr>
-        <w:t>Increased membership by 100% through outreach and advertisement</w:t>
+        <w:t xml:space="preserve"> 8 mock interviews</w:t>
       </w:r>
     </w:p>
     <w:sectPr>
-      <w:footerReference w:type="default" r:id="rId9"/>
+      <w:footerReference w:type="default" r:id="rId11"/>
       <w:endnotePr>
         <w:numFmt w:val="decimal"/>
       </w:endnotePr>
@@ -1849,7 +2057,7 @@
 </file>
 
 <file path=word/endnotes.xml><?xml version="1.0" encoding="utf-8"?>
-<w:endnotes xmlns:wpc="http://schemas.microsoft.com/office/word/2010/wordprocessingCanvas" xmlns:cx="http://schemas.microsoft.com/office/drawing/2014/chartex" xmlns:cx1="http://schemas.microsoft.com/office/drawing/2015/9/8/chartex" xmlns:cx2="http://schemas.microsoft.com/office/drawing/2015/10/21/chartex" xmlns:cx3="http://schemas.microsoft.com/office/drawing/2016/5/9/chartex" xmlns:cx4="http://schemas.microsoft.com/office/drawing/2016/5/10/chartex" xmlns:cx5="http://schemas.microsoft.com/office/drawing/2016/5/11/chartex" xmlns:cx6="http://schemas.microsoft.com/office/drawing/2016/5/12/chartex" xmlns:cx7="http://schemas.microsoft.com/office/drawing/2016/5/13/chartex" xmlns:cx8="http://schemas.microsoft.com/office/drawing/2016/5/14/chartex" xmlns:mc="http://schemas.openxmlformats.org/markup-compatibility/2006" xmlns:aink="http://schemas.microsoft.com/office/drawing/2016/ink" xmlns:am3d="http://schemas.microsoft.com/office/drawing/2017/model3d" xmlns:o="urn:schemas-microsoft-com:office:office" xmlns:r="http://schemas.openxmlformats.org/officeDocument/2006/relationships" xmlns:m="http://schemas.openxmlformats.org/officeDocument/2006/math" xmlns:v="urn:schemas-microsoft-com:vml" xmlns:wp14="http://schemas.microsoft.com/office/word/2010/wordprocessingDrawing" xmlns:wp="http://schemas.openxmlformats.org/drawingml/2006/wordprocessingDrawing" xmlns:w10="urn:schemas-microsoft-com:office:word" xmlns:w="http://schemas.openxmlformats.org/wordprocessingml/2006/main" xmlns:w14="http://schemas.microsoft.com/office/word/2010/wordml" xmlns:w15="http://schemas.microsoft.com/office/word/2012/wordml" xmlns:w16cex="http://schemas.microsoft.com/office/word/2018/wordml/cex" xmlns:w16cid="http://schemas.microsoft.com/office/word/2016/wordml/cid" xmlns:w16="http://schemas.microsoft.com/office/word/2018/wordml" xmlns:w16sdtdh="http://schemas.microsoft.com/office/word/2020/wordml/sdtdatahash" xmlns:w16se="http://schemas.microsoft.com/office/word/2015/wordml/symex" xmlns:wpg="http://schemas.microsoft.com/office/word/2010/wordprocessingGroup" xmlns:wpi="http://schemas.microsoft.com/office/word/2010/wordprocessingInk" xmlns:wne="http://schemas.microsoft.com/office/word/2006/wordml" xmlns:wps="http://schemas.microsoft.com/office/word/2010/wordprocessingShape" mc:Ignorable="w14 w15 w16se w16cid w16 w16cex w16sdtdh wp14">
+<w:endnotes xmlns:wpc="http://schemas.microsoft.com/office/word/2010/wordprocessingCanvas" xmlns:cx="http://schemas.microsoft.com/office/drawing/2014/chartex" xmlns:cx1="http://schemas.microsoft.com/office/drawing/2015/9/8/chartex" xmlns:cx2="http://schemas.microsoft.com/office/drawing/2015/10/21/chartex" xmlns:cx3="http://schemas.microsoft.com/office/drawing/2016/5/9/chartex" xmlns:cx4="http://schemas.microsoft.com/office/drawing/2016/5/10/chartex" xmlns:cx5="http://schemas.microsoft.com/office/drawing/2016/5/11/chartex" xmlns:cx6="http://schemas.microsoft.com/office/drawing/2016/5/12/chartex" xmlns:cx7="http://schemas.microsoft.com/office/drawing/2016/5/13/chartex" xmlns:cx8="http://schemas.microsoft.com/office/drawing/2016/5/14/chartex" xmlns:mc="http://schemas.openxmlformats.org/markup-compatibility/2006" xmlns:aink="http://schemas.microsoft.com/office/drawing/2016/ink" xmlns:am3d="http://schemas.microsoft.com/office/drawing/2017/model3d" xmlns:o="urn:schemas-microsoft-com:office:office" xmlns:oel="http://schemas.microsoft.com/office/2019/extlst" xmlns:r="http://schemas.openxmlformats.org/officeDocument/2006/relationships" xmlns:m="http://schemas.openxmlformats.org/officeDocument/2006/math" xmlns:v="urn:schemas-microsoft-com:vml" xmlns:wp14="http://schemas.microsoft.com/office/word/2010/wordprocessingDrawing" xmlns:wp="http://schemas.openxmlformats.org/drawingml/2006/wordprocessingDrawing" xmlns:w10="urn:schemas-microsoft-com:office:word" xmlns:w="http://schemas.openxmlformats.org/wordprocessingml/2006/main" xmlns:w14="http://schemas.microsoft.com/office/word/2010/wordml" xmlns:w15="http://schemas.microsoft.com/office/word/2012/wordml" xmlns:w16cex="http://schemas.microsoft.com/office/word/2018/wordml/cex" xmlns:w16cid="http://schemas.microsoft.com/office/word/2016/wordml/cid" xmlns:w16="http://schemas.microsoft.com/office/word/2018/wordml" xmlns:w16sdtdh="http://schemas.microsoft.com/office/word/2020/wordml/sdtdatahash" xmlns:w16se="http://schemas.microsoft.com/office/word/2015/wordml/symex" xmlns:wpg="http://schemas.microsoft.com/office/word/2010/wordprocessingGroup" xmlns:wpi="http://schemas.microsoft.com/office/word/2010/wordprocessingInk" xmlns:wne="http://schemas.microsoft.com/office/word/2006/wordml" xmlns:wps="http://schemas.microsoft.com/office/word/2010/wordprocessingShape" mc:Ignorable="w14 w15 w16se w16cid w16 w16cex w16sdtdh wp14">
   <w:endnote w:type="separator" w:id="-1">
     <w:p>
       <w:pPr>
@@ -1874,7 +2082,7 @@
 </file>
 
 <file path=word/footer1.xml><?xml version="1.0" encoding="utf-8"?>
-<w:ftr xmlns:wpc="http://schemas.microsoft.com/office/word/2010/wordprocessingCanvas" xmlns:cx="http://schemas.microsoft.com/office/drawing/2014/chartex" xmlns:cx1="http://schemas.microsoft.com/office/drawing/2015/9/8/chartex" xmlns:cx2="http://schemas.microsoft.com/office/drawing/2015/10/21/chartex" xmlns:cx3="http://schemas.microsoft.com/office/drawing/2016/5/9/chartex" xmlns:cx4="http://schemas.microsoft.com/office/drawing/2016/5/10/chartex" xmlns:cx5="http://schemas.microsoft.com/office/drawing/2016/5/11/chartex" xmlns:cx6="http://schemas.microsoft.com/office/drawing/2016/5/12/chartex" xmlns:cx7="http://schemas.microsoft.com/office/drawing/2016/5/13/chartex" xmlns:cx8="http://schemas.microsoft.com/office/drawing/2016/5/14/chartex" xmlns:mc="http://schemas.openxmlformats.org/markup-compatibility/2006" xmlns:aink="http://schemas.microsoft.com/office/drawing/2016/ink" xmlns:am3d="http://schemas.microsoft.com/office/drawing/2017/model3d" xmlns:o="urn:schemas-microsoft-com:office:office" xmlns:r="http://schemas.openxmlformats.org/officeDocument/2006/relationships" xmlns:m="http://schemas.openxmlformats.org/officeDocument/2006/math" xmlns:v="urn:schemas-microsoft-com:vml" xmlns:wp14="http://schemas.microsoft.com/office/word/2010/wordprocessingDrawing" xmlns:wp="http://schemas.openxmlformats.org/drawingml/2006/wordprocessingDrawing" xmlns:w10="urn:schemas-microsoft-com:office:word" xmlns:w="http://schemas.openxmlformats.org/wordprocessingml/2006/main" xmlns:w14="http://schemas.microsoft.com/office/word/2010/wordml" xmlns:w15="http://schemas.microsoft.com/office/word/2012/wordml" xmlns:w16cex="http://schemas.microsoft.com/office/word/2018/wordml/cex" xmlns:w16cid="http://schemas.microsoft.com/office/word/2016/wordml/cid" xmlns:w16="http://schemas.microsoft.com/office/word/2018/wordml" xmlns:w16sdtdh="http://schemas.microsoft.com/office/word/2020/wordml/sdtdatahash" xmlns:w16se="http://schemas.microsoft.com/office/word/2015/wordml/symex" xmlns:wpg="http://schemas.microsoft.com/office/word/2010/wordprocessingGroup" xmlns:wpi="http://schemas.microsoft.com/office/word/2010/wordprocessingInk" xmlns:wne="http://schemas.microsoft.com/office/word/2006/wordml" xmlns:wps="http://schemas.microsoft.com/office/word/2010/wordprocessingShape" mc:Ignorable="w14 w15 w16se w16cid w16 w16cex w16sdtdh wp14">
+<w:ftr xmlns:wpc="http://schemas.microsoft.com/office/word/2010/wordprocessingCanvas" xmlns:cx="http://schemas.microsoft.com/office/drawing/2014/chartex" xmlns:cx1="http://schemas.microsoft.com/office/drawing/2015/9/8/chartex" xmlns:cx2="http://schemas.microsoft.com/office/drawing/2015/10/21/chartex" xmlns:cx3="http://schemas.microsoft.com/office/drawing/2016/5/9/chartex" xmlns:cx4="http://schemas.microsoft.com/office/drawing/2016/5/10/chartex" xmlns:cx5="http://schemas.microsoft.com/office/drawing/2016/5/11/chartex" xmlns:cx6="http://schemas.microsoft.com/office/drawing/2016/5/12/chartex" xmlns:cx7="http://schemas.microsoft.com/office/drawing/2016/5/13/chartex" xmlns:cx8="http://schemas.microsoft.com/office/drawing/2016/5/14/chartex" xmlns:mc="http://schemas.openxmlformats.org/markup-compatibility/2006" xmlns:aink="http://schemas.microsoft.com/office/drawing/2016/ink" xmlns:am3d="http://schemas.microsoft.com/office/drawing/2017/model3d" xmlns:o="urn:schemas-microsoft-com:office:office" xmlns:oel="http://schemas.microsoft.com/office/2019/extlst" xmlns:r="http://schemas.openxmlformats.org/officeDocument/2006/relationships" xmlns:m="http://schemas.openxmlformats.org/officeDocument/2006/math" xmlns:v="urn:schemas-microsoft-com:vml" xmlns:wp14="http://schemas.microsoft.com/office/word/2010/wordprocessingDrawing" xmlns:wp="http://schemas.openxmlformats.org/drawingml/2006/wordprocessingDrawing" xmlns:w10="urn:schemas-microsoft-com:office:word" xmlns:w="http://schemas.openxmlformats.org/wordprocessingml/2006/main" xmlns:w14="http://schemas.microsoft.com/office/word/2010/wordml" xmlns:w15="http://schemas.microsoft.com/office/word/2012/wordml" xmlns:w16cex="http://schemas.microsoft.com/office/word/2018/wordml/cex" xmlns:w16cid="http://schemas.microsoft.com/office/word/2016/wordml/cid" xmlns:w16="http://schemas.microsoft.com/office/word/2018/wordml" xmlns:w16sdtdh="http://schemas.microsoft.com/office/word/2020/wordml/sdtdatahash" xmlns:w16se="http://schemas.microsoft.com/office/word/2015/wordml/symex" xmlns:wpg="http://schemas.microsoft.com/office/word/2010/wordprocessingGroup" xmlns:wpi="http://schemas.microsoft.com/office/word/2010/wordprocessingInk" xmlns:wne="http://schemas.microsoft.com/office/word/2006/wordml" xmlns:wps="http://schemas.microsoft.com/office/word/2010/wordprocessingShape" mc:Ignorable="w14 w15 w16se w16cid w16 w16cex w16sdtdh wp14">
   <w:p>
     <w:pPr>
       <w:pStyle w:val="Footer"/>
@@ -1889,7 +2097,7 @@
 </file>
 
 <file path=word/footnotes.xml><?xml version="1.0" encoding="utf-8"?>
-<w:footnotes xmlns:wpc="http://schemas.microsoft.com/office/word/2010/wordprocessingCanvas" xmlns:cx="http://schemas.microsoft.com/office/drawing/2014/chartex" xmlns:cx1="http://schemas.microsoft.com/office/drawing/2015/9/8/chartex" xmlns:cx2="http://schemas.microsoft.com/office/drawing/2015/10/21/chartex" xmlns:cx3="http://schemas.microsoft.com/office/drawing/2016/5/9/chartex" xmlns:cx4="http://schemas.microsoft.com/office/drawing/2016/5/10/chartex" xmlns:cx5="http://schemas.microsoft.com/office/drawing/2016/5/11/chartex" xmlns:cx6="http://schemas.microsoft.com/office/drawing/2016/5/12/chartex" xmlns:cx7="http://schemas.microsoft.com/office/drawing/2016/5/13/chartex" xmlns:cx8="http://schemas.microsoft.com/office/drawing/2016/5/14/chartex" xmlns:mc="http://schemas.openxmlformats.org/markup-compatibility/2006" xmlns:aink="http://schemas.microsoft.com/office/drawing/2016/ink" xmlns:am3d="http://schemas.microsoft.com/office/drawing/2017/model3d" xmlns:o="urn:schemas-microsoft-com:office:office" xmlns:r="http://schemas.openxmlformats.org/officeDocument/2006/relationships" xmlns:m="http://schemas.openxmlformats.org/officeDocument/2006/math" xmlns:v="urn:schemas-microsoft-com:vml" xmlns:wp14="http://schemas.microsoft.com/office/word/2010/wordprocessingDrawing" xmlns:wp="http://schemas.openxmlformats.org/drawingml/2006/wordprocessingDrawing" xmlns:w10="urn:schemas-microsoft-com:office:word" xmlns:w="http://schemas.openxmlformats.org/wordprocessingml/2006/main" xmlns:w14="http://schemas.microsoft.com/office/word/2010/wordml" xmlns:w15="http://schemas.microsoft.com/office/word/2012/wordml" xmlns:w16cex="http://schemas.microsoft.com/office/word/2018/wordml/cex" xmlns:w16cid="http://schemas.microsoft.com/office/word/2016/wordml/cid" xmlns:w16="http://schemas.microsoft.com/office/word/2018/wordml" xmlns:w16sdtdh="http://schemas.microsoft.com/office/word/2020/wordml/sdtdatahash" xmlns:w16se="http://schemas.microsoft.com/office/word/2015/wordml/symex" xmlns:wpg="http://schemas.microsoft.com/office/word/2010/wordprocessingGroup" xmlns:wpi="http://schemas.microsoft.com/office/word/2010/wordprocessingInk" xmlns:wne="http://schemas.microsoft.com/office/word/2006/wordml" xmlns:wps="http://schemas.microsoft.com/office/word/2010/wordprocessingShape" mc:Ignorable="w14 w15 w16se w16cid w16 w16cex w16sdtdh wp14">
+<w:footnotes xmlns:wpc="http://schemas.microsoft.com/office/word/2010/wordprocessingCanvas" xmlns:cx="http://schemas.microsoft.com/office/drawing/2014/chartex" xmlns:cx1="http://schemas.microsoft.com/office/drawing/2015/9/8/chartex" xmlns:cx2="http://schemas.microsoft.com/office/drawing/2015/10/21/chartex" xmlns:cx3="http://schemas.microsoft.com/office/drawing/2016/5/9/chartex" xmlns:cx4="http://schemas.microsoft.com/office/drawing/2016/5/10/chartex" xmlns:cx5="http://schemas.microsoft.com/office/drawing/2016/5/11/chartex" xmlns:cx6="http://schemas.microsoft.com/office/drawing/2016/5/12/chartex" xmlns:cx7="http://schemas.microsoft.com/office/drawing/2016/5/13/chartex" xmlns:cx8="http://schemas.microsoft.com/office/drawing/2016/5/14/chartex" xmlns:mc="http://schemas.openxmlformats.org/markup-compatibility/2006" xmlns:aink="http://schemas.microsoft.com/office/drawing/2016/ink" xmlns:am3d="http://schemas.microsoft.com/office/drawing/2017/model3d" xmlns:o="urn:schemas-microsoft-com:office:office" xmlns:oel="http://schemas.microsoft.com/office/2019/extlst" xmlns:r="http://schemas.openxmlformats.org/officeDocument/2006/relationships" xmlns:m="http://schemas.openxmlformats.org/officeDocument/2006/math" xmlns:v="urn:schemas-microsoft-com:vml" xmlns:wp14="http://schemas.microsoft.com/office/word/2010/wordprocessingDrawing" xmlns:wp="http://schemas.openxmlformats.org/drawingml/2006/wordprocessingDrawing" xmlns:w10="urn:schemas-microsoft-com:office:word" xmlns:w="http://schemas.openxmlformats.org/wordprocessingml/2006/main" xmlns:w14="http://schemas.microsoft.com/office/word/2010/wordml" xmlns:w15="http://schemas.microsoft.com/office/word/2012/wordml" xmlns:w16cex="http://schemas.microsoft.com/office/word/2018/wordml/cex" xmlns:w16cid="http://schemas.microsoft.com/office/word/2016/wordml/cid" xmlns:w16="http://schemas.microsoft.com/office/word/2018/wordml" xmlns:w16sdtdh="http://schemas.microsoft.com/office/word/2020/wordml/sdtdatahash" xmlns:w16se="http://schemas.microsoft.com/office/word/2015/wordml/symex" xmlns:wpg="http://schemas.microsoft.com/office/word/2010/wordprocessingGroup" xmlns:wpi="http://schemas.microsoft.com/office/word/2010/wordprocessingInk" xmlns:wne="http://schemas.microsoft.com/office/word/2006/wordml" xmlns:wps="http://schemas.microsoft.com/office/word/2010/wordprocessingShape" mc:Ignorable="w14 w15 w16se w16cid w16 w16cex w16sdtdh wp14">
   <w:footnote w:type="separator" w:id="-1">
     <w:p>
       <w:pPr>
@@ -1914,7 +2122,7 @@
 </file>
 
 <file path=word/numbering.xml><?xml version="1.0" encoding="utf-8"?>
-<w:numbering xmlns:wpc="http://schemas.microsoft.com/office/word/2010/wordprocessingCanvas" xmlns:cx="http://schemas.microsoft.com/office/drawing/2014/chartex" xmlns:cx1="http://schemas.microsoft.com/office/drawing/2015/9/8/chartex" xmlns:cx2="http://schemas.microsoft.com/office/drawing/2015/10/21/chartex" xmlns:cx3="http://schemas.microsoft.com/office/drawing/2016/5/9/chartex" xmlns:cx4="http://schemas.microsoft.com/office/drawing/2016/5/10/chartex" xmlns:cx5="http://schemas.microsoft.com/office/drawing/2016/5/11/chartex" xmlns:cx6="http://schemas.microsoft.com/office/drawing/2016/5/12/chartex" xmlns:cx7="http://schemas.microsoft.com/office/drawing/2016/5/13/chartex" xmlns:cx8="http://schemas.microsoft.com/office/drawing/2016/5/14/chartex" xmlns:mc="http://schemas.openxmlformats.org/markup-compatibility/2006" xmlns:aink="http://schemas.microsoft.com/office/drawing/2016/ink" xmlns:am3d="http://schemas.microsoft.com/office/drawing/2017/model3d" xmlns:o="urn:schemas-microsoft-com:office:office" xmlns:r="http://schemas.openxmlformats.org/officeDocument/2006/relationships" xmlns:m="http://schemas.openxmlformats.org/officeDocument/2006/math" xmlns:v="urn:schemas-microsoft-com:vml" xmlns:wp14="http://schemas.microsoft.com/office/word/2010/wordprocessingDrawing" xmlns:wp="http://schemas.openxmlformats.org/drawingml/2006/wordprocessingDrawing" xmlns:w10="urn:schemas-microsoft-com:office:word" xmlns:w="http://schemas.openxmlformats.org/wordprocessingml/2006/main" xmlns:w14="http://schemas.microsoft.com/office/word/2010/wordml" xmlns:w15="http://schemas.microsoft.com/office/word/2012/wordml" xmlns:w16cex="http://schemas.microsoft.com/office/word/2018/wordml/cex" xmlns:w16cid="http://schemas.microsoft.com/office/word/2016/wordml/cid" xmlns:w16="http://schemas.microsoft.com/office/word/2018/wordml" xmlns:w16sdtdh="http://schemas.microsoft.com/office/word/2020/wordml/sdtdatahash" xmlns:w16se="http://schemas.microsoft.com/office/word/2015/wordml/symex" xmlns:wpg="http://schemas.microsoft.com/office/word/2010/wordprocessingGroup" xmlns:wpi="http://schemas.microsoft.com/office/word/2010/wordprocessingInk" xmlns:wne="http://schemas.microsoft.com/office/word/2006/wordml" xmlns:wps="http://schemas.microsoft.com/office/word/2010/wordprocessingShape" mc:Ignorable="w14 w15 w16se w16cid w16 w16cex w16sdtdh wp14">
+<w:numbering xmlns:wpc="http://schemas.microsoft.com/office/word/2010/wordprocessingCanvas" xmlns:cx="http://schemas.microsoft.com/office/drawing/2014/chartex" xmlns:cx1="http://schemas.microsoft.com/office/drawing/2015/9/8/chartex" xmlns:cx2="http://schemas.microsoft.com/office/drawing/2015/10/21/chartex" xmlns:cx3="http://schemas.microsoft.com/office/drawing/2016/5/9/chartex" xmlns:cx4="http://schemas.microsoft.com/office/drawing/2016/5/10/chartex" xmlns:cx5="http://schemas.microsoft.com/office/drawing/2016/5/11/chartex" xmlns:cx6="http://schemas.microsoft.com/office/drawing/2016/5/12/chartex" xmlns:cx7="http://schemas.microsoft.com/office/drawing/2016/5/13/chartex" xmlns:cx8="http://schemas.microsoft.com/office/drawing/2016/5/14/chartex" xmlns:mc="http://schemas.openxmlformats.org/markup-compatibility/2006" xmlns:aink="http://schemas.microsoft.com/office/drawing/2016/ink" xmlns:am3d="http://schemas.microsoft.com/office/drawing/2017/model3d" xmlns:o="urn:schemas-microsoft-com:office:office" xmlns:oel="http://schemas.microsoft.com/office/2019/extlst" xmlns:r="http://schemas.openxmlformats.org/officeDocument/2006/relationships" xmlns:m="http://schemas.openxmlformats.org/officeDocument/2006/math" xmlns:v="urn:schemas-microsoft-com:vml" xmlns:wp14="http://schemas.microsoft.com/office/word/2010/wordprocessingDrawing" xmlns:wp="http://schemas.openxmlformats.org/drawingml/2006/wordprocessingDrawing" xmlns:w10="urn:schemas-microsoft-com:office:word" xmlns:w="http://schemas.openxmlformats.org/wordprocessingml/2006/main" xmlns:w14="http://schemas.microsoft.com/office/word/2010/wordml" xmlns:w15="http://schemas.microsoft.com/office/word/2012/wordml" xmlns:w16cex="http://schemas.microsoft.com/office/word/2018/wordml/cex" xmlns:w16cid="http://schemas.microsoft.com/office/word/2016/wordml/cid" xmlns:w16="http://schemas.microsoft.com/office/word/2018/wordml" xmlns:w16sdtdh="http://schemas.microsoft.com/office/word/2020/wordml/sdtdatahash" xmlns:w16se="http://schemas.microsoft.com/office/word/2015/wordml/symex" xmlns:wpg="http://schemas.microsoft.com/office/word/2010/wordprocessingGroup" xmlns:wpi="http://schemas.microsoft.com/office/word/2010/wordprocessingInk" xmlns:wne="http://schemas.microsoft.com/office/word/2006/wordml" xmlns:wps="http://schemas.microsoft.com/office/word/2010/wordprocessingShape" mc:Ignorable="w14 w15 w16se w16cid w16 w16cex w16sdtdh wp14">
   <w:abstractNum w:abstractNumId="0" w15:restartNumberingAfterBreak="0">
     <w:nsid w:val="002A7391"/>
     <w:multiLevelType w:val="hybridMultilevel"/>

</xml_diff>

<commit_message>
added blog post and updated resume
</commit_message>
<xml_diff>
--- a/static/resume.docx
+++ b/static/resume.docx
@@ -1,6 +1,6 @@
 
 <file path=word/document.xml><?xml version="1.0" encoding="utf-8"?>
-<w:document xmlns:wpc="http://schemas.microsoft.com/office/word/2010/wordprocessingCanvas" xmlns:cx="http://schemas.microsoft.com/office/drawing/2014/chartex" xmlns:cx1="http://schemas.microsoft.com/office/drawing/2015/9/8/chartex" xmlns:cx2="http://schemas.microsoft.com/office/drawing/2015/10/21/chartex" xmlns:cx3="http://schemas.microsoft.com/office/drawing/2016/5/9/chartex" xmlns:cx4="http://schemas.microsoft.com/office/drawing/2016/5/10/chartex" xmlns:cx5="http://schemas.microsoft.com/office/drawing/2016/5/11/chartex" xmlns:cx6="http://schemas.microsoft.com/office/drawing/2016/5/12/chartex" xmlns:cx7="http://schemas.microsoft.com/office/drawing/2016/5/13/chartex" xmlns:cx8="http://schemas.microsoft.com/office/drawing/2016/5/14/chartex" xmlns:mc="http://schemas.openxmlformats.org/markup-compatibility/2006" xmlns:aink="http://schemas.microsoft.com/office/drawing/2016/ink" xmlns:am3d="http://schemas.microsoft.com/office/drawing/2017/model3d" xmlns:o="urn:schemas-microsoft-com:office:office" xmlns:oel="http://schemas.microsoft.com/office/2019/extlst" xmlns:r="http://schemas.openxmlformats.org/officeDocument/2006/relationships" xmlns:m="http://schemas.openxmlformats.org/officeDocument/2006/math" xmlns:v="urn:schemas-microsoft-com:vml" xmlns:wp14="http://schemas.microsoft.com/office/word/2010/wordprocessingDrawing" xmlns:wp="http://schemas.openxmlformats.org/drawingml/2006/wordprocessingDrawing" xmlns:w10="urn:schemas-microsoft-com:office:word" xmlns:w="http://schemas.openxmlformats.org/wordprocessingml/2006/main" xmlns:w14="http://schemas.microsoft.com/office/word/2010/wordml" xmlns:w15="http://schemas.microsoft.com/office/word/2012/wordml" xmlns:w16cex="http://schemas.microsoft.com/office/word/2018/wordml/cex" xmlns:w16cid="http://schemas.microsoft.com/office/word/2016/wordml/cid" xmlns:w16="http://schemas.microsoft.com/office/word/2018/wordml" xmlns:w16sdtdh="http://schemas.microsoft.com/office/word/2020/wordml/sdtdatahash" xmlns:w16se="http://schemas.microsoft.com/office/word/2015/wordml/symex" xmlns:wpg="http://schemas.microsoft.com/office/word/2010/wordprocessingGroup" xmlns:wpi="http://schemas.microsoft.com/office/word/2010/wordprocessingInk" xmlns:wne="http://schemas.microsoft.com/office/word/2006/wordml" xmlns:wps="http://schemas.microsoft.com/office/word/2010/wordprocessingShape" mc:Ignorable="w14 w15 w16se w16cid w16 w16cex w16sdtdh wp14">
+<w:document xmlns:wpc="http://schemas.microsoft.com/office/word/2010/wordprocessingCanvas" xmlns:cx="http://schemas.microsoft.com/office/drawing/2014/chartex" xmlns:cx1="http://schemas.microsoft.com/office/drawing/2015/9/8/chartex" xmlns:cx2="http://schemas.microsoft.com/office/drawing/2015/10/21/chartex" xmlns:cx3="http://schemas.microsoft.com/office/drawing/2016/5/9/chartex" xmlns:cx4="http://schemas.microsoft.com/office/drawing/2016/5/10/chartex" xmlns:cx5="http://schemas.microsoft.com/office/drawing/2016/5/11/chartex" xmlns:cx6="http://schemas.microsoft.com/office/drawing/2016/5/12/chartex" xmlns:cx7="http://schemas.microsoft.com/office/drawing/2016/5/13/chartex" xmlns:cx8="http://schemas.microsoft.com/office/drawing/2016/5/14/chartex" xmlns:mc="http://schemas.openxmlformats.org/markup-compatibility/2006" xmlns:aink="http://schemas.microsoft.com/office/drawing/2016/ink" xmlns:am3d="http://schemas.microsoft.com/office/drawing/2017/model3d" xmlns:o="urn:schemas-microsoft-com:office:office" xmlns:oel="http://schemas.microsoft.com/office/2019/extlst" xmlns:r="http://schemas.openxmlformats.org/officeDocument/2006/relationships" xmlns:m="http://schemas.openxmlformats.org/officeDocument/2006/math" xmlns:v="urn:schemas-microsoft-com:vml" xmlns:wp14="http://schemas.microsoft.com/office/word/2010/wordprocessingDrawing" xmlns:wp="http://schemas.openxmlformats.org/drawingml/2006/wordprocessingDrawing" xmlns:w10="urn:schemas-microsoft-com:office:word" xmlns:w="http://schemas.openxmlformats.org/wordprocessingml/2006/main" xmlns:w14="http://schemas.microsoft.com/office/word/2010/wordml" xmlns:w15="http://schemas.microsoft.com/office/word/2012/wordml" xmlns:w16cex="http://schemas.microsoft.com/office/word/2018/wordml/cex" xmlns:w16cid="http://schemas.microsoft.com/office/word/2016/wordml/cid" xmlns:w16="http://schemas.microsoft.com/office/word/2018/wordml" xmlns:w16du="http://schemas.microsoft.com/office/word/2023/wordml/word16du" xmlns:w16sdtdh="http://schemas.microsoft.com/office/word/2020/wordml/sdtdatahash" xmlns:w16se="http://schemas.microsoft.com/office/word/2015/wordml/symex" xmlns:wpg="http://schemas.microsoft.com/office/word/2010/wordprocessingGroup" xmlns:wpi="http://schemas.microsoft.com/office/word/2010/wordprocessingInk" xmlns:wne="http://schemas.microsoft.com/office/word/2006/wordml" xmlns:wps="http://schemas.microsoft.com/office/word/2010/wordprocessingShape" mc:Ignorable="w14 w15 w16se w16cid w16 w16cex w16sdtdh w16du wp14">
   <w:body>
     <w:p>
       <w:pPr>
@@ -12,6 +12,16 @@
           <w:szCs w:val="32"/>
         </w:rPr>
       </w:pPr>
+      <w:r>
+        <w:rPr>
+          <w:b/>
+          <w:bCs/>
+          <w:color w:val="00000A"/>
+          <w:sz w:val="32"/>
+          <w:szCs w:val="32"/>
+        </w:rPr>
+        <w:t xml:space="preserve"> </w:t>
+      </w:r>
       <w:r>
         <w:rPr>
           <w:b/>
@@ -70,7 +80,7 @@
             <w:rStyle w:val="Hyperlink"/>
             <w:sz w:val="22"/>
           </w:rPr>
-          <w:t>casey.key@pm.me</w:t>
+          <w:t>hey@keycasey.com</w:t>
         </w:r>
       </w:hyperlink>
       <w:r>
@@ -124,84 +134,29 @@
         <w:t xml:space="preserve"> </w:t>
       </w:r>
       <w:r>
+        <w:t>Leverage</w:t>
+      </w:r>
+      <w:r>
+        <w:t xml:space="preserve"> expertise in AWS and DevOps to </w:t>
+      </w:r>
+      <w:r>
+        <w:t>launch full-stack web applications,</w:t>
+      </w:r>
+      <w:r>
         <w:rPr>
           <w:color w:val="00000A"/>
           <w:szCs w:val="24"/>
         </w:rPr>
-        <w:t xml:space="preserve">Optimize asset management </w:t>
-      </w:r>
-      <w:r>
-        <w:rPr>
+        <w:br w:type="textWrapping" w:clear="all"/>
+      </w:r>
+      <w:r>
+        <w:rPr>
+          <w:noProof/>
           <w:color w:val="00000A"/>
           <w:szCs w:val="24"/>
         </w:rPr>
-        <w:t>with machine learning</w:t>
-      </w:r>
-      <w:r>
-        <w:rPr>
-          <w:color w:val="00000A"/>
-          <w:szCs w:val="24"/>
-        </w:rPr>
-        <w:t xml:space="preserve"> </w:t>
-      </w:r>
-      <w:r>
-        <w:rPr>
-          <w:color w:val="00000A"/>
-          <w:szCs w:val="24"/>
-        </w:rPr>
-        <w:t>&amp;</w:t>
-      </w:r>
-      <w:r>
-        <w:rPr>
-          <w:color w:val="00000A"/>
-          <w:szCs w:val="24"/>
-        </w:rPr>
-        <w:t xml:space="preserve"> analytics</w:t>
-      </w:r>
-      <w:r>
-        <w:rPr>
-          <w:color w:val="00000A"/>
-          <w:szCs w:val="24"/>
-        </w:rPr>
-        <w:t xml:space="preserve"> as</w:t>
-      </w:r>
-      <w:r>
-        <w:rPr>
-          <w:color w:val="00000A"/>
-          <w:szCs w:val="24"/>
-        </w:rPr>
-        <w:t xml:space="preserve"> a</w:t>
-      </w:r>
-      <w:r>
-        <w:rPr>
-          <w:color w:val="00000A"/>
-          <w:szCs w:val="24"/>
-        </w:rPr>
-        <w:t xml:space="preserve"> full-stack engineer</w:t>
-      </w:r>
-      <w:r>
-        <w:rPr>
-          <w:color w:val="00000A"/>
-          <w:szCs w:val="24"/>
-        </w:rPr>
-        <w:t>.</w:t>
-      </w:r>
-    </w:p>
-    <w:p>
-      <w:pPr>
-        <w:spacing w:line="276" w:lineRule="auto"/>
-        <w:rPr>
-          <w:color w:val="00000A"/>
-          <w:szCs w:val="24"/>
-        </w:rPr>
-      </w:pPr>
-      <w:r>
-        <w:rPr>
-          <w:color w:val="00000A"/>
-          <w:szCs w:val="24"/>
-        </w:rPr>
-        <w:pict w14:anchorId="6CBB3EF0">
-          <v:rect id="_x0000_i1025" style="width:481.8pt;height:1.85pt" o:hrpct="956" o:hrstd="t" o:hr="t" fillcolor="#a0a0a0" stroked="f"/>
+        <w:pict w14:anchorId="7DD4B5CD">
+          <v:rect id="_x0000_i1030" alt="" style="width:481.8pt;height:1.85pt;mso-width-percent:0;mso-height-percent:0;mso-width-percent:0;mso-height-percent:0" o:hrpct="956" o:hrstd="t" o:hr="t" fillcolor="#a0a0a0" stroked="f"/>
         </w:pict>
       </w:r>
     </w:p>
@@ -220,235 +175,25 @@
           <w:bCs/>
           <w:szCs w:val="24"/>
         </w:rPr>
-        <w:t>EDUCATION:</w:t>
+        <w:t>TECHNICAL SKILLS:</w:t>
       </w:r>
     </w:p>
     <w:tbl>
       <w:tblPr>
-        <w:tblStyle w:val="TableGrid"/>
-        <w:tblpPr w:leftFromText="180" w:rightFromText="180" w:vertAnchor="text" w:tblpY="1"/>
-        <w:tblOverlap w:val="never"/>
-        <w:tblW w:w="9450" w:type="dxa"/>
-        <w:tblBorders>
-          <w:top w:val="none" w:sz="0" w:space="0" w:color="auto"/>
-          <w:left w:val="none" w:sz="0" w:space="0" w:color="auto"/>
-          <w:bottom w:val="none" w:sz="0" w:space="0" w:color="auto"/>
-          <w:right w:val="none" w:sz="0" w:space="0" w:color="auto"/>
-          <w:insideH w:val="none" w:sz="0" w:space="0" w:color="auto"/>
-          <w:insideV w:val="none" w:sz="0" w:space="0" w:color="auto"/>
-        </w:tblBorders>
-        <w:tblLook w:val="04A0" w:firstRow="1" w:lastRow="0" w:firstColumn="1" w:lastColumn="0" w:noHBand="0" w:noVBand="1"/>
-      </w:tblPr>
-      <w:tblGrid>
-        <w:gridCol w:w="6375"/>
-        <w:gridCol w:w="3075"/>
-      </w:tblGrid>
-      <w:tr>
-        <w:tc>
-          <w:tcPr>
-            <w:tcW w:w="6375" w:type="dxa"/>
-          </w:tcPr>
-          <w:p>
-            <w:pPr>
-              <w:spacing w:line="276" w:lineRule="auto"/>
-              <w:ind w:hanging="90"/>
-              <w:rPr>
-                <w:color w:val="00000A"/>
-                <w:szCs w:val="24"/>
-              </w:rPr>
-            </w:pPr>
-            <w:r>
-              <w:rPr>
-                <w:color w:val="00000A"/>
-                <w:szCs w:val="24"/>
-              </w:rPr>
-              <w:t>University of Southern California</w:t>
-            </w:r>
-            <w:r>
-              <w:rPr>
-                <w:color w:val="00000A"/>
-                <w:szCs w:val="24"/>
-              </w:rPr>
-              <w:t xml:space="preserve">, </w:t>
-            </w:r>
-            <w:r>
-              <w:rPr>
-                <w:i/>
-                <w:iCs/>
-                <w:color w:val="00000A"/>
-                <w:szCs w:val="24"/>
-              </w:rPr>
-              <w:t>Los Angeles</w:t>
-            </w:r>
-            <w:r>
-              <w:rPr>
-                <w:i/>
-                <w:iCs/>
-                <w:color w:val="00000A"/>
-                <w:szCs w:val="24"/>
-              </w:rPr>
-              <w:t xml:space="preserve">, </w:t>
-            </w:r>
-            <w:r>
-              <w:rPr>
-                <w:i/>
-                <w:iCs/>
-                <w:color w:val="00000A"/>
-                <w:szCs w:val="24"/>
-              </w:rPr>
-              <w:t>CA</w:t>
-            </w:r>
-          </w:p>
-        </w:tc>
-        <w:tc>
-          <w:tcPr>
-            <w:tcW w:w="3075" w:type="dxa"/>
-          </w:tcPr>
-          <w:p>
-            <w:pPr>
-              <w:spacing w:line="276" w:lineRule="auto"/>
-              <w:jc w:val="right"/>
-              <w:rPr>
-                <w:color w:val="00000A"/>
-                <w:szCs w:val="24"/>
-              </w:rPr>
-            </w:pPr>
-            <w:r>
-              <w:rPr>
-                <w:color w:val="00000A"/>
-                <w:szCs w:val="24"/>
-              </w:rPr>
-              <w:t>Expected May 2024</w:t>
-            </w:r>
-          </w:p>
-        </w:tc>
-      </w:tr>
-      <w:tr>
-        <w:tc>
-          <w:tcPr>
-            <w:tcW w:w="6375" w:type="dxa"/>
-          </w:tcPr>
-          <w:p>
-            <w:pPr>
-              <w:spacing w:line="276" w:lineRule="auto"/>
-              <w:ind w:hanging="108"/>
-              <w:rPr>
-                <w:szCs w:val="24"/>
-              </w:rPr>
-            </w:pPr>
-            <w:r>
-              <w:rPr>
-                <w:color w:val="00000A"/>
-                <w:szCs w:val="24"/>
-              </w:rPr>
-              <w:t>M</w:t>
-            </w:r>
-            <w:r>
-              <w:rPr>
-                <w:color w:val="00000A"/>
-                <w:szCs w:val="24"/>
-              </w:rPr>
-              <w:t xml:space="preserve">.S. </w:t>
-            </w:r>
-            <w:r>
-              <w:rPr>
-                <w:color w:val="00000A"/>
-                <w:szCs w:val="24"/>
-              </w:rPr>
-              <w:t xml:space="preserve">in </w:t>
-            </w:r>
-            <w:r>
-              <w:rPr>
-                <w:color w:val="00000A"/>
-                <w:szCs w:val="24"/>
-              </w:rPr>
-              <w:t>Computer Science</w:t>
-            </w:r>
-            <w:r>
-              <w:rPr>
-                <w:color w:val="00000A"/>
-                <w:szCs w:val="24"/>
-              </w:rPr>
-              <w:t xml:space="preserve"> - Artificial Intelligence </w:t>
-            </w:r>
-          </w:p>
-        </w:tc>
-        <w:tc>
-          <w:tcPr>
-            <w:tcW w:w="3075" w:type="dxa"/>
-          </w:tcPr>
-          <w:p>
-            <w:pPr>
-              <w:spacing w:line="276" w:lineRule="auto"/>
-              <w:rPr>
-                <w:color w:val="00000A"/>
-                <w:szCs w:val="24"/>
-              </w:rPr>
-            </w:pPr>
-          </w:p>
-        </w:tc>
-      </w:tr>
-    </w:tbl>
-    <w:p>
-      <w:pPr>
-        <w:spacing w:line="276" w:lineRule="auto"/>
-        <w:jc w:val="both"/>
-        <w:rPr>
-          <w:color w:val="00000A"/>
-          <w:szCs w:val="24"/>
-        </w:rPr>
-      </w:pPr>
-      <w:r>
-        <w:rPr>
-          <w:color w:val="00000A"/>
-          <w:szCs w:val="24"/>
-        </w:rPr>
-        <w:br w:type="textWrapping" w:clear="all"/>
-      </w:r>
-      <w:r>
-        <w:rPr>
-          <w:color w:val="00000A"/>
-          <w:szCs w:val="24"/>
-        </w:rPr>
-        <w:pict w14:anchorId="7DD4B5CD">
-          <v:rect id="_x0000_i1026" style="width:481.8pt;height:1.85pt" o:hrpct="956" o:hrstd="t" o:hr="t" fillcolor="#a0a0a0" stroked="f"/>
-        </w:pict>
-      </w:r>
-    </w:p>
-    <w:p>
-      <w:pPr>
-        <w:spacing w:line="276" w:lineRule="auto"/>
-        <w:rPr>
-          <w:b/>
-          <w:bCs/>
-          <w:szCs w:val="24"/>
-        </w:rPr>
-      </w:pPr>
-      <w:r>
-        <w:rPr>
-          <w:b/>
-          <w:bCs/>
-          <w:szCs w:val="24"/>
-        </w:rPr>
-        <w:t>TECHNICAL SKILLS:</w:t>
-      </w:r>
-    </w:p>
-    <w:tbl>
-      <w:tblPr>
-        <w:tblW w:w="10890" w:type="dxa"/>
+        <w:tblW w:w="9420" w:type="dxa"/>
         <w:tblInd w:w="-90" w:type="dxa"/>
         <w:tblLayout w:type="fixed"/>
         <w:tblLook w:val="0000" w:firstRow="0" w:lastRow="0" w:firstColumn="0" w:lastColumn="0" w:noHBand="0" w:noVBand="0"/>
       </w:tblPr>
       <w:tblGrid>
-        <w:gridCol w:w="3330"/>
-        <w:gridCol w:w="3870"/>
-        <w:gridCol w:w="3690"/>
+        <w:gridCol w:w="3150"/>
+        <w:gridCol w:w="2610"/>
+        <w:gridCol w:w="3660"/>
       </w:tblGrid>
       <w:tr>
         <w:tc>
           <w:tcPr>
-            <w:tcW w:w="3330" w:type="dxa"/>
+            <w:tcW w:w="3150" w:type="dxa"/>
           </w:tcPr>
           <w:p>
             <w:pPr>
@@ -466,25 +211,25 @@
               <w:rPr>
                 <w:szCs w:val="24"/>
               </w:rPr>
-              <w:t>Python</w:t>
+              <w:t xml:space="preserve">Python, </w:t>
             </w:r>
             <w:r>
               <w:rPr>
                 <w:szCs w:val="24"/>
               </w:rPr>
-              <w:t xml:space="preserve">, C++, </w:t>
+              <w:t xml:space="preserve">React, </w:t>
             </w:r>
             <w:r>
               <w:rPr>
                 <w:szCs w:val="24"/>
               </w:rPr>
-              <w:t>Java</w:t>
+              <w:t>TypeScript</w:t>
             </w:r>
           </w:p>
         </w:tc>
         <w:tc>
           <w:tcPr>
-            <w:tcW w:w="3870" w:type="dxa"/>
+            <w:tcW w:w="2610" w:type="dxa"/>
           </w:tcPr>
           <w:p>
             <w:pPr>
@@ -499,28 +244,16 @@
               </w:rPr>
             </w:pPr>
             <w:r>
-              <w:rPr>
-                <w:szCs w:val="24"/>
-              </w:rPr>
-              <w:t xml:space="preserve">Kafka, Ruby, </w:t>
+              <w:t>Docker</w:t>
             </w:r>
             <w:r>
-              <w:rPr>
-                <w:szCs w:val="24"/>
-              </w:rPr>
-              <w:t>Type</w:t>
-            </w:r>
-            <w:r>
-              <w:rPr>
-                <w:szCs w:val="24"/>
-              </w:rPr>
-              <w:t>Script</w:t>
+              <w:t>, AWS, EKS</w:t>
             </w:r>
           </w:p>
         </w:tc>
         <w:tc>
           <w:tcPr>
-            <w:tcW w:w="3690" w:type="dxa"/>
+            <w:tcW w:w="3660" w:type="dxa"/>
           </w:tcPr>
           <w:p>
             <w:pPr>
@@ -530,21 +263,28 @@
                 <w:numId w:val="28"/>
               </w:numPr>
               <w:spacing w:line="276" w:lineRule="auto"/>
+              <w:ind w:left="490"/>
               <w:rPr>
                 <w:szCs w:val="24"/>
               </w:rPr>
             </w:pPr>
             <w:r>
-              <w:rPr>
-                <w:szCs w:val="24"/>
-              </w:rPr>
-              <w:t xml:space="preserve">Cloud, React, </w:t>
+              <w:t>Prometheus, Grafana</w:t>
+            </w:r>
+            <w:r>
+              <w:t xml:space="preserve">, </w:t>
             </w:r>
             <w:r>
               <w:rPr>
                 <w:szCs w:val="24"/>
               </w:rPr>
-              <w:t>Testing</w:t>
+              <w:t>DevOps</w:t>
+            </w:r>
+            <w:r>
+              <w:rPr>
+                <w:szCs w:val="24"/>
+              </w:rPr>
+              <w:t xml:space="preserve"> </w:t>
             </w:r>
           </w:p>
         </w:tc>
@@ -556,11 +296,12 @@
       </w:pPr>
       <w:r>
         <w:rPr>
+          <w:noProof/>
           <w:color w:val="00000A"/>
           <w:szCs w:val="24"/>
         </w:rPr>
         <w:pict w14:anchorId="2B5F4FF6">
-          <v:rect id="_x0000_i1027" style="width:481.8pt;height:1.85pt" o:hrpct="956" o:hrstd="t" o:hr="t" fillcolor="#a0a0a0" stroked="f"/>
+          <v:rect id="_x0000_i1029" alt="" style="width:481.8pt;height:1.85pt;mso-width-percent:0;mso-height-percent:0;mso-width-percent:0;mso-height-percent:0" o:hrpct="956" o:hrstd="t" o:hr="t" fillcolor="#a0a0a0" stroked="f"/>
         </w:pict>
       </w:r>
     </w:p>
@@ -616,10 +357,272 @@
               <w:ind w:left="-195" w:firstLine="195"/>
             </w:pPr>
             <w:r>
-              <w:t>Software</w:t>
+              <w:t>Applications Developer</w:t>
+            </w:r>
+          </w:p>
+        </w:tc>
+        <w:tc>
+          <w:tcPr>
+            <w:tcW w:w="3288" w:type="dxa"/>
+          </w:tcPr>
+          <w:p>
+            <w:pPr>
+              <w:spacing w:line="276" w:lineRule="auto"/>
+              <w:ind w:left="159" w:hanging="90"/>
+              <w:rPr>
+                <w:szCs w:val="28"/>
+              </w:rPr>
+            </w:pPr>
+            <w:r>
+              <w:rPr>
+                <w:szCs w:val="28"/>
+              </w:rPr>
+              <w:t>Oracle</w:t>
             </w:r>
             <w:r>
-              <w:t xml:space="preserve"> Engineer</w:t>
+              <w:rPr>
+                <w:szCs w:val="28"/>
+              </w:rPr>
+              <w:t xml:space="preserve">, </w:t>
+            </w:r>
+            <w:r>
+              <w:rPr>
+                <w:i/>
+                <w:iCs/>
+                <w:szCs w:val="28"/>
+              </w:rPr>
+              <w:t>Belmont, CA</w:t>
+            </w:r>
+          </w:p>
+        </w:tc>
+        <w:tc>
+          <w:tcPr>
+            <w:tcW w:w="3801" w:type="dxa"/>
+          </w:tcPr>
+          <w:p>
+            <w:pPr>
+              <w:spacing w:line="276" w:lineRule="auto"/>
+              <w:ind w:right="760"/>
+              <w:jc w:val="right"/>
+              <w:rPr>
+                <w:szCs w:val="24"/>
+              </w:rPr>
+            </w:pPr>
+            <w:r>
+              <w:rPr>
+                <w:szCs w:val="24"/>
+              </w:rPr>
+              <w:t>April 2024</w:t>
+            </w:r>
+            <w:r>
+              <w:rPr>
+                <w:szCs w:val="24"/>
+              </w:rPr>
+              <w:t xml:space="preserve"> – </w:t>
+            </w:r>
+            <w:r>
+              <w:rPr>
+                <w:szCs w:val="24"/>
+              </w:rPr>
+              <w:t>Present</w:t>
+            </w:r>
+          </w:p>
+        </w:tc>
+      </w:tr>
+    </w:tbl>
+    <w:p>
+      <w:pPr>
+        <w:pStyle w:val="ListParagraph"/>
+        <w:numPr>
+          <w:ilvl w:val="0"/>
+          <w:numId w:val="28"/>
+        </w:numPr>
+        <w:spacing w:line="276" w:lineRule="auto"/>
+        <w:rPr>
+          <w:szCs w:val="24"/>
+        </w:rPr>
+      </w:pPr>
+      <w:r>
+        <w:t>I</w:t>
+      </w:r>
+      <w:r>
+        <w:t xml:space="preserve">mproved </w:t>
+      </w:r>
+      <w:r>
+        <w:t xml:space="preserve">test </w:t>
+      </w:r>
+      <w:r>
+        <w:t>reporting across m</w:t>
+      </w:r>
+      <w:r>
+        <w:t xml:space="preserve">any </w:t>
+      </w:r>
+      <w:r>
+        <w:t xml:space="preserve">teams by </w:t>
+      </w:r>
+      <w:r>
+        <w:t>launching</w:t>
+      </w:r>
+      <w:r>
+        <w:t xml:space="preserve"> </w:t>
+      </w:r>
+      <w:r>
+        <w:t>a</w:t>
+      </w:r>
+      <w:r>
+        <w:t xml:space="preserve"> </w:t>
+      </w:r>
+      <w:r>
+        <w:t>web application with a</w:t>
+      </w:r>
+      <w:r>
+        <w:t xml:space="preserve"> Python API</w:t>
+      </w:r>
+      <w:r>
+        <w:t>,</w:t>
+      </w:r>
+    </w:p>
+    <w:p>
+      <w:pPr>
+        <w:pStyle w:val="ListParagraph"/>
+        <w:numPr>
+          <w:ilvl w:val="0"/>
+          <w:numId w:val="28"/>
+        </w:numPr>
+        <w:spacing w:line="276" w:lineRule="auto"/>
+        <w:rPr>
+          <w:szCs w:val="24"/>
+        </w:rPr>
+      </w:pPr>
+      <w:r>
+        <w:t>Delivered</w:t>
+      </w:r>
+      <w:r>
+        <w:t xml:space="preserve"> 11 </w:t>
+      </w:r>
+      <w:r>
+        <w:t xml:space="preserve">React </w:t>
+      </w:r>
+      <w:r>
+        <w:t xml:space="preserve">pages </w:t>
+      </w:r>
+      <w:r>
+        <w:t>for</w:t>
+      </w:r>
+      <w:r>
+        <w:t xml:space="preserve"> DevOps report</w:t>
+      </w:r>
+      <w:r>
+        <w:t xml:space="preserve">s, </w:t>
+      </w:r>
+      <w:r>
+        <w:t>a</w:t>
+      </w:r>
+      <w:r>
+        <w:t>rtifact management, and</w:t>
+      </w:r>
+      <w:r>
+        <w:t xml:space="preserve"> </w:t>
+      </w:r>
+      <w:r>
+        <w:t>build environment utilities</w:t>
+      </w:r>
+      <w:r>
+        <w:t>,</w:t>
+      </w:r>
+    </w:p>
+    <w:p>
+      <w:pPr>
+        <w:pStyle w:val="ListParagraph"/>
+        <w:numPr>
+          <w:ilvl w:val="0"/>
+          <w:numId w:val="28"/>
+        </w:numPr>
+        <w:spacing w:line="276" w:lineRule="auto"/>
+        <w:rPr>
+          <w:szCs w:val="24"/>
+        </w:rPr>
+      </w:pPr>
+      <w:r>
+        <w:t>Built</w:t>
+      </w:r>
+      <w:r>
+        <w:t xml:space="preserve"> reusable front-end components to </w:t>
+      </w:r>
+      <w:r>
+        <w:t>ensure a consistent</w:t>
+      </w:r>
+      <w:r>
+        <w:t xml:space="preserve"> </w:t>
+      </w:r>
+      <w:r>
+        <w:t xml:space="preserve">UI </w:t>
+      </w:r>
+      <w:r>
+        <w:t>across the organization</w:t>
+      </w:r>
+      <w:r>
+        <w:t>’s applications</w:t>
+      </w:r>
+      <w:r>
+        <w:t>,</w:t>
+      </w:r>
+    </w:p>
+    <w:p>
+      <w:pPr>
+        <w:pStyle w:val="ListParagraph"/>
+        <w:numPr>
+          <w:ilvl w:val="0"/>
+          <w:numId w:val="28"/>
+        </w:numPr>
+        <w:spacing w:line="276" w:lineRule="auto"/>
+        <w:rPr>
+          <w:szCs w:val="24"/>
+        </w:rPr>
+      </w:pPr>
+      <w:r>
+        <w:t>Enhanced application security by upgrading Python-based applications to the latest version</w:t>
+      </w:r>
+      <w:r>
+        <w:t>.</w:t>
+      </w:r>
+    </w:p>
+    <w:p>
+      <w:pPr>
+        <w:spacing w:line="276" w:lineRule="auto"/>
+        <w:rPr>
+          <w:sz w:val="16"/>
+          <w:szCs w:val="16"/>
+        </w:rPr>
+      </w:pPr>
+    </w:p>
+    <w:tbl>
+      <w:tblPr>
+        <w:tblW w:w="10359" w:type="dxa"/>
+        <w:tblInd w:w="-120" w:type="dxa"/>
+        <w:tblLayout w:type="fixed"/>
+        <w:tblLook w:val="0000" w:firstRow="0" w:lastRow="0" w:firstColumn="0" w:lastColumn="0" w:noHBand="0" w:noVBand="0"/>
+      </w:tblPr>
+      <w:tblGrid>
+        <w:gridCol w:w="3270"/>
+        <w:gridCol w:w="3288"/>
+        <w:gridCol w:w="3801"/>
+      </w:tblGrid>
+      <w:tr>
+        <w:trPr>
+          <w:trHeight w:val="144"/>
+        </w:trPr>
+        <w:tc>
+          <w:tcPr>
+            <w:tcW w:w="3270" w:type="dxa"/>
+          </w:tcPr>
+          <w:p>
+            <w:pPr>
+              <w:spacing w:line="276" w:lineRule="auto"/>
+              <w:ind w:left="-195" w:firstLine="195"/>
+            </w:pPr>
+            <w:r>
+              <w:t>Software Engineer</w:t>
             </w:r>
           </w:p>
         </w:tc>
@@ -653,23 +656,7 @@
                 <w:iCs/>
                 <w:szCs w:val="28"/>
               </w:rPr>
-              <w:t>Los Angeles</w:t>
-            </w:r>
-            <w:r>
-              <w:rPr>
-                <w:i/>
-                <w:iCs/>
-                <w:szCs w:val="28"/>
-              </w:rPr>
-              <w:t xml:space="preserve">, </w:t>
-            </w:r>
-            <w:r>
-              <w:rPr>
-                <w:i/>
-                <w:iCs/>
-                <w:szCs w:val="28"/>
-              </w:rPr>
-              <w:t>CA</w:t>
+              <w:t>Los Angeles, CA</w:t>
             </w:r>
           </w:p>
         </w:tc>
@@ -690,13 +677,7 @@
               <w:rPr>
                 <w:szCs w:val="24"/>
               </w:rPr>
-              <w:t>August 202</w:t>
-            </w:r>
-            <w:r>
-              <w:rPr>
-                <w:szCs w:val="24"/>
-              </w:rPr>
-              <w:t>2</w:t>
+              <w:t>August 2022</w:t>
             </w:r>
             <w:r>
               <w:rPr>
@@ -708,7 +689,7 @@
               <w:rPr>
                 <w:szCs w:val="24"/>
               </w:rPr>
-              <w:t>Present</w:t>
+              <w:t>April 2024</w:t>
             </w:r>
           </w:p>
         </w:tc>
@@ -727,10 +708,10 @@
         </w:rPr>
       </w:pPr>
       <w:r>
-        <w:rPr>
-          <w:szCs w:val="24"/>
-        </w:rPr>
-        <w:t xml:space="preserve">Reduced customer support tickets by adding a service status banner during outages </w:t>
+        <w:t>Architected cloud-native application using AWS EC2, EKS, and IAM to streamline large-scale data ingestion processes, enhancing user onboarding efficiency by 10x</w:t>
+      </w:r>
+      <w:r>
+        <w:t>,</w:t>
       </w:r>
     </w:p>
     <w:p>
@@ -746,28 +727,55 @@
         </w:rPr>
       </w:pPr>
       <w:r>
+        <w:t xml:space="preserve">Implemented AWS CloudWatch custom monitoring </w:t>
+      </w:r>
+      <w:r>
+        <w:t xml:space="preserve">and alert </w:t>
+      </w:r>
+      <w:r>
+        <w:t>solution</w:t>
+      </w:r>
+      <w:r>
+        <w:t xml:space="preserve"> </w:t>
+      </w:r>
+      <w:r>
+        <w:t xml:space="preserve">to </w:t>
+      </w:r>
+      <w:r>
         <w:rPr>
           <w:szCs w:val="24"/>
         </w:rPr>
-        <w:t xml:space="preserve">Minimized accounting response time by </w:t>
+        <w:t>r</w:t>
       </w:r>
       <w:r>
         <w:rPr>
           <w:szCs w:val="24"/>
         </w:rPr>
-        <w:t>automating expense</w:t>
+        <w:t>e</w:t>
       </w:r>
       <w:r>
         <w:rPr>
           <w:szCs w:val="24"/>
         </w:rPr>
+        <w:t>duce</w:t>
+      </w:r>
+      <w:r>
+        <w:rPr>
+          <w:szCs w:val="24"/>
+        </w:rPr>
+        <w:t xml:space="preserve"> support tickets</w:t>
+      </w:r>
+      <w:r>
+        <w:rPr>
+          <w:szCs w:val="24"/>
+        </w:rPr>
+        <w:t>,</w:t>
+      </w:r>
+      <w:r>
+        <w:rPr>
+          <w:szCs w:val="24"/>
+        </w:rPr>
         <w:t xml:space="preserve"> </w:t>
-      </w:r>
-      <w:r>
-        <w:rPr>
-          <w:szCs w:val="24"/>
-        </w:rPr>
-        <w:t>processing and report deliveries</w:t>
       </w:r>
     </w:p>
     <w:p>
@@ -783,22 +791,25 @@
         </w:rPr>
       </w:pPr>
       <w:r>
-        <w:rPr>
-          <w:szCs w:val="24"/>
-        </w:rPr>
-        <w:t>Modernized</w:t>
-      </w:r>
-      <w:r>
-        <w:rPr>
-          <w:szCs w:val="24"/>
-        </w:rPr>
-        <w:t xml:space="preserve"> </w:t>
-      </w:r>
-      <w:r>
-        <w:rPr>
-          <w:szCs w:val="24"/>
-        </w:rPr>
-        <w:t>production web application to improve user experience and reduce technical debt</w:t>
+        <w:t>E</w:t>
+      </w:r>
+      <w:r>
+        <w:t>nsur</w:t>
+      </w:r>
+      <w:r>
+        <w:t xml:space="preserve">ed web application </w:t>
+      </w:r>
+      <w:r>
+        <w:t xml:space="preserve">resilience and security with </w:t>
+      </w:r>
+      <w:r>
+        <w:t>AWS CDK</w:t>
+      </w:r>
+      <w:r>
+        <w:t xml:space="preserve"> and Kubernetes</w:t>
+      </w:r>
+      <w:r>
+        <w:t>,</w:t>
       </w:r>
     </w:p>
     <w:p>
@@ -924,10 +935,31 @@
         </w:rPr>
       </w:pPr>
       <w:r>
-        <w:rPr>
-          <w:szCs w:val="24"/>
-        </w:rPr>
-        <w:t>Decreased data registration time by implementing data quality rules using a Chrome extension</w:t>
+        <w:t xml:space="preserve">Reduced </w:t>
+      </w:r>
+      <w:r>
+        <w:t>data pipeline</w:t>
+      </w:r>
+      <w:r>
+        <w:t xml:space="preserve"> latency by 30% </w:t>
+      </w:r>
+      <w:r>
+        <w:t>using Infrastructure as Code</w:t>
+      </w:r>
+      <w:r>
+        <w:t xml:space="preserve"> (</w:t>
+      </w:r>
+      <w:r>
+        <w:t>Terraform) and AWS</w:t>
+      </w:r>
+      <w:r>
+        <w:t xml:space="preserve"> </w:t>
+      </w:r>
+      <w:r>
+        <w:t>EC2</w:t>
+      </w:r>
+      <w:r>
+        <w:t>,</w:t>
       </w:r>
     </w:p>
     <w:p>
@@ -943,28 +975,13 @@
         </w:rPr>
       </w:pPr>
       <w:r>
-        <w:t>Maximized</w:t>
-      </w:r>
-      <w:r>
-        <w:t xml:space="preserve"> data pipeline performance</w:t>
-      </w:r>
-      <w:r>
-        <w:t xml:space="preserve"> for minimum latency</w:t>
-      </w:r>
-      <w:r>
-        <w:t xml:space="preserve"> using</w:t>
-      </w:r>
-      <w:r>
-        <w:t xml:space="preserve"> Kafka,</w:t>
-      </w:r>
-      <w:r>
-        <w:t xml:space="preserve"> Python</w:t>
+        <w:t>Implemented secure, automated data streaming solutions via Docker and Kubernete</w:t>
+      </w:r>
+      <w:r>
+        <w:t>s</w:t>
       </w:r>
       <w:r>
         <w:t>,</w:t>
-      </w:r>
-      <w:r>
-        <w:t xml:space="preserve"> and parallelism</w:t>
       </w:r>
     </w:p>
     <w:p>
@@ -983,7 +1000,68 @@
         <w:rPr>
           <w:szCs w:val="24"/>
         </w:rPr>
-        <w:t>Improved data quality and onboarding experience by productizing a file-transfer Lambda application</w:t>
+        <w:t>Improved</w:t>
+      </w:r>
+      <w:r>
+        <w:rPr>
+          <w:szCs w:val="24"/>
+        </w:rPr>
+        <w:t xml:space="preserve"> data registration by </w:t>
+      </w:r>
+      <w:r>
+        <w:rPr>
+          <w:szCs w:val="24"/>
+        </w:rPr>
+        <w:t>architecting a Chrome extension to enforce strict metadata standards.</w:t>
+      </w:r>
+    </w:p>
+    <w:p>
+      <w:pPr>
+        <w:pStyle w:val="ListParagraph"/>
+        <w:numPr>
+          <w:ilvl w:val="0"/>
+          <w:numId w:val="28"/>
+        </w:numPr>
+        <w:spacing w:line="276" w:lineRule="auto"/>
+        <w:rPr>
+          <w:szCs w:val="24"/>
+        </w:rPr>
+      </w:pPr>
+      <w:r>
+        <w:rPr>
+          <w:szCs w:val="24"/>
+        </w:rPr>
+        <w:t>A</w:t>
+      </w:r>
+      <w:r>
+        <w:rPr>
+          <w:szCs w:val="24"/>
+        </w:rPr>
+        <w:t>ccelerated</w:t>
+      </w:r>
+      <w:r>
+        <w:rPr>
+          <w:szCs w:val="24"/>
+        </w:rPr>
+        <w:t xml:space="preserve"> </w:t>
+      </w:r>
+      <w:r>
+        <w:rPr>
+          <w:szCs w:val="24"/>
+        </w:rPr>
+        <w:t>file</w:t>
+      </w:r>
+      <w:r>
+        <w:rPr>
+          <w:szCs w:val="24"/>
+        </w:rPr>
+        <w:t xml:space="preserve"> transfers by architecting a self-service data registration and streaming </w:t>
+      </w:r>
+      <w:r>
+        <w:rPr>
+          <w:szCs w:val="24"/>
+        </w:rPr>
+        <w:t xml:space="preserve">pipeline. </w:t>
       </w:r>
     </w:p>
     <w:p>
@@ -997,11 +1075,12 @@
       </w:pPr>
       <w:r>
         <w:rPr>
+          <w:noProof/>
           <w:color w:val="00000A"/>
           <w:szCs w:val="24"/>
         </w:rPr>
         <w:pict w14:anchorId="5F704904">
-          <v:rect id="_x0000_i1028" style="width:481.8pt;height:1.85pt" o:hrpct="956" o:hrstd="t" o:hr="t" fillcolor="#a0a0a0" stroked="f"/>
+          <v:rect id="_x0000_i1028" alt="" style="width:481.8pt;height:1.85pt;mso-width-percent:0;mso-height-percent:0;mso-width-percent:0;mso-height-percent:0" o:hrpct="956" o:hrstd="t" o:hr="t" fillcolor="#a0a0a0" stroked="f"/>
         </w:pict>
       </w:r>
     </w:p>
@@ -1142,6 +1221,9 @@
       <w:r>
         <w:t>Fortified web application services by building custom monitoring tooling</w:t>
       </w:r>
+      <w:r>
+        <w:t>,</w:t>
+      </w:r>
     </w:p>
     <w:p>
       <w:pPr>
@@ -1156,7 +1238,19 @@
         </w:rPr>
       </w:pPr>
       <w:r>
-        <w:t>Automated 73 quality assurance tests with Ruby and Jenkins for a sophisticated web app</w:t>
+        <w:t xml:space="preserve">Automated 73 quality assurance tests with Ruby and Jenkins for </w:t>
+      </w:r>
+      <w:r>
+        <w:t>their</w:t>
+      </w:r>
+      <w:r>
+        <w:t xml:space="preserve"> </w:t>
+      </w:r>
+      <w:r>
+        <w:t>React</w:t>
+      </w:r>
+      <w:r>
+        <w:t xml:space="preserve"> B2C app.</w:t>
       </w:r>
     </w:p>
     <w:p>
@@ -1196,7 +1290,10 @@
               <w:ind w:left="-106" w:firstLine="106"/>
             </w:pPr>
             <w:r>
-              <w:t xml:space="preserve">Associate </w:t>
+              <w:t>Nat. Sec.</w:t>
+            </w:r>
+            <w:r>
+              <w:t xml:space="preserve"> </w:t>
             </w:r>
             <w:r>
               <w:t>Cloud Consultant</w:t>
@@ -1219,7 +1316,13 @@
               <w:rPr>
                 <w:szCs w:val="28"/>
               </w:rPr>
-              <w:t>Amazon</w:t>
+              <w:t>A</w:t>
+            </w:r>
+            <w:r>
+              <w:rPr>
+                <w:szCs w:val="28"/>
+              </w:rPr>
+              <w:t>WS</w:t>
             </w:r>
             <w:r>
               <w:rPr>
@@ -1300,7 +1403,19 @@
         <w:rPr>
           <w:szCs w:val="24"/>
         </w:rPr>
-        <w:t xml:space="preserve"> solution to reduce end-user’s procurement time by 85%  </w:t>
+        <w:t xml:space="preserve"> solution to reduce end-user’s procurement time by 85%</w:t>
+      </w:r>
+      <w:r>
+        <w:rPr>
+          <w:szCs w:val="24"/>
+        </w:rPr>
+        <w:t>,</w:t>
+      </w:r>
+      <w:r>
+        <w:rPr>
+          <w:szCs w:val="24"/>
+        </w:rPr>
+        <w:t xml:space="preserve">  </w:t>
       </w:r>
     </w:p>
     <w:p>
@@ -1333,160 +1448,11 @@
         </w:rPr>
         <w:t xml:space="preserve"> RESTful services after project demos</w:t>
       </w:r>
-    </w:p>
-    <w:p>
-      <w:pPr>
-        <w:pStyle w:val="ListParagraph"/>
-        <w:spacing w:line="276" w:lineRule="auto"/>
-        <w:ind w:left="360"/>
-        <w:rPr>
-          <w:b/>
-          <w:bCs/>
-          <w:sz w:val="16"/>
-          <w:szCs w:val="18"/>
-        </w:rPr>
-      </w:pPr>
-    </w:p>
-    <w:tbl>
-      <w:tblPr>
-        <w:tblW w:w="10359" w:type="dxa"/>
-        <w:tblInd w:w="-120" w:type="dxa"/>
-        <w:tblLayout w:type="fixed"/>
-        <w:tblLook w:val="0000" w:firstRow="0" w:lastRow="0" w:firstColumn="0" w:lastColumn="0" w:noHBand="0" w:noVBand="0"/>
-      </w:tblPr>
-      <w:tblGrid>
-        <w:gridCol w:w="3270"/>
-        <w:gridCol w:w="3288"/>
-        <w:gridCol w:w="3801"/>
-      </w:tblGrid>
-      <w:tr>
-        <w:trPr>
-          <w:trHeight w:val="144"/>
-        </w:trPr>
-        <w:tc>
-          <w:tcPr>
-            <w:tcW w:w="3270" w:type="dxa"/>
-          </w:tcPr>
-          <w:p>
-            <w:pPr>
-              <w:spacing w:line="276" w:lineRule="auto"/>
-              <w:ind w:left="-180" w:firstLine="180"/>
-            </w:pPr>
-            <w:r>
-              <w:t xml:space="preserve">Cloud </w:t>
-            </w:r>
-            <w:r>
-              <w:t>Solutions Engineer</w:t>
-            </w:r>
-          </w:p>
-        </w:tc>
-        <w:tc>
-          <w:tcPr>
-            <w:tcW w:w="3288" w:type="dxa"/>
-          </w:tcPr>
-          <w:p>
-            <w:pPr>
-              <w:spacing w:line="276" w:lineRule="auto"/>
-              <w:ind w:left="105"/>
-              <w:rPr>
-                <w:szCs w:val="28"/>
-              </w:rPr>
-            </w:pPr>
-            <w:r>
-              <w:rPr>
-                <w:szCs w:val="28"/>
-              </w:rPr>
-              <w:t xml:space="preserve">Oracle, </w:t>
-            </w:r>
-            <w:r>
-              <w:rPr>
-                <w:i/>
-                <w:iCs/>
-                <w:szCs w:val="28"/>
-              </w:rPr>
-              <w:t>Reston,</w:t>
-            </w:r>
-            <w:r>
-              <w:rPr>
-                <w:i/>
-                <w:iCs/>
-                <w:szCs w:val="28"/>
-              </w:rPr>
-              <w:t xml:space="preserve"> </w:t>
-            </w:r>
-            <w:r>
-              <w:rPr>
-                <w:i/>
-                <w:iCs/>
-                <w:szCs w:val="28"/>
-              </w:rPr>
-              <w:t>VA</w:t>
-            </w:r>
-          </w:p>
-        </w:tc>
-        <w:tc>
-          <w:tcPr>
-            <w:tcW w:w="3801" w:type="dxa"/>
-          </w:tcPr>
-          <w:p>
-            <w:pPr>
-              <w:spacing w:line="276" w:lineRule="auto"/>
-              <w:ind w:left="90" w:right="760"/>
-              <w:jc w:val="right"/>
-            </w:pPr>
-            <w:r>
-              <w:t>May 2019 – August 2019</w:t>
-            </w:r>
-          </w:p>
-        </w:tc>
-      </w:tr>
-    </w:tbl>
-    <w:p>
-      <w:pPr>
-        <w:pStyle w:val="ListParagraph"/>
-        <w:numPr>
-          <w:ilvl w:val="0"/>
-          <w:numId w:val="37"/>
-        </w:numPr>
-        <w:spacing w:line="276" w:lineRule="auto"/>
-        <w:ind w:left="360"/>
-        <w:rPr>
-          <w:color w:val="00000A"/>
+      <w:r>
+        <w:rPr>
           <w:szCs w:val="24"/>
         </w:rPr>
-      </w:pPr>
-      <w:r>
-        <w:rPr>
-          <w:szCs w:val="24"/>
-        </w:rPr>
-        <w:t>Improved client’s business performance up to 47% using Oracle Cloud for analytic</w:t>
-      </w:r>
-      <w:r>
-        <w:rPr>
-          <w:szCs w:val="24"/>
-        </w:rPr>
-        <w:t>s</w:t>
-      </w:r>
-    </w:p>
-    <w:p>
-      <w:pPr>
-        <w:pStyle w:val="ListParagraph"/>
-        <w:numPr>
-          <w:ilvl w:val="0"/>
-          <w:numId w:val="37"/>
-        </w:numPr>
-        <w:spacing w:line="276" w:lineRule="auto"/>
-        <w:ind w:left="360"/>
-        <w:rPr>
-          <w:color w:val="00000A"/>
-          <w:szCs w:val="24"/>
-        </w:rPr>
-      </w:pPr>
-      <w:r>
-        <w:rPr>
-          <w:szCs w:val="24"/>
-        </w:rPr>
-        <w:t>Decreased social media monitoring to sub-second response time for real-time brand management</w:t>
+        <w:t>.</w:t>
       </w:r>
     </w:p>
     <w:p>
@@ -1503,11 +1469,12 @@
       </w:pPr>
       <w:r>
         <w:rPr>
+          <w:noProof/>
           <w:color w:val="00000A"/>
           <w:szCs w:val="24"/>
         </w:rPr>
         <w:pict w14:anchorId="1215B537">
-          <v:rect id="_x0000_i1029" style="width:481.8pt;height:1.85pt" o:hrpct="956" o:hrstd="t" o:hr="t" fillcolor="#a0a0a0" stroked="f"/>
+          <v:rect id="_x0000_i1027" alt="" style="width:481.8pt;height:1.85pt;mso-width-percent:0;mso-height-percent:0;mso-width-percent:0;mso-height-percent:0" o:hrpct="956" o:hrstd="t" o:hr="t" fillcolor="#a0a0a0" stroked="f"/>
         </w:pict>
       </w:r>
     </w:p>
@@ -1645,64 +1612,6 @@
           </w:p>
         </w:tc>
       </w:tr>
-      <w:tr>
-        <w:trPr>
-          <w:trHeight w:val="300"/>
-        </w:trPr>
-        <w:tc>
-          <w:tcPr>
-            <w:tcW w:w="5490" w:type="dxa"/>
-            <w:tcBorders>
-              <w:top w:val="nil"/>
-              <w:left w:val="nil"/>
-              <w:bottom w:val="nil"/>
-              <w:right w:val="nil"/>
-            </w:tcBorders>
-          </w:tcPr>
-          <w:p>
-            <w:pPr>
-              <w:pStyle w:val="ListParagraph"/>
-              <w:numPr>
-                <w:ilvl w:val="0"/>
-                <w:numId w:val="38"/>
-              </w:numPr>
-              <w:spacing w:line="276" w:lineRule="auto"/>
-              <w:ind w:left="615" w:right="-1080"/>
-              <w:jc w:val="both"/>
-            </w:pPr>
-            <w:r>
-              <w:t xml:space="preserve">AWS Certified Cloud Practitioner </w:t>
-            </w:r>
-          </w:p>
-        </w:tc>
-        <w:tc>
-          <w:tcPr>
-            <w:tcW w:w="4230" w:type="dxa"/>
-            <w:tcBorders>
-              <w:top w:val="nil"/>
-              <w:left w:val="nil"/>
-              <w:bottom w:val="nil"/>
-              <w:right w:val="nil"/>
-            </w:tcBorders>
-          </w:tcPr>
-          <w:p>
-            <w:pPr>
-              <w:spacing w:line="276" w:lineRule="auto"/>
-              <w:ind w:left="-360" w:right="-108" w:firstLine="360"/>
-              <w:jc w:val="right"/>
-              <w:rPr>
-                <w:szCs w:val="24"/>
-              </w:rPr>
-            </w:pPr>
-            <w:r>
-              <w:rPr>
-                <w:szCs w:val="24"/>
-              </w:rPr>
-              <w:t>June 2020</w:t>
-            </w:r>
-          </w:p>
-        </w:tc>
-      </w:tr>
     </w:tbl>
     <w:p>
       <w:pPr>
@@ -1716,11 +1625,12 @@
       </w:pPr>
       <w:r>
         <w:rPr>
+          <w:noProof/>
           <w:color w:val="00000A"/>
           <w:szCs w:val="24"/>
         </w:rPr>
         <w:pict w14:anchorId="4B318030">
-          <v:rect id="_x0000_i1030" style="width:481.8pt;height:1.85pt" o:hrpct="956" o:hrstd="t" o:hr="t" fillcolor="#a0a0a0" stroked="f"/>
+          <v:rect id="_x0000_i1026" alt="" style="width:481.8pt;height:1.85pt;mso-width-percent:0;mso-height-percent:0;mso-width-percent:0;mso-height-percent:0" o:hrpct="956" o:hrstd="t" o:hr="t" fillcolor="#a0a0a0" stroked="f"/>
         </w:pict>
       </w:r>
     </w:p>
@@ -1775,7 +1685,13 @@
               <w:rPr>
                 <w:szCs w:val="24"/>
               </w:rPr>
-              <w:t>Parallel Programming</w:t>
+              <w:t>Web Technologies</w:t>
+            </w:r>
+            <w:r>
+              <w:rPr>
+                <w:szCs w:val="24"/>
+              </w:rPr>
+              <w:t xml:space="preserve"> (GCP)</w:t>
             </w:r>
           </w:p>
         </w:tc>
@@ -1799,7 +1715,7 @@
               <w:rPr>
                 <w:szCs w:val="24"/>
               </w:rPr>
-              <w:t>Machine Learning</w:t>
+              <w:t>Computer Security</w:t>
             </w:r>
           </w:p>
         </w:tc>
@@ -1840,160 +1756,180 @@
       <w:bookmarkStart w:id="0" w:name="_Hlk16604094"/>
       <w:r>
         <w:rPr>
+          <w:noProof/>
           <w:color w:val="00000A"/>
           <w:szCs w:val="24"/>
         </w:rPr>
         <w:pict w14:anchorId="6AD11853">
-          <v:rect id="_x0000_i1032" style="width:481.8pt;height:1.85pt" o:hrpct="956" o:hrstd="t" o:hr="t" fillcolor="#a0a0a0" stroked="f"/>
+          <v:rect id="_x0000_i1025" alt="" style="width:481.8pt;height:1.85pt;mso-width-percent:0;mso-height-percent:0;mso-width-percent:0;mso-height-percent:0" o:hrpct="956" o:hrstd="t" o:hr="t" fillcolor="#a0a0a0" stroked="f"/>
         </w:pict>
       </w:r>
       <w:bookmarkEnd w:id="0"/>
     </w:p>
     <w:p>
       <w:pPr>
-        <w:pStyle w:val="Heading2"/>
         <w:spacing w:line="276" w:lineRule="auto"/>
-        <w:jc w:val="left"/>
-        <w:rPr>
-          <w:rFonts w:ascii="Times New Roman" w:hAnsi="Times New Roman"/>
-          <w:sz w:val="24"/>
+        <w:rPr>
+          <w:b/>
+          <w:bCs/>
           <w:szCs w:val="24"/>
         </w:rPr>
       </w:pPr>
       <w:r>
         <w:rPr>
-          <w:rFonts w:ascii="Times New Roman" w:hAnsi="Times New Roman"/>
-          <w:sz w:val="24"/>
+          <w:b/>
+          <w:bCs/>
           <w:szCs w:val="24"/>
         </w:rPr>
-        <w:t>LEADERSHIP:</w:t>
+        <w:t>EDUCATION:</w:t>
       </w:r>
     </w:p>
     <w:tbl>
       <w:tblPr>
-        <w:tblW w:w="10239" w:type="dxa"/>
-        <w:tblLayout w:type="fixed"/>
-        <w:tblLook w:val="0000" w:firstRow="0" w:lastRow="0" w:firstColumn="0" w:lastColumn="0" w:noHBand="0" w:noVBand="0"/>
+        <w:tblStyle w:val="TableGrid"/>
+        <w:tblpPr w:leftFromText="180" w:rightFromText="180" w:vertAnchor="text" w:tblpY="1"/>
+        <w:tblOverlap w:val="never"/>
+        <w:tblW w:w="9450" w:type="dxa"/>
+        <w:tblBorders>
+          <w:top w:val="none" w:sz="0" w:space="0" w:color="auto"/>
+          <w:left w:val="none" w:sz="0" w:space="0" w:color="auto"/>
+          <w:bottom w:val="none" w:sz="0" w:space="0" w:color="auto"/>
+          <w:right w:val="none" w:sz="0" w:space="0" w:color="auto"/>
+          <w:insideH w:val="none" w:sz="0" w:space="0" w:color="auto"/>
+          <w:insideV w:val="none" w:sz="0" w:space="0" w:color="auto"/>
+        </w:tblBorders>
+        <w:tblLook w:val="04A0" w:firstRow="1" w:lastRow="0" w:firstColumn="1" w:lastColumn="0" w:noHBand="0" w:noVBand="1"/>
       </w:tblPr>
       <w:tblGrid>
-        <w:gridCol w:w="3150"/>
-        <w:gridCol w:w="3288"/>
-        <w:gridCol w:w="3801"/>
+        <w:gridCol w:w="6375"/>
+        <w:gridCol w:w="3075"/>
       </w:tblGrid>
       <w:tr>
-        <w:trPr>
-          <w:trHeight w:val="144"/>
-        </w:trPr>
         <w:tc>
           <w:tcPr>
-            <w:tcW w:w="3150" w:type="dxa"/>
+            <w:tcW w:w="6375" w:type="dxa"/>
           </w:tcPr>
           <w:p>
             <w:pPr>
               <w:spacing w:line="276" w:lineRule="auto"/>
-              <w:ind w:left="-106"/>
+              <w:ind w:hanging="90"/>
               <w:rPr>
-                <w:bCs/>
-                <w:szCs w:val="28"/>
+                <w:color w:val="00000A"/>
+                <w:szCs w:val="24"/>
               </w:rPr>
             </w:pPr>
             <w:r>
               <w:rPr>
-                <w:bCs/>
-                <w:szCs w:val="28"/>
+                <w:color w:val="00000A"/>
+                <w:szCs w:val="24"/>
               </w:rPr>
-              <w:t>Technical Interview Mentor</w:t>
+              <w:t>University of Southern California</w:t>
+            </w:r>
+            <w:r>
+              <w:rPr>
+                <w:color w:val="00000A"/>
+                <w:szCs w:val="24"/>
+              </w:rPr>
+              <w:t xml:space="preserve">, </w:t>
+            </w:r>
+            <w:r>
+              <w:rPr>
+                <w:i/>
+                <w:iCs/>
+                <w:color w:val="00000A"/>
+                <w:szCs w:val="24"/>
+              </w:rPr>
+              <w:t>Los Angeles</w:t>
+            </w:r>
+            <w:r>
+              <w:rPr>
+                <w:i/>
+                <w:iCs/>
+                <w:color w:val="00000A"/>
+                <w:szCs w:val="24"/>
+              </w:rPr>
+              <w:t xml:space="preserve">, </w:t>
+            </w:r>
+            <w:r>
+              <w:rPr>
+                <w:i/>
+                <w:iCs/>
+                <w:color w:val="00000A"/>
+                <w:szCs w:val="24"/>
+              </w:rPr>
+              <w:t>CA</w:t>
             </w:r>
           </w:p>
         </w:tc>
         <w:tc>
           <w:tcPr>
-            <w:tcW w:w="3288" w:type="dxa"/>
+            <w:tcW w:w="3075" w:type="dxa"/>
           </w:tcPr>
           <w:p>
             <w:pPr>
               <w:spacing w:line="276" w:lineRule="auto"/>
+              <w:jc w:val="right"/>
               <w:rPr>
-                <w:szCs w:val="28"/>
+                <w:color w:val="00000A"/>
+                <w:szCs w:val="24"/>
               </w:rPr>
             </w:pPr>
             <w:r>
               <w:rPr>
-                <w:szCs w:val="28"/>
+                <w:color w:val="00000A"/>
+                <w:szCs w:val="24"/>
               </w:rPr>
-              <w:t>C</w:t>
+              <w:t>Expected May 202</w:t>
             </w:r>
             <w:r>
               <w:rPr>
-                <w:szCs w:val="28"/>
+                <w:color w:val="00000A"/>
+                <w:szCs w:val="24"/>
               </w:rPr>
-              <w:t xml:space="preserve">odePath, </w:t>
-            </w:r>
-            <w:r>
-              <w:rPr>
-                <w:i/>
-                <w:iCs/>
-                <w:szCs w:val="28"/>
-              </w:rPr>
-              <w:t>Remote</w:t>
+              <w:t>7</w:t>
             </w:r>
           </w:p>
         </w:tc>
+      </w:tr>
+      <w:tr>
         <w:tc>
           <w:tcPr>
-            <w:tcW w:w="3801" w:type="dxa"/>
+            <w:tcW w:w="6375" w:type="dxa"/>
           </w:tcPr>
           <w:p>
             <w:pPr>
+              <w:pStyle w:val="ListParagraph"/>
+              <w:numPr>
+                <w:ilvl w:val="0"/>
+                <w:numId w:val="39"/>
+              </w:numPr>
               <w:spacing w:line="276" w:lineRule="auto"/>
-              <w:ind w:right="760"/>
-              <w:jc w:val="right"/>
+              <w:ind w:left="250"/>
               <w:rPr>
                 <w:szCs w:val="24"/>
               </w:rPr>
             </w:pPr>
             <w:r>
               <w:rPr>
+                <w:color w:val="00000A"/>
                 <w:szCs w:val="24"/>
               </w:rPr>
-              <w:t>May</w:t>
+              <w:t xml:space="preserve">M.S. in Computer Science for Artificial Intelligence </w:t>
             </w:r>
-            <w:r>
+          </w:p>
+        </w:tc>
+        <w:tc>
+          <w:tcPr>
+            <w:tcW w:w="3075" w:type="dxa"/>
+          </w:tcPr>
+          <w:p>
+            <w:pPr>
+              <w:spacing w:line="276" w:lineRule="auto"/>
               <w:rPr>
+                <w:color w:val="00000A"/>
                 <w:szCs w:val="24"/>
               </w:rPr>
-              <w:t xml:space="preserve"> 20</w:t>
-            </w:r>
-            <w:r>
-              <w:rPr>
-                <w:szCs w:val="24"/>
-              </w:rPr>
-              <w:t>22</w:t>
-            </w:r>
-            <w:r>
-              <w:rPr>
-                <w:szCs w:val="24"/>
-              </w:rPr>
-              <w:t xml:space="preserve"> – </w:t>
-            </w:r>
-            <w:r>
-              <w:rPr>
-                <w:szCs w:val="24"/>
-              </w:rPr>
-              <w:t>August</w:t>
-            </w:r>
-            <w:r>
-              <w:rPr>
-                <w:szCs w:val="24"/>
-              </w:rPr>
-              <w:t xml:space="preserve"> 202</w:t>
-            </w:r>
-            <w:r>
-              <w:rPr>
-                <w:szCs w:val="24"/>
-              </w:rPr>
-              <w:t>2</w:t>
-            </w:r>
+            </w:pPr>
           </w:p>
         </w:tc>
       </w:tr>
@@ -2001,11 +1937,8 @@
     <w:p>
       <w:pPr>
         <w:pStyle w:val="ListParagraph"/>
-        <w:numPr>
-          <w:ilvl w:val="0"/>
-          <w:numId w:val="28"/>
-        </w:numPr>
         <w:spacing w:line="276" w:lineRule="auto"/>
+        <w:ind w:left="360"/>
         <w:rPr>
           <w:szCs w:val="24"/>
         </w:rPr>
@@ -2014,31 +1947,7 @@
         <w:rPr>
           <w:szCs w:val="24"/>
         </w:rPr>
-        <w:t>C</w:t>
-      </w:r>
-      <w:r>
-        <w:rPr>
-          <w:szCs w:val="24"/>
-        </w:rPr>
-        <w:t xml:space="preserve">oached 3 students </w:t>
-      </w:r>
-      <w:r>
-        <w:rPr>
-          <w:szCs w:val="24"/>
-        </w:rPr>
-        <w:t xml:space="preserve">algorithm implementation and </w:t>
-      </w:r>
-      <w:r>
-        <w:rPr>
-          <w:szCs w:val="24"/>
-        </w:rPr>
-        <w:t>discussion through</w:t>
-      </w:r>
-      <w:r>
-        <w:rPr>
-          <w:szCs w:val="24"/>
-        </w:rPr>
-        <w:t xml:space="preserve"> 8 mock interviews</w:t>
+        <w:t>.</w:t>
       </w:r>
     </w:p>
     <w:sectPr>
@@ -2057,7 +1966,7 @@
 </file>
 
 <file path=word/endnotes.xml><?xml version="1.0" encoding="utf-8"?>
-<w:endnotes xmlns:wpc="http://schemas.microsoft.com/office/word/2010/wordprocessingCanvas" xmlns:cx="http://schemas.microsoft.com/office/drawing/2014/chartex" xmlns:cx1="http://schemas.microsoft.com/office/drawing/2015/9/8/chartex" xmlns:cx2="http://schemas.microsoft.com/office/drawing/2015/10/21/chartex" xmlns:cx3="http://schemas.microsoft.com/office/drawing/2016/5/9/chartex" xmlns:cx4="http://schemas.microsoft.com/office/drawing/2016/5/10/chartex" xmlns:cx5="http://schemas.microsoft.com/office/drawing/2016/5/11/chartex" xmlns:cx6="http://schemas.microsoft.com/office/drawing/2016/5/12/chartex" xmlns:cx7="http://schemas.microsoft.com/office/drawing/2016/5/13/chartex" xmlns:cx8="http://schemas.microsoft.com/office/drawing/2016/5/14/chartex" xmlns:mc="http://schemas.openxmlformats.org/markup-compatibility/2006" xmlns:aink="http://schemas.microsoft.com/office/drawing/2016/ink" xmlns:am3d="http://schemas.microsoft.com/office/drawing/2017/model3d" xmlns:o="urn:schemas-microsoft-com:office:office" xmlns:oel="http://schemas.microsoft.com/office/2019/extlst" xmlns:r="http://schemas.openxmlformats.org/officeDocument/2006/relationships" xmlns:m="http://schemas.openxmlformats.org/officeDocument/2006/math" xmlns:v="urn:schemas-microsoft-com:vml" xmlns:wp14="http://schemas.microsoft.com/office/word/2010/wordprocessingDrawing" xmlns:wp="http://schemas.openxmlformats.org/drawingml/2006/wordprocessingDrawing" xmlns:w10="urn:schemas-microsoft-com:office:word" xmlns:w="http://schemas.openxmlformats.org/wordprocessingml/2006/main" xmlns:w14="http://schemas.microsoft.com/office/word/2010/wordml" xmlns:w15="http://schemas.microsoft.com/office/word/2012/wordml" xmlns:w16cex="http://schemas.microsoft.com/office/word/2018/wordml/cex" xmlns:w16cid="http://schemas.microsoft.com/office/word/2016/wordml/cid" xmlns:w16="http://schemas.microsoft.com/office/word/2018/wordml" xmlns:w16sdtdh="http://schemas.microsoft.com/office/word/2020/wordml/sdtdatahash" xmlns:w16se="http://schemas.microsoft.com/office/word/2015/wordml/symex" xmlns:wpg="http://schemas.microsoft.com/office/word/2010/wordprocessingGroup" xmlns:wpi="http://schemas.microsoft.com/office/word/2010/wordprocessingInk" xmlns:wne="http://schemas.microsoft.com/office/word/2006/wordml" xmlns:wps="http://schemas.microsoft.com/office/word/2010/wordprocessingShape" mc:Ignorable="w14 w15 w16se w16cid w16 w16cex w16sdtdh wp14">
+<w:endnotes xmlns:wpc="http://schemas.microsoft.com/office/word/2010/wordprocessingCanvas" xmlns:cx="http://schemas.microsoft.com/office/drawing/2014/chartex" xmlns:cx1="http://schemas.microsoft.com/office/drawing/2015/9/8/chartex" xmlns:cx2="http://schemas.microsoft.com/office/drawing/2015/10/21/chartex" xmlns:cx3="http://schemas.microsoft.com/office/drawing/2016/5/9/chartex" xmlns:cx4="http://schemas.microsoft.com/office/drawing/2016/5/10/chartex" xmlns:cx5="http://schemas.microsoft.com/office/drawing/2016/5/11/chartex" xmlns:cx6="http://schemas.microsoft.com/office/drawing/2016/5/12/chartex" xmlns:cx7="http://schemas.microsoft.com/office/drawing/2016/5/13/chartex" xmlns:cx8="http://schemas.microsoft.com/office/drawing/2016/5/14/chartex" xmlns:mc="http://schemas.openxmlformats.org/markup-compatibility/2006" xmlns:aink="http://schemas.microsoft.com/office/drawing/2016/ink" xmlns:am3d="http://schemas.microsoft.com/office/drawing/2017/model3d" xmlns:o="urn:schemas-microsoft-com:office:office" xmlns:oel="http://schemas.microsoft.com/office/2019/extlst" xmlns:r="http://schemas.openxmlformats.org/officeDocument/2006/relationships" xmlns:m="http://schemas.openxmlformats.org/officeDocument/2006/math" xmlns:v="urn:schemas-microsoft-com:vml" xmlns:wp14="http://schemas.microsoft.com/office/word/2010/wordprocessingDrawing" xmlns:wp="http://schemas.openxmlformats.org/drawingml/2006/wordprocessingDrawing" xmlns:w10="urn:schemas-microsoft-com:office:word" xmlns:w="http://schemas.openxmlformats.org/wordprocessingml/2006/main" xmlns:w14="http://schemas.microsoft.com/office/word/2010/wordml" xmlns:w15="http://schemas.microsoft.com/office/word/2012/wordml" xmlns:w16cex="http://schemas.microsoft.com/office/word/2018/wordml/cex" xmlns:w16cid="http://schemas.microsoft.com/office/word/2016/wordml/cid" xmlns:w16="http://schemas.microsoft.com/office/word/2018/wordml" xmlns:w16du="http://schemas.microsoft.com/office/word/2023/wordml/word16du" xmlns:w16sdtdh="http://schemas.microsoft.com/office/word/2020/wordml/sdtdatahash" xmlns:w16se="http://schemas.microsoft.com/office/word/2015/wordml/symex" xmlns:wpg="http://schemas.microsoft.com/office/word/2010/wordprocessingGroup" xmlns:wpi="http://schemas.microsoft.com/office/word/2010/wordprocessingInk" xmlns:wne="http://schemas.microsoft.com/office/word/2006/wordml" xmlns:wps="http://schemas.microsoft.com/office/word/2010/wordprocessingShape" mc:Ignorable="w14 w15 w16se w16cid w16 w16cex w16sdtdh w16du wp14">
   <w:endnote w:type="separator" w:id="-1">
     <w:p>
       <w:pPr>
@@ -2082,7 +1991,7 @@
 </file>
 
 <file path=word/footer1.xml><?xml version="1.0" encoding="utf-8"?>
-<w:ftr xmlns:wpc="http://schemas.microsoft.com/office/word/2010/wordprocessingCanvas" xmlns:cx="http://schemas.microsoft.com/office/drawing/2014/chartex" xmlns:cx1="http://schemas.microsoft.com/office/drawing/2015/9/8/chartex" xmlns:cx2="http://schemas.microsoft.com/office/drawing/2015/10/21/chartex" xmlns:cx3="http://schemas.microsoft.com/office/drawing/2016/5/9/chartex" xmlns:cx4="http://schemas.microsoft.com/office/drawing/2016/5/10/chartex" xmlns:cx5="http://schemas.microsoft.com/office/drawing/2016/5/11/chartex" xmlns:cx6="http://schemas.microsoft.com/office/drawing/2016/5/12/chartex" xmlns:cx7="http://schemas.microsoft.com/office/drawing/2016/5/13/chartex" xmlns:cx8="http://schemas.microsoft.com/office/drawing/2016/5/14/chartex" xmlns:mc="http://schemas.openxmlformats.org/markup-compatibility/2006" xmlns:aink="http://schemas.microsoft.com/office/drawing/2016/ink" xmlns:am3d="http://schemas.microsoft.com/office/drawing/2017/model3d" xmlns:o="urn:schemas-microsoft-com:office:office" xmlns:oel="http://schemas.microsoft.com/office/2019/extlst" xmlns:r="http://schemas.openxmlformats.org/officeDocument/2006/relationships" xmlns:m="http://schemas.openxmlformats.org/officeDocument/2006/math" xmlns:v="urn:schemas-microsoft-com:vml" xmlns:wp14="http://schemas.microsoft.com/office/word/2010/wordprocessingDrawing" xmlns:wp="http://schemas.openxmlformats.org/drawingml/2006/wordprocessingDrawing" xmlns:w10="urn:schemas-microsoft-com:office:word" xmlns:w="http://schemas.openxmlformats.org/wordprocessingml/2006/main" xmlns:w14="http://schemas.microsoft.com/office/word/2010/wordml" xmlns:w15="http://schemas.microsoft.com/office/word/2012/wordml" xmlns:w16cex="http://schemas.microsoft.com/office/word/2018/wordml/cex" xmlns:w16cid="http://schemas.microsoft.com/office/word/2016/wordml/cid" xmlns:w16="http://schemas.microsoft.com/office/word/2018/wordml" xmlns:w16sdtdh="http://schemas.microsoft.com/office/word/2020/wordml/sdtdatahash" xmlns:w16se="http://schemas.microsoft.com/office/word/2015/wordml/symex" xmlns:wpg="http://schemas.microsoft.com/office/word/2010/wordprocessingGroup" xmlns:wpi="http://schemas.microsoft.com/office/word/2010/wordprocessingInk" xmlns:wne="http://schemas.microsoft.com/office/word/2006/wordml" xmlns:wps="http://schemas.microsoft.com/office/word/2010/wordprocessingShape" mc:Ignorable="w14 w15 w16se w16cid w16 w16cex w16sdtdh wp14">
+<w:ftr xmlns:wpc="http://schemas.microsoft.com/office/word/2010/wordprocessingCanvas" xmlns:cx="http://schemas.microsoft.com/office/drawing/2014/chartex" xmlns:cx1="http://schemas.microsoft.com/office/drawing/2015/9/8/chartex" xmlns:cx2="http://schemas.microsoft.com/office/drawing/2015/10/21/chartex" xmlns:cx3="http://schemas.microsoft.com/office/drawing/2016/5/9/chartex" xmlns:cx4="http://schemas.microsoft.com/office/drawing/2016/5/10/chartex" xmlns:cx5="http://schemas.microsoft.com/office/drawing/2016/5/11/chartex" xmlns:cx6="http://schemas.microsoft.com/office/drawing/2016/5/12/chartex" xmlns:cx7="http://schemas.microsoft.com/office/drawing/2016/5/13/chartex" xmlns:cx8="http://schemas.microsoft.com/office/drawing/2016/5/14/chartex" xmlns:mc="http://schemas.openxmlformats.org/markup-compatibility/2006" xmlns:aink="http://schemas.microsoft.com/office/drawing/2016/ink" xmlns:am3d="http://schemas.microsoft.com/office/drawing/2017/model3d" xmlns:o="urn:schemas-microsoft-com:office:office" xmlns:oel="http://schemas.microsoft.com/office/2019/extlst" xmlns:r="http://schemas.openxmlformats.org/officeDocument/2006/relationships" xmlns:m="http://schemas.openxmlformats.org/officeDocument/2006/math" xmlns:v="urn:schemas-microsoft-com:vml" xmlns:wp14="http://schemas.microsoft.com/office/word/2010/wordprocessingDrawing" xmlns:wp="http://schemas.openxmlformats.org/drawingml/2006/wordprocessingDrawing" xmlns:w10="urn:schemas-microsoft-com:office:word" xmlns:w="http://schemas.openxmlformats.org/wordprocessingml/2006/main" xmlns:w14="http://schemas.microsoft.com/office/word/2010/wordml" xmlns:w15="http://schemas.microsoft.com/office/word/2012/wordml" xmlns:w16cex="http://schemas.microsoft.com/office/word/2018/wordml/cex" xmlns:w16cid="http://schemas.microsoft.com/office/word/2016/wordml/cid" xmlns:w16="http://schemas.microsoft.com/office/word/2018/wordml" xmlns:w16du="http://schemas.microsoft.com/office/word/2023/wordml/word16du" xmlns:w16sdtdh="http://schemas.microsoft.com/office/word/2020/wordml/sdtdatahash" xmlns:w16se="http://schemas.microsoft.com/office/word/2015/wordml/symex" xmlns:wpg="http://schemas.microsoft.com/office/word/2010/wordprocessingGroup" xmlns:wpi="http://schemas.microsoft.com/office/word/2010/wordprocessingInk" xmlns:wne="http://schemas.microsoft.com/office/word/2006/wordml" xmlns:wps="http://schemas.microsoft.com/office/word/2010/wordprocessingShape" mc:Ignorable="w14 w15 w16se w16cid w16 w16cex w16sdtdh w16du wp14">
   <w:p>
     <w:pPr>
       <w:pStyle w:val="Footer"/>
@@ -2097,7 +2006,7 @@
 </file>
 
 <file path=word/footnotes.xml><?xml version="1.0" encoding="utf-8"?>
-<w:footnotes xmlns:wpc="http://schemas.microsoft.com/office/word/2010/wordprocessingCanvas" xmlns:cx="http://schemas.microsoft.com/office/drawing/2014/chartex" xmlns:cx1="http://schemas.microsoft.com/office/drawing/2015/9/8/chartex" xmlns:cx2="http://schemas.microsoft.com/office/drawing/2015/10/21/chartex" xmlns:cx3="http://schemas.microsoft.com/office/drawing/2016/5/9/chartex" xmlns:cx4="http://schemas.microsoft.com/office/drawing/2016/5/10/chartex" xmlns:cx5="http://schemas.microsoft.com/office/drawing/2016/5/11/chartex" xmlns:cx6="http://schemas.microsoft.com/office/drawing/2016/5/12/chartex" xmlns:cx7="http://schemas.microsoft.com/office/drawing/2016/5/13/chartex" xmlns:cx8="http://schemas.microsoft.com/office/drawing/2016/5/14/chartex" xmlns:mc="http://schemas.openxmlformats.org/markup-compatibility/2006" xmlns:aink="http://schemas.microsoft.com/office/drawing/2016/ink" xmlns:am3d="http://schemas.microsoft.com/office/drawing/2017/model3d" xmlns:o="urn:schemas-microsoft-com:office:office" xmlns:oel="http://schemas.microsoft.com/office/2019/extlst" xmlns:r="http://schemas.openxmlformats.org/officeDocument/2006/relationships" xmlns:m="http://schemas.openxmlformats.org/officeDocument/2006/math" xmlns:v="urn:schemas-microsoft-com:vml" xmlns:wp14="http://schemas.microsoft.com/office/word/2010/wordprocessingDrawing" xmlns:wp="http://schemas.openxmlformats.org/drawingml/2006/wordprocessingDrawing" xmlns:w10="urn:schemas-microsoft-com:office:word" xmlns:w="http://schemas.openxmlformats.org/wordprocessingml/2006/main" xmlns:w14="http://schemas.microsoft.com/office/word/2010/wordml" xmlns:w15="http://schemas.microsoft.com/office/word/2012/wordml" xmlns:w16cex="http://schemas.microsoft.com/office/word/2018/wordml/cex" xmlns:w16cid="http://schemas.microsoft.com/office/word/2016/wordml/cid" xmlns:w16="http://schemas.microsoft.com/office/word/2018/wordml" xmlns:w16sdtdh="http://schemas.microsoft.com/office/word/2020/wordml/sdtdatahash" xmlns:w16se="http://schemas.microsoft.com/office/word/2015/wordml/symex" xmlns:wpg="http://schemas.microsoft.com/office/word/2010/wordprocessingGroup" xmlns:wpi="http://schemas.microsoft.com/office/word/2010/wordprocessingInk" xmlns:wne="http://schemas.microsoft.com/office/word/2006/wordml" xmlns:wps="http://schemas.microsoft.com/office/word/2010/wordprocessingShape" mc:Ignorable="w14 w15 w16se w16cid w16 w16cex w16sdtdh wp14">
+<w:footnotes xmlns:wpc="http://schemas.microsoft.com/office/word/2010/wordprocessingCanvas" xmlns:cx="http://schemas.microsoft.com/office/drawing/2014/chartex" xmlns:cx1="http://schemas.microsoft.com/office/drawing/2015/9/8/chartex" xmlns:cx2="http://schemas.microsoft.com/office/drawing/2015/10/21/chartex" xmlns:cx3="http://schemas.microsoft.com/office/drawing/2016/5/9/chartex" xmlns:cx4="http://schemas.microsoft.com/office/drawing/2016/5/10/chartex" xmlns:cx5="http://schemas.microsoft.com/office/drawing/2016/5/11/chartex" xmlns:cx6="http://schemas.microsoft.com/office/drawing/2016/5/12/chartex" xmlns:cx7="http://schemas.microsoft.com/office/drawing/2016/5/13/chartex" xmlns:cx8="http://schemas.microsoft.com/office/drawing/2016/5/14/chartex" xmlns:mc="http://schemas.openxmlformats.org/markup-compatibility/2006" xmlns:aink="http://schemas.microsoft.com/office/drawing/2016/ink" xmlns:am3d="http://schemas.microsoft.com/office/drawing/2017/model3d" xmlns:o="urn:schemas-microsoft-com:office:office" xmlns:oel="http://schemas.microsoft.com/office/2019/extlst" xmlns:r="http://schemas.openxmlformats.org/officeDocument/2006/relationships" xmlns:m="http://schemas.openxmlformats.org/officeDocument/2006/math" xmlns:v="urn:schemas-microsoft-com:vml" xmlns:wp14="http://schemas.microsoft.com/office/word/2010/wordprocessingDrawing" xmlns:wp="http://schemas.openxmlformats.org/drawingml/2006/wordprocessingDrawing" xmlns:w10="urn:schemas-microsoft-com:office:word" xmlns:w="http://schemas.openxmlformats.org/wordprocessingml/2006/main" xmlns:w14="http://schemas.microsoft.com/office/word/2010/wordml" xmlns:w15="http://schemas.microsoft.com/office/word/2012/wordml" xmlns:w16cex="http://schemas.microsoft.com/office/word/2018/wordml/cex" xmlns:w16cid="http://schemas.microsoft.com/office/word/2016/wordml/cid" xmlns:w16="http://schemas.microsoft.com/office/word/2018/wordml" xmlns:w16du="http://schemas.microsoft.com/office/word/2023/wordml/word16du" xmlns:w16sdtdh="http://schemas.microsoft.com/office/word/2020/wordml/sdtdatahash" xmlns:w16se="http://schemas.microsoft.com/office/word/2015/wordml/symex" xmlns:wpg="http://schemas.microsoft.com/office/word/2010/wordprocessingGroup" xmlns:wpi="http://schemas.microsoft.com/office/word/2010/wordprocessingInk" xmlns:wne="http://schemas.microsoft.com/office/word/2006/wordml" xmlns:wps="http://schemas.microsoft.com/office/word/2010/wordprocessingShape" mc:Ignorable="w14 w15 w16se w16cid w16 w16cex w16sdtdh w16du wp14">
   <w:footnote w:type="separator" w:id="-1">
     <w:p>
       <w:pPr>
@@ -2122,7 +2031,7 @@
 </file>
 
 <file path=word/numbering.xml><?xml version="1.0" encoding="utf-8"?>
-<w:numbering xmlns:wpc="http://schemas.microsoft.com/office/word/2010/wordprocessingCanvas" xmlns:cx="http://schemas.microsoft.com/office/drawing/2014/chartex" xmlns:cx1="http://schemas.microsoft.com/office/drawing/2015/9/8/chartex" xmlns:cx2="http://schemas.microsoft.com/office/drawing/2015/10/21/chartex" xmlns:cx3="http://schemas.microsoft.com/office/drawing/2016/5/9/chartex" xmlns:cx4="http://schemas.microsoft.com/office/drawing/2016/5/10/chartex" xmlns:cx5="http://schemas.microsoft.com/office/drawing/2016/5/11/chartex" xmlns:cx6="http://schemas.microsoft.com/office/drawing/2016/5/12/chartex" xmlns:cx7="http://schemas.microsoft.com/office/drawing/2016/5/13/chartex" xmlns:cx8="http://schemas.microsoft.com/office/drawing/2016/5/14/chartex" xmlns:mc="http://schemas.openxmlformats.org/markup-compatibility/2006" xmlns:aink="http://schemas.microsoft.com/office/drawing/2016/ink" xmlns:am3d="http://schemas.microsoft.com/office/drawing/2017/model3d" xmlns:o="urn:schemas-microsoft-com:office:office" xmlns:oel="http://schemas.microsoft.com/office/2019/extlst" xmlns:r="http://schemas.openxmlformats.org/officeDocument/2006/relationships" xmlns:m="http://schemas.openxmlformats.org/officeDocument/2006/math" xmlns:v="urn:schemas-microsoft-com:vml" xmlns:wp14="http://schemas.microsoft.com/office/word/2010/wordprocessingDrawing" xmlns:wp="http://schemas.openxmlformats.org/drawingml/2006/wordprocessingDrawing" xmlns:w10="urn:schemas-microsoft-com:office:word" xmlns:w="http://schemas.openxmlformats.org/wordprocessingml/2006/main" xmlns:w14="http://schemas.microsoft.com/office/word/2010/wordml" xmlns:w15="http://schemas.microsoft.com/office/word/2012/wordml" xmlns:w16cex="http://schemas.microsoft.com/office/word/2018/wordml/cex" xmlns:w16cid="http://schemas.microsoft.com/office/word/2016/wordml/cid" xmlns:w16="http://schemas.microsoft.com/office/word/2018/wordml" xmlns:w16sdtdh="http://schemas.microsoft.com/office/word/2020/wordml/sdtdatahash" xmlns:w16se="http://schemas.microsoft.com/office/word/2015/wordml/symex" xmlns:wpg="http://schemas.microsoft.com/office/word/2010/wordprocessingGroup" xmlns:wpi="http://schemas.microsoft.com/office/word/2010/wordprocessingInk" xmlns:wne="http://schemas.microsoft.com/office/word/2006/wordml" xmlns:wps="http://schemas.microsoft.com/office/word/2010/wordprocessingShape" mc:Ignorable="w14 w15 w16se w16cid w16 w16cex w16sdtdh wp14">
+<w:numbering xmlns:wpc="http://schemas.microsoft.com/office/word/2010/wordprocessingCanvas" xmlns:cx="http://schemas.microsoft.com/office/drawing/2014/chartex" xmlns:cx1="http://schemas.microsoft.com/office/drawing/2015/9/8/chartex" xmlns:cx2="http://schemas.microsoft.com/office/drawing/2015/10/21/chartex" xmlns:cx3="http://schemas.microsoft.com/office/drawing/2016/5/9/chartex" xmlns:cx4="http://schemas.microsoft.com/office/drawing/2016/5/10/chartex" xmlns:cx5="http://schemas.microsoft.com/office/drawing/2016/5/11/chartex" xmlns:cx6="http://schemas.microsoft.com/office/drawing/2016/5/12/chartex" xmlns:cx7="http://schemas.microsoft.com/office/drawing/2016/5/13/chartex" xmlns:cx8="http://schemas.microsoft.com/office/drawing/2016/5/14/chartex" xmlns:mc="http://schemas.openxmlformats.org/markup-compatibility/2006" xmlns:aink="http://schemas.microsoft.com/office/drawing/2016/ink" xmlns:am3d="http://schemas.microsoft.com/office/drawing/2017/model3d" xmlns:o="urn:schemas-microsoft-com:office:office" xmlns:oel="http://schemas.microsoft.com/office/2019/extlst" xmlns:r="http://schemas.openxmlformats.org/officeDocument/2006/relationships" xmlns:m="http://schemas.openxmlformats.org/officeDocument/2006/math" xmlns:v="urn:schemas-microsoft-com:vml" xmlns:wp14="http://schemas.microsoft.com/office/word/2010/wordprocessingDrawing" xmlns:wp="http://schemas.openxmlformats.org/drawingml/2006/wordprocessingDrawing" xmlns:w10="urn:schemas-microsoft-com:office:word" xmlns:w="http://schemas.openxmlformats.org/wordprocessingml/2006/main" xmlns:w14="http://schemas.microsoft.com/office/word/2010/wordml" xmlns:w15="http://schemas.microsoft.com/office/word/2012/wordml" xmlns:w16cex="http://schemas.microsoft.com/office/word/2018/wordml/cex" xmlns:w16cid="http://schemas.microsoft.com/office/word/2016/wordml/cid" xmlns:w16="http://schemas.microsoft.com/office/word/2018/wordml" xmlns:w16du="http://schemas.microsoft.com/office/word/2023/wordml/word16du" xmlns:w16sdtdh="http://schemas.microsoft.com/office/word/2020/wordml/sdtdatahash" xmlns:w16se="http://schemas.microsoft.com/office/word/2015/wordml/symex" xmlns:wpg="http://schemas.microsoft.com/office/word/2010/wordprocessingGroup" xmlns:wpi="http://schemas.microsoft.com/office/word/2010/wordprocessingInk" xmlns:wne="http://schemas.microsoft.com/office/word/2006/wordml" xmlns:wps="http://schemas.microsoft.com/office/word/2010/wordprocessingShape" mc:Ignorable="w14 w15 w16se w16cid w16 w16cex w16sdtdh w16du wp14">
   <w:abstractNum w:abstractNumId="0" w15:restartNumberingAfterBreak="0">
     <w:nsid w:val="002A7391"/>
     <w:multiLevelType w:val="hybridMultilevel"/>
@@ -6623,6 +6532,119 @@
     </w:lvl>
   </w:abstractNum>
   <w:abstractNum w:abstractNumId="37" w15:restartNumberingAfterBreak="0">
+    <w:nsid w:val="7E7C3F69"/>
+    <w:multiLevelType w:val="hybridMultilevel"/>
+    <w:tmpl w:val="A7A87FA6"/>
+    <w:lvl w:ilvl="0" w:tplc="04090001">
+      <w:start w:val="1"/>
+      <w:numFmt w:val="bullet"/>
+      <w:lvlText w:val=""/>
+      <w:lvlJc w:val="left"/>
+      <w:pPr>
+        <w:ind w:left="612" w:hanging="360"/>
+      </w:pPr>
+      <w:rPr>
+        <w:rFonts w:ascii="Symbol" w:hAnsi="Symbol" w:hint="default"/>
+      </w:rPr>
+    </w:lvl>
+    <w:lvl w:ilvl="1" w:tplc="04090003" w:tentative="1">
+      <w:start w:val="1"/>
+      <w:numFmt w:val="bullet"/>
+      <w:lvlText w:val="o"/>
+      <w:lvlJc w:val="left"/>
+      <w:pPr>
+        <w:ind w:left="1332" w:hanging="360"/>
+      </w:pPr>
+      <w:rPr>
+        <w:rFonts w:ascii="Courier New" w:hAnsi="Courier New" w:cs="Courier New" w:hint="default"/>
+      </w:rPr>
+    </w:lvl>
+    <w:lvl w:ilvl="2" w:tplc="04090005" w:tentative="1">
+      <w:start w:val="1"/>
+      <w:numFmt w:val="bullet"/>
+      <w:lvlText w:val=""/>
+      <w:lvlJc w:val="left"/>
+      <w:pPr>
+        <w:ind w:left="2052" w:hanging="360"/>
+      </w:pPr>
+      <w:rPr>
+        <w:rFonts w:ascii="Wingdings" w:hAnsi="Wingdings" w:hint="default"/>
+      </w:rPr>
+    </w:lvl>
+    <w:lvl w:ilvl="3" w:tplc="04090001" w:tentative="1">
+      <w:start w:val="1"/>
+      <w:numFmt w:val="bullet"/>
+      <w:lvlText w:val=""/>
+      <w:lvlJc w:val="left"/>
+      <w:pPr>
+        <w:ind w:left="2772" w:hanging="360"/>
+      </w:pPr>
+      <w:rPr>
+        <w:rFonts w:ascii="Symbol" w:hAnsi="Symbol" w:hint="default"/>
+      </w:rPr>
+    </w:lvl>
+    <w:lvl w:ilvl="4" w:tplc="04090003" w:tentative="1">
+      <w:start w:val="1"/>
+      <w:numFmt w:val="bullet"/>
+      <w:lvlText w:val="o"/>
+      <w:lvlJc w:val="left"/>
+      <w:pPr>
+        <w:ind w:left="3492" w:hanging="360"/>
+      </w:pPr>
+      <w:rPr>
+        <w:rFonts w:ascii="Courier New" w:hAnsi="Courier New" w:cs="Courier New" w:hint="default"/>
+      </w:rPr>
+    </w:lvl>
+    <w:lvl w:ilvl="5" w:tplc="04090005" w:tentative="1">
+      <w:start w:val="1"/>
+      <w:numFmt w:val="bullet"/>
+      <w:lvlText w:val=""/>
+      <w:lvlJc w:val="left"/>
+      <w:pPr>
+        <w:ind w:left="4212" w:hanging="360"/>
+      </w:pPr>
+      <w:rPr>
+        <w:rFonts w:ascii="Wingdings" w:hAnsi="Wingdings" w:hint="default"/>
+      </w:rPr>
+    </w:lvl>
+    <w:lvl w:ilvl="6" w:tplc="04090001" w:tentative="1">
+      <w:start w:val="1"/>
+      <w:numFmt w:val="bullet"/>
+      <w:lvlText w:val=""/>
+      <w:lvlJc w:val="left"/>
+      <w:pPr>
+        <w:ind w:left="4932" w:hanging="360"/>
+      </w:pPr>
+      <w:rPr>
+        <w:rFonts w:ascii="Symbol" w:hAnsi="Symbol" w:hint="default"/>
+      </w:rPr>
+    </w:lvl>
+    <w:lvl w:ilvl="7" w:tplc="04090003" w:tentative="1">
+      <w:start w:val="1"/>
+      <w:numFmt w:val="bullet"/>
+      <w:lvlText w:val="o"/>
+      <w:lvlJc w:val="left"/>
+      <w:pPr>
+        <w:ind w:left="5652" w:hanging="360"/>
+      </w:pPr>
+      <w:rPr>
+        <w:rFonts w:ascii="Courier New" w:hAnsi="Courier New" w:cs="Courier New" w:hint="default"/>
+      </w:rPr>
+    </w:lvl>
+    <w:lvl w:ilvl="8" w:tplc="04090005" w:tentative="1">
+      <w:start w:val="1"/>
+      <w:numFmt w:val="bullet"/>
+      <w:lvlText w:val=""/>
+      <w:lvlJc w:val="left"/>
+      <w:pPr>
+        <w:ind w:left="6372" w:hanging="360"/>
+      </w:pPr>
+      <w:rPr>
+        <w:rFonts w:ascii="Wingdings" w:hAnsi="Wingdings" w:hint="default"/>
+      </w:rPr>
+    </w:lvl>
+  </w:abstractNum>
+  <w:abstractNum w:abstractNumId="38" w15:restartNumberingAfterBreak="0">
     <w:nsid w:val="7F8E36D3"/>
     <w:multiLevelType w:val="hybridMultilevel"/>
     <w:tmpl w:val="0AF6E13C"/>
@@ -6708,125 +6730,128 @@
       </w:pPr>
     </w:lvl>
   </w:abstractNum>
-  <w:num w:numId="1" w16cid:durableId="124202280">
+  <w:num w:numId="1" w16cid:durableId="1905023508">
     <w:abstractNumId w:val="24"/>
   </w:num>
-  <w:num w:numId="2" w16cid:durableId="403378699">
+  <w:num w:numId="2" w16cid:durableId="1352759079">
     <w:abstractNumId w:val="22"/>
   </w:num>
-  <w:num w:numId="3" w16cid:durableId="1440297750">
+  <w:num w:numId="3" w16cid:durableId="609362450">
     <w:abstractNumId w:val="15"/>
   </w:num>
-  <w:num w:numId="4" w16cid:durableId="563296901">
+  <w:num w:numId="4" w16cid:durableId="1986424961">
     <w:abstractNumId w:val="8"/>
   </w:num>
-  <w:num w:numId="5" w16cid:durableId="1772361176">
+  <w:num w:numId="5" w16cid:durableId="1037780128">
     <w:abstractNumId w:val="13"/>
   </w:num>
-  <w:num w:numId="6" w16cid:durableId="497380265">
+  <w:num w:numId="6" w16cid:durableId="1568226483">
     <w:abstractNumId w:val="19"/>
   </w:num>
-  <w:num w:numId="7" w16cid:durableId="1912228204">
+  <w:num w:numId="7" w16cid:durableId="1462188740">
     <w:abstractNumId w:val="6"/>
   </w:num>
-  <w:num w:numId="8" w16cid:durableId="856895251">
+  <w:num w:numId="8" w16cid:durableId="899948962">
     <w:abstractNumId w:val="16"/>
   </w:num>
-  <w:num w:numId="9" w16cid:durableId="1882788251">
+  <w:num w:numId="9" w16cid:durableId="334112446">
     <w:abstractNumId w:val="20"/>
   </w:num>
-  <w:num w:numId="10" w16cid:durableId="820385315">
+  <w:num w:numId="10" w16cid:durableId="927931907">
     <w:abstractNumId w:val="14"/>
   </w:num>
-  <w:num w:numId="11" w16cid:durableId="127744285">
+  <w:num w:numId="11" w16cid:durableId="1131903217">
     <w:abstractNumId w:val="1"/>
   </w:num>
-  <w:num w:numId="12" w16cid:durableId="539627740">
+  <w:num w:numId="12" w16cid:durableId="213467910">
     <w:abstractNumId w:val="28"/>
   </w:num>
-  <w:num w:numId="13" w16cid:durableId="1186362636">
+  <w:num w:numId="13" w16cid:durableId="1971783535">
     <w:abstractNumId w:val="11"/>
   </w:num>
-  <w:num w:numId="14" w16cid:durableId="162552865">
+  <w:num w:numId="14" w16cid:durableId="2080247496">
     <w:abstractNumId w:val="26"/>
   </w:num>
-  <w:num w:numId="15" w16cid:durableId="1915237061">
+  <w:num w:numId="15" w16cid:durableId="2021852854">
     <w:abstractNumId w:val="17"/>
   </w:num>
-  <w:num w:numId="16" w16cid:durableId="1877890182">
+  <w:num w:numId="16" w16cid:durableId="1390230430">
     <w:abstractNumId w:val="7"/>
   </w:num>
-  <w:num w:numId="17" w16cid:durableId="347148652">
+  <w:num w:numId="17" w16cid:durableId="1098214533">
     <w:abstractNumId w:val="36"/>
   </w:num>
-  <w:num w:numId="18" w16cid:durableId="497769425">
+  <w:num w:numId="18" w16cid:durableId="1965426068">
     <w:abstractNumId w:val="35"/>
   </w:num>
-  <w:num w:numId="19" w16cid:durableId="328876033">
+  <w:num w:numId="19" w16cid:durableId="723987009">
     <w:abstractNumId w:val="33"/>
   </w:num>
-  <w:num w:numId="20" w16cid:durableId="244846488">
+  <w:num w:numId="20" w16cid:durableId="804931990">
     <w:abstractNumId w:val="30"/>
   </w:num>
-  <w:num w:numId="21" w16cid:durableId="283658025">
+  <w:num w:numId="21" w16cid:durableId="1450392026">
     <w:abstractNumId w:val="5"/>
   </w:num>
-  <w:num w:numId="22" w16cid:durableId="1843160564">
+  <w:num w:numId="22" w16cid:durableId="220868904">
     <w:abstractNumId w:val="18"/>
   </w:num>
-  <w:num w:numId="23" w16cid:durableId="1250887098">
+  <w:num w:numId="23" w16cid:durableId="2033604348">
     <w:abstractNumId w:val="29"/>
   </w:num>
-  <w:num w:numId="24" w16cid:durableId="4481511">
+  <w:num w:numId="24" w16cid:durableId="1737781412">
     <w:abstractNumId w:val="25"/>
   </w:num>
-  <w:num w:numId="25" w16cid:durableId="1155800020">
+  <w:num w:numId="25" w16cid:durableId="755132393">
     <w:abstractNumId w:val="34"/>
   </w:num>
-  <w:num w:numId="26" w16cid:durableId="1582371277">
+  <w:num w:numId="26" w16cid:durableId="913515843">
     <w:abstractNumId w:val="21"/>
   </w:num>
-  <w:num w:numId="27" w16cid:durableId="1272280598">
+  <w:num w:numId="27" w16cid:durableId="1057625591">
     <w:abstractNumId w:val="32"/>
   </w:num>
-  <w:num w:numId="28" w16cid:durableId="83653794">
+  <w:num w:numId="28" w16cid:durableId="2130858591">
     <w:abstractNumId w:val="2"/>
   </w:num>
-  <w:num w:numId="29" w16cid:durableId="783619185">
-    <w:abstractNumId w:val="37"/>
+  <w:num w:numId="29" w16cid:durableId="1794983476">
+    <w:abstractNumId w:val="38"/>
   </w:num>
-  <w:num w:numId="30" w16cid:durableId="2085837439">
+  <w:num w:numId="30" w16cid:durableId="782111088">
     <w:abstractNumId w:val="23"/>
   </w:num>
-  <w:num w:numId="31" w16cid:durableId="1187673202">
+  <w:num w:numId="31" w16cid:durableId="24985345">
     <w:abstractNumId w:val="4"/>
   </w:num>
-  <w:num w:numId="32" w16cid:durableId="418409211">
+  <w:num w:numId="32" w16cid:durableId="1099838709">
     <w:abstractNumId w:val="12"/>
   </w:num>
-  <w:num w:numId="33" w16cid:durableId="1644431636">
+  <w:num w:numId="33" w16cid:durableId="607548242">
     <w:abstractNumId w:val="0"/>
   </w:num>
-  <w:num w:numId="34" w16cid:durableId="794828986">
+  <w:num w:numId="34" w16cid:durableId="822745245">
     <w:abstractNumId w:val="9"/>
   </w:num>
-  <w:num w:numId="35" w16cid:durableId="100534139">
+  <w:num w:numId="35" w16cid:durableId="890965612">
     <w:abstractNumId w:val="3"/>
   </w:num>
-  <w:num w:numId="36" w16cid:durableId="212429449">
+  <w:num w:numId="36" w16cid:durableId="23943801">
     <w:abstractNumId w:val="27"/>
   </w:num>
-  <w:num w:numId="37" w16cid:durableId="1318803335">
+  <w:num w:numId="37" w16cid:durableId="447549533">
     <w:abstractNumId w:val="10"/>
   </w:num>
-  <w:num w:numId="38" w16cid:durableId="1343050207">
+  <w:num w:numId="38" w16cid:durableId="2047097557">
     <w:abstractNumId w:val="31"/>
+  </w:num>
+  <w:num w:numId="39" w16cid:durableId="516966600">
+    <w:abstractNumId w:val="37"/>
   </w:num>
 </w:numbering>
 </file>
 
 <file path=word/styles.xml><?xml version="1.0" encoding="utf-8"?>
-<w:styles xmlns:mc="http://schemas.openxmlformats.org/markup-compatibility/2006" xmlns:r="http://schemas.openxmlformats.org/officeDocument/2006/relationships" xmlns:w="http://schemas.openxmlformats.org/wordprocessingml/2006/main" xmlns:w14="http://schemas.microsoft.com/office/word/2010/wordml" xmlns:w15="http://schemas.microsoft.com/office/word/2012/wordml" xmlns:w16cex="http://schemas.microsoft.com/office/word/2018/wordml/cex" xmlns:w16cid="http://schemas.microsoft.com/office/word/2016/wordml/cid" xmlns:w16="http://schemas.microsoft.com/office/word/2018/wordml" xmlns:w16sdtdh="http://schemas.microsoft.com/office/word/2020/wordml/sdtdatahash" xmlns:w16se="http://schemas.microsoft.com/office/word/2015/wordml/symex" mc:Ignorable="w14 w15 w16se w16cid w16 w16cex w16sdtdh">
+<w:styles xmlns:mc="http://schemas.openxmlformats.org/markup-compatibility/2006" xmlns:r="http://schemas.openxmlformats.org/officeDocument/2006/relationships" xmlns:w="http://schemas.openxmlformats.org/wordprocessingml/2006/main" xmlns:w14="http://schemas.microsoft.com/office/word/2010/wordml" xmlns:w15="http://schemas.microsoft.com/office/word/2012/wordml" xmlns:w16cex="http://schemas.microsoft.com/office/word/2018/wordml/cex" xmlns:w16cid="http://schemas.microsoft.com/office/word/2016/wordml/cid" xmlns:w16="http://schemas.microsoft.com/office/word/2018/wordml" xmlns:w16du="http://schemas.microsoft.com/office/word/2023/wordml/word16du" xmlns:w16sdtdh="http://schemas.microsoft.com/office/word/2020/wordml/sdtdatahash" xmlns:w16se="http://schemas.microsoft.com/office/word/2015/wordml/symex" mc:Ignorable="w14 w15 w16se w16cid w16 w16cex w16sdtdh w16du">
   <w:docDefaults>
     <w:rPrDefault>
       <w:rPr>

</xml_diff>